<commit_message>
transferred content from previous Word doc
</commit_message>
<xml_diff>
--- a/doc/manuscript/Dow_manuscript.docx
+++ b/doc/manuscript/Dow_manuscript.docx
@@ -11,6 +11,12 @@
           <w:b/>
         </w:rPr>
         <w:t xml:space="preserve">Title:</w:t>
+      </w:r>
+      <w:r>
+        <w:t xml:space="preserve"> </w:t>
+      </w:r>
+      <w:r>
+        <w:t xml:space="preserve">Effect of spring temperatures on tree growth phenology in a temperate deciduous forest</w:t>
       </w:r>
     </w:p>
     <w:p>
@@ -241,6 +247,191 @@
       </w:pPr>
       <w:r>
         <w:rPr>
+          <w:b/>
+        </w:rPr>
+        <w:t xml:space="preserve">With climate warming, we can expect earlier springs in temperate forests.</w:t>
+      </w:r>
+      <w:r>
+        <w:t xml:space="preserve"> </w:t>
+      </w:r>
+      <w:r>
+        <w:t xml:space="preserve">These are likely to affect tree growth, woody productivity, and ecosystem C cycling.</w:t>
+      </w:r>
+      <w:r>
+        <w:t xml:space="preserve"> </w:t>
+      </w:r>
+      <w:r>
+        <w:t xml:space="preserve">However, we know little about the growth phenology of temperate deciduous species (see D’Orangeville et al., in revision for more info/ citations)—let alone how these are affected by an early spring.</w:t>
+      </w:r>
+    </w:p>
+    <w:p>
+      <w:pPr>
+        <w:pStyle w:val="BodyText"/>
+      </w:pPr>
+      <w:r>
+        <w:t xml:space="preserve">Here, we …</w:t>
+      </w:r>
+      <w:r>
+        <w:t xml:space="preserve"> </w:t>
+      </w:r>
+      <w:r>
+        <w:t xml:space="preserve">- use 10 years of biweekly dendro band measurements for # species to characterize seasonal growth phenology</w:t>
+      </w:r>
+    </w:p>
+    <w:p>
+      <w:pPr>
+        <w:numPr>
+          <w:numId w:val="1003"/>
+          <w:ilvl w:val="0"/>
+        </w:numPr>
+      </w:pPr>
+      <w:r>
+        <w:t xml:space="preserve">combine these records with 110 years of tree-ring data for 12 species to examine how spring temperatures impact annual tree growth</w:t>
+      </w:r>
+    </w:p>
+    <w:p>
+      <w:pPr>
+        <w:numPr>
+          <w:numId w:val="1003"/>
+          <w:ilvl w:val="0"/>
+        </w:numPr>
+      </w:pPr>
+      <w:r>
+        <w:t xml:space="preserve">examine the effects of an extremely early spring (2020) seasonal growth phenology and annual growth</w:t>
+      </w:r>
+    </w:p>
+    <w:p>
+      <w:pPr>
+        <w:pStyle w:val="Heading3"/>
+      </w:pPr>
+      <w:bookmarkStart w:id="23" w:name="materials-and-methods"/>
+      <w:r>
+        <w:t xml:space="preserve">Materials and Methods</w:t>
+      </w:r>
+      <w:bookmarkEnd w:id="23"/>
+    </w:p>
+    <w:p>
+      <w:pPr>
+        <w:pStyle w:val="Heading4"/>
+      </w:pPr>
+      <w:bookmarkStart w:id="24" w:name="study-site-and-data"/>
+      <w:r>
+        <w:t xml:space="preserve">Study site and data</w:t>
+      </w:r>
+      <w:bookmarkEnd w:id="24"/>
+    </w:p>
+    <w:p>
+      <w:pPr>
+        <w:pStyle w:val="FirstParagraph"/>
+      </w:pPr>
+      <w:r>
+        <w:t xml:space="preserve">SCBI ForestGEO plot</w:t>
+      </w:r>
+    </w:p>
+    <w:p>
+      <w:pPr>
+        <w:pStyle w:val="BodyText"/>
+      </w:pPr>
+      <w:r>
+        <w:t xml:space="preserve">10 years biweekly dendrometer measurements</w:t>
+      </w:r>
+    </w:p>
+    <w:p>
+      <w:pPr>
+        <w:pStyle w:val="BodyText"/>
+      </w:pPr>
+      <w:r>
+        <w:t xml:space="preserve">leaf phenology data?</w:t>
+      </w:r>
+    </w:p>
+    <w:p>
+      <w:pPr>
+        <w:numPr>
+          <w:numId w:val="1004"/>
+          <w:ilvl w:val="0"/>
+        </w:numPr>
+      </w:pPr>
+      <w:r>
+        <w:t xml:space="preserve">leaf phenology data from NEON and/or satellite-based (leaf phenology network:</w:t>
+      </w:r>
+      <w:r>
+        <w:t xml:space="preserve"> </w:t>
+      </w:r>
+      <w:hyperlink r:id="rId25">
+        <w:r>
+          <w:rPr>
+            <w:rStyle w:val="Hyperlink"/>
+          </w:rPr>
+          <w:t xml:space="preserve">https://www.usanpn.org/news/spring</w:t>
+        </w:r>
+      </w:hyperlink>
+      <w:r>
+        <w:t xml:space="preserve">) ?</w:t>
+      </w:r>
+    </w:p>
+    <w:p>
+      <w:pPr>
+        <w:numPr>
+          <w:numId w:val="1004"/>
+          <w:ilvl w:val="0"/>
+        </w:numPr>
+      </w:pPr>
+      <w:r>
+        <w:t xml:space="preserve">NDVI or PRI?</w:t>
+      </w:r>
+      <w:r>
+        <w:t xml:space="preserve"> </w:t>
+      </w:r>
+      <w:hyperlink r:id="rId26">
+        <w:r>
+          <w:rPr>
+            <w:rStyle w:val="Hyperlink"/>
+          </w:rPr>
+          <w:t xml:space="preserve">https://onlinelibrary.wiley.com/doi/10.1111/gcb.15112</w:t>
+        </w:r>
+      </w:hyperlink>
+      <w:r>
+        <w:t xml:space="preserve"> </w:t>
+      </w:r>
+      <w:r>
+        <w:t xml:space="preserve">(from Ian)</w:t>
+      </w:r>
+    </w:p>
+    <w:p>
+      <w:pPr>
+        <w:numPr>
+          <w:numId w:val="1004"/>
+          <w:ilvl w:val="0"/>
+        </w:numPr>
+      </w:pPr>
+      <w:r>
+        <w:t xml:space="preserve">From Ian: I noticed how the growth patterns observed by remote sensing pretty much mirror what Sean was finding with his dendro R package (btw is that functional on CRAN yet?) for both SERC and SCBI dendroband data.</w:t>
+      </w:r>
+    </w:p>
+    <w:p>
+      <w:pPr>
+        <w:pStyle w:val="FirstParagraph"/>
+      </w:pPr>
+      <w:r>
+        <w:t xml:space="preserve">perhaps bring in cores?</w:t>
+      </w:r>
+    </w:p>
+    <w:p>
+      <w:pPr>
+        <w:pStyle w:val="Heading4"/>
+      </w:pPr>
+      <w:bookmarkStart w:id="27" w:name="analysis"/>
+      <w:r>
+        <w:t xml:space="preserve">Analysis</w:t>
+      </w:r>
+      <w:bookmarkEnd w:id="27"/>
+    </w:p>
+    <w:p>
+      <w:pPr>
+        <w:pStyle w:val="FirstParagraph"/>
+      </w:pPr>
+      <w:r>
+        <w:rPr>
           <w:i/>
         </w:rPr>
         <w:t xml:space="preserve">Here, I’ll insert a reference to Sean’s paper</w:t>
@@ -268,72 +459,97 @@
       <w:pPr>
         <w:pStyle w:val="Heading3"/>
       </w:pPr>
-      <w:bookmarkStart w:id="23" w:name="materials-and-methods"/>
-      <w:r>
-        <w:t xml:space="preserve">Materials and Methods</w:t>
-      </w:r>
-      <w:bookmarkEnd w:id="23"/>
+      <w:bookmarkStart w:id="28" w:name="results"/>
+      <w:r>
+        <w:t xml:space="preserve">Results</w:t>
+      </w:r>
+      <w:bookmarkEnd w:id="28"/>
     </w:p>
     <w:p>
       <w:pPr>
         <w:pStyle w:val="Heading3"/>
       </w:pPr>
-      <w:bookmarkStart w:id="24" w:name="results"/>
-      <w:r>
-        <w:t xml:space="preserve">Results</w:t>
-      </w:r>
-      <w:bookmarkEnd w:id="24"/>
+      <w:bookmarkStart w:id="29" w:name="discussion"/>
+      <w:r>
+        <w:t xml:space="preserve">Discussion</w:t>
+      </w:r>
+      <w:bookmarkEnd w:id="29"/>
+    </w:p>
+    <w:p>
+      <w:pPr>
+        <w:pStyle w:val="FirstParagraph"/>
+      </w:pPr>
+      <w:r>
+        <w:rPr>
+          <w:i/>
+        </w:rPr>
+        <w:t xml:space="preserve">Content to incorporate:</w:t>
+      </w:r>
+      <w:r>
+        <w:rPr>
+          <w:i/>
+        </w:rPr>
+        <w:t xml:space="preserve"> </w:t>
+      </w:r>
+      <w:r>
+        <w:rPr>
+          <w:i/>
+        </w:rPr>
+        <w:t xml:space="preserve">N. American strategies have conservative strategies when it comes to phenology, as historically they’ve been subject to more spring frosts. Thus, climate change is having less impact</w:t>
+      </w:r>
+      <w:r>
+        <w:rPr>
+          <w:i/>
+        </w:rPr>
+        <w:t xml:space="preserve"> </w:t>
+      </w:r>
+      <w:r>
+        <w:rPr>
+          <w:i/>
+        </w:rPr>
+        <w:t xml:space="preserve">(Zohner et al., 2020)</w:t>
+      </w:r>
     </w:p>
     <w:p>
       <w:pPr>
         <w:pStyle w:val="Heading3"/>
       </w:pPr>
-      <w:bookmarkStart w:id="25" w:name="discussion"/>
-      <w:r>
-        <w:t xml:space="preserve">Discussion</w:t>
-      </w:r>
-      <w:bookmarkEnd w:id="25"/>
+      <w:bookmarkStart w:id="30" w:name="acknowledgements"/>
+      <w:r>
+        <w:t xml:space="preserve">Acknowledgements</w:t>
+      </w:r>
+      <w:bookmarkEnd w:id="30"/>
+    </w:p>
+    <w:p>
+      <w:pPr>
+        <w:pStyle w:val="FirstParagraph"/>
+      </w:pPr>
+      <w:r>
+        <w:t xml:space="preserve">ForestGEO</w:t>
+      </w:r>
     </w:p>
     <w:p>
       <w:pPr>
         <w:pStyle w:val="Heading3"/>
       </w:pPr>
-      <w:bookmarkStart w:id="26" w:name="acknowledgements"/>
-      <w:r>
-        <w:t xml:space="preserve">Acknowledgements</w:t>
-      </w:r>
-      <w:bookmarkEnd w:id="26"/>
-    </w:p>
-    <w:p>
-      <w:pPr>
-        <w:pStyle w:val="FirstParagraph"/>
-      </w:pPr>
-      <w:r>
-        <w:t xml:space="preserve">ForestGEO</w:t>
-      </w:r>
+      <w:bookmarkStart w:id="31" w:name="authors-contributions"/>
+      <w:r>
+        <w:t xml:space="preserve">Authors’ contributions</w:t>
+      </w:r>
+      <w:bookmarkEnd w:id="31"/>
     </w:p>
     <w:p>
       <w:pPr>
         <w:pStyle w:val="Heading3"/>
       </w:pPr>
-      <w:bookmarkStart w:id="27" w:name="authors-contributions"/>
-      <w:r>
-        <w:t xml:space="preserve">Authors’ contributions</w:t>
-      </w:r>
-      <w:bookmarkEnd w:id="27"/>
-    </w:p>
-    <w:p>
-      <w:pPr>
-        <w:pStyle w:val="Heading3"/>
-      </w:pPr>
-      <w:bookmarkStart w:id="28" w:name="references"/>
+      <w:bookmarkStart w:id="32" w:name="references"/>
       <w:r>
         <w:t xml:space="preserve">References</w:t>
       </w:r>
-      <w:bookmarkEnd w:id="28"/>
-    </w:p>
-    <w:bookmarkStart w:id="31" w:name="refs"/>
-    <w:bookmarkStart w:id="30" w:name="ref-mcmahon_general_2015"/>
+      <w:bookmarkEnd w:id="32"/>
+    </w:p>
+    <w:bookmarkStart w:id="37" w:name="refs"/>
+    <w:bookmarkStart w:id="34" w:name="ref-mcmahon_general_2015"/>
     <w:p>
       <w:pPr>
         <w:pStyle w:val="Bibliography"/>
@@ -368,7 +584,7 @@
       <w:r>
         <w:t xml:space="preserve"> </w:t>
       </w:r>
-      <w:hyperlink r:id="rId29">
+      <w:hyperlink r:id="rId33">
         <w:r>
           <w:rPr>
             <w:rStyle w:val="Hyperlink"/>
@@ -377,8 +593,41 @@
         </w:r>
       </w:hyperlink>
     </w:p>
-    <w:bookmarkEnd w:id="30"/>
-    <w:bookmarkEnd w:id="31"/>
+    <w:bookmarkEnd w:id="34"/>
+    <w:bookmarkStart w:id="36" w:name="ref-zohner_late-spring_2020"/>
+    <w:p>
+      <w:pPr>
+        <w:pStyle w:val="Bibliography"/>
+      </w:pPr>
+      <w:r>
+        <w:t xml:space="preserve">Zohner, C. M., Mo, L., Renner, S. S., Svenning, J.-C., Vitasse, Y., Benito, B. M., Ordonez, A., Baumgarten, F., Bastin, J.-F., Sebald, V., Reich, P. B., Liang, J., Nabuurs, G.-J., de-Miguel, S., Alberti, G., Antón-Fernández, C., Balazy, R., Brändli, U.-B., Chen, H. Y. H., … Crowther, T. W. (2020). Late-spring frost risk between 1959 and 2017 decreased in North America but increased in Europe and Asia.</w:t>
+      </w:r>
+      <w:r>
+        <w:t xml:space="preserve"> </w:t>
+      </w:r>
+      <w:r>
+        <w:rPr>
+          <w:i/>
+        </w:rPr>
+        <w:t xml:space="preserve">Proceedings of the National Academy of Sciences</w:t>
+      </w:r>
+      <w:r>
+        <w:t xml:space="preserve">, 201920816.</w:t>
+      </w:r>
+      <w:r>
+        <w:t xml:space="preserve"> </w:t>
+      </w:r>
+      <w:hyperlink r:id="rId35">
+        <w:r>
+          <w:rPr>
+            <w:rStyle w:val="Hyperlink"/>
+          </w:rPr>
+          <w:t xml:space="preserve">https://doi.org/10.1073/pnas.1920816117</w:t>
+        </w:r>
+      </w:hyperlink>
+    </w:p>
+    <w:bookmarkEnd w:id="36"/>
+    <w:bookmarkEnd w:id="37"/>
     <w:sectPr/>
   </w:body>
 </w:document>
@@ -727,6 +976,109 @@
       <w:start w:val="14"/>
       <w:numFmt w:val="lowerLetter"/>
       <w:lvlText w:val="%9."/>
+      <w:lvlJc w:val="left"/>
+      <w:pPr>
+        <w:tabs>
+          <w:tab w:val="num" w:pos="5760"/>
+        </w:tabs>
+        <w:ind w:left="6240" w:hanging="480"/>
+      </w:pPr>
+    </w:lvl>
+  </w:abstractNum>
+  <w:abstractNum w:abstractNumId="991">
+    <w:nsid w:val="47261bad"/>
+    <w:multiLevelType w:val="multilevel"/>
+    <w:lvl w:ilvl="0">
+      <w:numFmt w:val="bullet"/>
+      <w:lvlText w:val="•"/>
+      <w:lvlJc w:val="left"/>
+      <w:pPr>
+        <w:tabs>
+          <w:tab w:val="num" w:pos="0"/>
+        </w:tabs>
+        <w:ind w:left="480" w:hanging="480"/>
+      </w:pPr>
+    </w:lvl>
+    <w:lvl w:ilvl="1">
+      <w:numFmt w:val="bullet"/>
+      <w:lvlText w:val="–"/>
+      <w:lvlJc w:val="left"/>
+      <w:pPr>
+        <w:tabs>
+          <w:tab w:val="num" w:pos="720"/>
+        </w:tabs>
+        <w:ind w:left="1200" w:hanging="480"/>
+      </w:pPr>
+    </w:lvl>
+    <w:lvl w:ilvl="2">
+      <w:numFmt w:val="bullet"/>
+      <w:lvlText w:val="•"/>
+      <w:lvlJc w:val="left"/>
+      <w:pPr>
+        <w:tabs>
+          <w:tab w:val="num" w:pos="1440"/>
+        </w:tabs>
+        <w:ind w:left="1920" w:hanging="480"/>
+      </w:pPr>
+    </w:lvl>
+    <w:lvl w:ilvl="3">
+      <w:numFmt w:val="bullet"/>
+      <w:lvlText w:val="–"/>
+      <w:lvlJc w:val="left"/>
+      <w:pPr>
+        <w:tabs>
+          <w:tab w:val="num" w:pos="2160"/>
+        </w:tabs>
+        <w:ind w:left="2640" w:hanging="480"/>
+      </w:pPr>
+    </w:lvl>
+    <w:lvl w:ilvl="4">
+      <w:numFmt w:val="bullet"/>
+      <w:lvlText w:val="•"/>
+      <w:lvlJc w:val="left"/>
+      <w:pPr>
+        <w:tabs>
+          <w:tab w:val="num" w:pos="2880"/>
+        </w:tabs>
+        <w:ind w:left="3360" w:hanging="480"/>
+      </w:pPr>
+    </w:lvl>
+    <w:lvl w:ilvl="5">
+      <w:numFmt w:val="bullet"/>
+      <w:lvlText w:val="–"/>
+      <w:lvlJc w:val="left"/>
+      <w:pPr>
+        <w:tabs>
+          <w:tab w:val="num" w:pos="3600"/>
+        </w:tabs>
+        <w:ind w:left="4080" w:hanging="480"/>
+      </w:pPr>
+    </w:lvl>
+    <w:lvl w:ilvl="6">
+      <w:numFmt w:val="bullet"/>
+      <w:lvlText w:val="•"/>
+      <w:lvlJc w:val="left"/>
+      <w:pPr>
+        <w:tabs>
+          <w:tab w:val="num" w:pos="4320"/>
+        </w:tabs>
+        <w:ind w:left="4800" w:hanging="480"/>
+      </w:pPr>
+    </w:lvl>
+    <w:lvl w:ilvl="7">
+      <w:numFmt w:val="bullet"/>
+      <w:lvlText w:val="–"/>
+      <w:lvlJc w:val="left"/>
+      <w:pPr>
+        <w:tabs>
+          <w:tab w:val="num" w:pos="5040"/>
+        </w:tabs>
+        <w:ind w:left="5520" w:hanging="480"/>
+      </w:pPr>
+    </w:lvl>
+    <w:lvl w:ilvl="8">
+      <w:numFmt w:val="bullet"/>
+      <w:lvlText w:val="•"/>
       <w:lvlJc w:val="left"/>
       <w:pPr>
         <w:tabs>
@@ -798,6 +1150,12 @@
     <w:lvlOverride w:ilvl="8">
       <w:startOverride w:val="14"/>
     </w:lvlOverride>
+  </w:num>
+  <w:num w:numId="1003">
+    <w:abstractNumId w:val="991"/>
+  </w:num>
+  <w:num w:numId="1004">
+    <w:abstractNumId w:val="991"/>
   </w:num>
 </w:numbering>
 </file>

</xml_diff>

<commit_message>
more work on introduction
</commit_message>
<xml_diff>
--- a/doc/manuscript/Dow_manuscript.docx
+++ b/doc/manuscript/Dow_manuscript.docx
@@ -258,47 +258,47 @@
         <w:pStyle w:val="FirstParagraph"/>
       </w:pPr>
       <w:r>
-        <w:t xml:space="preserve">As global atmospheric greenhouse gas levels are rising, and little meaningful policy is being implemented to combat this, the planet is expected to surpass the 2.5 degree C warming mark that the Paris accord pledged to avoid. This will have potentially negative implications for nearly every ecosystem on Earth, including forests. -importantce of forests Deciduous forests in the Northern Hemisphere have the potential to remove up to ## tons of carbon in the next ## years, and currently represent %% of the worlds carbon reserves. Trees remove CO2 from the atmosphere, and fix it into structural components like wood, roots, or leaves, through the process of photosynthesis. Current theory suggests that tree growth could benefit from global warming, as warmer early Spring time allows leaves to emerge earlier and increased CO2 concentrations increase plant water use efficiency. This increase in growth can slow the rate of global warming as CO2 sequestration is sped up, making forests key natural combatants in the fight against greenhouse gasses.</w:t>
-      </w:r>
-    </w:p>
-    <w:p>
-      <w:pPr>
-        <w:pStyle w:val="BodyText"/>
-      </w:pPr>
-      <w:r>
-        <w:t xml:space="preserve">In recent decades, Spring has been arriving earlier as Spring temperatures are increasing. This leads to earlier leaf out in deciduous trees, meaning a potentially longer growing season (). Earlier Spring emergence has been shown to cause both positive and negative lagged effects on subsequent Autumn or Spring growth in European broad leaf deciduous and mixed forests, respectively (Crabbe et al, 2016). Even more, the timing of Spring warming seems to have a significant effect on leaf-out response, where warming events later in Spring were shown to impact leaf emergence timing more than earlier Spring warming (Freidl et al, 2014). These shifts in phenological timing are likely to affect woody productivity, carbon and nutrient cycling, and water use patterns in temperate forests. However, the fine-scale responses of temperate deciduous species to a warming Spring are not fully understood. Many predictions of phenological shifts like these are based on GIS, eddy-covarience measurements, or other broad scale observations of phenological timing, and do little to discern differences between individual species. In reality, we know little about the growth phenology of temperate deciduous species (see D’Orangeville et al., in revision for more info/ citations)—let alone how these are affected by an early spring.</w:t>
-      </w:r>
-    </w:p>
-    <w:p>
-      <w:pPr>
-        <w:pStyle w:val="BodyText"/>
-      </w:pPr>
-      <w:r>
-        <w:t xml:space="preserve">To date, very little research has been done on the phenology of tree growth. While observations of leaf phenology have shown a decent relationship with NPP, understanding intraannual wood-growth phenology allows a finer-scale look at differences in climate sensitivity and growth responses between individual species. Recent results from D’Orangeville et al. (in prep) have shown that wood-type plays a significant role in the timing of leaf and wood phnology, as ring-porous begin growth earlier in the season compared to diffuse-porous, but both reached 75% total annual growth around the same time. This implies evolutionary differences in the mechanisms controlling growth of these species, which have the potential to expose each group to different climate stressors.</w:t>
-      </w:r>
-    </w:p>
-    <w:p>
-      <w:pPr>
-        <w:pStyle w:val="BodyText"/>
-      </w:pPr>
-      <w:r>
-        <w:t xml:space="preserve">Temperate trees are projected to increase NPP and sequester greater amounts of CO2 as climate warms, to a point, but the contribution of individual species, and the implications of potentially chanign species compositions is less well known. This simplification is necessary at larger scales, as generalizations are needed to ensure models are not overly complex. However, the results here indicate that all tree species may not be responding equally to an earlier Spring. We suggest that efforts be made to examine regions on a smaller scale, investigating indiviudual species or wood-types’ reaction to historic warming to forecast future NPP. For example, at SCBI, the loss of ring-porous Fraxinus spp., the high prolification of the diffuse-porous Lirodendron Tulipera, and Decline of mature individuals along with browsing pressure on Quercus saplings could lead to a population boom of diffuse-porous species, making our forest less likely to increase growth in response to a warming early-Spring and thus, lessening the impact our forest has on the global carbon balance.</w:t>
-      </w:r>
-    </w:p>
-    <w:p>
-      <w:pPr>
-        <w:pStyle w:val="BodyText"/>
-      </w:pPr>
-      <w:r>
-        <w:t xml:space="preserve">Dendrometer bands allow a look at indivudal trees’ intraannual growth. Using many measurements taken within a year allows the creation of an idealized growth curve using a 5 paramter logistic model (Sean’s model). From this, growth milestones and variables can be extracted from each year and compared to other years, effectivley simulating a controlled experiment where climate variables were manipulated.</w:t>
-      </w:r>
-    </w:p>
-    <w:p>
-      <w:pPr>
-        <w:pStyle w:val="BodyText"/>
-      </w:pPr>
-      <w:r>
-        <w:t xml:space="preserve">To our knowledge, no research has been done exploring the relationship between intraannual growth patterns and early Spring temperatures. Here, we use 9 years of biweekly dendrometer band measurements for 4 species to characterize intraannual growth phenology within the FOrestGEO plot at SCBI, calculating for each tree in each year where data was available: the day of year (DOY) where 25, 50, and 75% annual growth was achieved; the maximum growth rate; the DOY where maximum growth rate was achieved; and the total growth. These variables were then compared to pre-season temperatures over the 9 year period of 2011-2019 to search for correlation between early-spring temps and growth phenology.</w:t>
+        <w:t xml:space="preserve">As global atmospheric greenhouse gas levels are rising, and little meaningful policy is being implemented to combat this, our planet is expected to surpass the 2.5 degree C warming mark that the Paris accord pledged to avoid. The absence of human intervention increases our reliance on natural systems to soften the blow of climate change.</w:t>
+      </w:r>
+    </w:p>
+    <w:p>
+      <w:pPr>
+        <w:pStyle w:val="BodyText"/>
+      </w:pPr>
+      <w:r>
+        <w:t xml:space="preserve">Forests are an extremely valuable ecosystem for many reasons. They house an astonishing 80% of terrestrial species and are capable of removing the greenhouse gas CO2 from the atmosphere and storing it in the trees or soil. Forests sequester about one-third of all anthropogenic CO2 and store ~45% of all terrestrial carbon (Bonan, 2008). However, their future under the current era of rapid change is uncertain (Friedlingstein et al, 2006). Reducing this uncertainty requires better understanding of the drivers of tree growth (Bugmann et al, 2019). Tree growth is sensitive to climatic factors like precipitation, temperature, and cloudiness in early growing season (Helcoski et al, 2019; Ciais, 2003; Goulden, 1996), as well as other physical factors including nitrogen content of soil, increasing atmospheric CO2, deposition of atmospheric pollutants in acid rain (Mathias &amp; Thomas, 2018), and invasion by pests or pathogens. Understanding how growth is influenced by multiple factors at once is essential for developing accurate models to inform forest managers and policy makers about the role of future forests in climate change mitigation. CO2 concentrations in the atmosphere are increasing, and in a perfect scenario, trees and other plants would simply speed up growth in response to this, increasing photosynthetic efficiency in a process called CO2 fertilization (Strain and Cure, 1986; Huang et al., 2007). However, factors other than CO2 also limit tree growth, and seasonal temperature averages and precipitation patterns are changing concurrently. It is anticipated that, throughout much of the United States, future heat and drought may limit tree growth more strongly than it can be enhanced by elevated CO2 (Charney et al, 2016).</w:t>
+      </w:r>
+    </w:p>
+    <w:p>
+      <w:pPr>
+        <w:pStyle w:val="BodyText"/>
+      </w:pPr>
+      <w:r>
+        <w:t xml:space="preserve">In recent decades, an increase in average early Spring temperatures has been attributed to climate change. As temperatures are increasing, some regions have seen earlier leaf out in deciduous trees, meaning a potentially longer growing season (Ibáñez et al., 2010; Jeong et al., 2011). The effects of this extension of the growing season on leaf phenology and NPP have been well studied (Way, 2011; ), but little work has been done to understand the impacts to intraannual stem-growth variables. Shifts in leaf phenology timing could be coupled with a change in stem-growth phenology, which are likely to affect woody productivity, carbon and nutrient cycling, and water use patterns in temperate forests. Thus, it is important to understand how the warming of Spring changes stem-growth phenology.</w:t>
+      </w:r>
+    </w:p>
+    <w:p>
+      <w:pPr>
+        <w:pStyle w:val="BodyText"/>
+      </w:pPr>
+      <w:r>
+        <w:t xml:space="preserve">The timing of Spring warming has a significant effect on leaf phenology response. Warming events later in Spring were shown to impact leaf emergence timing more than earlier Spring warming (Freidl et al, 2014) and earlier leaf emergence has been shown to cause complex lagged effects on subsequent seasonal growth in European broad leaf deciduous and mixed forests (Crabbe et al, 2016). GIS source Ian sent. However, the fine-scale responses of temperate deciduous species to a warming Spring are not fully understood. Many predictions of phenological shifts like these are based on GIS, eddy-covarience measurements, or other broad scale observations of phenological timing, and do little to discern differences between individual species, where leaf and stem-growth phenology can be decoupled (D’Orangeville et al, in review). In reality, we know little about the growth phenology of temperate deciduous species (see D’Orangeville et al., in revision for more info/ citations)—let alone how these are affected by an early spring.</w:t>
+      </w:r>
+    </w:p>
+    <w:p>
+      <w:pPr>
+        <w:pStyle w:val="BodyText"/>
+      </w:pPr>
+      <w:r>
+        <w:t xml:space="preserve">To date, very little research has been done on the phenology of stem-growth. Timing of intraannual growth is extremely improtant as it can dictate periods of highest drought sensitivity of NPP in temperate forests (Foster, 2014; ). For example, if a drought were to occur when trees were at their peak growth rates, it could decrease that year’s NPP substantially, and subsequently, reduce the total amount of carbon sequestered creating a negative climate feedback loop. Recent results from D’Orangeville et al. (in review) have shown that wood-type plays a significant role in the timing of leaf and wood phenology, as ring-porous trees begin growth earlier in the season compared to diffuse-porous trees, but both reached 75% total annual growth around the same time. This implies evolutionary differences in the mechanisms controlling growth of these species, which have the potential to expose each group to different climate stresses.</w:t>
+      </w:r>
+    </w:p>
+    <w:p>
+      <w:pPr>
+        <w:pStyle w:val="BodyText"/>
+      </w:pPr>
+      <w:r>
+        <w:t xml:space="preserve">It is difficult to map intraannual growth, or compare interspecific responses to Spring warming using leaf emergence timing alone. A solution to this is the use of dendrometer bands. Dendrometer bands allow a look at individual trees’ intraannual growth at a fine temporal scale. Using many measurements taken within a year, we can model the growth of individual trees and extract growth milestones and variables for interspecific, intraspecific, and temporal comparison (McMahon &amp; Parker, 2014). This allows the determination of variable responses of all tree species within a single forest, meaning a better understanding of future growth under projected climate conditions. Here, we use 9 years of biweekly dendrometer band measurements for 4 species to characterize intraannual stem-growth phenology within the ForestGEO plot at SCBI, calculating for each tree in each year where data was available: the day of year (DOY) where 25, 50, and 75% annual growth was achieved; the maximum growth rate; the DOY where maximum growth rate was achieved; and the total growth. Correlation between these variables and pre-season temperatures over the 9 year study period (2011-2019) were assessed using a heirarchal bayesian model.</w:t>
       </w:r>
     </w:p>
     <w:p>
@@ -311,109 +311,100 @@
     </w:p>
     <w:p>
       <w:pPr>
-        <w:pStyle w:val="BodyText"/>
-      </w:pPr>
-      <w:r>
-        <w:t xml:space="preserve">Here, we … - use 10 years of biweekly dendro band measurements for # species to characterize seasonal growth phenology</w:t>
+        <w:pStyle w:val="Heading3"/>
+      </w:pPr>
+      <w:bookmarkStart w:id="23" w:name="materials-and-methods"/>
+      <w:r>
+        <w:t xml:space="preserve">Materials and Methods</w:t>
+      </w:r>
+      <w:bookmarkEnd w:id="23"/>
+    </w:p>
+    <w:p>
+      <w:pPr>
+        <w:pStyle w:val="FirstParagraph"/>
+      </w:pPr>
+      <w:r>
+        <w:t xml:space="preserve">Study site and data</w:t>
       </w:r>
       <w:r>
         <w:t xml:space="preserve"> </w:t>
       </w:r>
       <w:r>
-        <w:t xml:space="preserve">• combine these records with 110 years of tree-ring data for 12 species to examine how spring temperatures impact annual tree growth</w:t>
+        <w:t xml:space="preserve">SCBI ForestGEO plot</w:t>
+      </w:r>
+    </w:p>
+    <w:p>
+      <w:pPr>
+        <w:pStyle w:val="BodyText"/>
+      </w:pPr>
+      <w:r>
+        <w:t xml:space="preserve">ForestGEO is a global network of scientists and 71 forest plots dedicated to the long-term study of the world’s forests. The ForestGEO plot at SCBI is a 26-ha forest located in Front Royal, Virginia. Every stem ≥1 cm is tagged, mapped, identified to species, and measured in diameter at breast height (DBH) every 5 years following standardized ForestGEO procedure (Condit, 1995). Within the plot, &gt;500 trees have dendrometer bands which are measured at the start and end of each growing season, while a subset of ~150 are additionally measured every two weeks during the growing season.</w:t>
+      </w:r>
+    </w:p>
+    <w:p>
+      <w:pPr>
+        <w:pStyle w:val="BodyText"/>
+      </w:pPr>
+      <w:r>
+        <w:t xml:space="preserve">Dendrometer band measurements were taken every two weeks for 9 years (After cleaning: 2011- 105 trees; 2012 - 102 trees; 2013 - 102 trees; 2014 - 149 trees; 2015 - 149 trees; 2016 - 149 trees; 2017 - 148 trees; 2018 - 146 trees; 2019 - 145 trees ). The data were manually cleaned by visual inspection. Three classes of mistakes: 1. Error in measurement - weekly measurement was drastically different from previous week and following week. Mistakes were removed from the raw data before modeling. (## cases) 2. Band slip or stuck - measurements freeze and remain unchanged until sudden jump followed by normal growth pattern. Band slips were sometimes followed by measurements indicating the band became stuck; in these cases, the tree was thrown out for the corresponding year. In cases where the slip was followed by normal growth, the initial slip-point was removed, and the following points were shifted down to the pre-slip level. (## cases) 3. Other - cases where data was clearly wrong but with unknown causes. This seemed to happen mostly in 2011, when the program was just beginning. In cases where several measurements were an issue, they were simply removed. If there were no clear solutions to</w:t>
       </w:r>
       <w:r>
         <w:t xml:space="preserve"> </w:t>
       </w:r>
       <w:r>
-        <w:t xml:space="preserve">• examine the effects of an extremely early spring (2020) seasonal growth phenology and annual growth</w:t>
-      </w:r>
-    </w:p>
-    <w:p>
-      <w:pPr>
-        <w:pStyle w:val="Heading3"/>
-      </w:pPr>
-      <w:bookmarkStart w:id="23" w:name="materials-and-methods"/>
-      <w:r>
-        <w:t xml:space="preserve">Materials and Methods</w:t>
-      </w:r>
-      <w:bookmarkEnd w:id="23"/>
-    </w:p>
-    <w:p>
-      <w:pPr>
-        <w:pStyle w:val="FirstParagraph"/>
-      </w:pPr>
-      <w:r>
-        <w:t xml:space="preserve">Study site and data</w:t>
+        <w:t xml:space="preserve">‘</w:t>
+      </w:r>
+      <w:r>
+        <w:t xml:space="preserve">fix</w:t>
+      </w:r>
+      <w:r>
+        <w:t xml:space="preserve">’</w:t>
       </w:r>
       <w:r>
         <w:t xml:space="preserve"> </w:t>
       </w:r>
       <w:r>
-        <w:t xml:space="preserve">SCBI ForestGEO plot</w:t>
+        <w:t xml:space="preserve">the data, the entire year was removed from the analysis.</w:t>
+      </w:r>
+    </w:p>
+    <w:p>
+      <w:pPr>
+        <w:pStyle w:val="BodyText"/>
+      </w:pPr>
+      <w:r>
+        <w:t xml:space="preserve">Climate data used was obtained from the National Center for Environmental Information (NCEI) weather station located in Front Royal, Virginia. Average daily maximum temperature for 2011-2019 are from the Daily Summary dataset available on their website (</w:t>
+      </w:r>
+      <w:hyperlink r:id="rId24">
+        <w:r>
+          <w:rPr>
+            <w:rStyle w:val="Hyperlink"/>
+          </w:rPr>
+          <w:t xml:space="preserve">https://www.ncdc.noaa.gov/cdo-web/datasets/GHCND/stations/GHCND:USC00443229/detail</w:t>
+        </w:r>
+      </w:hyperlink>
+      <w:r>
+        <w:t xml:space="preserve">).</w:t>
+      </w:r>
+    </w:p>
+    <w:p>
+      <w:pPr>
+        <w:pStyle w:val="BodyText"/>
+      </w:pPr>
+      <w:r>
+        <w:t xml:space="preserve">leaf phenology data?</w:t>
+      </w:r>
+    </w:p>
+    <w:p>
+      <w:pPr>
+        <w:pStyle w:val="BodyText"/>
+      </w:pPr>
+      <w:r>
+        <w:t xml:space="preserve">• leaf phenology data from NEON and/or satellite-based (leaf phenology network:</w:t>
       </w:r>
       <w:r>
         <w:t xml:space="preserve"> </w:t>
       </w:r>
-      <w:r>
-        <w:t xml:space="preserve">-SCBI met-tower</w:t>
-      </w:r>
-      <w:r>
-        <w:t xml:space="preserve"> </w:t>
-      </w:r>
-      <w:r>
-        <w:t xml:space="preserve">Climate data was obtained from a meteorological tower in a clearing adjacent to, and within elevation range of the SCBI ForestGEO plot. This tower is part of the ForestGEO meteorological monitoring program. Temperature readings are taken every 5 minutes using a CR1000 datalogger.</w:t>
-      </w:r>
-      <w:r>
-        <w:t xml:space="preserve"> </w:t>
-      </w:r>
-      <w:r>
-        <w:t xml:space="preserve">9 years biweekly dendrometer measurements</w:t>
-      </w:r>
-      <w:r>
-        <w:t xml:space="preserve"> </w:t>
-      </w:r>
-      <w:r>
-        <w:t xml:space="preserve">Dendrometer band measurements were taken every two weeks for 9 years (After cleaning: 2011- 105 trees; 2012 - 102 trees; 2013 - 102 trees; 2014 - 149 trees; 2015 - 149 trees; 2016 - 149 trees; 2017 - 148 trees; 2018 - 146 trees; 2019 - 145 trees ). Data manually cleaned by visual inspection. Three classes of mistakes: 1. Error in measurement - weekly measurement was drastically different from previous week and following week. Mistakes were removed from the raw data before modeling. (## cases) 2. Band slip or stuck - measurements freeze and remain unchanged until sudden jump followed by normal growth pattern. Band slips were sometimes followed by measurements indicating the band became stuck; in these cases, the tree was thrown out for the corresponding year. In cases where the slip was followed by normal growth, the initial slip-point was removed, and the following points were shifted down to the pre-slip level. (## cases) 3. Other - cases where data was clearly wrong but with unknown causes. This seemed to happen mostly in 2011, when the program was just beginning. In cases where several measurements were an issue, they were simply removed. If there were no clear solutions to</w:t>
-      </w:r>
-      <w:r>
-        <w:t xml:space="preserve"> </w:t>
-      </w:r>
-      <w:r>
-        <w:t xml:space="preserve">‘</w:t>
-      </w:r>
-      <w:r>
-        <w:t xml:space="preserve">fix</w:t>
-      </w:r>
-      <w:r>
-        <w:t xml:space="preserve">’</w:t>
-      </w:r>
-      <w:r>
-        <w:t xml:space="preserve"> </w:t>
-      </w:r>
-      <w:r>
-        <w:t xml:space="preserve">the data, the entire year was removed from the analysis.</w:t>
-      </w:r>
-    </w:p>
-    <w:p>
-      <w:pPr>
-        <w:pStyle w:val="BodyText"/>
-      </w:pPr>
-      <w:r>
-        <w:t xml:space="preserve">leaf phenology data?</w:t>
-      </w:r>
-    </w:p>
-    <w:p>
-      <w:pPr>
-        <w:pStyle w:val="BodyText"/>
-      </w:pPr>
-      <w:r>
-        <w:t xml:space="preserve">• leaf phenology data from NEON and/or satellite-based (leaf phenology network:</w:t>
-      </w:r>
-      <w:r>
-        <w:t xml:space="preserve"> </w:t>
-      </w:r>
-      <w:hyperlink r:id="rId24">
+      <w:hyperlink r:id="rId25">
         <w:r>
           <w:rPr>
             <w:rStyle w:val="Hyperlink"/>
@@ -435,7 +426,7 @@
       <w:r>
         <w:t xml:space="preserve"> </w:t>
       </w:r>
-      <w:hyperlink r:id="rId25">
+      <w:hyperlink r:id="rId26">
         <w:r>
           <w:rPr>
             <w:rStyle w:val="Hyperlink"/>
@@ -509,11 +500,11 @@
       <w:pPr>
         <w:pStyle w:val="Heading3"/>
       </w:pPr>
-      <w:bookmarkStart w:id="26" w:name="analysis"/>
+      <w:bookmarkStart w:id="27" w:name="analysis"/>
       <w:r>
         <w:t xml:space="preserve">Analysis</w:t>
       </w:r>
-      <w:bookmarkEnd w:id="26"/>
+      <w:bookmarkEnd w:id="27"/>
     </w:p>
     <w:p>
       <w:pPr>
@@ -551,11 +542,11 @@
       <w:pPr>
         <w:pStyle w:val="Heading3"/>
       </w:pPr>
-      <w:bookmarkStart w:id="27" w:name="results"/>
+      <w:bookmarkStart w:id="28" w:name="results"/>
       <w:r>
         <w:t xml:space="preserve">Results</w:t>
       </w:r>
-      <w:bookmarkEnd w:id="27"/>
+      <w:bookmarkEnd w:id="28"/>
     </w:p>
     <w:p>
       <w:pPr>
@@ -713,11 +704,11 @@
       <w:pPr>
         <w:pStyle w:val="Heading3"/>
       </w:pPr>
-      <w:bookmarkStart w:id="28" w:name="discussion"/>
+      <w:bookmarkStart w:id="29" w:name="discussion"/>
       <w:r>
         <w:t xml:space="preserve">Discussion</w:t>
       </w:r>
-      <w:bookmarkEnd w:id="28"/>
+      <w:bookmarkEnd w:id="29"/>
     </w:p>
     <w:p>
       <w:pPr>
@@ -755,11 +746,11 @@
       <w:pPr>
         <w:pStyle w:val="Heading3"/>
       </w:pPr>
-      <w:bookmarkStart w:id="29" w:name="acknowledgements"/>
+      <w:bookmarkStart w:id="30" w:name="acknowledgements"/>
       <w:r>
         <w:t xml:space="preserve">Acknowledgements</w:t>
       </w:r>
-      <w:bookmarkEnd w:id="29"/>
+      <w:bookmarkEnd w:id="30"/>
     </w:p>
     <w:p>
       <w:pPr>
@@ -773,21 +764,21 @@
       <w:pPr>
         <w:pStyle w:val="Heading3"/>
       </w:pPr>
-      <w:bookmarkStart w:id="30" w:name="authors-contributions"/>
+      <w:bookmarkStart w:id="31" w:name="authors-contributions"/>
       <w:r>
         <w:t xml:space="preserve">Authors’ contributions</w:t>
       </w:r>
-      <w:bookmarkEnd w:id="30"/>
+      <w:bookmarkEnd w:id="31"/>
     </w:p>
     <w:p>
       <w:pPr>
         <w:pStyle w:val="Heading3"/>
       </w:pPr>
-      <w:bookmarkStart w:id="31" w:name="references"/>
+      <w:bookmarkStart w:id="32" w:name="references"/>
       <w:r>
         <w:t xml:space="preserve">References</w:t>
       </w:r>
-      <w:bookmarkEnd w:id="31"/>
+      <w:bookmarkEnd w:id="32"/>
     </w:p>
     <w:sectPr/>
   </w:body>

</xml_diff>

<commit_message>
put back example reference
@camerondow35 , this is an example of how to insert references in .Rmd. When the doc knits, the reference will appear appropriately (for whatever journal you select)
</commit_message>
<xml_diff>
--- a/doc/manuscript/Dow_manuscript.docx
+++ b/doc/manuscript/Dow_manuscript.docx
@@ -324,29 +324,230 @@
         <w:pStyle w:val="FirstParagraph"/>
       </w:pPr>
       <w:r>
-        <w:t xml:space="preserve">Study site and data</w:t>
-      </w:r>
-      <w:r>
-        <w:t xml:space="preserve"> </w:t>
-      </w:r>
-      <w:r>
-        <w:t xml:space="preserve">SCBI ForestGEO plot</w:t>
-      </w:r>
-    </w:p>
-    <w:p>
-      <w:pPr>
-        <w:pStyle w:val="BodyText"/>
-      </w:pPr>
-      <w:r>
-        <w:t xml:space="preserve">ForestGEO is a global network of scientists and 71 forest plots dedicated to the long-term study of the world’s forests. The ForestGEO plot at SCBI is a 26-ha forest located in Front Royal, Virginia. Every stem ≥1 cm is tagged, mapped, identified to species, and measured in diameter at breast height (DBH) every 5 years following standardized ForestGEO procedure (Condit, 1995). Within the plot, &gt;500 trees have dendrometer bands which are measured at the start and end of each growing season, while a subset of ~150 are additionally measured every two weeks during the growing season.</w:t>
-      </w:r>
-    </w:p>
-    <w:p>
-      <w:pPr>
-        <w:pStyle w:val="BodyText"/>
-      </w:pPr>
-      <w:r>
-        <w:t xml:space="preserve">Dendrometer band measurements were taken every two weeks for 9 years (After cleaning: 2011- 105 trees; 2012 - 102 trees; 2013 - 102 trees; 2014 - 149 trees; 2015 - 149 trees; 2016 - 149 trees; 2017 - 148 trees; 2018 - 146 trees; 2019 - 145 trees ). The data were manually cleaned by visual inspection. Three classes of mistakes: 1. Error in measurement - weekly measurement was drastically different from previous week and following week. Mistakes were removed from the raw data before modeling. (## cases) 2. Band slip or stuck - measurements freeze and remain unchanged until sudden jump followed by normal growth pattern. Band slips were sometimes followed by measurements indicating the band became stuck; in these cases, the tree was thrown out for the corresponding year. In cases where the slip was followed by normal growth, the initial slip-point was removed, and the following points were shifted down to the pre-slip level. (## cases) 3. Other - cases where data was clearly wrong but with unknown causes. This seemed to happen mostly in 2011, when the program was just beginning. In cases where several measurements were an issue, they were simply removed. If there were no clear solutions to</w:t>
+        <w:rPr>
+          <w:i/>
+        </w:rPr>
+        <w:t xml:space="preserve">Study sites and data</w:t>
+      </w:r>
+    </w:p>
+    <w:p>
+      <w:pPr>
+        <w:pStyle w:val="BodyText"/>
+      </w:pPr>
+      <w:r>
+        <w:t xml:space="preserve">Study sites included</w:t>
+      </w:r>
+      <w:r>
+        <w:t xml:space="preserve"> </w:t>
+      </w:r>
+      <w:r>
+        <w:rPr>
+          <w:b/>
+        </w:rPr>
+        <w:t xml:space="preserve">2/3</w:t>
+      </w:r>
+      <w:r>
+        <w:t xml:space="preserve"> </w:t>
+      </w:r>
+      <w:r>
+        <w:t xml:space="preserve">temperate forests in the Eastern United states,</w:t>
+      </w:r>
+      <w:r>
+        <w:t xml:space="preserve"> </w:t>
+      </w:r>
+      <w:r>
+        <w:rPr>
+          <w:b/>
+        </w:rPr>
+        <w:t xml:space="preserve">both/all</w:t>
+      </w:r>
+      <w:r>
+        <w:t xml:space="preserve"> </w:t>
+      </w:r>
+      <w:r>
+        <w:t xml:space="preserve">part of the Forest Global Earth Observatory [ForestGEO; Anderson-Teixeira et al. 2015] (</w:t>
+      </w:r>
+      <w:r>
+        <w:rPr>
+          <w:b/>
+        </w:rPr>
+        <w:t xml:space="preserve">Table 1?</w:t>
+      </w:r>
+      <w:r>
+        <w:t xml:space="preserve">).</w:t>
+      </w:r>
+      <w:r>
+        <w:t xml:space="preserve"> </w:t>
+      </w:r>
+      <w:r>
+        <w:rPr>
+          <w:b/>
+        </w:rPr>
+        <w:t xml:space="preserve">Both/all</w:t>
+      </w:r>
+      <w:r>
+        <w:t xml:space="preserve"> </w:t>
+      </w:r>
+      <w:r>
+        <w:t xml:space="preserve">sites are dominated by broadleaf deciduous trees.</w:t>
+      </w:r>
+      <w:r>
+        <w:t xml:space="preserve"> </w:t>
+      </w:r>
+      <w:r>
+        <w:rPr>
+          <w:i/>
+        </w:rPr>
+        <w:t xml:space="preserve">(insert site descriptions, including lat/long, elevation, plot size, climate info, dominant species. If we include SERC and if space permits, we may put this in a table, otherwise just text)</w:t>
+      </w:r>
+    </w:p>
+    <w:p>
+      <w:pPr>
+        <w:pStyle w:val="BodyText"/>
+      </w:pPr>
+      <w:r>
+        <w:t xml:space="preserve">Within the plot, metal dendrometer bands were installed on</w:t>
+      </w:r>
+      <w:r>
+        <w:t xml:space="preserve"> </w:t>
+      </w:r>
+      <w:r>
+        <w:rPr>
+          <w:i/>
+        </w:rPr>
+        <w:t xml:space="preserve">&gt;#</w:t>
+      </w:r>
+      <w:r>
+        <w:t xml:space="preserve"> </w:t>
+      </w:r>
+      <w:r>
+        <w:t xml:space="preserve">trees and measured approximately every 1-2 weeks within the growing season for</w:t>
+      </w:r>
+      <w:r>
+        <w:t xml:space="preserve"> </w:t>
+      </w:r>
+      <w:r>
+        <w:rPr>
+          <w:i/>
+        </w:rPr>
+        <w:t xml:space="preserve">9</w:t>
+      </w:r>
+      <w:r>
+        <w:t xml:space="preserve"> </w:t>
+      </w:r>
+      <w:r>
+        <w:t xml:space="preserve">years (</w:t>
+      </w:r>
+      <w:r>
+        <w:rPr>
+          <w:i/>
+        </w:rPr>
+        <w:t xml:space="preserve">list ranges, for each site if different</w:t>
+      </w:r>
+      <w:r>
+        <w:t xml:space="preserve">).</w:t>
+      </w:r>
+      <w:r>
+        <w:t xml:space="preserve"> </w:t>
+      </w:r>
+      <w:r>
+        <w:rPr>
+          <w:i/>
+        </w:rPr>
+        <w:t xml:space="preserve">(don’t bother to mention biannual bands, unless you end up using the data–which you could, for annual growth, if you’d like to increase the sample size. You can put exact numbers of bands per year in an SI file.</w:t>
+      </w:r>
+      <w:r>
+        <w:t xml:space="preserve">) The number of bands measured at each site fluctuated somewhat as trees were added or dropped (e.g., because of tree mortality) from the census</w:t>
+      </w:r>
+      <w:r>
+        <w:t xml:space="preserve"> </w:t>
+      </w:r>
+      <w:r>
+        <w:rPr>
+          <w:i/>
+        </w:rPr>
+        <w:t xml:space="preserve">(Table S1)</w:t>
+      </w:r>
+      <w:r>
+        <w:t xml:space="preserve">. Across years, the number of bands sampled averaged</w:t>
+      </w:r>
+      <w:r>
+        <w:t xml:space="preserve"> </w:t>
+      </w:r>
+      <w:r>
+        <w:rPr>
+          <w:i/>
+        </w:rPr>
+        <w:t xml:space="preserve">~150</w:t>
+      </w:r>
+      <w:r>
+        <w:t xml:space="preserve"> </w:t>
+      </w:r>
+      <w:r>
+        <w:t xml:space="preserve">at SCBI, # at Harvard Forest</w:t>
+      </w:r>
+      <w:r>
+        <w:rPr>
+          <w:i/>
+        </w:rPr>
+        <w:t xml:space="preserve">, and # at SERC</w:t>
+      </w:r>
+      <w:r>
+        <w:t xml:space="preserve">.</w:t>
+      </w:r>
+      <w:r>
+        <w:t xml:space="preserve"> </w:t>
+      </w:r>
+      <w:r>
+        <w:rPr>
+          <w:i/>
+        </w:rPr>
+        <w:t xml:space="preserve">(summary of how bands were distributed across species, focusing on ring/ diffuse porous distinction. details in an SI table)</w:t>
+      </w:r>
+    </w:p>
+    <w:p>
+      <w:pPr>
+        <w:pStyle w:val="BodyText"/>
+      </w:pPr>
+      <w:r>
+        <w:t xml:space="preserve">(After cleaning: 2011- 105 trees; 2012 - 102 trees; 2013 - 102 trees; 2014 - 149 trees; 2015 - 149 trees; 2016 - 149 trees; 2017 - 148 trees; 2018 - 146 trees; 2019 - 145 trees</w:t>
+      </w:r>
+      <w:r>
+        <w:t xml:space="preserve"> </w:t>
+      </w:r>
+      <w:r>
+        <w:rPr>
+          <w:i/>
+        </w:rPr>
+        <w:t xml:space="preserve">–put this in Table S1</w:t>
+      </w:r>
+      <w:r>
+        <w:t xml:space="preserve">).</w:t>
+      </w:r>
+    </w:p>
+    <w:p>
+      <w:pPr>
+        <w:pStyle w:val="BodyText"/>
+      </w:pPr>
+      <w:r>
+        <w:t xml:space="preserve">Measurements were timed to begin before beginning of spring growth and to continue through the cessation of growth in the fall.</w:t>
+      </w:r>
+      <w:r>
+        <w:t xml:space="preserve"> </w:t>
+      </w:r>
+      <w:r>
+        <w:rPr>
+          <w:i/>
+        </w:rPr>
+        <w:t xml:space="preserve">(Give specifics, which may vary by site. Note that we adjusted timing at SCBI when we observed early leaf-out of understory shrubs/herbs)</w:t>
+      </w:r>
+    </w:p>
+    <w:p>
+      <w:pPr>
+        <w:pStyle w:val="BodyText"/>
+      </w:pPr>
+      <w:r>
+        <w:t xml:space="preserve">The data were manually cleaned by visual inspection. Three classes of mistakes: 1. Error in measurement - weekly measurement was drastically different from previous week and following week. Mistakes were removed from the raw data before modeling. (## cases) 2. Band slip or stuck - measurements freeze and remain unchanged until sudden jump followed by normal growth pattern. Band slips were sometimes followed by measurements indicating the band became stuck; in these cases, the tree was thrown out for the corresponding year. In cases where the slip was followed by normal growth, the initial slip-point was removed, and the following points were shifted down to the pre-slip level. (## cases) 3. Other - cases where data was clearly wrong but with unknown causes. This seemed to happen mostly in 2011, when the program was just beginning. In cases where several measurements were an issue, they were simply removed. If there were no clear solutions to</w:t>
       </w:r>
       <w:r>
         <w:t xml:space="preserve"> </w:t>
@@ -498,11 +699,63 @@
     </w:p>
     <w:p>
       <w:pPr>
+        <w:pStyle w:val="BodyText"/>
+      </w:pPr>
+      <w:r>
+        <w:rPr>
+          <w:i/>
+        </w:rPr>
+        <w:t xml:space="preserve">Analysis</w:t>
+      </w:r>
+    </w:p>
+    <w:p>
+      <w:pPr>
+        <w:pStyle w:val="BodyText"/>
+      </w:pPr>
+      <w:r>
+        <w:t xml:space="preserve">Here, I’ll insert a reference to Sean’s paper</w:t>
+      </w:r>
+      <w:r>
+        <w:t xml:space="preserve"> </w:t>
+      </w:r>
+      <w:r>
+        <w:t xml:space="preserve">(McMahon &amp; Parker, 2015)</w:t>
+      </w:r>
+      <w:r>
+        <w:t xml:space="preserve">. This is pulled from references.bib.</w:t>
+      </w:r>
+    </w:p>
+    <w:p>
+      <w:pPr>
+        <w:pStyle w:val="BodyText"/>
+      </w:pPr>
+      <w:r>
+        <w:t xml:space="preserve">-Mixed effect model</w:t>
+      </w:r>
+    </w:p>
+    <w:p>
+      <w:pPr>
+        <w:pStyle w:val="BodyText"/>
+      </w:pPr>
+      <w:r>
+        <w:t xml:space="preserve">A mixed effect model was used to test the response of wood phenology variables (25% DOY, max-rate, max-rate DOY, total growth) to fixed effects of wood-type and Spring temperature, and random effects of species and tag. We ran two separate models for each of our major wood-types and one combined model to use for comparison during the bayesian analysis. (talking to Albert about possibly doing this)</w:t>
+      </w:r>
+    </w:p>
+    <w:p>
+      <w:pPr>
+        <w:pStyle w:val="BodyText"/>
+      </w:pPr>
+      <w:r>
+        <w:t xml:space="preserve">• Bayesian heirarchal model</w:t>
+      </w:r>
+    </w:p>
+    <w:p>
+      <w:pPr>
         <w:pStyle w:val="Heading3"/>
       </w:pPr>
-      <w:bookmarkStart w:id="27" w:name="analysis"/>
-      <w:r>
-        <w:t xml:space="preserve">Analysis</w:t>
+      <w:bookmarkStart w:id="27" w:name="results"/>
+      <w:r>
+        <w:t xml:space="preserve">Results</w:t>
       </w:r>
       <w:bookmarkEnd w:id="27"/>
     </w:p>
@@ -511,40 +764,160 @@
         <w:pStyle w:val="FirstParagraph"/>
       </w:pPr>
       <w:r>
-        <w:t xml:space="preserve">Here, I’ll insert a reference to Sean’s paper (McMahon &amp; Parker, 2015). This is pulled from references.bib.</w:t>
-      </w:r>
-    </w:p>
-    <w:p>
-      <w:pPr>
-        <w:pStyle w:val="BodyText"/>
-      </w:pPr>
-      <w:r>
-        <w:t xml:space="preserve">-Mixed effect model</w:t>
-      </w:r>
-    </w:p>
-    <w:p>
-      <w:pPr>
-        <w:pStyle w:val="BodyText"/>
-      </w:pPr>
-      <w:r>
-        <w:t xml:space="preserve">A mixed effect model was used to test the response of wood phenology variables (25% DOY, max-rate, max-rate DOY, total growth) to fixed effects of wood-type and Spring temperature, and random effects of species and tag. We ran two separate models for each of our major wood-types and one combined model to use for comparison during the bayesian analysis. (talking to Albert about possibly doing this)</w:t>
-      </w:r>
-    </w:p>
-    <w:p>
-      <w:pPr>
-        <w:pStyle w:val="BodyText"/>
-      </w:pPr>
-      <w:r>
-        <w:t xml:space="preserve">• Bayesian heirarchal model</w:t>
+        <w:t xml:space="preserve">• variable averages</w:t>
+      </w:r>
+    </w:p>
+    <w:p>
+      <w:pPr>
+        <w:pStyle w:val="BodyText"/>
+      </w:pPr>
+      <w:r>
+        <w:t xml:space="preserve">Pooled across all species and all years the average DOY where max growth rate was achieved is DOY: 158, the DOY where 25% was achieved is DOY: 129, 50% - DOY: 157, 75% - DOY:184.</w:t>
+      </w:r>
+    </w:p>
+    <w:p>
+      <w:pPr>
+        <w:pStyle w:val="BodyText"/>
+      </w:pPr>
+      <w:r>
+        <w:t xml:space="preserve">Ring-porous (1395 obs) max growth rate – DOY: 147, max growth rate = .048 (find units in Sean’s function), 25% - DOY: 113, 50% DOY: 147, 75% - DOY: 181…68 days</w:t>
+      </w:r>
+    </w:p>
+    <w:p>
+      <w:pPr>
+        <w:pStyle w:val="BodyText"/>
+      </w:pPr>
+      <w:r>
+        <w:t xml:space="preserve">Diffuse-porous (993 obs) max growth rate – DOY: 172, max growth rate = .068 (find units in Sean’s function), 25% - DOY: 153, 50% - DOY: 171, 75% - DOY: 190… 37 days</w:t>
+      </w:r>
+    </w:p>
+    <w:p>
+      <w:pPr>
+        <w:pStyle w:val="BodyText"/>
+      </w:pPr>
+      <w:r>
+        <w:t xml:space="preserve">• Climwin results</w:t>
+      </w:r>
+    </w:p>
+    <w:p>
+      <w:pPr>
+        <w:pStyle w:val="BodyText"/>
+      </w:pPr>
+      <w:r>
+        <w:t xml:space="preserve">• Accounting for random effects of species and tag, pre-season temperatures had a greater effect on ring-porous species than diffuse-porous.</w:t>
+      </w:r>
+    </w:p>
+    <w:p>
+      <w:pPr>
+        <w:pStyle w:val="BodyText"/>
+      </w:pPr>
+      <w:r>
+        <w:t xml:space="preserve">• Bayesian variable results (PRE-JOINT MODEL, updating ASAP)</w:t>
+      </w:r>
+    </w:p>
+    <w:p>
+      <w:pPr>
+        <w:pStyle w:val="BodyText"/>
+      </w:pPr>
+      <w:r>
+        <w:t xml:space="preserve">Ring-porous 25% DOY estimate: -2.23 (credible interval: -2.94 - -1.55)</w:t>
+      </w:r>
+    </w:p>
+    <w:p>
+      <w:pPr>
+        <w:pStyle w:val="BodyText"/>
+      </w:pPr>
+      <w:r>
+        <w:t xml:space="preserve">Ring-porous 50% DOY estimate: - 2.10 (credible interval: -2.71 - -1.42)</w:t>
+      </w:r>
+    </w:p>
+    <w:p>
+      <w:pPr>
+        <w:pStyle w:val="BodyText"/>
+      </w:pPr>
+      <w:r>
+        <w:t xml:space="preserve">Ring-porous 75% DOY estimate: -1.89 (credible interval: -2.53 - -1.28)</w:t>
+      </w:r>
+    </w:p>
+    <w:p>
+      <w:pPr>
+        <w:pStyle w:val="BodyText"/>
+      </w:pPr>
+      <w:r>
+        <w:t xml:space="preserve">Ring-porous total growth estimate: 0.0552 (credible interval: 0.00346 - 0.108)</w:t>
+      </w:r>
+    </w:p>
+    <w:p>
+      <w:pPr>
+        <w:pStyle w:val="BodyText"/>
+      </w:pPr>
+      <w:r>
+        <w:t xml:space="preserve">Ring-porous max-rate DOY estimate: -2.20 (credible interval: -2.77 - -1.62)</w:t>
+      </w:r>
+    </w:p>
+    <w:p>
+      <w:pPr>
+        <w:pStyle w:val="BodyText"/>
+      </w:pPr>
+      <w:r>
+        <w:t xml:space="preserve">Ring-porous max-rate estimate: 0.00113 (credible interval: 0.000151 – 0.00208)</w:t>
+      </w:r>
+    </w:p>
+    <w:p>
+      <w:pPr>
+        <w:pStyle w:val="BodyText"/>
+      </w:pPr>
+      <w:r>
+        <w:t xml:space="preserve">Diffuse-porous 25% DOY estimate: -1.83 (credible interval: -2.86 - -0.822)</w:t>
+      </w:r>
+    </w:p>
+    <w:p>
+      <w:pPr>
+        <w:pStyle w:val="BodyText"/>
+      </w:pPr>
+      <w:r>
+        <w:t xml:space="preserve">Diffuse-porous 50% DOY estimate: -2.39 (credible interval: -3.35 - -1.43)</w:t>
+      </w:r>
+    </w:p>
+    <w:p>
+      <w:pPr>
+        <w:pStyle w:val="BodyText"/>
+      </w:pPr>
+      <w:r>
+        <w:t xml:space="preserve">Diffuse-porous 75% DOY estimate: -2.96 (credible interval: -4.03 - -1.92)</w:t>
+      </w:r>
+    </w:p>
+    <w:p>
+      <w:pPr>
+        <w:pStyle w:val="BodyText"/>
+      </w:pPr>
+      <w:r>
+        <w:t xml:space="preserve">Diffuse-porous total growth estimate: -0.0642 (credible interval: -0.172 – 0.0460)</w:t>
+      </w:r>
+    </w:p>
+    <w:p>
+      <w:pPr>
+        <w:pStyle w:val="BodyText"/>
+      </w:pPr>
+      <w:r>
+        <w:t xml:space="preserve">Diffuse-porous max-rate DOY estimate: -2.54 (credible interval: -3.41 - -1.69)</w:t>
+      </w:r>
+    </w:p>
+    <w:p>
+      <w:pPr>
+        <w:pStyle w:val="BodyText"/>
+      </w:pPr>
+      <w:r>
+        <w:t xml:space="preserve">Diffuse-porous max-rate estimate: 0.00209 (credible interval: 0.000118 – 0.00413)</w:t>
       </w:r>
     </w:p>
     <w:p>
       <w:pPr>
         <w:pStyle w:val="Heading3"/>
       </w:pPr>
-      <w:bookmarkStart w:id="28" w:name="results"/>
-      <w:r>
-        <w:t xml:space="preserve">Results</w:t>
+      <w:bookmarkStart w:id="28" w:name="discussion"/>
+      <w:r>
+        <w:t xml:space="preserve">Discussion</w:t>
       </w:r>
       <w:bookmarkEnd w:id="28"/>
     </w:p>
@@ -553,160 +926,40 @@
         <w:pStyle w:val="FirstParagraph"/>
       </w:pPr>
       <w:r>
-        <w:t xml:space="preserve">• variable averages</w:t>
-      </w:r>
-    </w:p>
-    <w:p>
-      <w:pPr>
-        <w:pStyle w:val="BodyText"/>
-      </w:pPr>
-      <w:r>
-        <w:t xml:space="preserve">Pooled across all species and all years the average DOY where max growth rate was achieved is DOY: 158, the DOY where 25% was achieved is DOY: 129, 50% - DOY: 157, 75% - DOY:184.</w:t>
-      </w:r>
-    </w:p>
-    <w:p>
-      <w:pPr>
-        <w:pStyle w:val="BodyText"/>
-      </w:pPr>
-      <w:r>
-        <w:t xml:space="preserve">Ring-porous (1395 obs) max growth rate – DOY: 147, max growth rate = .048 (find units in Sean’s function), 25% - DOY: 113, 50% DOY: 147, 75% - DOY: 181…68 days</w:t>
-      </w:r>
-    </w:p>
-    <w:p>
-      <w:pPr>
-        <w:pStyle w:val="BodyText"/>
-      </w:pPr>
-      <w:r>
-        <w:t xml:space="preserve">Diffuse-porous (993 obs) max growth rate – DOY: 172, max growth rate = .068 (find units in Sean’s function), 25% - DOY: 153, 50% - DOY: 171, 75% - DOY: 190… 37 days</w:t>
-      </w:r>
-    </w:p>
-    <w:p>
-      <w:pPr>
-        <w:pStyle w:val="BodyText"/>
-      </w:pPr>
-      <w:r>
-        <w:t xml:space="preserve">• Climwin results</w:t>
-      </w:r>
-    </w:p>
-    <w:p>
-      <w:pPr>
-        <w:pStyle w:val="BodyText"/>
-      </w:pPr>
-      <w:r>
-        <w:t xml:space="preserve">• Accounting for random effects of species and tag, pre-season temperatures had a greater effect on ring-porous species than diffuse-porous.</w:t>
-      </w:r>
-    </w:p>
-    <w:p>
-      <w:pPr>
-        <w:pStyle w:val="BodyText"/>
-      </w:pPr>
-      <w:r>
-        <w:t xml:space="preserve">• Bayesian variable results (PRE-JOINT MODEL, updating ASAP)</w:t>
-      </w:r>
-    </w:p>
-    <w:p>
-      <w:pPr>
-        <w:pStyle w:val="BodyText"/>
-      </w:pPr>
-      <w:r>
-        <w:t xml:space="preserve">Ring-porous 25% DOY estimate: -2.23 (credible interval: -2.94 - -1.55)</w:t>
-      </w:r>
-    </w:p>
-    <w:p>
-      <w:pPr>
-        <w:pStyle w:val="BodyText"/>
-      </w:pPr>
-      <w:r>
-        <w:t xml:space="preserve">Ring-porous 50% DOY estimate: - 2.10 (credible interval: -2.71 - -1.42)</w:t>
-      </w:r>
-    </w:p>
-    <w:p>
-      <w:pPr>
-        <w:pStyle w:val="BodyText"/>
-      </w:pPr>
-      <w:r>
-        <w:t xml:space="preserve">Ring-porous 75% DOY estimate: -1.89 (credible interval: -2.53 - -1.28)</w:t>
-      </w:r>
-    </w:p>
-    <w:p>
-      <w:pPr>
-        <w:pStyle w:val="BodyText"/>
-      </w:pPr>
-      <w:r>
-        <w:t xml:space="preserve">Ring-porous total growth estimate: 0.0552 (credible interval: 0.00346 - 0.108)</w:t>
-      </w:r>
-    </w:p>
-    <w:p>
-      <w:pPr>
-        <w:pStyle w:val="BodyText"/>
-      </w:pPr>
-      <w:r>
-        <w:t xml:space="preserve">Ring-porous max-rate DOY estimate: -2.20 (credible interval: -2.77 - -1.62)</w:t>
-      </w:r>
-    </w:p>
-    <w:p>
-      <w:pPr>
-        <w:pStyle w:val="BodyText"/>
-      </w:pPr>
-      <w:r>
-        <w:t xml:space="preserve">Ring-porous max-rate estimate: 0.00113 (credible interval: 0.000151 – 0.00208)</w:t>
-      </w:r>
-    </w:p>
-    <w:p>
-      <w:pPr>
-        <w:pStyle w:val="BodyText"/>
-      </w:pPr>
-      <w:r>
-        <w:t xml:space="preserve">Diffuse-porous 25% DOY estimate: -1.83 (credible interval: -2.86 - -0.822)</w:t>
-      </w:r>
-    </w:p>
-    <w:p>
-      <w:pPr>
-        <w:pStyle w:val="BodyText"/>
-      </w:pPr>
-      <w:r>
-        <w:t xml:space="preserve">Diffuse-porous 50% DOY estimate: -2.39 (credible interval: -3.35 - -1.43)</w:t>
-      </w:r>
-    </w:p>
-    <w:p>
-      <w:pPr>
-        <w:pStyle w:val="BodyText"/>
-      </w:pPr>
-      <w:r>
-        <w:t xml:space="preserve">Diffuse-porous 75% DOY estimate: -2.96 (credible interval: -4.03 - -1.92)</w:t>
-      </w:r>
-    </w:p>
-    <w:p>
-      <w:pPr>
-        <w:pStyle w:val="BodyText"/>
-      </w:pPr>
-      <w:r>
-        <w:t xml:space="preserve">Diffuse-porous total growth estimate: -0.0642 (credible interval: -0.172 – 0.0460)</w:t>
-      </w:r>
-    </w:p>
-    <w:p>
-      <w:pPr>
-        <w:pStyle w:val="BodyText"/>
-      </w:pPr>
-      <w:r>
-        <w:t xml:space="preserve">Diffuse-porous max-rate DOY estimate: -2.54 (credible interval: -3.41 - -1.69)</w:t>
-      </w:r>
-    </w:p>
-    <w:p>
-      <w:pPr>
-        <w:pStyle w:val="BodyText"/>
-      </w:pPr>
-      <w:r>
-        <w:t xml:space="preserve">Diffuse-porous max-rate estimate: 0.00209 (credible interval: 0.000118 – 0.00413)</w:t>
+        <w:t xml:space="preserve">Diffuse-porous 25-75% growth period shrinking leaving trees more vulnerable to drought while ring-porous 25-75% growing, potentially making effect of drought less damaging? But RP still prone to cavitation + longer growth period could mean exposure to higher number of droughts resulting in serious damage to water transport system?</w:t>
+      </w:r>
+    </w:p>
+    <w:p>
+      <w:pPr>
+        <w:pStyle w:val="BodyText"/>
+      </w:pPr>
+      <w:r>
+        <w:t xml:space="preserve">DIfferences in total relationship could be because of response difference in wood types OR could be because the diffuse-porous’ growth occuring during the later summer means it is exposed to drought/heat and on average, not feeling the effects of the earlier spring. differences in wood porosity growth timing means exposure to different periods of climate stress ring porous adaptable to spring temps, diffuse not so much leads to higher growth in ring however, diffuse still more resistant to cavitation potential for more frequent late frost events having large impacts as spring warms? offset of chilling requirements and spring leaf out requirements</w:t>
+      </w:r>
+    </w:p>
+    <w:p>
+      <w:pPr>
+        <w:pStyle w:val="BodyText"/>
+      </w:pPr>
+      <w:r>
+        <w:t xml:space="preserve">much assumed about future forest productivity based on gis different wood types/species may respond differently need to understand at a finer scale what is happening</w:t>
+      </w:r>
+    </w:p>
+    <w:p>
+      <w:pPr>
+        <w:pStyle w:val="BodyText"/>
+      </w:pPr>
+      <w:r>
+        <w:t xml:space="preserve">Content to incorporate: N. American strategies have conservative strategies when it comes to phenology, as historically they’ve been subject to more spring frosts. Thus, climate change is having less impact (Zohner et al., 2020)</w:t>
       </w:r>
     </w:p>
     <w:p>
       <w:pPr>
         <w:pStyle w:val="Heading3"/>
       </w:pPr>
-      <w:bookmarkStart w:id="29" w:name="discussion"/>
-      <w:r>
-        <w:t xml:space="preserve">Discussion</w:t>
+      <w:bookmarkStart w:id="29" w:name="acknowledgements"/>
+      <w:r>
+        <w:t xml:space="preserve">Acknowledgements</w:t>
       </w:r>
       <w:bookmarkEnd w:id="29"/>
     </w:p>
@@ -715,71 +968,76 @@
         <w:pStyle w:val="FirstParagraph"/>
       </w:pPr>
       <w:r>
-        <w:t xml:space="preserve">Diffuse-porous 25-75% growth period shrinking leaving trees more vulnerable to drought while ring-porous 25-75% growing, potentially making effect of drought less damaging? But RP still prone to cavitation + longer growth period could mean exposure to higher number of droughts resulting in serious damage to water transport system?</w:t>
-      </w:r>
-    </w:p>
-    <w:p>
-      <w:pPr>
-        <w:pStyle w:val="BodyText"/>
-      </w:pPr>
-      <w:r>
-        <w:t xml:space="preserve">DIfferences in total relationship could be because of response difference in wood types OR could be because the diffuse-porous’ growth occuring during the later summer means it is exposed to drought/heat and on average, not feeling the effects of the earlier spring. differences in wood porosity growth timing means exposure to different periods of climate stress ring porous adaptable to spring temps, diffuse not so much leads to higher growth in ring however, diffuse still more resistant to cavitation potential for more frequent late frost events having large impacts as spring warms? offset of chilling requirements and spring leaf out requirements</w:t>
-      </w:r>
-    </w:p>
-    <w:p>
-      <w:pPr>
-        <w:pStyle w:val="BodyText"/>
-      </w:pPr>
-      <w:r>
-        <w:t xml:space="preserve">much assumed about future forest productivity based on gis different wood types/species may respond differently need to understand at a finer scale what is happening</w:t>
-      </w:r>
-    </w:p>
-    <w:p>
-      <w:pPr>
-        <w:pStyle w:val="BodyText"/>
-      </w:pPr>
-      <w:r>
-        <w:t xml:space="preserve">Content to incorporate: N. American strategies have conservative strategies when it comes to phenology, as historically they’ve been subject to more spring frosts. Thus, climate change is having less impact (Zohner et al., 2020)</w:t>
+        <w:t xml:space="preserve">ForestGEO</w:t>
       </w:r>
     </w:p>
     <w:p>
       <w:pPr>
         <w:pStyle w:val="Heading3"/>
       </w:pPr>
-      <w:bookmarkStart w:id="30" w:name="acknowledgements"/>
-      <w:r>
-        <w:t xml:space="preserve">Acknowledgements</w:t>
+      <w:bookmarkStart w:id="30" w:name="authors-contributions"/>
+      <w:r>
+        <w:t xml:space="preserve">Authors’ contributions</w:t>
       </w:r>
       <w:bookmarkEnd w:id="30"/>
     </w:p>
     <w:p>
       <w:pPr>
-        <w:pStyle w:val="FirstParagraph"/>
-      </w:pPr>
-      <w:r>
-        <w:t xml:space="preserve">ForestGEO</w:t>
-      </w:r>
-    </w:p>
-    <w:p>
-      <w:pPr>
         <w:pStyle w:val="Heading3"/>
       </w:pPr>
-      <w:bookmarkStart w:id="31" w:name="authors-contributions"/>
-      <w:r>
-        <w:t xml:space="preserve">Authors’ contributions</w:t>
+      <w:bookmarkStart w:id="31" w:name="references"/>
+      <w:r>
+        <w:t xml:space="preserve">References</w:t>
       </w:r>
       <w:bookmarkEnd w:id="31"/>
     </w:p>
-    <w:p>
-      <w:pPr>
-        <w:pStyle w:val="Heading3"/>
-      </w:pPr>
-      <w:bookmarkStart w:id="32" w:name="references"/>
-      <w:r>
-        <w:t xml:space="preserve">References</w:t>
-      </w:r>
-      <w:bookmarkEnd w:id="32"/>
-    </w:p>
+    <w:bookmarkStart w:id="34" w:name="refs"/>
+    <w:bookmarkStart w:id="33" w:name="ref-mcmahon_general_2015"/>
+    <w:p>
+      <w:pPr>
+        <w:pStyle w:val="Bibliography"/>
+      </w:pPr>
+      <w:r>
+        <w:t xml:space="preserve">McMahon, S. M., &amp; Parker, G. G. (2015). A general model of intra-annual tree growth using dendrometer bands.</w:t>
+      </w:r>
+      <w:r>
+        <w:t xml:space="preserve"> </w:t>
+      </w:r>
+      <w:r>
+        <w:rPr>
+          <w:i/>
+        </w:rPr>
+        <w:t xml:space="preserve">Ecology and Evolution</w:t>
+      </w:r>
+      <w:r>
+        <w:t xml:space="preserve">,</w:t>
+      </w:r>
+      <w:r>
+        <w:t xml:space="preserve"> </w:t>
+      </w:r>
+      <w:r>
+        <w:rPr>
+          <w:i/>
+        </w:rPr>
+        <w:t xml:space="preserve">5</w:t>
+      </w:r>
+      <w:r>
+        <w:t xml:space="preserve">(2), 243–254.</w:t>
+      </w:r>
+      <w:r>
+        <w:t xml:space="preserve"> </w:t>
+      </w:r>
+      <w:hyperlink r:id="rId32">
+        <w:r>
+          <w:rPr>
+            <w:rStyle w:val="Hyperlink"/>
+          </w:rPr>
+          <w:t xml:space="preserve">https://doi.org/10.1002/ece3.1117</w:t>
+        </w:r>
+      </w:hyperlink>
+    </w:p>
+    <w:bookmarkEnd w:id="33"/>
+    <w:bookmarkEnd w:id="34"/>
     <w:sectPr/>
   </w:body>
 </w:document>

</xml_diff>

<commit_message>
add to methods / reorganize intro
</commit_message>
<xml_diff>
--- a/doc/manuscript/Dow_manuscript.docx
+++ b/doc/manuscript/Dow_manuscript.docx
@@ -258,55 +258,75 @@
         <w:pStyle w:val="FirstParagraph"/>
       </w:pPr>
       <w:r>
-        <w:t xml:space="preserve">As global atmospheric greenhouse gas levels are rising, and little meaningful policy is being implemented to combat this, our planet is expected to surpass the 2.5 degree C warming mark that the Paris accord pledged to avoid. The absence of human intervention increases our reliance on natural systems to soften the blow of climate change.</w:t>
-      </w:r>
-    </w:p>
-    <w:p>
-      <w:pPr>
-        <w:pStyle w:val="BodyText"/>
-      </w:pPr>
-      <w:r>
-        <w:t xml:space="preserve">Forests are an extremely valuable ecosystem for many reasons. They house an astonishing 80% of terrestrial species and are capable of removing the greenhouse gas CO2 from the atmosphere and storing it in the trees or soil. Forests sequester about one-third of all anthropogenic CO2 and store ~45% of all terrestrial carbon (Bonan, 2008). However, their future under the current era of rapid change is uncertain (Friedlingstein et al, 2006). Reducing this uncertainty requires better understanding of the drivers of tree growth (Bugmann et al, 2019). Tree growth is sensitive to climatic factors like precipitation, temperature, and cloudiness in early growing season (Helcoski et al, 2019; Ciais, 2003; Goulden, 1996), as well as other physical factors including nitrogen content of soil, increasing atmospheric CO2, deposition of atmospheric pollutants in acid rain (Mathias &amp; Thomas, 2018), and invasion by pests or pathogens. Understanding how growth is influenced by multiple factors at once is essential for developing accurate models to inform forest managers and policy makers about the role of future forests in climate change mitigation. CO2 concentrations in the atmosphere are increasing, and in a perfect scenario, trees and other plants would simply speed up growth in response to this, increasing photosynthetic efficiency in a process called CO2 fertilization (Strain and Cure, 1986; Huang et al., 2007). However, factors other than CO2 also limit tree growth, and seasonal temperature averages and precipitation patterns are changing concurrently. It is anticipated that, throughout much of the United States, future heat and drought may limit tree growth more strongly than it can be enhanced by elevated CO2 (Charney et al, 2016).</w:t>
-      </w:r>
-    </w:p>
-    <w:p>
-      <w:pPr>
-        <w:pStyle w:val="BodyText"/>
-      </w:pPr>
-      <w:r>
-        <w:t xml:space="preserve">In recent decades, an increase in average early Spring temperatures has been attributed to climate change. As temperatures are increasing, some regions have seen earlier leaf out in deciduous trees, meaning a potentially longer growing season (Ibáñez et al., 2010; Jeong et al., 2011). The effects of this extension of the growing season on leaf phenology and NPP have been well studied (Way, 2011; ), but little work has been done to understand the impacts to intraannual stem-growth variables. Shifts in leaf phenology timing could be coupled with a change in stem-growth phenology, which are likely to affect woody productivity, carbon and nutrient cycling, and water use patterns in temperate forests. Thus, it is important to understand how the warming of Spring changes stem-growth phenology.</w:t>
-      </w:r>
-    </w:p>
-    <w:p>
-      <w:pPr>
-        <w:pStyle w:val="BodyText"/>
-      </w:pPr>
-      <w:r>
-        <w:t xml:space="preserve">The timing of Spring warming has a significant effect on leaf phenology response. Warming events later in Spring were shown to impact leaf emergence timing more than earlier Spring warming (Freidl et al, 2014) and earlier leaf emergence has been shown to cause complex lagged effects on subsequent seasonal growth in European broad leaf deciduous and mixed forests (Crabbe et al, 2016). GIS source Ian sent. However, the fine-scale responses of temperate deciduous species to a warming Spring are not fully understood. Many predictions of phenological shifts like these are based on GIS, eddy-covarience measurements, or other broad scale observations of phenological timing, and do little to discern differences between individual species, where leaf and stem-growth phenology can be decoupled (D’Orangeville et al, in review). In reality, we know little about the growth phenology of temperate deciduous species (see D’Orangeville et al., in revision for more info/ citations)—let alone how these are affected by an early spring.</w:t>
-      </w:r>
-    </w:p>
-    <w:p>
-      <w:pPr>
-        <w:pStyle w:val="BodyText"/>
-      </w:pPr>
-      <w:r>
-        <w:t xml:space="preserve">To date, very little research has been done on the phenology of stem-growth. Timing of intraannual growth is extremely improtant as it can dictate periods of highest drought sensitivity of NPP in temperate forests (Foster, 2014; ). For example, if a drought were to occur when trees were at their peak growth rates, it could decrease that year’s NPP substantially, and subsequently, reduce the total amount of carbon sequestered creating a negative climate feedback loop. Recent results from D’Orangeville et al. (in review) have shown that wood-type plays a significant role in the timing of leaf and wood phenology, as ring-porous trees begin growth earlier in the season compared to diffuse-porous trees, but both reached 75% total annual growth around the same time. This implies evolutionary differences in the mechanisms controlling growth of these species, which have the potential to expose each group to different climate stresses.</w:t>
-      </w:r>
-    </w:p>
-    <w:p>
-      <w:pPr>
-        <w:pStyle w:val="BodyText"/>
-      </w:pPr>
-      <w:r>
-        <w:t xml:space="preserve">It is difficult to map intraannual growth, or compare interspecific responses to Spring warming using leaf emergence timing alone. A solution to this is the use of dendrometer bands. Dendrometer bands allow a look at individual trees’ intraannual growth at a fine temporal scale. Using many measurements taken within a year, we can model the growth of individual trees and extract growth milestones and variables for interspecific, intraspecific, and temporal comparison (McMahon &amp; Parker, 2014). This allows the determination of variable responses of all tree species within a single forest, meaning a better understanding of future growth under projected climate conditions. Here, we use 9 years of biweekly dendrometer band measurements for 4 species to characterize intraannual stem-growth phenology within the ForestGEO plot at SCBI, calculating for each tree in each year where data was available: the day of year (DOY) where 25, 50, and 75% annual growth was achieved; the maximum growth rate; the DOY where maximum growth rate was achieved; and the total growth. Correlation between these variables and pre-season temperatures over the 9 year study period (2011-2019) were assessed using a heirarchal bayesian model.</w:t>
-      </w:r>
-    </w:p>
-    <w:p>
-      <w:pPr>
-        <w:pStyle w:val="BodyText"/>
-      </w:pPr>
-      <w:r>
-        <w:t xml:space="preserve">We hypothesized that (1) ring-porous and diffuse-porous trees would both reach 25, and 50% total annual growth earlier and (2) both wood types would increase total growth in response to warmer early-Spring temperatures.</w:t>
+        <w:t xml:space="preserve">As global atmospheric greenhouse gas levels are rising, and little meaningful policy is being implemented to combat this, our planet is expected to surpass the 2.5 degree C warming mark that the Paris accord pledged to avoid. The absence of human intervention increases our reliance on natural systems to soften the blow of climate change. Plant life, especially forests, make up a large portion of these natural systems, offering many valuable ecosystem services. For one, they house an astonishing 80% of terrestrial species and are capable of removing the greenhouse gas CO2 from the atmosphere and storing it in the trees or soil. Forests sequester about one-third of all anthropogenic CO2 and store ~45% of all terrestrial carbon (Bonan, 2008). However, their future under the current era of rapid change is uncertain (Friedlingstein et al, 2006).</w:t>
+      </w:r>
+    </w:p>
+    <w:p>
+      <w:pPr>
+        <w:pStyle w:val="BodyText"/>
+      </w:pPr>
+      <w:r>
+        <w:t xml:space="preserve">Reducing this uncertainty requires better understanding of the drivers of tree growth (Bugmann et al, 2019). Tree growth is sensitive to climatic factors like precipitation, temperature, and cloudiness in early growing season (Helcoski et al, 2019; Ciais, 2003; Goulden, 1996), as well as other physical factors including nitrogen content of soil, increasing atmospheric CO2, deposition of atmospheric pollutants in acid rain (Mathias &amp; Thomas, 2018), and invasion by pests or pathogens. Understanding how growth is influenced by these factors is essential for developing accurate models to inform forest managers and policy makers about the role of future forests in climate change mitigation efforts.</w:t>
+      </w:r>
+    </w:p>
+    <w:p>
+      <w:pPr>
+        <w:pStyle w:val="BodyText"/>
+      </w:pPr>
+      <w:r>
+        <w:t xml:space="preserve">#relavant? reworded first line above#</w:t>
+      </w:r>
+      <w:r>
+        <w:t xml:space="preserve"> </w:t>
+      </w:r>
+      <w:r>
+        <w:t xml:space="preserve">(Understanding how growth is influenced by multiple factors at once is essential for developing accurate models to inform forest managers and policy makers about the role of future forests in climate change mitigation. CO2 concentrations in the atmosphere are increasing, and in a perfect scenario, trees and other plants would simply speed up growth in response to this, increasing photosynthetic efficiency in a process called CO2 fertilization (Strain and Cure, 1986; Huang et al., 2007). However, factors other than CO2 also limit tree growth, and seasonal temperature averages and precipitation patterns are changing concurrently. It is anticipated that, throughout much of the United States, future heat and drought may limit tree growth more strongly than it can be enhanced by elevated CO2 (Charney et al, 2016).)</w:t>
+      </w:r>
+      <w:r>
+        <w:t xml:space="preserve"> </w:t>
+      </w:r>
+      <w:r>
+        <w:t xml:space="preserve">#</w:t>
+      </w:r>
+    </w:p>
+    <w:p>
+      <w:pPr>
+        <w:pStyle w:val="BodyText"/>
+      </w:pPr>
+      <w:r>
+        <w:t xml:space="preserve">In recent decades, an increase in average Spring temperatures has been attributed to climate change (). The effects of this Spring warming on leaf phenology have been extensively studied (Way, 2011; ) leading to many interesting observations. As temperatures are increasing, some regions have seen earlier leaf out in deciduous trees, sometimes matched or exceeded by earlier leaf senecence, meaning a potential shift in growing season timing (Ibáñez et al., 2010; Jeong et al., 2011). The timing of Spring warming also has a significant effect on leaf phenology response. Warming events later in Spring were shown to impact leaf emergence timing more than earlier Spring warming (Freidl et al, 2014) and earlier leaf emergence has been shown to cause complex lagged effects on subsequent seasonal growth in European broad leaf deciduous and mixed forests (Crabbe et al, 2016).</w:t>
+      </w:r>
+    </w:p>
+    <w:p>
+      <w:pPr>
+        <w:pStyle w:val="BodyText"/>
+      </w:pPr>
+      <w:r>
+        <w:t xml:space="preserve">However, the fine-scale responses of temperate deciduous species to a warming Spring are not fully understood (source?). Many observations of phenological shifts like these are based on GIS, eddy-covarience measurements, or other broad scale measurements of phenological timing, and do little to discern differences between individual species, where leaf and stem-growth phenology can be decoupled (D’Orangeville et al, in review). Shifts in leaf phenology timing could be accompanied by a change in stem-growth phenology, which would likely affect woody productivity, carbon and nutrient cycling, and water use patterns in temperate forests. In reality, we know little about the stem-growth phenology of temperate deciduous species — let alone how these are affected by an early spring.</w:t>
+      </w:r>
+    </w:p>
+    <w:p>
+      <w:pPr>
+        <w:pStyle w:val="BodyText"/>
+      </w:pPr>
+      <w:r>
+        <w:t xml:space="preserve">To date, very little research, has been done on the phenology of stem-growth. Timing of intraannual growth is extremely important as it can dictate periods of highest drought sensitivity of NPP in temperate forests (Foster, 2014; ). For example, if a drought were to occur when trees were at their peak growth rates, it could decrease that year’s NPP substantially, and subsequently, reduce the total amount of carbon sequestered creating a negative climate feedback loop (source?). Recent results from D’Orangeville et al. (in review) have shown that wood-type plays a significant role in the timing of leaf and wood phenology. They showed that ring-porous trees begin growth earlier in the season compared to diffuse-porous trees, but both reached 75% total annual growth around the same time. This implies evolutionary differences in the mechanisms controlling growth of these species, which have the potential to expose each group to different climate stresses (source for RP vs DP?).</w:t>
+      </w:r>
+    </w:p>
+    <w:p>
+      <w:pPr>
+        <w:pStyle w:val="BodyText"/>
+      </w:pPr>
+      <w:r>
+        <w:t xml:space="preserve">While not entirely impossible, it is difficult to record intraannual growth, or compare interspecific responses to Spring warming using leaf emergence timing alone. A solution to this is the use of dendrometer bands. Dendrometer bands allow a look at individual trees’ intraannual growth at a fine temporal scale (source?). Using many measurements taken within a year, we can model the growth of individual trees and extract growth milestones and variables for interspecific, intraspecific, and temporal comparison (McMahon &amp; Parker, 2014). This allows the determination of variable responses of all tree species within a single forest, meaning a better understanding of future growth under projected climate conditions. Here, we use 9 years of biweekly dendrometer band measurements for 4 species to characterize intraannual stem-growth phenology within the ForestGEO plot at SCBI, calculating for each tree in each year where data was available: the day of year (DOY) where 25, 50, and 75% annual growth was achieved; the maximum growth rate; the DOY where maximum growth rate was achieved; and the total growth. Correlation between these variables and SPring temperatures over the 9 year study period (2011-2019) were assessed using a heirarchal bayesian model.</w:t>
+      </w:r>
+    </w:p>
+    <w:p>
+      <w:pPr>
+        <w:pStyle w:val="BodyText"/>
+      </w:pPr>
+      <w:r>
+        <w:t xml:space="preserve">We hypothesized that (1) stem-growth phenology variables would occur earlier in warmer years as compared to cooler years and (2) both wood types would increase total growth and max growth rate in response to warmer Spring temperatures.</w:t>
       </w:r>
     </w:p>
     <w:p>
@@ -547,7 +567,7 @@
         <w:pStyle w:val="BodyText"/>
       </w:pPr>
       <w:r>
-        <w:t xml:space="preserve">The data were manually cleaned by visual inspection. Three classes of mistakes: 1. Error in measurement - weekly measurement was drastically different from previous week and following week. Mistakes were removed from the raw data before modeling. (## cases) 2. Band slip or stuck - measurements freeze and remain unchanged until sudden jump followed by normal growth pattern. Band slips were sometimes followed by measurements indicating the band became stuck; in these cases, the tree was thrown out for the corresponding year. In cases where the slip was followed by normal growth, the initial slip-point was removed, and the following points were shifted down to the pre-slip level. (## cases) 3. Other - cases where data was clearly wrong but with unknown causes. This seemed to happen mostly in 2011, when the program was just beginning. In cases where several measurements were an issue, they were simply removed. If there were no clear solutions to</w:t>
+        <w:t xml:space="preserve">The dendroband data were manually cleaned by visual inspection. Three classes of mistakes: 1. Error in measurement - weekly measurement was drastically different from previous week and following week. Mistakes were removed from the raw data before modeling. (## cases) 2. Band slip or stuck - measurements freeze and remain unchanged until sudden jump followed by normal growth pattern. Band slips were sometimes followed by measurements indicating the band became stuck; in these cases, the tree was thrown out for the corresponding year. In cases where the slip was followed by normal growth, the initial slip-point was removed, and the following points were shifted down to the pre-slip level. (## cases) 3. Other - cases where data was clearly wrong but with unknown causes. This seemed to happen mostly in 2011, when the program was just beginning. In cases where several measurements were an issue, they were simply removed. If there were no clear solutions to</w:t>
       </w:r>
       <w:r>
         <w:t xml:space="preserve"> </w:t>
@@ -573,7 +593,7 @@
         <w:pStyle w:val="BodyText"/>
       </w:pPr>
       <w:r>
-        <w:t xml:space="preserve">Climate data used was obtained from the National Center for Environmental Information (NCEI) weather station located in Front Royal, Virginia. Average daily maximum temperature for 2011-2019 are from the Daily Summary dataset available on their website (</w:t>
+        <w:t xml:space="preserve">Daily maximum temperatures (TMAX) were obtained from a meteorological tower adjacent to the SCBI ForestGEO plot (data can be found on the ForestGEO climate portal, DOI on github). The R package climpact was used to plot TMAX for visual inspection (# points removed?). Climpact also identifies readings that were greater than 3 standard deviations away from yearly means. These points were labeled as outliers and removed from the dataset. Gaps in the SCBI meteorological tower data were subsequently filled using TMAX readings obtained from a National Center for Environmental Information (NCEI) weather station located in Front Royal, Virginia (</w:t>
       </w:r>
       <w:hyperlink r:id="rId24">
         <w:r>
@@ -679,7 +699,7 @@
         <w:pStyle w:val="BodyText"/>
       </w:pPr>
       <w:r>
-        <w:t xml:space="preserve">The period where the phenology milestone(s) were most affected by Spring time temperature was determined using the R package Climwin. This package tests the correlation between climate variables (daily averaged temperature) and biological variables (DOY) within a specified time-frame, reporting the window with the highest correlation as the</w:t>
+        <w:t xml:space="preserve">The period where the phenology milestone(s) were most affected by changes in early Spring temperature was determined using the R package Climwin. This package tests the correlation between climate variables (TMAX) and biological variables (DOY, max rate DOY, total growth) within a specified time-frame, reporting correlation and delta AIC’s of each</w:t>
       </w:r>
       <w:r>
         <w:t xml:space="preserve"> </w:t>
@@ -688,13 +708,13 @@
         <w:t xml:space="preserve">‘</w:t>
       </w:r>
       <w:r>
-        <w:t xml:space="preserve">best-model</w:t>
+        <w:t xml:space="preserve">window</w:t>
       </w:r>
       <w:r>
         <w:t xml:space="preserve">’</w:t>
       </w:r>
       <w:r>
-        <w:t xml:space="preserve">. We instructed Climwin to search for the best window within ### to 0 days before the phenology milestone. This was done to find corresponding best-windows for both of our wood-types; ring-porous and diffuse-porous.</w:t>
+        <w:t xml:space="preserve">. as the best-model. We instructed Climwin to search for the best window beginning at February 1st and ending at the mean DOY for each phenology variable (chart in SI?). This was done to find corresponding (median of 95% CI window open and close) start and end dates for the analysis of ring-porous and diffuse-porous trees, as well as all trees pooled together.</w:t>
       </w:r>
     </w:p>
     <w:p>
@@ -738,7 +758,7 @@
         <w:pStyle w:val="BodyText"/>
       </w:pPr>
       <w:r>
-        <w:t xml:space="preserve">A mixed effect model was used to test the response of wood phenology variables (25% DOY, max-rate, max-rate DOY, total growth) to fixed effects of wood-type and Spring temperature, and random effects of species and tag. We ran two separate models for each of our major wood-types and one combined model to use for comparison during the bayesian analysis. (talking to Albert about possibly doing this)</w:t>
+        <w:t xml:space="preserve">A mixed effect model was used to test the response of wood phenology variables (25% DOY, 50% DOY, 75% DOY, max-rate, max-rate DOY, total growth) to fixed effects of wood-type and Spring temperature, along with random effects of species and tag. We ran two separate models of each wood phenology variable for each of our major wood-types, and one combined model to use for comparison.</w:t>
       </w:r>
     </w:p>
     <w:p>
@@ -747,6 +767,12 @@
       </w:pPr>
       <w:r>
         <w:t xml:space="preserve">• Bayesian heirarchal model</w:t>
+      </w:r>
+      <w:r>
+        <w:t xml:space="preserve"> </w:t>
+      </w:r>
+      <w:r>
+        <w:t xml:space="preserve">This mixed-effect model was run within a heirarchal bayesian framework.</w:t>
       </w:r>
     </w:p>
     <w:p>

</xml_diff>

<commit_message>
brief description of study sites / start of new discussion point
</commit_message>
<xml_diff>
--- a/doc/manuscript/Dow_manuscript.docx
+++ b/doc/manuscript/Dow_manuscript.docx
@@ -426,6 +426,28 @@
         <w:pStyle w:val="BodyText"/>
       </w:pPr>
       <w:r>
+        <w:t xml:space="preserve">Our first study site was the forest dynamics plot located at the Smithsonian COnservation Biology Institute 5 KM South of Front Royal, Virginia within the Blue Ridge Mountains (38 °53036.6″ N, 78°08043.4″W; elevation 273–338 m). The forest here was established in the mid-19th century after conversion from agricultural fields. Dominate canopy species within the 25.6 HA forest plot include tulip poplar (Liriodendron tulipifera), hickories (Carya spp.), and oaks (Quercus spp.). The climate is humid temperate, with a mean annual precipitation of 998 mm, January temperatures averaging 1 degrees C and July temperatures averaging 24 degrees C (Helcoski et al, 2019).</w:t>
+      </w:r>
+      <w:r>
+        <w:br/>
+      </w:r>
+      <w:r>
+        <w:t xml:space="preserve">The second study site was Harvard Forest in the central Massachusetts town of Petersham (42°53′ N, 72°17′ W, elevation?). Harvard forest was established in 1907 as a study site for university students and researchers. (Previous use?) Dominate species within the approximately 13 HA plot are hemlock (Tsuga spp.), oak (Quercus spp.) and maple (Acer spp.). The climate is temperate continental with a mean annual precipitation of 1120 mm, January temperatures averaging -12 degrees C and July temperatures averaging 19 degrees C (D’Orangeville et al, ).</w:t>
+      </w:r>
+    </w:p>
+    <w:p>
+      <w:pPr>
+        <w:pStyle w:val="BodyText"/>
+      </w:pPr>
+      <w:r>
+        <w:t xml:space="preserve">The third study site was the forest dynamics plot located at the Smithsonian Ecological Research Center in Edgewater, Maryland near a sub estuary of the Chesapeake Bay (38°88′ N, 76°55′ W, elevation?). The forest here established roughly 120 years ago, while the plot was established in 2007. The 16 HA plot is dominated by tulip poplar (Liriodendron tulipifera), oak (Quercus spp.), beech (Fagus spp.), hickory (Carya spp.), and maple (Acer spp.). (Climate summary)</w:t>
+      </w:r>
+    </w:p>
+    <w:p>
+      <w:pPr>
+        <w:pStyle w:val="BodyText"/>
+      </w:pPr>
+      <w:r>
         <w:t xml:space="preserve">Within the plot, metal dendrometer bands were installed on</w:t>
       </w:r>
       <w:r>
@@ -952,6 +974,22 @@
         <w:pStyle w:val="FirstParagraph"/>
       </w:pPr>
       <w:r>
+        <w:t xml:space="preserve">This analysis is one of a first generation of intraannual tree growth studies and as such, is the metaphorical tip of the ice berg. Here, we focused our analysis purely on early Spring warming. This falls short of the reality of our changing climate as every season if affected in some way. For example, diffuse porous trees seemed to show little, if any, relationship with the above climate window, but if we shift that window forward 20 days, the effect is much more severe, signalling a greater impact of May/June TMAX on trees of that wood type (figure or table?). A paper by Helcoski et al (2019) found that trees at SCBI had a significantly negative correlation between tree growth and May temperatures, agreeing with the results here. Other studies have found that Autumn leaf senescence is being delayed, potentially in response to warmer temperatures in the previous year’s Winter or Autumn (), this warming also impacts chilling requirements as well (), total growth is being stunted by drought and high TMAX in the current year’s Summer (). How these realtionships may impact intraannual growth patterns or variables like thos described here is uncertain, but identifying such relationships will help us further understand how climate change is impacting our forests.</w:t>
+      </w:r>
+    </w:p>
+    <w:p>
+      <w:pPr>
+        <w:pStyle w:val="BodyText"/>
+      </w:pPr>
+      <w:r>
+        <w:t xml:space="preserve">We present a mere stepping stone for future studies to build upon.</w:t>
+      </w:r>
+    </w:p>
+    <w:p>
+      <w:pPr>
+        <w:pStyle w:val="BodyText"/>
+      </w:pPr>
+      <w:r>
         <w:t xml:space="preserve">Diffuse-porous 25-75% growth period shrinking leaving trees more vulnerable to drought while ring-porous 25-75% growing, potentially making effect of drought less damaging? But RP still prone to cavitation + longer growth period could mean exposure to higher number of droughts resulting in serious damage to water transport system?</w:t>
       </w:r>
     </w:p>
@@ -1011,14 +1049,509 @@
       <w:pPr>
         <w:pStyle w:val="Heading3"/>
       </w:pPr>
-      <w:bookmarkStart w:id="31" w:name="references"/>
+      <w:bookmarkStart w:id="31" w:name="figures"/>
+      <w:r>
+        <w:t xml:space="preserve">Figures</w:t>
+      </w:r>
+      <w:bookmarkEnd w:id="31"/>
+    </w:p>
+    <w:p>
+      <w:pPr>
+        <w:pStyle w:val="FirstParagraph"/>
+      </w:pPr>
+      <w:r>
+        <w:rPr>
+          <w:b/>
+        </w:rPr>
+        <w:t xml:space="preserve">Figure 1</w:t>
+      </w:r>
+    </w:p>
+    <w:p>
+      <w:pPr>
+        <w:pStyle w:val="BodyText"/>
+      </w:pPr>
+      <w:r>
+        <w:t xml:space="preserve">Based on D’Orangeville Figure 1</w:t>
+      </w:r>
+    </w:p>
+    <w:p>
+      <w:pPr>
+        <w:pStyle w:val="CaptionedFigure"/>
+      </w:pPr>
+      <w:r>
+        <w:drawing>
+          <wp:inline>
+            <wp:extent cx="5334000" cy="3507105"/>
+            <wp:effectExtent b="0" l="0" r="0" t="0"/>
+            <wp:docPr descr="Logistic growth model" title="" id="1" name="Picture"/>
+            <a:graphic>
+              <a:graphicData uri="http://schemas.openxmlformats.org/drawingml/2006/picture">
+                <pic:pic>
+                  <pic:nvPicPr>
+                    <pic:cNvPr descr="tables_figures/fig1.png" id="0" name="Picture"/>
+                    <pic:cNvPicPr>
+                      <a:picLocks noChangeArrowheads="1" noChangeAspect="1"/>
+                    </pic:cNvPicPr>
+                  </pic:nvPicPr>
+                  <pic:blipFill>
+                    <a:blip r:embed="rId32"/>
+                    <a:stretch>
+                      <a:fillRect/>
+                    </a:stretch>
+                  </pic:blipFill>
+                  <pic:spPr bwMode="auto">
+                    <a:xfrm>
+                      <a:off x="0" y="0"/>
+                      <a:ext cx="5334000" cy="3507105"/>
+                    </a:xfrm>
+                    <a:prstGeom prst="rect">
+                      <a:avLst/>
+                    </a:prstGeom>
+                    <a:noFill/>
+                    <a:ln w="9525">
+                      <a:noFill/>
+                      <a:headEnd/>
+                      <a:tailEnd/>
+                    </a:ln>
+                  </pic:spPr>
+                </pic:pic>
+              </a:graphicData>
+            </a:graphic>
+          </wp:inline>
+        </w:drawing>
+      </w:r>
+    </w:p>
+    <w:p>
+      <w:pPr>
+        <w:pStyle w:val="ImageCaption"/>
+      </w:pPr>
+      <w:r>
+        <w:t xml:space="preserve">Logistic growth model</w:t>
+      </w:r>
+    </w:p>
+    <w:p>
+      <w:pPr>
+        <w:pStyle w:val="BodyText"/>
+      </w:pPr>
+      <w:r>
+        <w:rPr>
+          <w:b/>
+        </w:rPr>
+        <w:t xml:space="preserve">Figure 2</w:t>
+      </w:r>
+    </w:p>
+    <w:p>
+      <w:pPr>
+        <w:pStyle w:val="BodyText"/>
+      </w:pPr>
+      <w:r>
+        <w:t xml:space="preserve">Based on D’Orangeville Figure 3.a), but with relative growth</w:t>
+      </w:r>
+    </w:p>
+    <w:p>
+      <w:pPr>
+        <w:pStyle w:val="CaptionedFigure"/>
+      </w:pPr>
+      <w:r>
+        <w:drawing>
+          <wp:inline>
+            <wp:extent cx="5334000" cy="3508586"/>
+            <wp:effectExtent b="0" l="0" r="0" t="0"/>
+            <wp:docPr descr="Percent total (modeled) growth" title="" id="1" name="Picture"/>
+            <a:graphic>
+              <a:graphicData uri="http://schemas.openxmlformats.org/drawingml/2006/picture">
+                <pic:pic>
+                  <pic:nvPicPr>
+                    <pic:cNvPr descr="tables_figures/fig2.png" id="0" name="Picture"/>
+                    <pic:cNvPicPr>
+                      <a:picLocks noChangeArrowheads="1" noChangeAspect="1"/>
+                    </pic:cNvPicPr>
+                  </pic:nvPicPr>
+                  <pic:blipFill>
+                    <a:blip r:embed="rId33"/>
+                    <a:stretch>
+                      <a:fillRect/>
+                    </a:stretch>
+                  </pic:blipFill>
+                  <pic:spPr bwMode="auto">
+                    <a:xfrm>
+                      <a:off x="0" y="0"/>
+                      <a:ext cx="5334000" cy="3508586"/>
+                    </a:xfrm>
+                    <a:prstGeom prst="rect">
+                      <a:avLst/>
+                    </a:prstGeom>
+                    <a:noFill/>
+                    <a:ln w="9525">
+                      <a:noFill/>
+                      <a:headEnd/>
+                      <a:tailEnd/>
+                    </a:ln>
+                  </pic:spPr>
+                </pic:pic>
+              </a:graphicData>
+            </a:graphic>
+          </wp:inline>
+        </w:drawing>
+      </w:r>
+    </w:p>
+    <w:p>
+      <w:pPr>
+        <w:pStyle w:val="ImageCaption"/>
+      </w:pPr>
+      <w:r>
+        <w:t xml:space="preserve">Percent total (modeled) growth</w:t>
+      </w:r>
+    </w:p>
+    <w:p>
+      <w:pPr>
+        <w:pStyle w:val="BodyText"/>
+      </w:pPr>
+      <w:r>
+        <w:rPr>
+          <w:b/>
+        </w:rPr>
+        <w:t xml:space="preserve">Figure 3</w:t>
+      </w:r>
+    </w:p>
+    <w:p>
+      <w:pPr>
+        <w:pStyle w:val="BodyText"/>
+      </w:pPr>
+      <w:r>
+        <w:t xml:space="preserve">Similar to D’Orangeville Figure 4.a), but with cummalative relative growth</w:t>
+      </w:r>
+    </w:p>
+    <w:p>
+      <w:pPr>
+        <w:pStyle w:val="CaptionedFigure"/>
+      </w:pPr>
+      <w:r>
+        <w:drawing>
+          <wp:inline>
+            <wp:extent cx="5334000" cy="3508586"/>
+            <wp:effectExtent b="0" l="0" r="0" t="0"/>
+            <wp:docPr descr="Cummulative percent total (modeled) growth" title="" id="1" name="Picture"/>
+            <a:graphic>
+              <a:graphicData uri="http://schemas.openxmlformats.org/drawingml/2006/picture">
+                <pic:pic>
+                  <pic:nvPicPr>
+                    <pic:cNvPr descr="tables_figures/fig3.png" id="0" name="Picture"/>
+                    <pic:cNvPicPr>
+                      <a:picLocks noChangeArrowheads="1" noChangeAspect="1"/>
+                    </pic:cNvPicPr>
+                  </pic:nvPicPr>
+                  <pic:blipFill>
+                    <a:blip r:embed="rId34"/>
+                    <a:stretch>
+                      <a:fillRect/>
+                    </a:stretch>
+                  </pic:blipFill>
+                  <pic:spPr bwMode="auto">
+                    <a:xfrm>
+                      <a:off x="0" y="0"/>
+                      <a:ext cx="5334000" cy="3508586"/>
+                    </a:xfrm>
+                    <a:prstGeom prst="rect">
+                      <a:avLst/>
+                    </a:prstGeom>
+                    <a:noFill/>
+                    <a:ln w="9525">
+                      <a:noFill/>
+                      <a:headEnd/>
+                      <a:tailEnd/>
+                    </a:ln>
+                  </pic:spPr>
+                </pic:pic>
+              </a:graphicData>
+            </a:graphic>
+          </wp:inline>
+        </w:drawing>
+      </w:r>
+    </w:p>
+    <w:p>
+      <w:pPr>
+        <w:pStyle w:val="ImageCaption"/>
+      </w:pPr>
+      <w:r>
+        <w:t xml:space="preserve">Cummulative percent total (modeled) growth</w:t>
+      </w:r>
+    </w:p>
+    <w:p>
+      <w:pPr>
+        <w:pStyle w:val="BodyText"/>
+      </w:pPr>
+      <w:r>
+        <w:rPr>
+          <w:b/>
+        </w:rPr>
+        <w:t xml:space="preserve">Figure 4</w:t>
+      </w:r>
+    </w:p>
+    <w:p>
+      <w:pPr>
+        <w:pStyle w:val="BodyText"/>
+      </w:pPr>
+      <w:r>
+        <w:rPr>
+          <w:b/>
+        </w:rPr>
+        <w:t xml:space="preserve">Figure 5</w:t>
+      </w:r>
+    </w:p>
+    <w:p>
+      <w:pPr>
+        <w:pStyle w:val="BodyText"/>
+      </w:pPr>
+      <w:r>
+        <w:rPr>
+          <w:b/>
+        </w:rPr>
+        <w:t xml:space="preserve">Figure 6</w:t>
+      </w:r>
+    </w:p>
+    <w:p>
+      <w:pPr>
+        <w:pStyle w:val="BodyText"/>
+      </w:pPr>
+      <w:r>
+        <w:t xml:space="preserve">Notes for now:</w:t>
+      </w:r>
+    </w:p>
+    <w:p>
+      <w:pPr>
+        <w:pStyle w:val="Compact"/>
+        <w:numPr>
+          <w:numId w:val="1003"/>
+          <w:ilvl w:val="0"/>
+        </w:numPr>
+      </w:pPr>
+      <w:r>
+        <w:t xml:space="preserve">Model was fit to a random sample of 20 out of 106 tags to speed up computation.</w:t>
+      </w:r>
+    </w:p>
+    <w:p>
+      <w:pPr>
+        <w:pStyle w:val="Compact"/>
+        <w:numPr>
+          <w:numId w:val="1003"/>
+          <w:ilvl w:val="0"/>
+        </w:numPr>
+      </w:pPr>
+      <w:r>
+        <w:t xml:space="preserve">Climwin mean temperatures are recentered at 65F to help sanity check intercepts and slopes. 65F was chosen because it is a</w:t>
+      </w:r>
+      <w:r>
+        <w:t xml:space="preserve"> </w:t>
+      </w:r>
+      <w:r>
+        <w:t xml:space="preserve">“</w:t>
+      </w:r>
+      <w:r>
+        <w:t xml:space="preserve">typical</w:t>
+      </w:r>
+      <w:r>
+        <w:t xml:space="preserve">”</w:t>
+      </w:r>
+      <w:r>
+        <w:t xml:space="preserve"> </w:t>
+      </w:r>
+      <w:r>
+        <w:t xml:space="preserve">climwinmean value</w:t>
+      </w:r>
+    </w:p>
+    <w:p>
+      <w:pPr>
+        <w:pStyle w:val="Compact"/>
+        <w:numPr>
+          <w:numId w:val="1003"/>
+          <w:ilvl w:val="0"/>
+        </w:numPr>
+      </w:pPr>
+      <w:r>
+        <w:t xml:space="preserve">The multivariate model for</w:t>
+      </w:r>
+      <w:r>
+        <w:t xml:space="preserve"> </w:t>
+      </w:r>
+      <m:oMath>
+        <m:r>
+          <m:t>(</m:t>
+        </m:r>
+        <m:r>
+          <m:t>D</m:t>
+        </m:r>
+        <m:r>
+          <m:t>O</m:t>
+        </m:r>
+        <m:sSub>
+          <m:e>
+            <m:r>
+              <m:t>Y</m:t>
+            </m:r>
+          </m:e>
+          <m:sub>
+            <m:r>
+              <m:t>25</m:t>
+            </m:r>
+          </m:sub>
+        </m:sSub>
+        <m:r>
+          <m:t>,</m:t>
+        </m:r>
+        <m:r>
+          <m:t>D</m:t>
+        </m:r>
+        <m:r>
+          <m:t>O</m:t>
+        </m:r>
+        <m:sSub>
+          <m:e>
+            <m:r>
+              <m:t>Y</m:t>
+            </m:r>
+          </m:e>
+          <m:sub>
+            <m:r>
+              <m:t>50</m:t>
+            </m:r>
+          </m:sub>
+        </m:sSub>
+        <m:r>
+          <m:t>,</m:t>
+        </m:r>
+        <m:r>
+          <m:t>D</m:t>
+        </m:r>
+        <m:r>
+          <m:t>O</m:t>
+        </m:r>
+        <m:sSub>
+          <m:e>
+            <m:r>
+              <m:t>Y</m:t>
+            </m:r>
+          </m:e>
+          <m:sub>
+            <m:r>
+              <m:t>75</m:t>
+            </m:r>
+          </m:sub>
+        </m:sSub>
+        <m:r>
+          <m:t>)</m:t>
+        </m:r>
+      </m:oMath>
+      <w:r>
+        <w:t xml:space="preserve"> </w:t>
+      </w:r>
+      <w:r>
+        <w:t xml:space="preserve">has:</w:t>
+      </w:r>
+    </w:p>
+    <w:p>
+      <w:pPr>
+        <w:pStyle w:val="Compact"/>
+        <w:numPr>
+          <w:numId w:val="1004"/>
+          <w:ilvl w:val="1"/>
+        </w:numPr>
+      </w:pPr>
+      <w:r>
+        <w:t xml:space="preserve">Fixed effects: The interaction between wood type (diffuse vs ring porous) and climwin mean</w:t>
+      </w:r>
+    </w:p>
+    <w:p>
+      <w:pPr>
+        <w:pStyle w:val="Compact"/>
+        <w:numPr>
+          <w:numId w:val="1004"/>
+          <w:ilvl w:val="1"/>
+        </w:numPr>
+      </w:pPr>
+      <w:r>
+        <w:t xml:space="preserve">Random effects: tag number (no species just yet)</w:t>
+      </w:r>
+    </w:p>
+    <w:p>
+      <w:pPr>
+        <w:pStyle w:val="CaptionedFigure"/>
+      </w:pPr>
+      <w:r>
+        <w:drawing>
+          <wp:inline>
+            <wp:extent cx="5334000" cy="3956424"/>
+            <wp:effectExtent b="0" l="0" r="0" t="0"/>
+            <wp:docPr descr="Relationship between DOY and climwin mean tempeatures. For each observed climwin mean temperature value, the posterior mean of the fitted day of year is represented by the solid blue line and credible intervals are represented by bands." title="" id="1" name="Picture"/>
+            <a:graphic>
+              <a:graphicData uri="http://schemas.openxmlformats.org/drawingml/2006/picture">
+                <pic:pic>
+                  <pic:nvPicPr>
+                    <pic:cNvPr descr="tables_figures/fig6.png" id="0" name="Picture"/>
+                    <pic:cNvPicPr>
+                      <a:picLocks noChangeArrowheads="1" noChangeAspect="1"/>
+                    </pic:cNvPicPr>
+                  </pic:nvPicPr>
+                  <pic:blipFill>
+                    <a:blip r:embed="rId35"/>
+                    <a:stretch>
+                      <a:fillRect/>
+                    </a:stretch>
+                  </pic:blipFill>
+                  <pic:spPr bwMode="auto">
+                    <a:xfrm>
+                      <a:off x="0" y="0"/>
+                      <a:ext cx="5334000" cy="3956424"/>
+                    </a:xfrm>
+                    <a:prstGeom prst="rect">
+                      <a:avLst/>
+                    </a:prstGeom>
+                    <a:noFill/>
+                    <a:ln w="9525">
+                      <a:noFill/>
+                      <a:headEnd/>
+                      <a:tailEnd/>
+                    </a:ln>
+                  </pic:spPr>
+                </pic:pic>
+              </a:graphicData>
+            </a:graphic>
+          </wp:inline>
+        </w:drawing>
+      </w:r>
+    </w:p>
+    <w:p>
+      <w:pPr>
+        <w:pStyle w:val="ImageCaption"/>
+      </w:pPr>
+      <w:r>
+        <w:t xml:space="preserve">Relationship between DOY and climwin mean tempeatures. For each</w:t>
+      </w:r>
+      <w:r>
+        <w:t xml:space="preserve"> </w:t>
+      </w:r>
+      <w:r>
+        <w:t xml:space="preserve">observed climwin mean temperature value, the posterior mean of the fitted day of year</w:t>
+      </w:r>
+      <w:r>
+        <w:t xml:space="preserve"> </w:t>
+      </w:r>
+      <w:r>
+        <w:t xml:space="preserve">is represented by the solid blue line and credible intervals are represented by bands.</w:t>
+      </w:r>
+    </w:p>
+    <w:p>
+      <w:pPr>
+        <w:pStyle w:val="Heading3"/>
+      </w:pPr>
+      <w:bookmarkStart w:id="36" w:name="references"/>
       <w:r>
         <w:t xml:space="preserve">References</w:t>
       </w:r>
-      <w:bookmarkEnd w:id="31"/>
-    </w:p>
-    <w:bookmarkStart w:id="34" w:name="refs"/>
-    <w:bookmarkStart w:id="33" w:name="ref-mcmahon_general_2015"/>
+      <w:bookmarkEnd w:id="36"/>
+    </w:p>
+    <w:bookmarkStart w:id="39" w:name="refs"/>
+    <w:bookmarkStart w:id="38" w:name="ref-mcmahon_general_2015"/>
     <w:p>
       <w:pPr>
         <w:pStyle w:val="Bibliography"/>
@@ -1053,7 +1586,7 @@
       <w:r>
         <w:t xml:space="preserve"> </w:t>
       </w:r>
-      <w:hyperlink r:id="rId32">
+      <w:hyperlink r:id="rId37">
         <w:r>
           <w:rPr>
             <w:rStyle w:val="Hyperlink"/>
@@ -1062,8 +1595,8 @@
         </w:r>
       </w:hyperlink>
     </w:p>
-    <w:bookmarkEnd w:id="33"/>
-    <w:bookmarkEnd w:id="34"/>
+    <w:bookmarkEnd w:id="38"/>
+    <w:bookmarkEnd w:id="39"/>
     <w:sectPr/>
   </w:body>
 </w:document>
@@ -1482,6 +2015,66 @@
     </w:lvlOverride>
     <w:lvlOverride w:ilvl="8">
       <w:startOverride w:val="14"/>
+    </w:lvlOverride>
+  </w:num>
+  <w:num w:numId="1003">
+    <w:abstractNumId w:val="99411"/>
+    <w:lvlOverride w:ilvl="0">
+      <w:startOverride w:val="1"/>
+    </w:lvlOverride>
+    <w:lvlOverride w:ilvl="1">
+      <w:startOverride w:val="1"/>
+    </w:lvlOverride>
+    <w:lvlOverride w:ilvl="2">
+      <w:startOverride w:val="1"/>
+    </w:lvlOverride>
+    <w:lvlOverride w:ilvl="3">
+      <w:startOverride w:val="1"/>
+    </w:lvlOverride>
+    <w:lvlOverride w:ilvl="4">
+      <w:startOverride w:val="1"/>
+    </w:lvlOverride>
+    <w:lvlOverride w:ilvl="5">
+      <w:startOverride w:val="1"/>
+    </w:lvlOverride>
+    <w:lvlOverride w:ilvl="6">
+      <w:startOverride w:val="1"/>
+    </w:lvlOverride>
+    <w:lvlOverride w:ilvl="7">
+      <w:startOverride w:val="1"/>
+    </w:lvlOverride>
+    <w:lvlOverride w:ilvl="8">
+      <w:startOverride w:val="1"/>
+    </w:lvlOverride>
+  </w:num>
+  <w:num w:numId="1004">
+    <w:abstractNumId w:val="99411"/>
+    <w:lvlOverride w:ilvl="0">
+      <w:startOverride w:val="1"/>
+    </w:lvlOverride>
+    <w:lvlOverride w:ilvl="1">
+      <w:startOverride w:val="1"/>
+    </w:lvlOverride>
+    <w:lvlOverride w:ilvl="2">
+      <w:startOverride w:val="1"/>
+    </w:lvlOverride>
+    <w:lvlOverride w:ilvl="3">
+      <w:startOverride w:val="1"/>
+    </w:lvlOverride>
+    <w:lvlOverride w:ilvl="4">
+      <w:startOverride w:val="1"/>
+    </w:lvlOverride>
+    <w:lvlOverride w:ilvl="5">
+      <w:startOverride w:val="1"/>
+    </w:lvlOverride>
+    <w:lvlOverride w:ilvl="6">
+      <w:startOverride w:val="1"/>
+    </w:lvlOverride>
+    <w:lvlOverride w:ilvl="7">
+      <w:startOverride w:val="1"/>
+    </w:lvlOverride>
+    <w:lvlOverride w:ilvl="8">
+      <w:startOverride w:val="1"/>
     </w:lvlOverride>
   </w:num>
 </w:numbering>

</xml_diff>

<commit_message>
Fleshing out discussion outline based on current results
</commit_message>
<xml_diff>
--- a/doc/manuscript/Dow_manuscript.docx
+++ b/doc/manuscript/Dow_manuscript.docx
@@ -974,7 +974,37 @@
         <w:pStyle w:val="FirstParagraph"/>
       </w:pPr>
       <w:r>
-        <w:t xml:space="preserve">This analysis is one of a first generation of intraannual tree growth studies and as such, is the metaphorical tip of the ice berg. Here, we focused our analysis purely on early Spring warming. This falls short of the reality of our changing climate as every season if affected in some way. For example, diffuse porous trees seemed to show little, if any, relationship with the above climate window, but if we shift that window forward 20 days, the effect is much more severe, signalling a greater impact of May/June TMAX on trees of that wood type (figure or table?). A paper by Helcoski et al (2019) found that trees at SCBI had a significantly negative correlation between tree growth and May temperatures, agreeing with the results here. Other studies have found that Autumn leaf senescence is being delayed, potentially in response to warmer temperatures in the previous year’s Winter or Autumn (), this warming also impacts chilling requirements as well (), total growth is being stunted by drought and high TMAX in the current year’s Summer (). How these realtionships may impact intraannual growth patterns or variables like thos described here is uncertain, but identifying such relationships will help us further understand how climate change is impacting our forests.</w:t>
+        <w:t xml:space="preserve">-Growth timing</w:t>
+      </w:r>
+      <w:r>
+        <w:t xml:space="preserve"> </w:t>
+      </w:r>
+      <w:r>
+        <w:t xml:space="preserve">We have shown that intraannual growth patterns in North American temperate trees change in response to increasing Spring temperatures. The magnitude of these changes depends largely on the evolutionary differences inherent in the two wood types analyzed here. Ring-porous trees must repair winter embolism of their large xylem vessels before leaf expansion, achieving roughly 25% total yearly growth simultaneously with bud burst, and 50% yearly growth around the time of 75% leaf emergence (D’Orangeville et al,). On the other hand, diffuse-porous trees are less prone to cavitation and so do not need to repair winter embolism before bud burst, allowing up to 75% leaf out before reaching their 25% yearly growth totals (D’Orangeville et al). These differences are likely evolutionary hydraulic adaptations to climate(). The presence of wide-xylem cells in ring-porous trees allows for greater water conductivity in the Spring at the cost of increased cavitation risk during Spring drought (). The pre-leaf stem growth occurring in these species is fueled by carbon stores often used for other cell maintenance activities within the plant (). The dependence on these carbon stores for cambial activation could prove to be a detriment to the tree, as exhaustion of reserves leads to carbon starvation (). Diffuse-porous trees have narrower xylem cells lowering the risk of cavitation, but leading to a decreased water conductivity in the Spring, focusing on a faster, shorter growing season in the Summer. This allows the diffuse-porous trees to conserve their carbon stores, making them potentially more resistant to pest/pathogen invasions?, but exposing them to higher temperatures and drought risk during their Summer focused growth period.</w:t>
+      </w:r>
+    </w:p>
+    <w:p>
+      <w:pPr>
+        <w:pStyle w:val="BodyText"/>
+      </w:pPr>
+      <w:r>
+        <w:t xml:space="preserve">The mechanisms controlling activation of cambium reactivation is still a mystery, as some speculate Auxin, the chemical believed to kick-start the reactivation process, originates in the leaves(). However, the fact that ring-porous species complete 25% growth before the presence of leaf buds indicates there may be another source of Auxin production.</w:t>
+      </w:r>
+    </w:p>
+    <w:p>
+      <w:pPr>
+        <w:pStyle w:val="BodyText"/>
+      </w:pPr>
+      <w:r>
+        <w:t xml:space="preserve">Ring-porous trees reach 25% and 50% growth milestones earlier (insert actual # days?) in the year, while 75% remains statistically unchanged, in response to warmer temperautres during early Spring. This implies that the growing season of ring-porous trees expanded due to Spring temperatures, which are projected to continue to increase as anthropogenic global warming intensifies. The reactivation of cambial cells is likely beginning earlier potentially exposing these trees to higher risk of cavitation or leaf damage during frost events (). Damage of this nature would then need to be repaired using carbon reserves which may be in short demand as they are already being used for initial growth. Hypothetically, this could lead to carbon starvation in some trees. Meanwhile, diffuse-porous growth timing seems relatively unaffected by early Spring temperatures, instead showing a higher correlation with late Spring or Summer temps. This disconnect means that diffuse-porous trees will continue tofocus their growing season in the Summer, which is projected to become less condusive to tree growth as temperatures and drought intensity increase. However, diffuse-porous trees are well adapted to drought conditions, and may continue to be successful even in future climate scenarios. If not, and they begin to suffer without being able to adapt by shifting their growing period earlier, the range of some of these species may migrate North to cooler summer conditions becoming potentially extant in the Southern / mid Atlantic of the USA. (Is mortality of ring-porous species higher in recent decades? Hard to pinpoint, but would likely be caused by warmer early-spring followed by late frost events exhausting NSC reserves?)</w:t>
+      </w:r>
+    </w:p>
+    <w:p>
+      <w:pPr>
+        <w:pStyle w:val="BodyText"/>
+      </w:pPr>
+      <w:r>
+        <w:t xml:space="preserve">This analysis is one of a first generation of intraannual dendroband tree growth studies, and as such, is the metaphorical tip of the ice berg. Here, we focused our analysis purely on early Spring warming. This falls short of the reality of our changing climate, where each season is being affected in some way, leading to a combination of stressors on plant growth. For example, diffuse porous trees seemed to show little, if any, relationship with the climate window defined here, but if we shift that window forward 20 days, the effect increases dramatically, signalling a greater importance of May/June TMAX on trees of that wood type (figure or table?). This revelation agrees with the results from Helcoski et al (2019), which found differences in interspecific growth responses to several climate variables throughout the year using tree cores. Additionally, Other studies have found that Autumn leaf senescence is being delayed potentially in response to warmer temperatures in the previous year’s Winter or Autumn (), changes in chilling requirements due to current year Autumn and winter temperatures (), and stunted total productivity induced by drought and high TMAX in the current year’s Summer (). How these relationships may impact intraannual growth patterns or variables like those described here is uncertain, but identifying such relationships will help us further understand how climate change is impacting forests.</w:t>
       </w:r>
     </w:p>
     <w:p>

</xml_diff>

<commit_message>
Includes edits from KAT
</commit_message>
<xml_diff>
--- a/doc/manuscript/Dow_manuscript.docx
+++ b/doc/manuscript/Dow_manuscript.docx
@@ -290,7 +290,7 @@
         <w:pStyle w:val="BodyText"/>
       </w:pPr>
       <w:r>
-        <w:t xml:space="preserve">The significance of wood type in regards to wood and leaf phenology likely implies evolutionary differences and adaptations to local climates where these trees can be found. Ring-porous trees have large xylem cells which are prone to embolism during the winter. These cells are repaired before leaf development, explaining why the 25% yearly growth milestone is reached around the same time as bud burst. Diffuse-porous xylem cells are smaller, and less prone to embolism during the Winter, meaning they do not need to be repaired in order to restore hydraulic functionality before beginning the leaf development process. Results from the paper by D’Orangeville et al. (in review) have shown that ring-porous trees reach 25 and 50% of their total yearly growth during Spring, while diffuse-porous trees reach these milestones in the Summer, but both reached 75% total annual growth around the same time. –Consequently, the Summer focused diffuse-porous trees are exposed to higher temperatures and drought risk than ring-porous trees.– If leaf development is sped up when Spring temperatures are warmer, we should seek to understand whether this relationship holds, and how it potentially varies among trees of different wood-types.</w:t>
+        <w:t xml:space="preserve">The significance of wood type in regards to wood and leaf phenology likely stems from evolutionary differences and adaptations to local climates where these trees can be found. Ring-porous trees have large xylem cells which are prone to embolism during the winter. These cells are repaired before leaf development, explaining why the 25% yearly growth milestone is reached around the same time as bud burst. Diffuse-porous xylem cells are smaller, and less prone to embolism during the Winter, meaning they do not need to be repaired in order to restore hydraulic functionality before beginning the leaf development process. Results from the paper by D’Orangeville et al. (in review) have shown that ring-porous trees reach 25 and 50% of their total yearly growth during Spring, while diffuse-porous trees reach these milestones in the Summer, but both reached 75% total annual growth around the same time. –Consequently, the Summer focused diffuse-porous trees are exposed to higher temperatures and drought risk than ring-porous trees.– If leaf development is sped up when Spring temperatures are warmer, we should seek to understand whether this relationship holds, and how it potentially varies among trees of different wood-types.</w:t>
       </w:r>
     </w:p>
     <w:p>
@@ -811,130 +811,19 @@
         <w:pStyle w:val="BodyText"/>
       </w:pPr>
       <w:r>
-        <w:t xml:space="preserve">Here, I’ll insert a reference to Sean’s paper</w:t>
-      </w:r>
-      <w:r>
-        <w:t xml:space="preserve"> </w:t>
-      </w:r>
-      <w:r>
-        <w:t xml:space="preserve">(McMahon &amp; Parker, 2015)</w:t>
-      </w:r>
-      <w:r>
-        <w:t xml:space="preserve">. This is pulled from references.bib.</w:t>
-      </w:r>
-    </w:p>
-    <w:p>
-      <w:pPr>
-        <w:pStyle w:val="BodyText"/>
-      </w:pPr>
-      <w:r>
-        <w:t xml:space="preserve">-Mixed effect model</w:t>
-      </w:r>
-    </w:p>
-    <w:p>
-      <w:pPr>
-        <w:pStyle w:val="BodyText"/>
-      </w:pPr>
-      <w:r>
-        <w:t xml:space="preserve">A mixed effect model was used to test the response of wood phenology variables (25% DOY, 50% DOY, 75% DOY, max-rate, max-rate DOY, total growth) to fixed effects of wood-type and Spring temperature, along with random effects of species and tag. We ran two separate models of each wood phenology variable for each of our major wood-types, and one combined model to use for comparison. Models were run using the LME4 package in R (Bates, D., Mächler, M., Bolker, B. &amp; Walker, S. (2015). Fitting linear mixed‐effects models using lme4. J. Stat. Softw., 67, 1–48.)</w:t>
-      </w:r>
-    </w:p>
-    <w:p>
-      <w:pPr>
-        <w:pStyle w:val="BodyText"/>
-      </w:pPr>
-      <w:r>
-        <w:t xml:space="preserve">• Bayesian heirarchal model</w:t>
-      </w:r>
-      <w:r>
-        <w:t xml:space="preserve"> </w:t>
-      </w:r>
-      <w:r>
-        <w:t xml:space="preserve">This mixed-effect model was run within a heirarchal bayesian framework.</w:t>
-      </w:r>
-    </w:p>
-    <w:p>
-      <w:pPr>
-        <w:pStyle w:val="Heading3"/>
-      </w:pPr>
-      <w:bookmarkStart w:id="27" w:name="results"/>
-      <w:r>
-        <w:t xml:space="preserve">Results</w:t>
-      </w:r>
-      <w:bookmarkEnd w:id="27"/>
-    </w:p>
-    <w:p>
-      <w:pPr>
-        <w:pStyle w:val="FirstParagraph"/>
-      </w:pPr>
-      <w:r>
-        <w:t xml:space="preserve">• variable averages</w:t>
-      </w:r>
-    </w:p>
-    <w:p>
-      <w:pPr>
-        <w:pStyle w:val="BodyText"/>
-      </w:pPr>
-      <w:r>
-        <w:t xml:space="preserve">Pooled across all species and all years the average DOY where max growth rate was achieved is DOY: 158, the DOY where 25% was achieved is DOY: 129, 50% - DOY: 157, 75% - DOY:184.</w:t>
-      </w:r>
-    </w:p>
-    <w:p>
-      <w:pPr>
-        <w:pStyle w:val="BodyText"/>
-      </w:pPr>
-      <w:r>
-        <w:t xml:space="preserve">Ring-porous (1395 obs) max growth rate – DOY: 147, max growth rate = .048 (find units in Sean’s function), 25% - DOY: 113, 50% DOY: 147, 75% - DOY: 181…68 days</w:t>
-      </w:r>
-    </w:p>
-    <w:p>
-      <w:pPr>
-        <w:pStyle w:val="BodyText"/>
-      </w:pPr>
-      <w:r>
-        <w:t xml:space="preserve">Diffuse-porous (993 obs) max growth rate – DOY: 172, max growth rate = .068 (find units in Sean’s function), 25% - DOY: 153, 50% - DOY: 171, 75% - DOY: 190… 37 days</w:t>
-      </w:r>
-    </w:p>
-    <w:p>
-      <w:pPr>
-        <w:pStyle w:val="BodyText"/>
-      </w:pPr>
-      <w:r>
-        <w:t xml:space="preserve">• Climwin results</w:t>
-      </w:r>
-    </w:p>
-    <w:p>
-      <w:pPr>
-        <w:pStyle w:val="BodyText"/>
-      </w:pPr>
-      <w:r>
-        <w:t xml:space="preserve">• Accounting for random effects of species and tag, pre-season temperatures had a greater effect on ring-porous species than diffuse-porous.</w:t>
-      </w:r>
-    </w:p>
-    <w:p>
-      <w:pPr>
-        <w:pStyle w:val="Heading3"/>
-      </w:pPr>
-      <w:bookmarkStart w:id="28" w:name="discussion"/>
-      <w:r>
-        <w:t xml:space="preserve">Discussion</w:t>
-      </w:r>
-      <w:bookmarkEnd w:id="28"/>
-    </w:p>
-    <w:p>
-      <w:pPr>
-        <w:pStyle w:val="FirstParagraph"/>
-      </w:pPr>
-      <w:r>
-        <w:t xml:space="preserve">We have shown that intraannual growth patterns in North American temperate trees change in response to increasing Spring temperatures. The magnitude of these changes depends largely on the evolutionary differences inherent in the two wood types analyzed here. Ring-porous trees must repair winter embolism of their large xylem vessels before leaf expansion, achieving roughly 25% total yearly growth simultaneously with bud burst, and 50% yearly growth around the time of 75% leaf emergence (D’Orangeville et al,). On the other hand, diffuse-porous trees are less prone to cavitation and so do not need to repair winter embolism before bud burst, allowing up to 75% leaf out before reaching their 25% yearly growth totals (D’Orangeville et al). These differences are likely evolutionary hydraulic adaptations to climate (Baas &amp; Wheeler, 2011). The presence of wide-xylem cells in ring-porous trees allows for greater water conductivity in the Spring at the cost of increased cavitation risk during Spring drought, and high likeliehood of damage during frost events (Cochard &amp; Tyree, 1990; Sperry et al, 1994). The pre-leaf stem growth occurring in these species is fueled by non-structural carbon stores, often used for other cell maintenance activities within the plant (Sperry et al, 1994; Palacio et al, 2014; Sevanto et al, 2014). The dependence on these carbon stores for cambial activation could prove to be detrimental to long-term health of the tree, as exhaustion of reserves leads to carbon starvation (Sevanto et al, 2014). Diffuse-porous trees have narrower xylem cells lowering the risk of cavitation, but leading to a decreased water conductivity in the Spring, revealing a growth strategy more focused on a relatively faster, shorter growing season in the Summer (Sperry et al, 1994). This allows the diffuse-porous trees to conserve their carbon stores, making them potentially more resistant to pest/pathogen invasions?, but exposing them to higher temperatures and drought risk during their Summer-centered growth period.</w:t>
-      </w:r>
-    </w:p>
-    <w:p>
-      <w:pPr>
-        <w:pStyle w:val="BodyText"/>
-      </w:pPr>
-      <w:r>
-        <w:t xml:space="preserve">The mechanisms controlling activation of cambium reactivation is still debated, as some speculate Auxin, the chemical believed to kick-start the reactivation process, originates in the leaves (Frankenstein et al, 2005). However, the fact that ring-porous species complete 25% growth before the presence of leaf buds indicates there may be another source of Auxin production.</w:t>
+        <w:t xml:space="preserve">We fit the model of</w:t>
+      </w:r>
+      <w:r>
+        <w:t xml:space="preserve"> </w:t>
+      </w:r>
+      <w:r>
+        <w:t xml:space="preserve">McMahon &amp; Parker (2015)</w:t>
+      </w:r>
+      <w:r>
+        <w:t xml:space="preserve"> </w:t>
+      </w:r>
+      <w:r>
+        <w:t xml:space="preserve">to define</w:t>
       </w:r>
       <w:r>
         <w:t xml:space="preserve"> </w:t>
@@ -943,118 +832,13 @@
         <w:rPr>
           <w:i/>
         </w:rPr>
-        <w:t xml:space="preserve">READ MORE ABOUT THIS!</w:t>
-      </w:r>
-      <w:r>
-        <w:t xml:space="preserve"> </w:t>
-      </w:r>
-      <w:r>
-        <w:t xml:space="preserve">The relationship between earlier cambial reactivation and early Spring temperature signals that the mechanism is influenced by temperature?</w:t>
-      </w:r>
-    </w:p>
-    <w:p>
-      <w:pPr>
-        <w:pStyle w:val="BodyText"/>
-      </w:pPr>
-      <w:r>
-        <w:t xml:space="preserve">Under the warming regime analyzed here, ring-porous trees reach 25% and 50% growth milestones earlier (insert actual # days?) in the year, while timing of 75% growth !!! Changed by constant amount !!! . This implies that the growing season of ring-porous trees expanded due to Spring temperatures, which are projected to continue to increase as anthropogenic global warming intensifies. In fact, we found a positive correlation between ring-porous growing season length and Spring temperature, while no such relationship was observed in diffuse-porous trees. The earlier reactivation of cambial cells is potentially exposing these trees to higher risk of cavitation or damage during frost events (Cochard &amp; Tyree, 1990). Damage of this nature would then need to be repaired using carbon reserves, which may be in short demand as they are already being used for initial growth.This would negatively impact the plant’s ability to maintain cell health, or reduce the ability to respond to invasion of pests or pathogens. Alternatively, the extension of growth season and higher yearly growth totals like we see here, could give ring-porous trees a competitive advantage over their non-responsive diffuse-porous counterparts.</w:t>
-      </w:r>
-    </w:p>
-    <w:p>
-      <w:pPr>
-        <w:pStyle w:val="BodyText"/>
-      </w:pPr>
-      <w:r>
-        <w:t xml:space="preserve">Diffuse-porous growth timing seems relatively unaffected by early Spring temperatures, instead showing a higher correlation with late Spring or Summer temps. This disconnect means that diffuse-porous trees will continue to focus their growing season in the Summer, which is projected to become less conducive to tree growth as temperatures and drought intensity increase in some areas. —- Studies have found that diffuse-porous trees in the Eastern USA show a larger reduction in ring-width increment during, and following Summer droughts when compared to species of other wood types (Orwig &amp; Abrams, 1997; Kannenberg et al, 2018) as well as greater sensitivity to Summer precipitation patterns (Elliot et al, 2015). The potential for more frequent reduction in growth coupled with the increased growing season length of ring-porous species may lead to an alteration in forest species composition as diffuse-porous species are outcompeted.</w:t>
-      </w:r>
-    </w:p>
-    <w:p>
-      <w:pPr>
-        <w:pStyle w:val="BodyText"/>
-      </w:pPr>
-      <w:r>
-        <w:t xml:space="preserve">–the range of some of these species may migrate North to cooler summer conditions becoming potentially extant in the Southern / mid Atlantic of the USA.– (Is mortality of ring-porous species higher in recent decades? Hard to pinpoint, but would likely be caused by warmer early-spring followed by late frost events exhausting NSC reserves?)</w:t>
-      </w:r>
-    </w:p>
-    <w:p>
-      <w:pPr>
-        <w:pStyle w:val="BodyText"/>
-      </w:pPr>
-      <w:r>
-        <w:t xml:space="preserve">This analysis is one of a first generation of intraannual dendroband tree growth studies, and as such, is only the tip of the ice berg. Here, we focused our analysis purely on early Spring warming. This falls short of the reality of our changing climate, where each season is being affected in some way, leading to a combination of stressors on plant growth. For example, diffuse porous trees seemed to show little, if any, relationship with the climate window defined here, but if we shift that window forward 20 days, the effect increases dramatically, signalling a greater importance of May/June TMAX on trees of that wood type (figure or table?). This revelation agrees with the results from other climate sensitivity studies like Helcoski et al (2019), which found differences in interspecific growth responses to several climate variables throughout the year. Additionally, Other studies have found that Autumn leaf senescence is being delayed in response to warmer temperatures in the previous year’s Winter or Autumn (), positive correlation between growth and higher winter temperatures (Heide, 1993; Delpierre et al, 2009), stunted total productivity induced by drought and high TMAX in the current year’s Summer (), and an increase in diffuse-porous tree growth during the gorwing season following an abnormally cold winter (Benito &amp; Pederson, 2015; Elliot et al, 2015). How these relationships may impact intraannual growth patterns is uncertain, but identifying such relationships will help us further understand how climate change is impacting forests.</w:t>
-      </w:r>
-    </w:p>
-    <w:p>
-      <w:pPr>
-        <w:pStyle w:val="BodyText"/>
-      </w:pPr>
-      <w:r>
-        <w:t xml:space="preserve">We present a stepping stone for future studies to build upon.</w:t>
-      </w:r>
-    </w:p>
-    <w:p>
-      <w:pPr>
-        <w:pStyle w:val="BodyText"/>
-      </w:pPr>
-      <w:r>
-        <w:t xml:space="preserve">Content to incorporate: N. American strategies have conservative strategies when it comes to phenology, as historically they’ve been subject to more spring frosts. Thus, climate change is having less impact (Zohner et al., 2020); Leaf velocity discussion? - - RP trees BB = 25% and 75% leaf development = 50% growth (D’Orangeville). Are DP trees leafing up earlier? If yes, how much earlier? Similar to 25,50,75% DOY retreat?</w:t>
-      </w:r>
-    </w:p>
-    <w:p>
-      <w:pPr>
-        <w:pStyle w:val="Heading3"/>
-      </w:pPr>
-      <w:bookmarkStart w:id="29" w:name="acknowledgements"/>
-      <w:r>
-        <w:t xml:space="preserve">Acknowledgements</w:t>
-      </w:r>
-      <w:bookmarkEnd w:id="29"/>
-    </w:p>
-    <w:p>
-      <w:pPr>
-        <w:pStyle w:val="FirstParagraph"/>
-      </w:pPr>
-      <w:r>
-        <w:t xml:space="preserve">ForestGEO</w:t>
-      </w:r>
-    </w:p>
-    <w:p>
-      <w:pPr>
-        <w:pStyle w:val="Heading3"/>
-      </w:pPr>
-      <w:bookmarkStart w:id="30" w:name="authors-contributions"/>
-      <w:r>
-        <w:t xml:space="preserve">Authors’ contributions</w:t>
-      </w:r>
-      <w:bookmarkEnd w:id="30"/>
-    </w:p>
-    <w:p>
-      <w:pPr>
-        <w:pStyle w:val="Heading3"/>
-      </w:pPr>
-      <w:bookmarkStart w:id="31" w:name="figures"/>
-      <w:r>
-        <w:t xml:space="preserve">Figures</w:t>
-      </w:r>
-      <w:bookmarkEnd w:id="31"/>
-    </w:p>
-    <w:p>
-      <w:pPr>
-        <w:pStyle w:val="FirstParagraph"/>
-      </w:pPr>
-      <w:r>
-        <w:rPr>
-          <w:b/>
-        </w:rPr>
-        <w:t xml:space="preserve">Figure 1</w:t>
-      </w:r>
-    </w:p>
-    <w:p>
-      <w:pPr>
-        <w:pStyle w:val="BodyText"/>
-      </w:pPr>
-      <w:r>
-        <w:t xml:space="preserve">Based on D’Orangeville Figure 1</w:t>
+        <w:t xml:space="preserve">phenological dates and growth rates</w:t>
+      </w:r>
+      <w:r>
+        <w:t xml:space="preserve"> </w:t>
+      </w:r>
+      <w:r>
+        <w:t xml:space="preserve">(Fig. 1).</w:t>
       </w:r>
     </w:p>
     <w:p>
@@ -1066,18 +850,18 @@
           <wp:inline>
             <wp:extent cx="5334000" cy="3507105"/>
             <wp:effectExtent b="0" l="0" r="0" t="0"/>
-            <wp:docPr descr="Logistic growth model" title="" id="1" name="Picture"/>
+            <wp:docPr descr="Figure 1. Schematic illustrating the parameters considered here. Shown are measurements for an example tree (## cm SPECIES), fit with the model of McMahon &amp; Parker (2015), from which phenology and growth rate parameters are obtained. … (HERE, WE NEED TO ANNOTATE WITH LABELS FOR EACH PARAMETER CONSIDERED IN THE MANUSCRIPT. I’D ALSO DROP THE BACKGROUND SHADING–MAKES IT BUSY.)" title="" id="1" name="Picture"/>
             <a:graphic>
               <a:graphicData uri="http://schemas.openxmlformats.org/drawingml/2006/picture">
                 <pic:pic>
                   <pic:nvPicPr>
-                    <pic:cNvPr descr="tables_figures/fig1.png" id="0" name="Picture"/>
+                    <pic:cNvPr descr="tables_figures/schematic.png" id="0" name="Picture"/>
                     <pic:cNvPicPr>
                       <a:picLocks noChangeArrowheads="1" noChangeAspect="1"/>
                     </pic:cNvPicPr>
                   </pic:nvPicPr>
                   <pic:blipFill>
-                    <a:blip r:embed="rId32"/>
+                    <a:blip r:embed="rId27"/>
                     <a:stretch>
                       <a:fillRect/>
                     </a:stretch>
@@ -1109,188 +893,7 @@
         <w:pStyle w:val="ImageCaption"/>
       </w:pPr>
       <w:r>
-        <w:t xml:space="preserve">Logistic growth model</w:t>
-      </w:r>
-    </w:p>
-    <w:p>
-      <w:pPr>
-        <w:pStyle w:val="BodyText"/>
-      </w:pPr>
-      <w:r>
-        <w:rPr>
-          <w:b/>
-        </w:rPr>
-        <w:t xml:space="preserve">Figure 2</w:t>
-      </w:r>
-    </w:p>
-    <w:p>
-      <w:pPr>
-        <w:pStyle w:val="BodyText"/>
-      </w:pPr>
-      <w:r>
-        <w:t xml:space="preserve">Based on D’Orangeville Figure 3.a), but with relative growth</w:t>
-      </w:r>
-    </w:p>
-    <w:p>
-      <w:pPr>
-        <w:pStyle w:val="CaptionedFigure"/>
-      </w:pPr>
-      <w:r>
-        <w:drawing>
-          <wp:inline>
-            <wp:extent cx="5334000" cy="3508586"/>
-            <wp:effectExtent b="0" l="0" r="0" t="0"/>
-            <wp:docPr descr="Percent total (modeled) growth" title="" id="1" name="Picture"/>
-            <a:graphic>
-              <a:graphicData uri="http://schemas.openxmlformats.org/drawingml/2006/picture">
-                <pic:pic>
-                  <pic:nvPicPr>
-                    <pic:cNvPr descr="tables_figures/fig2.png" id="0" name="Picture"/>
-                    <pic:cNvPicPr>
-                      <a:picLocks noChangeArrowheads="1" noChangeAspect="1"/>
-                    </pic:cNvPicPr>
-                  </pic:nvPicPr>
-                  <pic:blipFill>
-                    <a:blip r:embed="rId33"/>
-                    <a:stretch>
-                      <a:fillRect/>
-                    </a:stretch>
-                  </pic:blipFill>
-                  <pic:spPr bwMode="auto">
-                    <a:xfrm>
-                      <a:off x="0" y="0"/>
-                      <a:ext cx="5334000" cy="3508586"/>
-                    </a:xfrm>
-                    <a:prstGeom prst="rect">
-                      <a:avLst/>
-                    </a:prstGeom>
-                    <a:noFill/>
-                    <a:ln w="9525">
-                      <a:noFill/>
-                      <a:headEnd/>
-                      <a:tailEnd/>
-                    </a:ln>
-                  </pic:spPr>
-                </pic:pic>
-              </a:graphicData>
-            </a:graphic>
-          </wp:inline>
-        </w:drawing>
-      </w:r>
-    </w:p>
-    <w:p>
-      <w:pPr>
-        <w:pStyle w:val="ImageCaption"/>
-      </w:pPr>
-      <w:r>
-        <w:t xml:space="preserve">Percent total (modeled) growth</w:t>
-      </w:r>
-    </w:p>
-    <w:p>
-      <w:pPr>
-        <w:pStyle w:val="BodyText"/>
-      </w:pPr>
-      <w:r>
-        <w:rPr>
-          <w:b/>
-        </w:rPr>
-        <w:t xml:space="preserve">Figure 3</w:t>
-      </w:r>
-    </w:p>
-    <w:p>
-      <w:pPr>
-        <w:pStyle w:val="BodyText"/>
-      </w:pPr>
-      <w:r>
-        <w:t xml:space="preserve">Similar to D’Orangeville Figure 4.a), but with cummalative relative growth</w:t>
-      </w:r>
-    </w:p>
-    <w:p>
-      <w:pPr>
-        <w:pStyle w:val="CaptionedFigure"/>
-      </w:pPr>
-      <w:r>
-        <w:drawing>
-          <wp:inline>
-            <wp:extent cx="5334000" cy="3508586"/>
-            <wp:effectExtent b="0" l="0" r="0" t="0"/>
-            <wp:docPr descr="Cummulative percent total (modeled) growth" title="" id="1" name="Picture"/>
-            <a:graphic>
-              <a:graphicData uri="http://schemas.openxmlformats.org/drawingml/2006/picture">
-                <pic:pic>
-                  <pic:nvPicPr>
-                    <pic:cNvPr descr="tables_figures/fig3.png" id="0" name="Picture"/>
-                    <pic:cNvPicPr>
-                      <a:picLocks noChangeArrowheads="1" noChangeAspect="1"/>
-                    </pic:cNvPicPr>
-                  </pic:nvPicPr>
-                  <pic:blipFill>
-                    <a:blip r:embed="rId34"/>
-                    <a:stretch>
-                      <a:fillRect/>
-                    </a:stretch>
-                  </pic:blipFill>
-                  <pic:spPr bwMode="auto">
-                    <a:xfrm>
-                      <a:off x="0" y="0"/>
-                      <a:ext cx="5334000" cy="3508586"/>
-                    </a:xfrm>
-                    <a:prstGeom prst="rect">
-                      <a:avLst/>
-                    </a:prstGeom>
-                    <a:noFill/>
-                    <a:ln w="9525">
-                      <a:noFill/>
-                      <a:headEnd/>
-                      <a:tailEnd/>
-                    </a:ln>
-                  </pic:spPr>
-                </pic:pic>
-              </a:graphicData>
-            </a:graphic>
-          </wp:inline>
-        </w:drawing>
-      </w:r>
-    </w:p>
-    <w:p>
-      <w:pPr>
-        <w:pStyle w:val="ImageCaption"/>
-      </w:pPr>
-      <w:r>
-        <w:t xml:space="preserve">Cummulative percent total (modeled) growth</w:t>
-      </w:r>
-    </w:p>
-    <w:p>
-      <w:pPr>
-        <w:pStyle w:val="BodyText"/>
-      </w:pPr>
-      <w:r>
-        <w:rPr>
-          <w:b/>
-        </w:rPr>
-        <w:t xml:space="preserve">Figure 4</w:t>
-      </w:r>
-    </w:p>
-    <w:p>
-      <w:pPr>
-        <w:pStyle w:val="BodyText"/>
-      </w:pPr>
-      <w:r>
-        <w:rPr>
-          <w:b/>
-        </w:rPr>
-        <w:t xml:space="preserve">Figure 5</w:t>
-      </w:r>
-    </w:p>
-    <w:p>
-      <w:pPr>
-        <w:pStyle w:val="BodyText"/>
-      </w:pPr>
-      <w:r>
-        <w:rPr>
-          <w:b/>
-        </w:rPr>
-        <w:t xml:space="preserve">Figure 6</w:t>
+        <w:t xml:space="preserve">Figure 1. Schematic illustrating the parameters considered here. Shown are measurements for an example tree (## cm SPECIES), fit with the model of McMahon &amp; Parker (2015), from which phenology and growth rate parameters are obtained. … (HERE, WE NEED TO ANNOTATE WITH LABELS FOR EACH PARAMETER CONSIDERED IN THE MANUSCRIPT. I’D ALSO DROP THE BACKGROUND SHADING–MAKES IT BUSY.)</w:t>
       </w:r>
     </w:p>
     <w:p>
@@ -1312,6 +915,15 @@
       <w:r>
         <w:t xml:space="preserve">Model was fit to a random sample of 20 out of 106 tags to speed up computation.</w:t>
       </w:r>
+      <w:r>
+        <w:t xml:space="preserve"> </w:t>
+      </w:r>
+      <w:r>
+        <w:rPr>
+          <w:i/>
+        </w:rPr>
+        <w:t xml:space="preserve">(This isn’t the case anymore, I fit it to all tag years)</w:t>
+      </w:r>
     </w:p>
     <w:p>
       <w:pPr>
@@ -1341,6 +953,15 @@
       </w:r>
       <w:r>
         <w:t xml:space="preserve">climwinmean value</w:t>
+      </w:r>
+      <w:r>
+        <w:t xml:space="preserve"> </w:t>
+      </w:r>
+      <w:r>
+        <w:rPr>
+          <w:i/>
+        </w:rPr>
+        <w:t xml:space="preserve">(Changed to 16 C based on updated climwin windows)</w:t>
       </w:r>
     </w:p>
     <w:p>
@@ -1458,25 +1079,283 @@
     </w:p>
     <w:p>
       <w:pPr>
+        <w:pStyle w:val="FirstParagraph"/>
+      </w:pPr>
+      <w:r>
+        <w:t xml:space="preserve">-Mixed effect model</w:t>
+      </w:r>
+    </w:p>
+    <w:p>
+      <w:pPr>
+        <w:pStyle w:val="BodyText"/>
+      </w:pPr>
+      <w:r>
+        <w:t xml:space="preserve">A mixed effect model was used to test the response of wood phenology variables (25% DOY, 50% DOY, 75% DOY, max-rate, max-rate DOY, total growth) to fixed effects of wood-type and Spring temperature, along with random effects of species and tag. We ran two separate models of each wood phenology variable for each of our major wood-types, and one combined model to use for comparison. Models were run using the LME4 package in R (Bates, D., Mächler, M., Bolker, B. &amp; Walker, S. (2015). Fitting linear mixed‐effects models using lme4. J. Stat. Softw., 67, 1–48.)</w:t>
+      </w:r>
+    </w:p>
+    <w:p>
+      <w:pPr>
+        <w:pStyle w:val="BodyText"/>
+      </w:pPr>
+      <w:r>
+        <w:t xml:space="preserve">• Bayesian heirarchal model</w:t>
+      </w:r>
+      <w:r>
+        <w:t xml:space="preserve"> </w:t>
+      </w:r>
+      <w:r>
+        <w:t xml:space="preserve">This mixed-effect model was run within a heirarchal bayesian framework.</w:t>
+      </w:r>
+    </w:p>
+    <w:p>
+      <w:pPr>
+        <w:pStyle w:val="Heading3"/>
+      </w:pPr>
+      <w:bookmarkStart w:id="28" w:name="results"/>
+      <w:r>
+        <w:t xml:space="preserve">Results</w:t>
+      </w:r>
+      <w:bookmarkEnd w:id="28"/>
+    </w:p>
+    <w:p>
+      <w:pPr>
+        <w:pStyle w:val="FirstParagraph"/>
+      </w:pPr>
+      <w:r>
+        <w:t xml:space="preserve">• variable averages</w:t>
+      </w:r>
+    </w:p>
+    <w:p>
+      <w:pPr>
+        <w:pStyle w:val="BodyText"/>
+      </w:pPr>
+      <w:r>
+        <w:t xml:space="preserve">Pooled across all species and all years the average DOY where max growth rate was achieved is DOY: 158, the DOY where 25% was achieved is DOY: 129, 50% - DOY: 157, 75% - DOY:184.</w:t>
+      </w:r>
+    </w:p>
+    <w:p>
+      <w:pPr>
+        <w:pStyle w:val="BodyText"/>
+      </w:pPr>
+      <w:r>
+        <w:rPr>
+          <w:i/>
+        </w:rPr>
+        <w:t xml:space="preserve">Phenological patterns</w:t>
+      </w:r>
+    </w:p>
+    <w:p>
+      <w:pPr>
+        <w:pStyle w:val="BodyText"/>
+      </w:pPr>
+      <w:r>
+        <w:t xml:space="preserve">Across all trees, Pooled across all species and all years the average DOY where max growth rate was achieved is DOY: 158, the DOY where 25% was achieved is DOY: 129, 50% - DOY: 157, 75% - DOY:184.</w:t>
+      </w:r>
+    </w:p>
+    <w:p>
+      <w:pPr>
+        <w:pStyle w:val="BodyText"/>
+      </w:pPr>
+      <w:r>
+        <w:t xml:space="preserve">Growth pheonology differed between ring- and diffuse- porous species, with ring-porous species having an earlier start to growth, with growth spread out over a longer growing season (Fig. 2).</w:t>
+      </w:r>
+      <w:r>
+        <w:t xml:space="preserve"> </w:t>
+      </w:r>
+      <w:r>
+        <w:t xml:space="preserve">Specifically,</w:t>
+      </w:r>
+    </w:p>
+    <w:p>
+      <w:pPr>
+        <w:pStyle w:val="BodyText"/>
+      </w:pPr>
+      <w:r>
+        <w:t xml:space="preserve">Ring-porous (1395 obs) max growth rate – DOY: 147, max growth rate = .048 (find units in Sean’s function), 25% - DOY: 113, 50% DOY: 147, 75% - DOY: 181…68 days</w:t>
+      </w:r>
+    </w:p>
+    <w:p>
+      <w:pPr>
+        <w:pStyle w:val="BodyText"/>
+      </w:pPr>
+      <w:r>
+        <w:t xml:space="preserve">Diffuse-porous (993 obs) max growth rate – DOY: 172, max growth rate = .068 (find units in Sean’s function), 25% - DOY: 153, 50% - DOY: 171, 75% - DOY: 190… 37 days</w:t>
+      </w:r>
+    </w:p>
+    <w:p>
+      <w:r>
+        <w:br w:type="page"/>
+      </w:r>
+    </w:p>
+    <w:p>
+      <w:pPr>
         <w:pStyle w:val="CaptionedFigure"/>
       </w:pPr>
       <w:r>
         <w:drawing>
           <wp:inline>
-            <wp:extent cx="5334000" cy="3956424"/>
+            <wp:extent cx="5334000" cy="3508586"/>
             <wp:effectExtent b="0" l="0" r="0" t="0"/>
-            <wp:docPr descr="Relationship between DOY and climwin mean tempeatures. For each observed climwin mean temperature value, the posterior mean of the fitted day of year is represented by the solid blue line and credible intervals are represented by bands." title="" id="1" name="Picture"/>
+            <wp:docPr descr="Figure 2a. (SHOULD BE MERGED INTO SINGLE IMAGE WITH 2B. SEE BELOW FOR CAPTION)" title="" id="1" name="Picture"/>
             <a:graphic>
               <a:graphicData uri="http://schemas.openxmlformats.org/drawingml/2006/picture">
                 <pic:pic>
                   <pic:nvPicPr>
-                    <pic:cNvPr descr="tables_figures/fig6.png" id="0" name="Picture"/>
+                    <pic:cNvPr descr="tables_figures/rel_growth.png" id="0" name="Picture"/>
                     <pic:cNvPicPr>
                       <a:picLocks noChangeArrowheads="1" noChangeAspect="1"/>
                     </pic:cNvPicPr>
                   </pic:nvPicPr>
                   <pic:blipFill>
-                    <a:blip r:embed="rId35"/>
+                    <a:blip r:embed="rId29"/>
+                    <a:stretch>
+                      <a:fillRect/>
+                    </a:stretch>
+                  </pic:blipFill>
+                  <pic:spPr bwMode="auto">
+                    <a:xfrm>
+                      <a:off x="0" y="0"/>
+                      <a:ext cx="5334000" cy="3508586"/>
+                    </a:xfrm>
+                    <a:prstGeom prst="rect">
+                      <a:avLst/>
+                    </a:prstGeom>
+                    <a:noFill/>
+                    <a:ln w="9525">
+                      <a:noFill/>
+                      <a:headEnd/>
+                      <a:tailEnd/>
+                    </a:ln>
+                  </pic:spPr>
+                </pic:pic>
+              </a:graphicData>
+            </a:graphic>
+          </wp:inline>
+        </w:drawing>
+      </w:r>
+    </w:p>
+    <w:p>
+      <w:pPr>
+        <w:pStyle w:val="ImageCaption"/>
+      </w:pPr>
+      <w:r>
+        <w:t xml:space="preserve">Figure 2a. (SHOULD BE MERGED INTO SINGLE IMAGE WITH 2B. SEE BELOW FOR CAPTION)</w:t>
+      </w:r>
+    </w:p>
+    <w:p>
+      <w:pPr>
+        <w:pStyle w:val="CaptionedFigure"/>
+      </w:pPr>
+      <w:r>
+        <w:drawing>
+          <wp:inline>
+            <wp:extent cx="5334000" cy="3508586"/>
+            <wp:effectExtent b="0" l="0" r="0" t="0"/>
+            <wp:docPr descr="Figure 2. Growth trajectories for ring- and diffuse-porous trees, as both relative (a) and cumulative (b) fractions of total annual growth. Each line represents one year’s growth for a given tree, fit with McMahon model." title="" id="1" name="Picture"/>
+            <a:graphic>
+              <a:graphicData uri="http://schemas.openxmlformats.org/drawingml/2006/picture">
+                <pic:pic>
+                  <pic:nvPicPr>
+                    <pic:cNvPr descr="tables_figures/cum_growth.png" id="0" name="Picture"/>
+                    <pic:cNvPicPr>
+                      <a:picLocks noChangeArrowheads="1" noChangeAspect="1"/>
+                    </pic:cNvPicPr>
+                  </pic:nvPicPr>
+                  <pic:blipFill>
+                    <a:blip r:embed="rId30"/>
+                    <a:stretch>
+                      <a:fillRect/>
+                    </a:stretch>
+                  </pic:blipFill>
+                  <pic:spPr bwMode="auto">
+                    <a:xfrm>
+                      <a:off x="0" y="0"/>
+                      <a:ext cx="5334000" cy="3508586"/>
+                    </a:xfrm>
+                    <a:prstGeom prst="rect">
+                      <a:avLst/>
+                    </a:prstGeom>
+                    <a:noFill/>
+                    <a:ln w="9525">
+                      <a:noFill/>
+                      <a:headEnd/>
+                      <a:tailEnd/>
+                    </a:ln>
+                  </pic:spPr>
+                </pic:pic>
+              </a:graphicData>
+            </a:graphic>
+          </wp:inline>
+        </w:drawing>
+      </w:r>
+    </w:p>
+    <w:p>
+      <w:pPr>
+        <w:pStyle w:val="ImageCaption"/>
+      </w:pPr>
+      <w:r>
+        <w:t xml:space="preserve">Figure 2. Growth trajectories for ring- and diffuse-porous trees, as both relative (a) and cumulative (b) fractions of total annual growth. Each line represents one year’s growth for a given tree, fit with McMahon model.</w:t>
+      </w:r>
+    </w:p>
+    <w:p>
+      <w:pPr>
+        <w:pStyle w:val="BodyText"/>
+      </w:pPr>
+      <w:r>
+        <w:rPr>
+          <w:i/>
+        </w:rPr>
+        <w:t xml:space="preserve">Climate windows</w:t>
+      </w:r>
+    </w:p>
+    <w:p>
+      <w:pPr>
+        <w:pStyle w:val="BodyText"/>
+      </w:pPr>
+      <w:r>
+        <w:t xml:space="preserve">• Climwin results</w:t>
+      </w:r>
+    </w:p>
+    <w:p>
+      <w:pPr>
+        <w:pStyle w:val="BodyText"/>
+      </w:pPr>
+      <w:r>
+        <w:rPr>
+          <w:i/>
+        </w:rPr>
+        <w:t xml:space="preserve">Climate sensitivity of phenology</w:t>
+      </w:r>
+    </w:p>
+    <w:p>
+      <w:pPr>
+        <w:pStyle w:val="BodyText"/>
+      </w:pPr>
+      <w:r>
+        <w:t xml:space="preserve">Warmer spring temperatures resulted in an earlier start of growth for ring-porous species and an earlier growing season for diffuse-porous species (Fig. 4).</w:t>
+      </w:r>
+    </w:p>
+    <w:p>
+      <w:pPr>
+        <w:pStyle w:val="CaptionedFigure"/>
+      </w:pPr>
+      <w:r>
+        <w:drawing>
+          <wp:inline>
+            <wp:extent cx="5334000" cy="3956424"/>
+            <wp:effectExtent b="0" l="0" r="0" t="0"/>
+            <wp:docPr descr="Figure 4. Relationship between DOY and climwin mean tempeatures. For each observed climwin mean temperature value, the posterior mean of the fitted day of year is represented by the solid blue line and credible intervals are represented by bands." title="" id="1" name="Picture"/>
+            <a:graphic>
+              <a:graphicData uri="http://schemas.openxmlformats.org/drawingml/2006/picture">
+                <pic:pic>
+                  <pic:nvPicPr>
+                    <pic:cNvPr descr="tables_figures/pheno_Tsensitivity.png" id="0" name="Picture"/>
+                    <pic:cNvPicPr>
+                      <a:picLocks noChangeArrowheads="1" noChangeAspect="1"/>
+                    </pic:cNvPicPr>
+                  </pic:nvPicPr>
+                  <pic:blipFill>
+                    <a:blip r:embed="rId31"/>
                     <a:stretch>
                       <a:fillRect/>
                     </a:stretch>
@@ -1508,7 +1387,7 @@
         <w:pStyle w:val="ImageCaption"/>
       </w:pPr>
       <w:r>
-        <w:t xml:space="preserve">Relationship between DOY and climwin mean tempeatures. For each</w:t>
+        <w:t xml:space="preserve">Figure 4. Relationship between DOY and climwin mean tempeatures. For each</w:t>
       </w:r>
       <w:r>
         <w:t xml:space="preserve"> </w:t>
@@ -1527,14 +1406,131 @@
       <w:pPr>
         <w:pStyle w:val="Heading3"/>
       </w:pPr>
-      <w:bookmarkStart w:id="36" w:name="references"/>
+      <w:bookmarkStart w:id="32" w:name="discussion"/>
+      <w:r>
+        <w:t xml:space="preserve">Discussion</w:t>
+      </w:r>
+      <w:bookmarkEnd w:id="32"/>
+    </w:p>
+    <w:p>
+      <w:pPr>
+        <w:pStyle w:val="FirstParagraph"/>
+      </w:pPr>
+      <w:r>
+        <w:t xml:space="preserve">We have shown that intraannual growth patterns in North American temperate trees change in response to increasing Spring temperatures. The magnitude of these changes depends largely on the evolutionary differences inherent in the two wood types analyzed here. Ring-porous trees must repair winter embolism of their large xylem vessels before leaf expansion, achieving roughly 25% total yearly growth simultaneously with bud burst, and 50% yearly growth around the time of 75% leaf emergence (D’Orangeville et al,). On the other hand, diffuse-porous trees are less prone to cavitation and so do not need to repair winter embolism before bud burst, allowing up to 75% leaf out before reaching their 25% yearly growth totals (D’Orangeville et al). These differences are likely evolutionary hydraulic adaptations to climate (Baas &amp; Wheeler, 2011). The presence of wide-xylem cells in ring-porous trees allows for greater water conductivity in the Spring at the cost of increased cavitation risk during Spring drought, and high likeliehood of damage during frost events (Cochard &amp; Tyree, 1990; Sperry et al, 1994). The pre-leaf stem growth occurring in these species is fueled by non-structural carbon stores, often used for other cell maintenance activities within the plant (Sperry et al, 1994; Palacio et al, 2014; Sevanto et al, 2014). The dependence on these carbon stores for cambial activation could prove to be detrimental to long-term health of the tree, as exhaustion of reserves leads to carbon starvation (Sevanto et al, 2014). Diffuse-porous trees have narrower xylem cells lowering the risk of cavitation, but leading to a decreased water conductivity in the Spring, revealing a growth strategy more focused on a relatively faster, shorter growing season in the Summer (Sperry et al, 1994). This allows the diffuse-porous trees to conserve their carbon stores, making them potentially more resistant to pest/pathogen invasions?, but exposing them to higher temperatures and drought risk during their Summer-centered growth period.</w:t>
+      </w:r>
+    </w:p>
+    <w:p>
+      <w:pPr>
+        <w:pStyle w:val="BodyText"/>
+      </w:pPr>
+      <w:r>
+        <w:t xml:space="preserve">The mechanisms controlling activation of cambium reactivation is still debated, as some speculate Auxin, the chemical believed to kick-start the reactivation process, originates in the leaves (Frankenstein et al, 2005). However, the fact that ring-porous species complete 25% growth before the presence of leaf buds indicates there may be another source of Auxin production.</w:t>
+      </w:r>
+      <w:r>
+        <w:t xml:space="preserve"> </w:t>
+      </w:r>
+      <w:r>
+        <w:rPr>
+          <w:i/>
+        </w:rPr>
+        <w:t xml:space="preserve">READ MORE ABOUT THIS!</w:t>
+      </w:r>
+      <w:r>
+        <w:t xml:space="preserve"> </w:t>
+      </w:r>
+      <w:r>
+        <w:t xml:space="preserve">The relationship between earlier cambial reactivation and early Spring temperature signals that the mechanism is influenced by temperature?</w:t>
+      </w:r>
+    </w:p>
+    <w:p>
+      <w:pPr>
+        <w:pStyle w:val="BodyText"/>
+      </w:pPr>
+      <w:r>
+        <w:t xml:space="preserve">Under the warming regime analyzed here, ring-porous trees reach 25% and 50% growth milestones earlier (insert actual # days?) in the year, while timing of 75% growth !!! Changed by constant amount !!! . This implies that the growing season of ring-porous trees expanded due to Spring temperatures, which are projected to continue to increase as anthropogenic global warming intensifies. In fact, we found a positive correlation between ring-porous growing season length and Spring temperature, while no such relationship was observed in diffuse-porous trees. The earlier reactivation of cambial cells is potentially exposing these trees to higher risk of cavitation or damage during frost events (Cochard &amp; Tyree, 1990). Damage of this nature would then need to be repaired using carbon reserves, which may be in short demand as they are already being used for initial growth.This would negatively impact the plant’s ability to maintain cell health, or reduce the ability to respond to invasion of pests or pathogens. Alternatively, the extension of growth season and higher yearly growth totals like we see here, could give ring-porous trees a competitive advantage over their non-responsive diffuse-porous counterparts.</w:t>
+      </w:r>
+    </w:p>
+    <w:p>
+      <w:pPr>
+        <w:pStyle w:val="BodyText"/>
+      </w:pPr>
+      <w:r>
+        <w:t xml:space="preserve">Diffuse-porous growth timing seems relatively unaffected by early Spring temperatures, instead showing a higher correlation with late Spring or Summer temps. This disconnect means that diffuse-porous trees will continue to focus their growing season in the Summer, which is projected to become less conducive to tree growth as temperatures and drought intensity increase in some areas. —- Studies have found that diffuse-porous trees in the Eastern USA show a larger reduction in ring-width increment during, and following Summer droughts when compared to species of other wood types (Orwig &amp; Abrams, 1997; Kannenberg et al, 2018) as well as greater sensitivity to Summer precipitation patterns (Elliot et al, 2015). The potential for more frequent reduction in growth coupled with the increased growing season length of ring-porous species may lead to an alteration in forest species composition as diffuse-porous species are outcompeted.</w:t>
+      </w:r>
+    </w:p>
+    <w:p>
+      <w:pPr>
+        <w:pStyle w:val="BodyText"/>
+      </w:pPr>
+      <w:r>
+        <w:t xml:space="preserve">–the range of some of these species may migrate North to cooler summer conditions becoming potentially extant in the Southern / mid Atlantic of the USA.– (Is mortality of ring-porous species higher in recent decades? Hard to pinpoint, but would likely be caused by warmer early-spring followed by late frost events exhausting NSC reserves?)</w:t>
+      </w:r>
+    </w:p>
+    <w:p>
+      <w:pPr>
+        <w:pStyle w:val="BodyText"/>
+      </w:pPr>
+      <w:r>
+        <w:t xml:space="preserve">This analysis is one of a first generation of intraannual dendroband tree growth studies, and as such, is only the tip of the ice berg. Here, we focused our analysis purely on early Spring warming. This falls short of the reality of our changing climate, where each season is being affected in some way, leading to a combination of stressors on plant growth. For example, diffuse porous trees seemed to show little, if any, relationship with the climate window defined here, but if we shift that window forward 20 days, the effect increases dramatically, signalling a greater importance of May/June TMAX on trees of that wood type (figure or table?). This revelation agrees with the results from other climate sensitivity studies like Helcoski et al (2019), which found differences in interspecific growth responses to several climate variables throughout the year. Additionally, Other studies have found that Autumn leaf senescence is being delayed in response to warmer temperatures in the previous year’s Winter or Autumn (), positive correlation between growth and higher winter temperatures (Heide, 1993; Delpierre et al, 2009), stunted total productivity induced by drought and high TMAX in the current year’s Summer (), and an increase in diffuse-porous tree growth during the gorwing season following an abnormally cold winter (Benito &amp; Pederson, 2015; Elliot et al, 2015). How these relationships may impact intraannual growth patterns is uncertain, but identifying such relationships will help us further understand how climate change is impacting forests.</w:t>
+      </w:r>
+    </w:p>
+    <w:p>
+      <w:pPr>
+        <w:pStyle w:val="BodyText"/>
+      </w:pPr>
+      <w:r>
+        <w:t xml:space="preserve">We present a stepping stone for future studies to build upon.</w:t>
+      </w:r>
+    </w:p>
+    <w:p>
+      <w:pPr>
+        <w:pStyle w:val="BodyText"/>
+      </w:pPr>
+      <w:r>
+        <w:t xml:space="preserve">Content to incorporate: N. American strategies have conservative strategies when it comes to phenology, as historically they’ve been subject to more spring frosts. Thus, climate change is having less impact (Zohner et al., 2020); Leaf velocity discussion? - - RP trees BB = 25% and 75% leaf development = 50% growth (D’Orangeville). Are DP trees leafing up earlier? If yes, how much earlier? Similar to 25,50,75% DOY retreat?</w:t>
+      </w:r>
+    </w:p>
+    <w:p>
+      <w:pPr>
+        <w:pStyle w:val="Heading3"/>
+      </w:pPr>
+      <w:bookmarkStart w:id="33" w:name="acknowledgements"/>
+      <w:r>
+        <w:t xml:space="preserve">Acknowledgements</w:t>
+      </w:r>
+      <w:bookmarkEnd w:id="33"/>
+    </w:p>
+    <w:p>
+      <w:pPr>
+        <w:pStyle w:val="FirstParagraph"/>
+      </w:pPr>
+      <w:r>
+        <w:t xml:space="preserve">ForestGEO</w:t>
+      </w:r>
+    </w:p>
+    <w:p>
+      <w:pPr>
+        <w:pStyle w:val="Heading3"/>
+      </w:pPr>
+      <w:bookmarkStart w:id="34" w:name="authors-contributions"/>
+      <w:r>
+        <w:t xml:space="preserve">Authors’ contributions</w:t>
+      </w:r>
+      <w:bookmarkEnd w:id="34"/>
+    </w:p>
+    <w:p>
+      <w:pPr>
+        <w:pStyle w:val="Heading3"/>
+      </w:pPr>
+      <w:bookmarkStart w:id="35" w:name="references"/>
       <w:r>
         <w:t xml:space="preserve">References</w:t>
       </w:r>
-      <w:bookmarkEnd w:id="36"/>
-    </w:p>
-    <w:bookmarkStart w:id="39" w:name="refs"/>
-    <w:bookmarkStart w:id="38" w:name="ref-mcmahon_general_2015"/>
+      <w:bookmarkEnd w:id="35"/>
+    </w:p>
+    <w:bookmarkStart w:id="38" w:name="refs"/>
+    <w:bookmarkStart w:id="37" w:name="ref-mcmahon_general_2015"/>
     <w:p>
       <w:pPr>
         <w:pStyle w:val="Bibliography"/>
@@ -1569,7 +1565,7 @@
       <w:r>
         <w:t xml:space="preserve"> </w:t>
       </w:r>
-      <w:hyperlink r:id="rId37">
+      <w:hyperlink r:id="rId36">
         <w:r>
           <w:rPr>
             <w:rStyle w:val="Hyperlink"/>
@@ -1578,8 +1574,8 @@
         </w:r>
       </w:hyperlink>
     </w:p>
+    <w:bookmarkEnd w:id="37"/>
     <w:bookmarkEnd w:id="38"/>
-    <w:bookmarkEnd w:id="39"/>
     <w:sectPr/>
   </w:body>
 </w:document>

</xml_diff>

<commit_message>
added climwin figure (sketch), worked on manuscript
</commit_message>
<xml_diff>
--- a/doc/manuscript/Dow_manuscript.docx
+++ b/doc/manuscript/Dow_manuscript.docx
@@ -165,23 +165,23 @@
     </w:p>
     <w:p>
       <w:pPr>
+        <w:numPr>
+          <w:ilvl w:val="0"/>
+          <w:numId w:val="1001"/>
+        </w:numPr>
         <w:pStyle w:val="Compact"/>
+      </w:pPr>
+      <w:r>
+        <w:t xml:space="preserve">Conservation Ecology Center; Smithsonian Conservation Biology Institute; Front Royal, VA 22630, USA</w:t>
+      </w:r>
+    </w:p>
+    <w:p>
+      <w:pPr>
         <w:numPr>
-          <w:numId w:val="1001"/>
           <w:ilvl w:val="0"/>
+          <w:numId w:val="1002"/>
         </w:numPr>
-      </w:pPr>
-      <w:r>
-        <w:t xml:space="preserve">Conservation Ecology Center; Smithsonian Conservation Biology Institute; Front Royal, VA 22630, USA</w:t>
-      </w:r>
-    </w:p>
-    <w:p>
-      <w:pPr>
         <w:pStyle w:val="Compact"/>
-        <w:numPr>
-          <w:numId w:val="1002"/>
-          <w:ilvl w:val="0"/>
-        </w:numPr>
       </w:pPr>
       <w:r>
         <w:t xml:space="preserve">Center for Tropical Forest Science-Forest Global Earth Observatory; Smithsonian Tropical Research Institute; Panama, Republic of Panama</w:t>
@@ -214,15 +214,14 @@
         <w:br w:type="page"/>
       </w:r>
     </w:p>
+    <w:bookmarkStart w:id="21" w:name="abstract"/>
     <w:p>
       <w:pPr>
         <w:pStyle w:val="Heading3"/>
       </w:pPr>
-      <w:bookmarkStart w:id="21" w:name="abstract"/>
       <w:r>
         <w:t xml:space="preserve">Abstract</w:t>
       </w:r>
-      <w:bookmarkEnd w:id="21"/>
     </w:p>
     <w:p>
       <w:pPr>
@@ -243,15 +242,15 @@
         <w:br w:type="page"/>
       </w:r>
     </w:p>
+    <w:bookmarkEnd w:id="21"/>
+    <w:bookmarkStart w:id="22" w:name="introduction"/>
     <w:p>
       <w:pPr>
         <w:pStyle w:val="Heading3"/>
       </w:pPr>
-      <w:bookmarkStart w:id="22" w:name="introduction"/>
       <w:r>
         <w:t xml:space="preserve">Introduction</w:t>
       </w:r>
-      <w:bookmarkEnd w:id="22"/>
     </w:p>
     <w:p>
       <w:pPr>
@@ -317,15 +316,15 @@
         <w:t xml:space="preserve">We hypothesized that (1) stem-growth milestones would be reached earlier in warmer years as compared to cooler years and (2) both wood types would increase total growth and max growth rate in response to warmer Spring temperatures.</w:t>
       </w:r>
     </w:p>
+    <w:bookmarkEnd w:id="22"/>
+    <w:bookmarkStart w:id="27" w:name="materials-and-methods"/>
     <w:p>
       <w:pPr>
         <w:pStyle w:val="Heading3"/>
       </w:pPr>
-      <w:bookmarkStart w:id="23" w:name="materials-and-methods"/>
       <w:r>
         <w:t xml:space="preserve">Materials and Methods</w:t>
       </w:r>
-      <w:bookmarkEnd w:id="23"/>
     </w:p>
     <w:p>
       <w:pPr>
@@ -673,7 +672,7 @@
       <w:r>
         <w:t xml:space="preserve">Daily maximum temperatures (TMAX) were obtained from a meteorological tower adjacent to the SCBI ForestGEO plot (data can be found on the ForestGEO climate portal, DOI on github). The R package climpact was used to plot TMAX for visual inspection (# points removed?). Climpact also identifies readings that were greater than 3 standard deviations away from yearly means. These points were labeled as outliers and removed from the dataset. Gaps in the SCBI meteorological tower data were subsequently filled using TMAX readings obtained from a National Center for Environmental Information (NCEI) weather station located in Front Royal, Virginia (</w:t>
       </w:r>
-      <w:hyperlink r:id="rId24">
+      <w:hyperlink r:id="rId23">
         <w:r>
           <w:rPr>
             <w:rStyle w:val="Hyperlink"/>
@@ -703,7 +702,7 @@
       <w:r>
         <w:t xml:space="preserve"> </w:t>
       </w:r>
-      <w:hyperlink r:id="rId25">
+      <w:hyperlink r:id="rId24">
         <w:r>
           <w:rPr>
             <w:rStyle w:val="Hyperlink"/>
@@ -725,7 +724,7 @@
       <w:r>
         <w:t xml:space="preserve"> </w:t>
       </w:r>
-      <w:hyperlink r:id="rId26">
+      <w:hyperlink r:id="rId25">
         <w:r>
           <w:rPr>
             <w:rStyle w:val="Hyperlink"/>
@@ -761,49 +760,10 @@
         <w:pStyle w:val="BodyText"/>
       </w:pPr>
       <w:r>
-        <w:t xml:space="preserve">• Sean’s model</w:t>
-      </w:r>
-    </w:p>
-    <w:p>
-      <w:pPr>
-        <w:pStyle w:val="BodyText"/>
-      </w:pPr>
-      <w:r>
-        <w:t xml:space="preserve">• Climwin</w:t>
-      </w:r>
-    </w:p>
-    <w:p>
-      <w:pPr>
-        <w:pStyle w:val="BodyText"/>
-      </w:pPr>
-      <w:r>
-        <w:t xml:space="preserve">The period where the phenology milestone(s) were most affected by changes in early Spring temperature was determined using the R package Climwin. This package tests the correlation between climate variables (TMAX) and biological variables (DOY, max rate DOY, total growth) within a specified time-frame, reporting correlation and delta AIC’s of each</w:t>
-      </w:r>
-      <w:r>
-        <w:t xml:space="preserve"> </w:t>
-      </w:r>
-      <w:r>
-        <w:t xml:space="preserve">‘</w:t>
-      </w:r>
-      <w:r>
-        <w:t xml:space="preserve">window</w:t>
-      </w:r>
-      <w:r>
-        <w:t xml:space="preserve">’</w:t>
-      </w:r>
-      <w:r>
-        <w:t xml:space="preserve">. as the best-model. We instructed Climwin to search for the best window beginning at February 1st and ending at the mean DOY for each phenology variable (chart in SI?). This was done to find corresponding (median of 95% CI window open and close) start and end dates for the analysis of ring-porous and diffuse-porous trees, as well as all trees pooled together.</w:t>
-      </w:r>
-    </w:p>
-    <w:p>
-      <w:pPr>
-        <w:pStyle w:val="BodyText"/>
-      </w:pPr>
-      <w:r>
         <w:rPr>
           <w:i/>
         </w:rPr>
-        <w:t xml:space="preserve">Analysis</w:t>
+        <w:t xml:space="preserve">Fitting growth curves</w:t>
       </w:r>
     </w:p>
     <w:p>
@@ -861,7 +821,7 @@
                     </pic:cNvPicPr>
                   </pic:nvPicPr>
                   <pic:blipFill>
-                    <a:blip r:embed="rId27"/>
+                    <a:blip r:embed="rId26"/>
                     <a:stretch>
                       <a:fillRect/>
                     </a:stretch>
@@ -901,76 +861,110 @@
         <w:pStyle w:val="BodyText"/>
       </w:pPr>
       <w:r>
+        <w:rPr>
+          <w:i/>
+        </w:rPr>
+        <w:t xml:space="preserve">Determining optimal climate windows</w:t>
+      </w:r>
+    </w:p>
+    <w:p>
+      <w:pPr>
+        <w:pStyle w:val="BodyText"/>
+      </w:pPr>
+      <w:r>
+        <w:t xml:space="preserve">The period where the phenology milestone(s) were most affected by changes in early Spring temperature was determined using the R package Climwin. This package tests the correlation between climate variables (TMAX) and biological variables (DOY, max rate DOY, total growth) within a specified time-frame, reporting correlation and delta AIC’s of each</w:t>
+      </w:r>
+      <w:r>
+        <w:t xml:space="preserve"> </w:t>
+      </w:r>
+      <w:r>
+        <w:t xml:space="preserve">‘</w:t>
+      </w:r>
+      <w:r>
+        <w:t xml:space="preserve">window</w:t>
+      </w:r>
+      <w:r>
+        <w:t xml:space="preserve">’</w:t>
+      </w:r>
+      <w:r>
+        <w:t xml:space="preserve">. as the best-model. We instructed Climwin to search for the best window beginning at February 1st and ending at the mean DOY for each phenology variable (chart in SI?). This was done to find corresponding (median of 95% CI window open and close) start and end dates for the analysis of ring-porous and diffuse-porous trees, as well as all trees pooled together.</w:t>
+      </w:r>
+    </w:p>
+    <w:p>
+      <w:pPr>
+        <w:pStyle w:val="BodyText"/>
+      </w:pPr>
+      <w:r>
         <w:t xml:space="preserve">Notes for now:</w:t>
       </w:r>
     </w:p>
     <w:p>
       <w:pPr>
+        <w:numPr>
+          <w:ilvl w:val="0"/>
+          <w:numId w:val="1003"/>
+        </w:numPr>
         <w:pStyle w:val="Compact"/>
+      </w:pPr>
+      <w:r>
+        <w:t xml:space="preserve">Model was fit to a random sample of 20 out of 106 tags to speed up computation.</w:t>
+      </w:r>
+      <w:r>
+        <w:t xml:space="preserve"> </w:t>
+      </w:r>
+      <w:r>
+        <w:rPr>
+          <w:i/>
+        </w:rPr>
+        <w:t xml:space="preserve">(This isn’t the case anymore, I fit it to all tag years)</w:t>
+      </w:r>
+    </w:p>
+    <w:p>
+      <w:pPr>
         <w:numPr>
+          <w:ilvl w:val="0"/>
           <w:numId w:val="1003"/>
+        </w:numPr>
+        <w:pStyle w:val="Compact"/>
+      </w:pPr>
+      <w:r>
+        <w:t xml:space="preserve">Climwin mean temperatures are recentered at 65F to help sanity check intercepts and slopes. 65F was chosen because it is a</w:t>
+      </w:r>
+      <w:r>
+        <w:t xml:space="preserve"> </w:t>
+      </w:r>
+      <w:r>
+        <w:t xml:space="preserve">“</w:t>
+      </w:r>
+      <w:r>
+        <w:t xml:space="preserve">typical</w:t>
+      </w:r>
+      <w:r>
+        <w:t xml:space="preserve">”</w:t>
+      </w:r>
+      <w:r>
+        <w:t xml:space="preserve"> </w:t>
+      </w:r>
+      <w:r>
+        <w:t xml:space="preserve">climwinmean value</w:t>
+      </w:r>
+      <w:r>
+        <w:t xml:space="preserve"> </w:t>
+      </w:r>
+      <w:r>
+        <w:rPr>
+          <w:i/>
+        </w:rPr>
+        <w:t xml:space="preserve">(Changed to 16 C based on updated climwin windows)</w:t>
+      </w:r>
+    </w:p>
+    <w:p>
+      <w:pPr>
+        <w:numPr>
           <w:ilvl w:val="0"/>
+          <w:numId w:val="1003"/>
         </w:numPr>
-      </w:pPr>
-      <w:r>
-        <w:t xml:space="preserve">Model was fit to a random sample of 20 out of 106 tags to speed up computation.</w:t>
-      </w:r>
-      <w:r>
-        <w:t xml:space="preserve"> </w:t>
-      </w:r>
-      <w:r>
-        <w:rPr>
-          <w:i/>
-        </w:rPr>
-        <w:t xml:space="preserve">(This isn’t the case anymore, I fit it to all tag years)</w:t>
-      </w:r>
-    </w:p>
-    <w:p>
-      <w:pPr>
         <w:pStyle w:val="Compact"/>
-        <w:numPr>
-          <w:numId w:val="1003"/>
-          <w:ilvl w:val="0"/>
-        </w:numPr>
-      </w:pPr>
-      <w:r>
-        <w:t xml:space="preserve">Climwin mean temperatures are recentered at 65F to help sanity check intercepts and slopes. 65F was chosen because it is a</w:t>
-      </w:r>
-      <w:r>
-        <w:t xml:space="preserve"> </w:t>
-      </w:r>
-      <w:r>
-        <w:t xml:space="preserve">“</w:t>
-      </w:r>
-      <w:r>
-        <w:t xml:space="preserve">typical</w:t>
-      </w:r>
-      <w:r>
-        <w:t xml:space="preserve">”</w:t>
-      </w:r>
-      <w:r>
-        <w:t xml:space="preserve"> </w:t>
-      </w:r>
-      <w:r>
-        <w:t xml:space="preserve">climwinmean value</w:t>
-      </w:r>
-      <w:r>
-        <w:t xml:space="preserve"> </w:t>
-      </w:r>
-      <w:r>
-        <w:rPr>
-          <w:i/>
-        </w:rPr>
-        <w:t xml:space="preserve">(Changed to 16 C based on updated climwin windows)</w:t>
-      </w:r>
-    </w:p>
-    <w:p>
-      <w:pPr>
-        <w:pStyle w:val="Compact"/>
-        <w:numPr>
-          <w:numId w:val="1003"/>
-          <w:ilvl w:val="0"/>
-        </w:numPr>
       </w:pPr>
       <w:r>
         <w:t xml:space="preserve">The multivariate model for</w:t>
@@ -1055,23 +1049,23 @@
     </w:p>
     <w:p>
       <w:pPr>
+        <w:numPr>
+          <w:ilvl w:val="1"/>
+          <w:numId w:val="1004"/>
+        </w:numPr>
         <w:pStyle w:val="Compact"/>
+      </w:pPr>
+      <w:r>
+        <w:t xml:space="preserve">Fixed effects: The interaction between wood type (diffuse vs ring porous) and climwin mean</w:t>
+      </w:r>
+    </w:p>
+    <w:p>
+      <w:pPr>
         <w:numPr>
+          <w:ilvl w:val="1"/>
           <w:numId w:val="1004"/>
-          <w:ilvl w:val="1"/>
         </w:numPr>
-      </w:pPr>
-      <w:r>
-        <w:t xml:space="preserve">Fixed effects: The interaction between wood type (diffuse vs ring porous) and climwin mean</w:t>
-      </w:r>
-    </w:p>
-    <w:p>
-      <w:pPr>
         <w:pStyle w:val="Compact"/>
-        <w:numPr>
-          <w:numId w:val="1004"/>
-          <w:ilvl w:val="1"/>
-        </w:numPr>
       </w:pPr>
       <w:r>
         <w:t xml:space="preserve">Random effects: tag number (no species just yet)</w:t>
@@ -1107,37 +1101,21 @@
         <w:t xml:space="preserve">This mixed-effect model was run within a heirarchal bayesian framework.</w:t>
       </w:r>
     </w:p>
+    <w:bookmarkEnd w:id="27"/>
+    <w:bookmarkStart w:id="32" w:name="results"/>
     <w:p>
       <w:pPr>
         <w:pStyle w:val="Heading3"/>
       </w:pPr>
-      <w:bookmarkStart w:id="28" w:name="results"/>
       <w:r>
         <w:t xml:space="preserve">Results</w:t>
       </w:r>
-      <w:bookmarkEnd w:id="28"/>
     </w:p>
     <w:p>
       <w:pPr>
         <w:pStyle w:val="FirstParagraph"/>
       </w:pPr>
       <w:r>
-        <w:t xml:space="preserve">• variable averages</w:t>
-      </w:r>
-    </w:p>
-    <w:p>
-      <w:pPr>
-        <w:pStyle w:val="BodyText"/>
-      </w:pPr>
-      <w:r>
-        <w:t xml:space="preserve">Pooled across all species and all years the average DOY where max growth rate was achieved is DOY: 158, the DOY where 25% was achieved is DOY: 129, 50% - DOY: 157, 75% - DOY:184.</w:t>
-      </w:r>
-    </w:p>
-    <w:p>
-      <w:pPr>
-        <w:pStyle w:val="BodyText"/>
-      </w:pPr>
-      <w:r>
         <w:rPr>
           <w:i/>
         </w:rPr>
@@ -1149,7 +1127,268 @@
         <w:pStyle w:val="BodyText"/>
       </w:pPr>
       <w:r>
-        <w:t xml:space="preserve">Across all trees, Pooled across all species and all years the average DOY where max growth rate was achieved is DOY: 158, the DOY where 25% was achieved is DOY: 129, 50% - DOY: 157, 75% - DOY:184.</w:t>
+        <w:rPr>
+          <w:i/>
+        </w:rPr>
+        <w:t xml:space="preserve">(Numbers in bold will change. If we bring in HF and/or SERC, we should create a table, rather than trying to list everything in the text.)</w:t>
+      </w:r>
+    </w:p>
+    <w:p>
+      <w:pPr>
+        <w:pStyle w:val="BodyText"/>
+      </w:pPr>
+      <w:r>
+        <w:t xml:space="preserve">Across all trees and years, 25% of annual growth was achieved on</w:t>
+      </w:r>
+      <w:r>
+        <w:t xml:space="preserve"> </w:t>
+      </w:r>
+      <w:r>
+        <w:rPr>
+          <w:b/>
+        </w:rPr>
+        <w:t xml:space="preserve">May 9</w:t>
+      </w:r>
+      <w:r>
+        <w:t xml:space="preserve"> </w:t>
+      </w:r>
+      <w:r>
+        <w:t xml:space="preserve">(</w:t>
+      </w:r>
+      <m:oMath>
+        <m:r>
+          <m:t>D</m:t>
+        </m:r>
+        <m:r>
+          <m:t>O</m:t>
+        </m:r>
+        <m:sSub>
+          <m:e>
+            <m:r>
+              <m:t>Y</m:t>
+            </m:r>
+          </m:e>
+          <m:sub>
+            <m:r>
+              <m:t>25</m:t>
+            </m:r>
+          </m:sub>
+        </m:sSub>
+      </m:oMath>
+      <w:r>
+        <w:t xml:space="preserve">=</w:t>
+      </w:r>
+      <w:r>
+        <w:rPr>
+          <w:b/>
+        </w:rPr>
+        <w:t xml:space="preserve">129</w:t>
+      </w:r>
+      <w:r>
+        <w:t xml:space="preserve">), 50% on</w:t>
+      </w:r>
+      <w:r>
+        <w:t xml:space="preserve"> </w:t>
+      </w:r>
+      <w:r>
+        <w:rPr>
+          <w:b/>
+        </w:rPr>
+        <w:t xml:space="preserve">June 6</w:t>
+      </w:r>
+      <w:r>
+        <w:t xml:space="preserve"> </w:t>
+      </w:r>
+      <w:r>
+        <w:t xml:space="preserve">(</w:t>
+      </w:r>
+      <m:oMath>
+        <m:r>
+          <m:t>D</m:t>
+        </m:r>
+        <m:r>
+          <m:t>O</m:t>
+        </m:r>
+        <m:sSub>
+          <m:e>
+            <m:r>
+              <m:t>Y</m:t>
+            </m:r>
+          </m:e>
+          <m:sub>
+            <m:r>
+              <m:t>50</m:t>
+            </m:r>
+          </m:sub>
+        </m:sSub>
+      </m:oMath>
+      <w:r>
+        <w:t xml:space="preserve">=</w:t>
+      </w:r>
+      <w:r>
+        <w:rPr>
+          <w:b/>
+        </w:rPr>
+        <w:t xml:space="preserve">157</w:t>
+      </w:r>
+      <w:r>
+        <w:t xml:space="preserve">), and 75% on</w:t>
+      </w:r>
+      <w:r>
+        <w:t xml:space="preserve"> </w:t>
+      </w:r>
+      <w:r>
+        <w:rPr>
+          <w:b/>
+        </w:rPr>
+        <w:t xml:space="preserve">July 3</w:t>
+      </w:r>
+      <w:r>
+        <w:t xml:space="preserve"> </w:t>
+      </w:r>
+      <w:r>
+        <w:t xml:space="preserve">(</w:t>
+      </w:r>
+      <m:oMath>
+        <m:r>
+          <m:t>D</m:t>
+        </m:r>
+        <m:r>
+          <m:t>O</m:t>
+        </m:r>
+        <m:sSub>
+          <m:e>
+            <m:r>
+              <m:t>Y</m:t>
+            </m:r>
+          </m:e>
+          <m:sub>
+            <m:r>
+              <m:t>75</m:t>
+            </m:r>
+          </m:sub>
+        </m:sSub>
+      </m:oMath>
+      <w:r>
+        <w:t xml:space="preserve">=</w:t>
+      </w:r>
+      <w:r>
+        <w:rPr>
+          <w:b/>
+        </w:rPr>
+        <w:t xml:space="preserve">184</w:t>
+      </w:r>
+      <w:r>
+        <w:t xml:space="preserve">), for an average peak growing season length of</w:t>
+      </w:r>
+      <w:r>
+        <w:t xml:space="preserve"> </w:t>
+      </w:r>
+      <w:r>
+        <w:rPr>
+          <w:b/>
+        </w:rPr>
+        <w:t xml:space="preserve">56</w:t>
+      </w:r>
+      <w:r>
+        <w:t xml:space="preserve"> </w:t>
+      </w:r>
+      <w:r>
+        <w:t xml:space="preserve">days. Maximum growth rate occurred</w:t>
+      </w:r>
+      <w:r>
+        <w:t xml:space="preserve"> </w:t>
+      </w:r>
+      <w:r>
+        <w:rPr>
+          <w:i/>
+        </w:rPr>
+        <w:t xml:space="preserve">just one day after</w:t>
+      </w:r>
+      <w:r>
+        <w:rPr>
+          <w:i/>
+        </w:rPr>
+        <w:t xml:space="preserve"> </w:t>
+      </w:r>
+      <m:oMath>
+        <m:r>
+          <m:t>D</m:t>
+        </m:r>
+        <m:r>
+          <m:t>O</m:t>
+        </m:r>
+        <m:sSub>
+          <m:e>
+            <m:r>
+              <m:t>Y</m:t>
+            </m:r>
+          </m:e>
+          <m:sub>
+            <m:r>
+              <m:t>50</m:t>
+            </m:r>
+          </m:sub>
+        </m:sSub>
+      </m:oMath>
+      <w:r>
+        <w:t xml:space="preserve"> </w:t>
+      </w:r>
+      <w:r>
+        <w:t xml:space="preserve">on</w:t>
+      </w:r>
+      <w:r>
+        <w:t xml:space="preserve"> </w:t>
+      </w:r>
+      <w:r>
+        <w:rPr>
+          <w:b/>
+        </w:rPr>
+        <w:t xml:space="preserve">June 7</w:t>
+      </w:r>
+      <w:r>
+        <w:t xml:space="preserve"> </w:t>
+      </w:r>
+      <w:r>
+        <w:t xml:space="preserve">(</w:t>
+      </w:r>
+      <m:oMath>
+        <m:r>
+          <m:t>D</m:t>
+        </m:r>
+        <m:r>
+          <m:t>O</m:t>
+        </m:r>
+        <m:sSub>
+          <m:e>
+            <m:r>
+              <m:t>Y</m:t>
+            </m:r>
+          </m:e>
+          <m:sub>
+            <m:r>
+              <m:t>m</m:t>
+            </m:r>
+            <m:r>
+              <m:t>a</m:t>
+            </m:r>
+            <m:r>
+              <m:t>x</m:t>
+            </m:r>
+          </m:sub>
+        </m:sSub>
+      </m:oMath>
+      <w:r>
+        <w:t xml:space="preserve">=</w:t>
+      </w:r>
+      <w:r>
+        <w:rPr>
+          <w:b/>
+        </w:rPr>
+        <w:t xml:space="preserve">158</w:t>
+      </w:r>
+      <w:r>
+        <w:t xml:space="preserve">).</w:t>
       </w:r>
     </w:p>
     <w:p>
@@ -1163,23 +1402,522 @@
         <w:t xml:space="preserve"> </w:t>
       </w:r>
       <w:r>
-        <w:t xml:space="preserve">Specifically,</w:t>
-      </w:r>
-    </w:p>
-    <w:p>
-      <w:pPr>
-        <w:pStyle w:val="BodyText"/>
-      </w:pPr>
-      <w:r>
-        <w:t xml:space="preserve">Ring-porous (1395 obs) max growth rate – DOY: 147, max growth rate = .048 (find units in Sean’s function), 25% - DOY: 113, 50% DOY: 147, 75% - DOY: 181…68 days</w:t>
-      </w:r>
-    </w:p>
-    <w:p>
-      <w:pPr>
-        <w:pStyle w:val="BodyText"/>
-      </w:pPr>
-      <w:r>
-        <w:t xml:space="preserve">Diffuse-porous (993 obs) max growth rate – DOY: 172, max growth rate = .068 (find units in Sean’s function), 25% - DOY: 153, 50% - DOY: 171, 75% - DOY: 190… 37 days</w:t>
+        <w:t xml:space="preserve">For ring-porous trees, on average, 25% of annual growth was achieved on</w:t>
+      </w:r>
+      <w:r>
+        <w:t xml:space="preserve"> </w:t>
+      </w:r>
+      <w:r>
+        <w:rPr>
+          <w:b/>
+        </w:rPr>
+        <w:t xml:space="preserve">April 23</w:t>
+      </w:r>
+      <w:r>
+        <w:t xml:space="preserve"> </w:t>
+      </w:r>
+      <w:r>
+        <w:t xml:space="preserve">(</w:t>
+      </w:r>
+      <m:oMath>
+        <m:r>
+          <m:t>D</m:t>
+        </m:r>
+        <m:r>
+          <m:t>O</m:t>
+        </m:r>
+        <m:sSub>
+          <m:e>
+            <m:r>
+              <m:t>Y</m:t>
+            </m:r>
+          </m:e>
+          <m:sub>
+            <m:r>
+              <m:t>25</m:t>
+            </m:r>
+          </m:sub>
+        </m:sSub>
+      </m:oMath>
+      <w:r>
+        <w:t xml:space="preserve">=</w:t>
+      </w:r>
+      <w:r>
+        <w:rPr>
+          <w:b/>
+        </w:rPr>
+        <w:t xml:space="preserve">113</w:t>
+      </w:r>
+      <w:r>
+        <w:t xml:space="preserve">), 50% on</w:t>
+      </w:r>
+      <w:r>
+        <w:t xml:space="preserve"> </w:t>
+      </w:r>
+      <w:r>
+        <w:rPr>
+          <w:b/>
+        </w:rPr>
+        <w:t xml:space="preserve">May 27</w:t>
+      </w:r>
+      <w:r>
+        <w:t xml:space="preserve"> </w:t>
+      </w:r>
+      <w:r>
+        <w:t xml:space="preserve">(</w:t>
+      </w:r>
+      <m:oMath>
+        <m:r>
+          <m:t>D</m:t>
+        </m:r>
+        <m:r>
+          <m:t>O</m:t>
+        </m:r>
+        <m:sSub>
+          <m:e>
+            <m:r>
+              <m:t>Y</m:t>
+            </m:r>
+          </m:e>
+          <m:sub>
+            <m:r>
+              <m:t>50</m:t>
+            </m:r>
+          </m:sub>
+        </m:sSub>
+      </m:oMath>
+      <w:r>
+        <w:t xml:space="preserve">=</w:t>
+      </w:r>
+      <w:r>
+        <w:rPr>
+          <w:b/>
+        </w:rPr>
+        <w:t xml:space="preserve">147</w:t>
+      </w:r>
+      <w:r>
+        <w:t xml:space="preserve">), and 75% on</w:t>
+      </w:r>
+      <w:r>
+        <w:t xml:space="preserve"> </w:t>
+      </w:r>
+      <w:r>
+        <w:rPr>
+          <w:b/>
+        </w:rPr>
+        <w:t xml:space="preserve">June 30</w:t>
+      </w:r>
+      <w:r>
+        <w:t xml:space="preserve"> </w:t>
+      </w:r>
+      <w:r>
+        <w:t xml:space="preserve">(</w:t>
+      </w:r>
+      <m:oMath>
+        <m:r>
+          <m:t>D</m:t>
+        </m:r>
+        <m:r>
+          <m:t>O</m:t>
+        </m:r>
+        <m:sSub>
+          <m:e>
+            <m:r>
+              <m:t>Y</m:t>
+            </m:r>
+          </m:e>
+          <m:sub>
+            <m:r>
+              <m:t>75</m:t>
+            </m:r>
+          </m:sub>
+        </m:sSub>
+      </m:oMath>
+      <w:r>
+        <w:t xml:space="preserve">=</w:t>
+      </w:r>
+      <w:r>
+        <w:rPr>
+          <w:b/>
+        </w:rPr>
+        <w:t xml:space="preserve">181</w:t>
+      </w:r>
+      <w:r>
+        <w:t xml:space="preserve">), for an average peak growing season length of</w:t>
+      </w:r>
+      <w:r>
+        <w:t xml:space="preserve"> </w:t>
+      </w:r>
+      <w:r>
+        <w:rPr>
+          <w:b/>
+        </w:rPr>
+        <w:t xml:space="preserve">68</w:t>
+      </w:r>
+      <w:r>
+        <w:t xml:space="preserve"> </w:t>
+      </w:r>
+      <w:r>
+        <w:t xml:space="preserve">days. Maximum growth rate occurred</w:t>
+      </w:r>
+      <w:r>
+        <w:t xml:space="preserve"> </w:t>
+      </w:r>
+      <w:r>
+        <w:rPr>
+          <w:i/>
+        </w:rPr>
+        <w:t xml:space="preserve">on</w:t>
+      </w:r>
+      <w:r>
+        <w:rPr>
+          <w:i/>
+        </w:rPr>
+        <w:t xml:space="preserve"> </w:t>
+      </w:r>
+      <m:oMath>
+        <m:r>
+          <m:t>D</m:t>
+        </m:r>
+        <m:r>
+          <m:t>O</m:t>
+        </m:r>
+        <m:sSub>
+          <m:e>
+            <m:r>
+              <m:t>Y</m:t>
+            </m:r>
+          </m:e>
+          <m:sub>
+            <m:r>
+              <m:t>50</m:t>
+            </m:r>
+          </m:sub>
+        </m:sSub>
+      </m:oMath>
+      <w:r>
+        <w:t xml:space="preserve"> </w:t>
+      </w:r>
+      <w:r>
+        <w:t xml:space="preserve">and averaged .048</w:t>
+      </w:r>
+      <w:r>
+        <w:t xml:space="preserve"> </w:t>
+      </w:r>
+      <w:r>
+        <w:rPr>
+          <w:b/>
+        </w:rPr>
+        <w:t xml:space="preserve">mm day</w:t>
+      </w:r>
+      <w:r>
+        <w:rPr>
+          <w:vertAlign w:val="superscript"/>
+          <w:b/>
+        </w:rPr>
+        <w:t xml:space="preserve">-1</w:t>
+      </w:r>
+      <w:r>
+        <w:rPr>
+          <w:b/>
+        </w:rPr>
+        <w:t xml:space="preserve"> </w:t>
+      </w:r>
+      <w:r>
+        <w:rPr>
+          <w:b/>
+        </w:rPr>
+        <w:t xml:space="preserve">(?)</w:t>
+      </w:r>
+      <w:r>
+        <w:t xml:space="preserve">.</w:t>
+      </w:r>
+      <w:r>
+        <w:t xml:space="preserve"> </w:t>
+      </w:r>
+      <w:r>
+        <w:t xml:space="preserve">For diffuse-porous trees, on average, 25% of annual growth was achieved on</w:t>
+      </w:r>
+      <w:r>
+        <w:t xml:space="preserve"> </w:t>
+      </w:r>
+      <w:r>
+        <w:rPr>
+          <w:b/>
+        </w:rPr>
+        <w:t xml:space="preserve">June 2</w:t>
+      </w:r>
+      <w:r>
+        <w:t xml:space="preserve"> </w:t>
+      </w:r>
+      <w:r>
+        <w:t xml:space="preserve">(</w:t>
+      </w:r>
+      <m:oMath>
+        <m:r>
+          <m:t>D</m:t>
+        </m:r>
+        <m:r>
+          <m:t>O</m:t>
+        </m:r>
+        <m:sSub>
+          <m:e>
+            <m:r>
+              <m:t>Y</m:t>
+            </m:r>
+          </m:e>
+          <m:sub>
+            <m:r>
+              <m:t>25</m:t>
+            </m:r>
+          </m:sub>
+        </m:sSub>
+      </m:oMath>
+      <w:r>
+        <w:t xml:space="preserve">=</w:t>
+      </w:r>
+      <w:r>
+        <w:rPr>
+          <w:b/>
+        </w:rPr>
+        <w:t xml:space="preserve">153</w:t>
+      </w:r>
+      <w:r>
+        <w:t xml:space="preserve">), 50% on</w:t>
+      </w:r>
+      <w:r>
+        <w:t xml:space="preserve"> </w:t>
+      </w:r>
+      <w:r>
+        <w:rPr>
+          <w:b/>
+        </w:rPr>
+        <w:t xml:space="preserve">June 20</w:t>
+      </w:r>
+      <w:r>
+        <w:t xml:space="preserve"> </w:t>
+      </w:r>
+      <w:r>
+        <w:t xml:space="preserve">(</w:t>
+      </w:r>
+      <m:oMath>
+        <m:r>
+          <m:t>D</m:t>
+        </m:r>
+        <m:r>
+          <m:t>O</m:t>
+        </m:r>
+        <m:sSub>
+          <m:e>
+            <m:r>
+              <m:t>Y</m:t>
+            </m:r>
+          </m:e>
+          <m:sub>
+            <m:r>
+              <m:t>50</m:t>
+            </m:r>
+          </m:sub>
+        </m:sSub>
+      </m:oMath>
+      <w:r>
+        <w:t xml:space="preserve">=</w:t>
+      </w:r>
+      <w:r>
+        <w:rPr>
+          <w:b/>
+        </w:rPr>
+        <w:t xml:space="preserve">171</w:t>
+      </w:r>
+      <w:r>
+        <w:t xml:space="preserve">), and 75% on</w:t>
+      </w:r>
+      <w:r>
+        <w:t xml:space="preserve"> </w:t>
+      </w:r>
+      <w:r>
+        <w:rPr>
+          <w:b/>
+        </w:rPr>
+        <w:t xml:space="preserve">July 9</w:t>
+      </w:r>
+      <w:r>
+        <w:t xml:space="preserve"> </w:t>
+      </w:r>
+      <w:r>
+        <w:t xml:space="preserve">(</w:t>
+      </w:r>
+      <m:oMath>
+        <m:r>
+          <m:t>D</m:t>
+        </m:r>
+        <m:r>
+          <m:t>O</m:t>
+        </m:r>
+        <m:sSub>
+          <m:e>
+            <m:r>
+              <m:t>Y</m:t>
+            </m:r>
+          </m:e>
+          <m:sub>
+            <m:r>
+              <m:t>75</m:t>
+            </m:r>
+          </m:sub>
+        </m:sSub>
+      </m:oMath>
+      <w:r>
+        <w:t xml:space="preserve">=</w:t>
+      </w:r>
+      <w:r>
+        <w:rPr>
+          <w:b/>
+        </w:rPr>
+        <w:t xml:space="preserve">190</w:t>
+      </w:r>
+      <w:r>
+        <w:t xml:space="preserve">), for an average peak growing season length of</w:t>
+      </w:r>
+      <w:r>
+        <w:t xml:space="preserve"> </w:t>
+      </w:r>
+      <w:r>
+        <w:rPr>
+          <w:b/>
+        </w:rPr>
+        <w:t xml:space="preserve">37</w:t>
+      </w:r>
+      <w:r>
+        <w:t xml:space="preserve"> </w:t>
+      </w:r>
+      <w:r>
+        <w:t xml:space="preserve">days. Maximum growth rate occurred</w:t>
+      </w:r>
+      <w:r>
+        <w:t xml:space="preserve"> </w:t>
+      </w:r>
+      <w:r>
+        <w:rPr>
+          <w:i/>
+        </w:rPr>
+        <w:t xml:space="preserve">just one day after</w:t>
+      </w:r>
+      <w:r>
+        <w:rPr>
+          <w:i/>
+        </w:rPr>
+        <w:t xml:space="preserve"> </w:t>
+      </w:r>
+      <m:oMath>
+        <m:r>
+          <m:t>D</m:t>
+        </m:r>
+        <m:r>
+          <m:t>O</m:t>
+        </m:r>
+        <m:sSub>
+          <m:e>
+            <m:r>
+              <m:t>Y</m:t>
+            </m:r>
+          </m:e>
+          <m:sub>
+            <m:r>
+              <m:t>50</m:t>
+            </m:r>
+          </m:sub>
+        </m:sSub>
+      </m:oMath>
+      <w:r>
+        <w:t xml:space="preserve"> </w:t>
+      </w:r>
+      <w:r>
+        <w:t xml:space="preserve">on</w:t>
+      </w:r>
+      <w:r>
+        <w:t xml:space="preserve"> </w:t>
+      </w:r>
+      <w:r>
+        <w:rPr>
+          <w:b/>
+        </w:rPr>
+        <w:t xml:space="preserve">June 21</w:t>
+      </w:r>
+      <w:r>
+        <w:t xml:space="preserve"> </w:t>
+      </w:r>
+      <w:r>
+        <w:t xml:space="preserve">(</w:t>
+      </w:r>
+      <m:oMath>
+        <m:r>
+          <m:t>D</m:t>
+        </m:r>
+        <m:r>
+          <m:t>O</m:t>
+        </m:r>
+        <m:sSub>
+          <m:e>
+            <m:r>
+              <m:t>Y</m:t>
+            </m:r>
+          </m:e>
+          <m:sub>
+            <m:r>
+              <m:t>m</m:t>
+            </m:r>
+            <m:r>
+              <m:t>a</m:t>
+            </m:r>
+            <m:r>
+              <m:t>x</m:t>
+            </m:r>
+          </m:sub>
+        </m:sSub>
+      </m:oMath>
+      <w:r>
+        <w:t xml:space="preserve">=</w:t>
+      </w:r>
+      <w:r>
+        <w:rPr>
+          <w:b/>
+        </w:rPr>
+        <w:t xml:space="preserve">172</w:t>
+      </w:r>
+      <w:r>
+        <w:t xml:space="preserve">) and averaged .068</w:t>
+      </w:r>
+      <w:r>
+        <w:t xml:space="preserve"> </w:t>
+      </w:r>
+      <w:r>
+        <w:rPr>
+          <w:b/>
+        </w:rPr>
+        <w:t xml:space="preserve">mm day</w:t>
+      </w:r>
+      <w:r>
+        <w:rPr>
+          <w:vertAlign w:val="superscript"/>
+          <w:b/>
+        </w:rPr>
+        <w:t xml:space="preserve">-1</w:t>
+      </w:r>
+      <w:r>
+        <w:rPr>
+          <w:b/>
+        </w:rPr>
+        <w:t xml:space="preserve"> </w:t>
+      </w:r>
+      <w:r>
+        <w:rPr>
+          <w:b/>
+        </w:rPr>
+        <w:t xml:space="preserve">(?)</w:t>
+      </w:r>
+      <w:r>
+        <w:t xml:space="preserve">.</w:t>
       </w:r>
     </w:p>
     <w:p>
@@ -1202,6 +1940,61 @@
                 <pic:pic>
                   <pic:nvPicPr>
                     <pic:cNvPr descr="tables_figures/rel_growth.png" id="0" name="Picture"/>
+                    <pic:cNvPicPr>
+                      <a:picLocks noChangeArrowheads="1" noChangeAspect="1"/>
+                    </pic:cNvPicPr>
+                  </pic:nvPicPr>
+                  <pic:blipFill>
+                    <a:blip r:embed="rId28"/>
+                    <a:stretch>
+                      <a:fillRect/>
+                    </a:stretch>
+                  </pic:blipFill>
+                  <pic:spPr bwMode="auto">
+                    <a:xfrm>
+                      <a:off x="0" y="0"/>
+                      <a:ext cx="5334000" cy="3508586"/>
+                    </a:xfrm>
+                    <a:prstGeom prst="rect">
+                      <a:avLst/>
+                    </a:prstGeom>
+                    <a:noFill/>
+                    <a:ln w="9525">
+                      <a:noFill/>
+                      <a:headEnd/>
+                      <a:tailEnd/>
+                    </a:ln>
+                  </pic:spPr>
+                </pic:pic>
+              </a:graphicData>
+            </a:graphic>
+          </wp:inline>
+        </w:drawing>
+      </w:r>
+    </w:p>
+    <w:p>
+      <w:pPr>
+        <w:pStyle w:val="ImageCaption"/>
+      </w:pPr>
+      <w:r>
+        <w:t xml:space="preserve">Figure 2a. (SHOULD BE MERGED INTO SINGLE IMAGE WITH 2B. SEE BELOW FOR CAPTION)</w:t>
+      </w:r>
+    </w:p>
+    <w:p>
+      <w:pPr>
+        <w:pStyle w:val="CaptionedFigure"/>
+      </w:pPr>
+      <w:r>
+        <w:drawing>
+          <wp:inline>
+            <wp:extent cx="5334000" cy="3508586"/>
+            <wp:effectExtent b="0" l="0" r="0" t="0"/>
+            <wp:docPr descr="Figure 2. Growth trajectories for ring- and diffuse-porous trees, as both relative (a) and cumulative (b) fractions of total annual growth. Each line represents one year’s growth for a given tree, fit with McMahon model." title="" id="1" name="Picture"/>
+            <a:graphic>
+              <a:graphicData uri="http://schemas.openxmlformats.org/drawingml/2006/picture">
+                <pic:pic>
+                  <pic:nvPicPr>
+                    <pic:cNvPr descr="tables_figures/cum_growth.png" id="0" name="Picture"/>
                     <pic:cNvPicPr>
                       <a:picLocks noChangeArrowheads="1" noChangeAspect="1"/>
                     </pic:cNvPicPr>
@@ -1239,7 +2032,26 @@
         <w:pStyle w:val="ImageCaption"/>
       </w:pPr>
       <w:r>
-        <w:t xml:space="preserve">Figure 2a. (SHOULD BE MERGED INTO SINGLE IMAGE WITH 2B. SEE BELOW FOR CAPTION)</w:t>
+        <w:t xml:space="preserve">Figure 2. Growth trajectories for ring- and diffuse-porous trees, as both relative (a) and cumulative (b) fractions of total annual growth. Each line represents one year’s growth for a given tree, fit with McMahon model.</w:t>
+      </w:r>
+    </w:p>
+    <w:p>
+      <w:pPr>
+        <w:pStyle w:val="BodyText"/>
+      </w:pPr>
+      <w:r>
+        <w:rPr>
+          <w:i/>
+        </w:rPr>
+        <w:t xml:space="preserve">Climate windows</w:t>
+      </w:r>
+    </w:p>
+    <w:p>
+      <w:pPr>
+        <w:pStyle w:val="BodyText"/>
+      </w:pPr>
+      <w:r>
+        <w:t xml:space="preserve">• Climwin results (Figs. 3, S1, S2)</w:t>
       </w:r>
     </w:p>
     <w:p>
@@ -1249,14 +2061,14 @@
       <w:r>
         <w:drawing>
           <wp:inline>
-            <wp:extent cx="5334000" cy="3508586"/>
+            <wp:extent cx="5334000" cy="5189103"/>
             <wp:effectExtent b="0" l="0" r="0" t="0"/>
             <wp:docPr descr="Figure 2. Growth trajectories for ring- and diffuse-porous trees, as both relative (a) and cumulative (b) fractions of total annual growth. Each line represents one year’s growth for a given tree, fit with McMahon model." title="" id="1" name="Picture"/>
             <a:graphic>
               <a:graphicData uri="http://schemas.openxmlformats.org/drawingml/2006/picture">
                 <pic:pic>
                   <pic:nvPicPr>
-                    <pic:cNvPr descr="tables_figures/cum_growth.png" id="0" name="Picture"/>
+                    <pic:cNvPr descr="tables_figures/climwin.png" id="0" name="Picture"/>
                     <pic:cNvPicPr>
                       <a:picLocks noChangeArrowheads="1" noChangeAspect="1"/>
                     </pic:cNvPicPr>
@@ -1270,7 +2082,7 @@
                   <pic:spPr bwMode="auto">
                     <a:xfrm>
                       <a:off x="0" y="0"/>
-                      <a:ext cx="5334000" cy="3508586"/>
+                      <a:ext cx="5334000" cy="5189103"/>
                     </a:xfrm>
                     <a:prstGeom prst="rect">
                       <a:avLst/>
@@ -1295,25 +2107,6 @@
       </w:pPr>
       <w:r>
         <w:t xml:space="preserve">Figure 2. Growth trajectories for ring- and diffuse-porous trees, as both relative (a) and cumulative (b) fractions of total annual growth. Each line represents one year’s growth for a given tree, fit with McMahon model.</w:t>
-      </w:r>
-    </w:p>
-    <w:p>
-      <w:pPr>
-        <w:pStyle w:val="BodyText"/>
-      </w:pPr>
-      <w:r>
-        <w:rPr>
-          <w:i/>
-        </w:rPr>
-        <w:t xml:space="preserve">Climate windows</w:t>
-      </w:r>
-    </w:p>
-    <w:p>
-      <w:pPr>
-        <w:pStyle w:val="BodyText"/>
-      </w:pPr>
-      <w:r>
-        <w:t xml:space="preserve">• Climwin results</w:t>
       </w:r>
     </w:p>
     <w:p>
@@ -1402,15 +2195,15 @@
         <w:t xml:space="preserve">is represented by the solid blue line and credible intervals are represented by bands.</w:t>
       </w:r>
     </w:p>
+    <w:bookmarkEnd w:id="32"/>
+    <w:bookmarkStart w:id="33" w:name="discussion"/>
     <w:p>
       <w:pPr>
         <w:pStyle w:val="Heading3"/>
       </w:pPr>
-      <w:bookmarkStart w:id="32" w:name="discussion"/>
       <w:r>
         <w:t xml:space="preserve">Discussion</w:t>
       </w:r>
-      <w:bookmarkEnd w:id="32"/>
     </w:p>
     <w:p>
       <w:pPr>
@@ -1491,15 +2284,15 @@
         <w:t xml:space="preserve">Content to incorporate: N. American strategies have conservative strategies when it comes to phenology, as historically they’ve been subject to more spring frosts. Thus, climate change is having less impact (Zohner et al., 2020); Leaf velocity discussion? - - RP trees BB = 25% and 75% leaf development = 50% growth (D’Orangeville). Are DP trees leafing up earlier? If yes, how much earlier? Similar to 25,50,75% DOY retreat?</w:t>
       </w:r>
     </w:p>
+    <w:bookmarkEnd w:id="33"/>
+    <w:bookmarkStart w:id="34" w:name="acknowledgements"/>
     <w:p>
       <w:pPr>
         <w:pStyle w:val="Heading3"/>
       </w:pPr>
-      <w:bookmarkStart w:id="33" w:name="acknowledgements"/>
       <w:r>
         <w:t xml:space="preserve">Acknowledgements</w:t>
       </w:r>
-      <w:bookmarkEnd w:id="33"/>
     </w:p>
     <w:p>
       <w:pPr>
@@ -1509,28 +2302,54 @@
         <w:t xml:space="preserve">ForestGEO</w:t>
       </w:r>
     </w:p>
+    <w:bookmarkEnd w:id="34"/>
+    <w:bookmarkStart w:id="35" w:name="author-contributions"/>
     <w:p>
       <w:pPr>
         <w:pStyle w:val="Heading3"/>
       </w:pPr>
-      <w:bookmarkStart w:id="34" w:name="authors-contributions"/>
-      <w:r>
-        <w:t xml:space="preserve">Authors’ contributions</w:t>
-      </w:r>
-      <w:bookmarkEnd w:id="34"/>
-    </w:p>
+      <w:r>
+        <w:t xml:space="preserve">Author Contributions</w:t>
+      </w:r>
+    </w:p>
+    <w:bookmarkEnd w:id="35"/>
+    <w:bookmarkStart w:id="36" w:name="supporting-information"/>
     <w:p>
       <w:pPr>
         <w:pStyle w:val="Heading3"/>
       </w:pPr>
-      <w:bookmarkStart w:id="35" w:name="references"/>
+      <w:r>
+        <w:t xml:space="preserve">Supporting Information</w:t>
+      </w:r>
+    </w:p>
+    <w:p>
+      <w:pPr>
+        <w:pStyle w:val="FirstParagraph"/>
+      </w:pPr>
+      <w:r>
+        <w:t xml:space="preserve">Figure S1. Full climwin output for DOY 25 for ring porous species at SCBI.</w:t>
+      </w:r>
+    </w:p>
+    <w:p>
+      <w:pPr>
+        <w:pStyle w:val="BodyText"/>
+      </w:pPr>
+      <w:r>
+        <w:t xml:space="preserve">Figure S1. Full climwin output for DOY 25 for diffuse porous species at SCBI.</w:t>
+      </w:r>
+    </w:p>
+    <w:bookmarkEnd w:id="36"/>
+    <w:bookmarkStart w:id="40" w:name="references"/>
+    <w:p>
+      <w:pPr>
+        <w:pStyle w:val="Heading3"/>
+      </w:pPr>
       <w:r>
         <w:t xml:space="preserve">References</w:t>
       </w:r>
-      <w:bookmarkEnd w:id="35"/>
-    </w:p>
-    <w:bookmarkStart w:id="38" w:name="refs"/>
-    <w:bookmarkStart w:id="37" w:name="ref-mcmahon_general_2015"/>
+    </w:p>
+    <w:bookmarkStart w:id="39" w:name="refs"/>
+    <w:bookmarkStart w:id="38" w:name="ref-mcmahon_general_2015"/>
     <w:p>
       <w:pPr>
         <w:pStyle w:val="Bibliography"/>
@@ -1565,7 +2384,7 @@
       <w:r>
         <w:t xml:space="preserve"> </w:t>
       </w:r>
-      <w:hyperlink r:id="rId36">
+      <w:hyperlink r:id="rId37">
         <w:r>
           <w:rPr>
             <w:rStyle w:val="Hyperlink"/>
@@ -1574,8 +2393,9 @@
         </w:r>
       </w:hyperlink>
     </w:p>
-    <w:bookmarkEnd w:id="37"/>
     <w:bookmarkEnd w:id="38"/>
+    <w:bookmarkEnd w:id="39"/>
+    <w:bookmarkEnd w:id="40"/>
     <w:sectPr/>
   </w:body>
 </w:document>
@@ -2199,7 +3019,7 @@
       <w:rFonts w:asciiTheme="majorHAnsi" w:eastAsiaTheme="majorEastAsia" w:hAnsiTheme="majorHAnsi" w:cstheme="majorBidi"/>
       <w:b/>
       <w:bCs/>
-      <w:color w:val="345A8A" w:themeColor="accent1" w:themeShade="B5"/>
+      <w:color w:val="4F81BD" w:themeColor="accent1"/>
       <w:sz w:val="32"/>
       <w:szCs w:val="32"/>
     </w:rPr>
@@ -2222,8 +3042,8 @@
       <w:b/>
       <w:bCs/>
       <w:color w:val="4F81BD" w:themeColor="accent1"/>
-      <w:sz w:val="32"/>
-      <w:szCs w:val="32"/>
+      <w:sz w:val="28"/>
+      <w:szCs w:val="28"/>
     </w:rPr>
   </w:style>
   <w:style w:type="paragraph" w:styleId="Heading3">
@@ -2244,8 +3064,8 @@
       <w:b/>
       <w:bCs/>
       <w:color w:val="4F81BD" w:themeColor="accent1"/>
-      <w:sz w:val="28"/>
-      <w:szCs w:val="28"/>
+      <w:sz w:val="24"/>
+      <w:szCs w:val="24"/>
     </w:rPr>
   </w:style>
   <w:style w:type="paragraph" w:styleId="Heading4">
@@ -2263,7 +3083,7 @@
     </w:pPr>
     <w:rPr>
       <w:rFonts w:asciiTheme="majorHAnsi" w:eastAsiaTheme="majorEastAsia" w:hAnsiTheme="majorHAnsi" w:cstheme="majorBidi"/>
-      <w:b/>
+      <w:i/>
       <w:bCs/>
       <w:color w:val="4F81BD" w:themeColor="accent1"/>
       <w:sz w:val="24"/>
@@ -2285,7 +3105,6 @@
     </w:pPr>
     <w:rPr>
       <w:rFonts w:asciiTheme="majorHAnsi" w:eastAsiaTheme="majorEastAsia" w:hAnsiTheme="majorHAnsi" w:cstheme="majorBidi"/>
-      <w:i/>
       <w:iCs/>
       <w:color w:val="4F81BD" w:themeColor="accent1"/>
       <w:sz w:val="24"/>
@@ -2381,14 +3200,8 @@
     <w:qFormat/>
     <w:pPr>
       <w:spacing w:before="100" w:after="100"/>
-      <w:ind w:firstLine="0"/>
+      <w:ind w:firstLine="0" w:left="480" w:right="480"/>
     </w:pPr>
-    <w:rPr>
-      <w:rFonts w:asciiTheme="majorHAnsi" w:eastAsiaTheme="majorEastAsia" w:hAnsiTheme="majorHAnsi" w:cstheme="majorBidi"/>
-      <w:bCs/>
-      <w:sz w:val="20"/>
-      <w:szCs w:val="20"/>
-    </w:rPr>
   </w:style>
   <w:style w:type="paragraph" w:styleId="FootnoteText">
     <w:name w:val="Footnote Text"/>
@@ -2481,6 +3294,10 @@
       <w:rFonts w:ascii="Consolas" w:hAnsi="Consolas"/>
       <w:sz w:val="22"/>
     </w:rPr>
+  </w:style>
+  <w:style w:type="character" w:customStyle="1" w:styleId="SectionNumber">
+    <w:name w:val="Section Number"/>
+    <w:basedOn w:val="BodyTextChar"/>
   </w:style>
   <w:style w:type="character" w:styleId="FootnoteReference">
     <w:name w:val="Footnote Reference"/>

</xml_diff>

<commit_message>
Small changes to intro. Add DOYtiming figure
</commit_message>
<xml_diff>
--- a/doc/manuscript/Dow_manuscript.docx
+++ b/doc/manuscript/Dow_manuscript.docx
@@ -165,23 +165,23 @@
     </w:p>
     <w:p>
       <w:pPr>
+        <w:pStyle w:val="Compact"/>
         <w:numPr>
+          <w:numId w:val="1001"/>
           <w:ilvl w:val="0"/>
-          <w:numId w:val="1001"/>
         </w:numPr>
+      </w:pPr>
+      <w:r>
+        <w:t xml:space="preserve">Conservation Ecology Center; Smithsonian Conservation Biology Institute; Front Royal, VA 22630, USA</w:t>
+      </w:r>
+    </w:p>
+    <w:p>
+      <w:pPr>
         <w:pStyle w:val="Compact"/>
-      </w:pPr>
-      <w:r>
-        <w:t xml:space="preserve">Conservation Ecology Center; Smithsonian Conservation Biology Institute; Front Royal, VA 22630, USA</w:t>
-      </w:r>
-    </w:p>
-    <w:p>
-      <w:pPr>
         <w:numPr>
+          <w:numId w:val="1002"/>
           <w:ilvl w:val="0"/>
-          <w:numId w:val="1002"/>
         </w:numPr>
-        <w:pStyle w:val="Compact"/>
       </w:pPr>
       <w:r>
         <w:t xml:space="preserve">Center for Tropical Forest Science-Forest Global Earth Observatory; Smithsonian Tropical Research Institute; Panama, Republic of Panama</w:t>
@@ -214,14 +214,15 @@
         <w:br w:type="page"/>
       </w:r>
     </w:p>
-    <w:bookmarkStart w:id="21" w:name="abstract"/>
     <w:p>
       <w:pPr>
         <w:pStyle w:val="Heading3"/>
       </w:pPr>
+      <w:bookmarkStart w:id="21" w:name="abstract"/>
       <w:r>
         <w:t xml:space="preserve">Abstract</w:t>
       </w:r>
+      <w:bookmarkEnd w:id="21"/>
     </w:p>
     <w:p>
       <w:pPr>
@@ -242,15 +243,15 @@
         <w:br w:type="page"/>
       </w:r>
     </w:p>
-    <w:bookmarkEnd w:id="21"/>
-    <w:bookmarkStart w:id="22" w:name="introduction"/>
     <w:p>
       <w:pPr>
         <w:pStyle w:val="Heading3"/>
       </w:pPr>
+      <w:bookmarkStart w:id="22" w:name="introduction"/>
       <w:r>
         <w:t xml:space="preserve">Introduction</w:t>
       </w:r>
+      <w:bookmarkEnd w:id="22"/>
     </w:p>
     <w:p>
       <w:pPr>
@@ -273,15 +274,15 @@
         <w:pStyle w:val="BodyText"/>
       </w:pPr>
       <w:r>
-        <w:t xml:space="preserve">In recent decades, an increase in average Spring temperature has been impacting many natural systems including forests (Parmesan &amp; Yohe, 2003; Zhihong, 2006). The effects of this Spring warming are most apparent when examining leaf phenology shifts, which have been extensively studied (Way, 2011; Klosterman &amp; Hufkins &amp; Richardson, 2018), leading to many critical observations. As temperatures are increasing, some regions have seen earlier leaf out in deciduous trees, sometimes matched or exceeded by later leaf senescence, meaning a potential shift in growing season timing or length (Ibáñez et al, 2010; Jeong et al., 2011). The timing of this Spring warming also has a significant effect on leaf phenology response. Warming events later in Spring were shown to impact leaf emergence timing more than earlier Spring warming (Freidl et al, 2014) and earlier leaf emergence has been shown to cause complex lagged effects on subsequent seasonal growth in European broad leaf deciduous and mixed forests (Crabbe et al, 2016). Another study found that the velocity of leaf development is correlated to bud burst timing, such that the later in the Spring bud burst occurred, the faster leaves developed and vice versa (Klosterman &amp; Hufkins &amp; Richardson, 2018). Therefore, timing of seasonal warming could influence when bud burst occurs, and consequently, lead to variations in total CO2 sequestered by deciduous forests.</w:t>
-      </w:r>
-    </w:p>
-    <w:p>
-      <w:pPr>
-        <w:pStyle w:val="BodyText"/>
-      </w:pPr>
-      <w:r>
-        <w:t xml:space="preserve">Shifts in leaf phenology timing could be accompanied by a change in stem-growth phenology, which would likely affect woody productivity, carbon and nutrient cycling, and water use patterns in temperate forests (Keeling et al, 1996;). However, the fine-scale responses of temperate deciduous tree growth to a warming Spring are not commonly recorded due to the increased effort required (). Many observations of climate induced phenological shifts are based on GIS (), eddy-covarience measurements (), or other broad scale measurements of phenological timing, and do little to discern differences between individual species, where leaf and stem-growth phenology can be decoupled (D’Orangeville et al, in review). Further to this point, a recent publication by D’Orangeville et al () found that leaf and wood phenology traits are dissimilar among trees of different wood types (ring-porous and diffuse-porous). For example, they observed that bud burst was occuring around the same time as 25% total annual growth, and 75% leaf development coincided with 50% total annual growth in ring-porous trees, while leaf phenology and stem growth phenology were decoupled in diffuse-porous trees.</w:t>
+        <w:t xml:space="preserve">In recent decades, an increase in average Spring temperature has been impacting many natural systems including forests (Parmesan &amp; Yohe, 2003; Zhihong, 2006). The effects of this Spring warming are most apparent when examining leaf phenology shifts, which have been extensively studied (Way, 2011; Klosterman &amp; Hufkins &amp; Richardson, 2018), leading to many critical observations. As temperatures are increasing, some regions have seen earlier leaf out in deciduous trees, sometimes matched or exceeded by later leaf senescence, meaning a potential shift in growing season timing or length (Ibáñez et al, 2010; Jeong et al., 2011). The timing of this Spring warming also has a significant effect on leaf phenology response (Crabbe et al, 2016).</w:t>
+      </w:r>
+    </w:p>
+    <w:p>
+      <w:pPr>
+        <w:pStyle w:val="BodyText"/>
+      </w:pPr>
+      <w:r>
+        <w:t xml:space="preserve">Shifts in leaf phenology timing could be accompanied by changes in stem-growth phenology, which would likely affect woody productivity, carbon and nutrient cycling, and water use patterns in temperate forests (Keeling et al, 1996;). However, the fine-scale responses of temperate deciduous tree growth to a warming Spring are not commonly recorded due to the increased effort required (). Many observations of climate induced phenological shifts are based on GIS (), eddy-covarience measurements (), or other broad scale measurements of phenological timing, and do little to discern differences between individual species, where leaf and stem-growth phenology can be decoupled (D’Orangeville et al, in review). Further to this point, a recent publication by D’Orangeville et al () found that leaf and wood phenology traits, along with their apparent relationships, are dissimilar among trees of different wood types (ring-porous and diffuse-porous). For example, they observed that bud burst was occurring around the same time as 25% total annual growth, and 75% leaf development coincided with 50% total annual growth in ring-porous trees, while leaf phenology and stem growth phenology were decoupled in diffuse-porous trees.</w:t>
       </w:r>
     </w:p>
     <w:p>
@@ -297,15 +298,31 @@
         <w:pStyle w:val="BodyText"/>
       </w:pPr>
       <w:r>
-        <w:t xml:space="preserve">Earlier leaf up timings could signal that these trees are shifting their peak growth windows back in response to increasing Spring temperatures, but to date, very little research, has been done on the phenology of stem-growth. In fact, we know little about the stem-growth phenology of temperate deciduous species — let alone how these are affected by changes in Spring temperature patterns. Timing of intraannual stem-growth is extremely important as it could have profound impacts on ecosystem interactions, as well as dictate periods of highest drought sensitivity in temperate forests (Foster, 2014; ). If a drought were to occur when trees were at their peak growth rates, the resulting decrease in that year’s NPP would reduce the total amount of carbon sequestered, contributing to a climate feedback loop (source?).</w:t>
-      </w:r>
-    </w:p>
-    <w:p>
-      <w:pPr>
-        <w:pStyle w:val="BodyText"/>
-      </w:pPr>
-      <w:r>
-        <w:t xml:space="preserve">While not entirely impossible, it is difficult to record intraannual growth or compare interspecific responses to Spring warming using leaf-phenology or other indirect observations. However, traditional methods of direct observation are labor intensive, and very time consuming (Source about cell sampling). A solution to this is the use of dendrometer bands. Dendrometer bands allow a look at individual trees’ intraannual growth at a fine temporal scale (source?). Using many measurements taken within a year, we can model the growth of individual trees and extract growth milestones and variables for interspecific, intraspecific, and temporal comparison (McMahon &amp; Parker, 2014). This allows the determination of variable responses of all tree species within a single forest, meaning a better understanding of future growth under projected climate conditions. Here, we use 9 years of biweekly dendrometer band measurements for 4 species to characterize intraannual stem-growth phenology within a forest dynamics plot in the Eastern USA, calculating for each tree in each year where data was available: the day of year (DOY) where 25, 50, and 75% annual growth was achieved; the maximum growth rate; the DOY where maximum growth rate was achieved; and the total growth. Correlation between these variables and Spring temperatures over the 9 year study period (2011-2019) were assessed using a linear mixed model in a heriarchal bayesian framework.</w:t>
+        <w:t xml:space="preserve">Earlier leaf up timings could signal that these trees are shifting their growth windows in response to increasing Spring temperatures, but to date, very little research has been done on topics like these. In fact, we know little about the stem-growth phenology of temperate deciduous species — let alone how these are affected by changes in Spring temperature patterns. Warming events in late-Spring were shown to shift leaf emergence timing back more than early-Spring warming (Freidl et al, 2014) and earlier leaf emergence has been shown to cause complex lagged effects on subsequent seasonal growth in European broad leaf deciduous and mixed forests (Crabbe et al, 2016). Identifying the pre-season period of greatest sensitivity of intraannual growth, along with the effect warming within that period has on other stem phenology traits could help unravel the mysteries of tree growth.</w:t>
+      </w:r>
+    </w:p>
+    <w:p>
+      <w:pPr>
+        <w:pStyle w:val="BodyText"/>
+      </w:pPr>
+      <w:r>
+        <w:t xml:space="preserve">(May remove… not sure where to work in…or if it needs to be in) Another study found that the velocity of leaf development is correlated to bud burst timing, such that the later in the Spring bud burst occurred, the faster leaves developed and vice versa (Klosterman &amp; Hufkins &amp; Richardson, 2018).</w:t>
+      </w:r>
+    </w:p>
+    <w:p>
+      <w:pPr>
+        <w:pStyle w:val="BodyText"/>
+      </w:pPr>
+      <w:r>
+        <w:t xml:space="preserve">While the afformentioned broad scale studies have shown a potential relationship between total tree growth and temperature, timing of intraannual stem-growth is extremely important as well. The timing of tree growth has profound impacts on ecosystem interactions, as well as dictates periods of highest drought sensitivity in temperate forests (Foster, 2014; ). Species have co-evolved to utilize the phenological stages of trees at specific times in the year. If the timing of intraannual phenology traits were to shift, that could harm the species depending on the trees (). Additionally, if a drought were to occur when trees were at their peak growth rates, the resulting decrease in that year’s NPP would reduce the total amount of carbon sequestered, contributing to a climate feedback loop further exacerbating these potential shifts (source?).</w:t>
+      </w:r>
+    </w:p>
+    <w:p>
+      <w:pPr>
+        <w:pStyle w:val="BodyText"/>
+      </w:pPr>
+      <w:r>
+        <w:t xml:space="preserve">While not entirely impossible, it is difficult to record intraannual growth traits or compare interspecific responses to Spring warming using leaf-phenology or other indirect observations. However, some traditional methods of direct observation are labor intensive, and very time consuming (Source about cell sampling). A solution to this is the use of dendrometer bands. Dendrometer bands allow a look at individual trees’ intraannual growth at a fine temporal scale (source?). Using many measurements taken within a year, we can model the growth of individual trees and extract data on growth milestones and traits for interspecific, intraspecific, and temporal comparison (McMahon &amp; Parker, 2014). This allows the determination of variable responses of key tree species within a forest, meaning a better understanding of future growth under projected climate conditions. Here, we use 15 (5 @ Harvard Forest, 10 @ SCBI) years of biweekly dendrometer band measurements for 19 (15 @ Harvard Forest, 4 @ SCBI) species to characterize intraannual stem-growth phenology within two forest dynamics plots in the Eastern USA, calculating for each tree in each year where data was available: the day of year (DOY) where 25, 50, and 75% annual growth was achieved; the maximum growth rate; the DOY where maximum growth rate was achieved; the total growth; and season length (75%-25% DOY). Correlation between these variables and Spring temperatures over the 15 year study period (1998-2003; 2011-2019) were assessed using a linear mixed model in a heriarchal bayesian framework.</w:t>
       </w:r>
     </w:p>
     <w:p>
@@ -316,15 +333,15 @@
         <w:t xml:space="preserve">We hypothesized that (1) stem-growth milestones would be reached earlier in warmer years as compared to cooler years and (2) both wood types would increase total growth and max growth rate in response to warmer Spring temperatures.</w:t>
       </w:r>
     </w:p>
-    <w:bookmarkEnd w:id="22"/>
-    <w:bookmarkStart w:id="27" w:name="materials-and-methods"/>
     <w:p>
       <w:pPr>
         <w:pStyle w:val="Heading3"/>
       </w:pPr>
+      <w:bookmarkStart w:id="23" w:name="materials-and-methods"/>
       <w:r>
         <w:t xml:space="preserve">Materials and Methods</w:t>
       </w:r>
+      <w:bookmarkEnd w:id="23"/>
     </w:p>
     <w:p>
       <w:pPr>
@@ -672,7 +689,7 @@
       <w:r>
         <w:t xml:space="preserve">Daily maximum temperatures (TMAX) were obtained from a meteorological tower adjacent to the SCBI ForestGEO plot (data can be found on the ForestGEO climate portal, DOI on github). The R package climpact was used to plot TMAX for visual inspection (# points removed?). Climpact also identifies readings that were greater than 3 standard deviations away from yearly means. These points were labeled as outliers and removed from the dataset. Gaps in the SCBI meteorological tower data were subsequently filled using TMAX readings obtained from a National Center for Environmental Information (NCEI) weather station located in Front Royal, Virginia (</w:t>
       </w:r>
-      <w:hyperlink r:id="rId23">
+      <w:hyperlink r:id="rId24">
         <w:r>
           <w:rPr>
             <w:rStyle w:val="Hyperlink"/>
@@ -702,7 +719,7 @@
       <w:r>
         <w:t xml:space="preserve"> </w:t>
       </w:r>
-      <w:hyperlink r:id="rId24">
+      <w:hyperlink r:id="rId25">
         <w:r>
           <w:rPr>
             <w:rStyle w:val="Hyperlink"/>
@@ -724,7 +741,7 @@
       <w:r>
         <w:t xml:space="preserve"> </w:t>
       </w:r>
-      <w:hyperlink r:id="rId25">
+      <w:hyperlink r:id="rId26">
         <w:r>
           <w:rPr>
             <w:rStyle w:val="Hyperlink"/>
@@ -808,7 +825,7 @@
       <w:r>
         <w:drawing>
           <wp:inline>
-            <wp:extent cx="5334000" cy="3507105"/>
+            <wp:extent cx="5334000" cy="4301143"/>
             <wp:effectExtent b="0" l="0" r="0" t="0"/>
             <wp:docPr descr="Figure 1. Schematic illustrating the parameters considered here. Shown are measurements for an example tree (## cm SPECIES), fit with the model of McMahon &amp; Parker (2015), from which phenology and growth rate parameters are obtained. … (HERE, WE NEED TO ANNOTATE WITH LABELS FOR EACH PARAMETER CONSIDERED IN THE MANUSCRIPT. I’D ALSO DROP THE BACKGROUND SHADING–MAKES IT BUSY.)" title="" id="1" name="Picture"/>
             <a:graphic>
@@ -821,7 +838,7 @@
                     </pic:cNvPicPr>
                   </pic:nvPicPr>
                   <pic:blipFill>
-                    <a:blip r:embed="rId26"/>
+                    <a:blip r:embed="rId27"/>
                     <a:stretch>
                       <a:fillRect/>
                     </a:stretch>
@@ -829,7 +846,7 @@
                   <pic:spPr bwMode="auto">
                     <a:xfrm>
                       <a:off x="0" y="0"/>
-                      <a:ext cx="5334000" cy="3507105"/>
+                      <a:ext cx="5334000" cy="4301143"/>
                     </a:xfrm>
                     <a:prstGeom prst="rect">
                       <a:avLst/>
@@ -900,71 +917,71 @@
     </w:p>
     <w:p>
       <w:pPr>
+        <w:pStyle w:val="Compact"/>
         <w:numPr>
+          <w:numId w:val="1003"/>
           <w:ilvl w:val="0"/>
+        </w:numPr>
+      </w:pPr>
+      <w:r>
+        <w:t xml:space="preserve">Model was fit to a random sample of 20 out of 106 tags to speed up computation.</w:t>
+      </w:r>
+      <w:r>
+        <w:t xml:space="preserve"> </w:t>
+      </w:r>
+      <w:r>
+        <w:rPr>
+          <w:i/>
+        </w:rPr>
+        <w:t xml:space="preserve">(This isn’t the case anymore, I fit it to all tag years)</w:t>
+      </w:r>
+    </w:p>
+    <w:p>
+      <w:pPr>
+        <w:pStyle w:val="Compact"/>
+        <w:numPr>
           <w:numId w:val="1003"/>
+          <w:ilvl w:val="0"/>
         </w:numPr>
+      </w:pPr>
+      <w:r>
+        <w:t xml:space="preserve">Climwin mean temperatures are recentered at 65F to help sanity check intercepts and slopes. 65F was chosen because it is a</w:t>
+      </w:r>
+      <w:r>
+        <w:t xml:space="preserve"> </w:t>
+      </w:r>
+      <w:r>
+        <w:t xml:space="preserve">“</w:t>
+      </w:r>
+      <w:r>
+        <w:t xml:space="preserve">typical</w:t>
+      </w:r>
+      <w:r>
+        <w:t xml:space="preserve">”</w:t>
+      </w:r>
+      <w:r>
+        <w:t xml:space="preserve"> </w:t>
+      </w:r>
+      <w:r>
+        <w:t xml:space="preserve">climwinmean value</w:t>
+      </w:r>
+      <w:r>
+        <w:t xml:space="preserve"> </w:t>
+      </w:r>
+      <w:r>
+        <w:rPr>
+          <w:i/>
+        </w:rPr>
+        <w:t xml:space="preserve">(Changed to 16 C based on updated climwin windows)</w:t>
+      </w:r>
+    </w:p>
+    <w:p>
+      <w:pPr>
         <w:pStyle w:val="Compact"/>
-      </w:pPr>
-      <w:r>
-        <w:t xml:space="preserve">Model was fit to a random sample of 20 out of 106 tags to speed up computation.</w:t>
-      </w:r>
-      <w:r>
-        <w:t xml:space="preserve"> </w:t>
-      </w:r>
-      <w:r>
-        <w:rPr>
-          <w:i/>
-        </w:rPr>
-        <w:t xml:space="preserve">(This isn’t the case anymore, I fit it to all tag years)</w:t>
-      </w:r>
-    </w:p>
-    <w:p>
-      <w:pPr>
         <w:numPr>
+          <w:numId w:val="1003"/>
           <w:ilvl w:val="0"/>
-          <w:numId w:val="1003"/>
         </w:numPr>
-        <w:pStyle w:val="Compact"/>
-      </w:pPr>
-      <w:r>
-        <w:t xml:space="preserve">Climwin mean temperatures are recentered at 65F to help sanity check intercepts and slopes. 65F was chosen because it is a</w:t>
-      </w:r>
-      <w:r>
-        <w:t xml:space="preserve"> </w:t>
-      </w:r>
-      <w:r>
-        <w:t xml:space="preserve">“</w:t>
-      </w:r>
-      <w:r>
-        <w:t xml:space="preserve">typical</w:t>
-      </w:r>
-      <w:r>
-        <w:t xml:space="preserve">”</w:t>
-      </w:r>
-      <w:r>
-        <w:t xml:space="preserve"> </w:t>
-      </w:r>
-      <w:r>
-        <w:t xml:space="preserve">climwinmean value</w:t>
-      </w:r>
-      <w:r>
-        <w:t xml:space="preserve"> </w:t>
-      </w:r>
-      <w:r>
-        <w:rPr>
-          <w:i/>
-        </w:rPr>
-        <w:t xml:space="preserve">(Changed to 16 C based on updated climwin windows)</w:t>
-      </w:r>
-    </w:p>
-    <w:p>
-      <w:pPr>
-        <w:numPr>
-          <w:ilvl w:val="0"/>
-          <w:numId w:val="1003"/>
-        </w:numPr>
-        <w:pStyle w:val="Compact"/>
       </w:pPr>
       <w:r>
         <w:t xml:space="preserve">The multivariate model for</w:t>
@@ -1049,23 +1066,23 @@
     </w:p>
     <w:p>
       <w:pPr>
+        <w:pStyle w:val="Compact"/>
         <w:numPr>
+          <w:numId w:val="1004"/>
           <w:ilvl w:val="1"/>
+        </w:numPr>
+      </w:pPr>
+      <w:r>
+        <w:t xml:space="preserve">Fixed effects: The interaction between wood type (diffuse vs ring porous) and climwin mean</w:t>
+      </w:r>
+    </w:p>
+    <w:p>
+      <w:pPr>
+        <w:pStyle w:val="Compact"/>
+        <w:numPr>
           <w:numId w:val="1004"/>
+          <w:ilvl w:val="1"/>
         </w:numPr>
-        <w:pStyle w:val="Compact"/>
-      </w:pPr>
-      <w:r>
-        <w:t xml:space="preserve">Fixed effects: The interaction between wood type (diffuse vs ring porous) and climwin mean</w:t>
-      </w:r>
-    </w:p>
-    <w:p>
-      <w:pPr>
-        <w:numPr>
-          <w:ilvl w:val="1"/>
-          <w:numId w:val="1004"/>
-        </w:numPr>
-        <w:pStyle w:val="Compact"/>
       </w:pPr>
       <w:r>
         <w:t xml:space="preserve">Random effects: tag number (no species just yet)</w:t>
@@ -1101,15 +1118,15 @@
         <w:t xml:space="preserve">This mixed-effect model was run within a heirarchal bayesian framework.</w:t>
       </w:r>
     </w:p>
-    <w:bookmarkEnd w:id="27"/>
-    <w:bookmarkStart w:id="32" w:name="results"/>
     <w:p>
       <w:pPr>
         <w:pStyle w:val="Heading3"/>
       </w:pPr>
+      <w:bookmarkStart w:id="28" w:name="results"/>
       <w:r>
         <w:t xml:space="preserve">Results</w:t>
       </w:r>
+      <w:bookmarkEnd w:id="28"/>
     </w:p>
     <w:p>
       <w:pPr>
@@ -1932,7 +1949,7 @@
       <w:r>
         <w:drawing>
           <wp:inline>
-            <wp:extent cx="5334000" cy="3508586"/>
+            <wp:extent cx="5334000" cy="2667000"/>
             <wp:effectExtent b="0" l="0" r="0" t="0"/>
             <wp:docPr descr="Figure 2a. (SHOULD BE MERGED INTO SINGLE IMAGE WITH 2B. SEE BELOW FOR CAPTION)" title="" id="1" name="Picture"/>
             <a:graphic>
@@ -1945,7 +1962,62 @@
                     </pic:cNvPicPr>
                   </pic:nvPicPr>
                   <pic:blipFill>
-                    <a:blip r:embed="rId28"/>
+                    <a:blip r:embed="rId29"/>
+                    <a:stretch>
+                      <a:fillRect/>
+                    </a:stretch>
+                  </pic:blipFill>
+                  <pic:spPr bwMode="auto">
+                    <a:xfrm>
+                      <a:off x="0" y="0"/>
+                      <a:ext cx="5334000" cy="2667000"/>
+                    </a:xfrm>
+                    <a:prstGeom prst="rect">
+                      <a:avLst/>
+                    </a:prstGeom>
+                    <a:noFill/>
+                    <a:ln w="9525">
+                      <a:noFill/>
+                      <a:headEnd/>
+                      <a:tailEnd/>
+                    </a:ln>
+                  </pic:spPr>
+                </pic:pic>
+              </a:graphicData>
+            </a:graphic>
+          </wp:inline>
+        </w:drawing>
+      </w:r>
+    </w:p>
+    <w:p>
+      <w:pPr>
+        <w:pStyle w:val="ImageCaption"/>
+      </w:pPr>
+      <w:r>
+        <w:t xml:space="preserve">Figure 2a. (SHOULD BE MERGED INTO SINGLE IMAGE WITH 2B. SEE BELOW FOR CAPTION)</w:t>
+      </w:r>
+    </w:p>
+    <w:p>
+      <w:pPr>
+        <w:pStyle w:val="CaptionedFigure"/>
+      </w:pPr>
+      <w:r>
+        <w:drawing>
+          <wp:inline>
+            <wp:extent cx="5334000" cy="3508586"/>
+            <wp:effectExtent b="0" l="0" r="0" t="0"/>
+            <wp:docPr descr="Figure 2. Growth trajectories for ring- and diffuse-porous trees, as both relative (a) and cumulative (b) fractions of total annual growth. Each line represents one year’s growth for a given tree, fit with McMahon model." title="" id="1" name="Picture"/>
+            <a:graphic>
+              <a:graphicData uri="http://schemas.openxmlformats.org/drawingml/2006/picture">
+                <pic:pic>
+                  <pic:nvPicPr>
+                    <pic:cNvPr descr="tables_figures/cum_growth.png" id="0" name="Picture"/>
+                    <pic:cNvPicPr>
+                      <a:picLocks noChangeArrowheads="1" noChangeAspect="1"/>
+                    </pic:cNvPicPr>
+                  </pic:nvPicPr>
+                  <pic:blipFill>
+                    <a:blip r:embed="rId30"/>
                     <a:stretch>
                       <a:fillRect/>
                     </a:stretch>
@@ -1977,61 +2049,6 @@
         <w:pStyle w:val="ImageCaption"/>
       </w:pPr>
       <w:r>
-        <w:t xml:space="preserve">Figure 2a. (SHOULD BE MERGED INTO SINGLE IMAGE WITH 2B. SEE BELOW FOR CAPTION)</w:t>
-      </w:r>
-    </w:p>
-    <w:p>
-      <w:pPr>
-        <w:pStyle w:val="CaptionedFigure"/>
-      </w:pPr>
-      <w:r>
-        <w:drawing>
-          <wp:inline>
-            <wp:extent cx="5334000" cy="3508586"/>
-            <wp:effectExtent b="0" l="0" r="0" t="0"/>
-            <wp:docPr descr="Figure 2. Growth trajectories for ring- and diffuse-porous trees, as both relative (a) and cumulative (b) fractions of total annual growth. Each line represents one year’s growth for a given tree, fit with McMahon model." title="" id="1" name="Picture"/>
-            <a:graphic>
-              <a:graphicData uri="http://schemas.openxmlformats.org/drawingml/2006/picture">
-                <pic:pic>
-                  <pic:nvPicPr>
-                    <pic:cNvPr descr="tables_figures/cum_growth.png" id="0" name="Picture"/>
-                    <pic:cNvPicPr>
-                      <a:picLocks noChangeArrowheads="1" noChangeAspect="1"/>
-                    </pic:cNvPicPr>
-                  </pic:nvPicPr>
-                  <pic:blipFill>
-                    <a:blip r:embed="rId29"/>
-                    <a:stretch>
-                      <a:fillRect/>
-                    </a:stretch>
-                  </pic:blipFill>
-                  <pic:spPr bwMode="auto">
-                    <a:xfrm>
-                      <a:off x="0" y="0"/>
-                      <a:ext cx="5334000" cy="3508586"/>
-                    </a:xfrm>
-                    <a:prstGeom prst="rect">
-                      <a:avLst/>
-                    </a:prstGeom>
-                    <a:noFill/>
-                    <a:ln w="9525">
-                      <a:noFill/>
-                      <a:headEnd/>
-                      <a:tailEnd/>
-                    </a:ln>
-                  </pic:spPr>
-                </pic:pic>
-              </a:graphicData>
-            </a:graphic>
-          </wp:inline>
-        </w:drawing>
-      </w:r>
-    </w:p>
-    <w:p>
-      <w:pPr>
-        <w:pStyle w:val="ImageCaption"/>
-      </w:pPr>
-      <w:r>
         <w:t xml:space="preserve">Figure 2. Growth trajectories for ring- and diffuse-porous trees, as both relative (a) and cumulative (b) fractions of total annual growth. Each line represents one year’s growth for a given tree, fit with McMahon model.</w:t>
       </w:r>
     </w:p>
@@ -2345,7 +2362,7 @@
                     </pic:cNvPicPr>
                   </pic:nvPicPr>
                   <pic:blipFill>
-                    <a:blip r:embed="rId30"/>
+                    <a:blip r:embed="rId31"/>
                     <a:stretch>
                       <a:fillRect/>
                     </a:stretch>
@@ -2419,7 +2436,7 @@
                     </pic:cNvPicPr>
                   </pic:nvPicPr>
                   <pic:blipFill>
-                    <a:blip r:embed="rId31"/>
+                    <a:blip r:embed="rId32"/>
                     <a:stretch>
                       <a:fillRect/>
                     </a:stretch>
@@ -2466,15 +2483,15 @@
         <w:t xml:space="preserve">is represented by the solid blue line and credible intervals are represented by bands.</w:t>
       </w:r>
     </w:p>
-    <w:bookmarkEnd w:id="32"/>
-    <w:bookmarkStart w:id="33" w:name="discussion"/>
     <w:p>
       <w:pPr>
         <w:pStyle w:val="Heading3"/>
       </w:pPr>
+      <w:bookmarkStart w:id="33" w:name="discussion"/>
       <w:r>
         <w:t xml:space="preserve">Discussion</w:t>
       </w:r>
+      <w:bookmarkEnd w:id="33"/>
     </w:p>
     <w:p>
       <w:pPr>
@@ -2486,6 +2503,61 @@
     </w:p>
     <w:p>
       <w:pPr>
+        <w:pStyle w:val="CaptionedFigure"/>
+      </w:pPr>
+      <w:r>
+        <w:drawing>
+          <wp:inline>
+            <wp:extent cx="5334000" cy="2667000"/>
+            <wp:effectExtent b="0" l="0" r="0" t="0"/>
+            <wp:docPr descr="Figure 6. Day of year where growth milestones were achied at the Smithonian Conservation Biology Institute." title="" id="1" name="Picture"/>
+            <a:graphic>
+              <a:graphicData uri="http://schemas.openxmlformats.org/drawingml/2006/picture">
+                <pic:pic>
+                  <pic:nvPicPr>
+                    <pic:cNvPr descr="tables_figures/DOYtiming.png" id="0" name="Picture"/>
+                    <pic:cNvPicPr>
+                      <a:picLocks noChangeArrowheads="1" noChangeAspect="1"/>
+                    </pic:cNvPicPr>
+                  </pic:nvPicPr>
+                  <pic:blipFill>
+                    <a:blip r:embed="rId34"/>
+                    <a:stretch>
+                      <a:fillRect/>
+                    </a:stretch>
+                  </pic:blipFill>
+                  <pic:spPr bwMode="auto">
+                    <a:xfrm>
+                      <a:off x="0" y="0"/>
+                      <a:ext cx="5334000" cy="2667000"/>
+                    </a:xfrm>
+                    <a:prstGeom prst="rect">
+                      <a:avLst/>
+                    </a:prstGeom>
+                    <a:noFill/>
+                    <a:ln w="9525">
+                      <a:noFill/>
+                      <a:headEnd/>
+                      <a:tailEnd/>
+                    </a:ln>
+                  </pic:spPr>
+                </pic:pic>
+              </a:graphicData>
+            </a:graphic>
+          </wp:inline>
+        </w:drawing>
+      </w:r>
+    </w:p>
+    <w:p>
+      <w:pPr>
+        <w:pStyle w:val="ImageCaption"/>
+      </w:pPr>
+      <w:r>
+        <w:t xml:space="preserve">Figure 6. Day of year where growth milestones were achied at the Smithonian Conservation Biology Institute.</w:t>
+      </w:r>
+    </w:p>
+    <w:p>
+      <w:pPr>
         <w:pStyle w:val="BodyText"/>
       </w:pPr>
       <w:r>
@@ -2555,15 +2627,15 @@
         <w:t xml:space="preserve">Content to incorporate: N. American strategies have conservative strategies when it comes to phenology, as historically they’ve been subject to more spring frosts. Thus, climate change is having less impact (Zohner et al., 2020); Leaf velocity discussion? - - RP trees BB = 25% and 75% leaf development = 50% growth (D’Orangeville). Are DP trees leafing up earlier? If yes, how much earlier? Similar to 25,50,75% DOY retreat?</w:t>
       </w:r>
     </w:p>
-    <w:bookmarkEnd w:id="33"/>
-    <w:bookmarkStart w:id="34" w:name="acknowledgements"/>
     <w:p>
       <w:pPr>
         <w:pStyle w:val="Heading3"/>
       </w:pPr>
+      <w:bookmarkStart w:id="35" w:name="acknowledgements"/>
       <w:r>
         <w:t xml:space="preserve">Acknowledgements</w:t>
       </w:r>
+      <w:bookmarkEnd w:id="35"/>
     </w:p>
     <w:p>
       <w:pPr>
@@ -2573,25 +2645,25 @@
         <w:t xml:space="preserve">ForestGEO</w:t>
       </w:r>
     </w:p>
-    <w:bookmarkEnd w:id="34"/>
-    <w:bookmarkStart w:id="35" w:name="author-contributions"/>
     <w:p>
       <w:pPr>
         <w:pStyle w:val="Heading3"/>
       </w:pPr>
+      <w:bookmarkStart w:id="36" w:name="author-contributions"/>
       <w:r>
         <w:t xml:space="preserve">Author Contributions</w:t>
       </w:r>
-    </w:p>
-    <w:bookmarkEnd w:id="35"/>
-    <w:bookmarkStart w:id="36" w:name="supporting-information"/>
+      <w:bookmarkEnd w:id="36"/>
+    </w:p>
     <w:p>
       <w:pPr>
         <w:pStyle w:val="Heading3"/>
       </w:pPr>
+      <w:bookmarkStart w:id="37" w:name="supporting-information"/>
       <w:r>
         <w:t xml:space="preserve">Supporting Information</w:t>
       </w:r>
+      <w:bookmarkEnd w:id="37"/>
     </w:p>
     <w:p>
       <w:pPr>
@@ -2609,18 +2681,18 @@
         <w:t xml:space="preserve">Figure S1. Full climwin output for DOY 25 for diffuse porous species at SCBI.</w:t>
       </w:r>
     </w:p>
-    <w:bookmarkEnd w:id="36"/>
-    <w:bookmarkStart w:id="40" w:name="references"/>
     <w:p>
       <w:pPr>
         <w:pStyle w:val="Heading3"/>
       </w:pPr>
+      <w:bookmarkStart w:id="38" w:name="references"/>
       <w:r>
         <w:t xml:space="preserve">References</w:t>
       </w:r>
-    </w:p>
-    <w:bookmarkStart w:id="39" w:name="refs"/>
-    <w:bookmarkStart w:id="38" w:name="ref-mcmahon_general_2015"/>
+      <w:bookmarkEnd w:id="38"/>
+    </w:p>
+    <w:bookmarkStart w:id="41" w:name="refs"/>
+    <w:bookmarkStart w:id="40" w:name="ref-mcmahon_general_2015"/>
     <w:p>
       <w:pPr>
         <w:pStyle w:val="Bibliography"/>
@@ -2655,7 +2727,7 @@
       <w:r>
         <w:t xml:space="preserve"> </w:t>
       </w:r>
-      <w:hyperlink r:id="rId37">
+      <w:hyperlink r:id="rId39">
         <w:r>
           <w:rPr>
             <w:rStyle w:val="Hyperlink"/>
@@ -2664,9 +2736,8 @@
         </w:r>
       </w:hyperlink>
     </w:p>
-    <w:bookmarkEnd w:id="38"/>
-    <w:bookmarkEnd w:id="39"/>
     <w:bookmarkEnd w:id="40"/>
+    <w:bookmarkEnd w:id="41"/>
     <w:sectPr/>
   </w:body>
 </w:document>
@@ -3290,7 +3361,7 @@
       <w:rFonts w:asciiTheme="majorHAnsi" w:eastAsiaTheme="majorEastAsia" w:hAnsiTheme="majorHAnsi" w:cstheme="majorBidi"/>
       <w:b/>
       <w:bCs/>
-      <w:color w:val="4F81BD" w:themeColor="accent1"/>
+      <w:color w:val="345A8A" w:themeColor="accent1" w:themeShade="B5"/>
       <w:sz w:val="32"/>
       <w:szCs w:val="32"/>
     </w:rPr>
@@ -3313,8 +3384,8 @@
       <w:b/>
       <w:bCs/>
       <w:color w:val="4F81BD" w:themeColor="accent1"/>
-      <w:sz w:val="28"/>
-      <w:szCs w:val="28"/>
+      <w:sz w:val="32"/>
+      <w:szCs w:val="32"/>
     </w:rPr>
   </w:style>
   <w:style w:type="paragraph" w:styleId="Heading3">
@@ -3335,8 +3406,8 @@
       <w:b/>
       <w:bCs/>
       <w:color w:val="4F81BD" w:themeColor="accent1"/>
-      <w:sz w:val="24"/>
-      <w:szCs w:val="24"/>
+      <w:sz w:val="28"/>
+      <w:szCs w:val="28"/>
     </w:rPr>
   </w:style>
   <w:style w:type="paragraph" w:styleId="Heading4">
@@ -3354,7 +3425,7 @@
     </w:pPr>
     <w:rPr>
       <w:rFonts w:asciiTheme="majorHAnsi" w:eastAsiaTheme="majorEastAsia" w:hAnsiTheme="majorHAnsi" w:cstheme="majorBidi"/>
-      <w:i/>
+      <w:b/>
       <w:bCs/>
       <w:color w:val="4F81BD" w:themeColor="accent1"/>
       <w:sz w:val="24"/>
@@ -3376,6 +3447,7 @@
     </w:pPr>
     <w:rPr>
       <w:rFonts w:asciiTheme="majorHAnsi" w:eastAsiaTheme="majorEastAsia" w:hAnsiTheme="majorHAnsi" w:cstheme="majorBidi"/>
+      <w:i/>
       <w:iCs/>
       <w:color w:val="4F81BD" w:themeColor="accent1"/>
       <w:sz w:val="24"/>
@@ -3471,8 +3543,14 @@
     <w:qFormat/>
     <w:pPr>
       <w:spacing w:before="100" w:after="100"/>
-      <w:ind w:firstLine="0" w:left="480" w:right="480"/>
+      <w:ind w:firstLine="0"/>
     </w:pPr>
+    <w:rPr>
+      <w:rFonts w:asciiTheme="majorHAnsi" w:eastAsiaTheme="majorEastAsia" w:hAnsiTheme="majorHAnsi" w:cstheme="majorBidi"/>
+      <w:bCs/>
+      <w:sz w:val="20"/>
+      <w:szCs w:val="20"/>
+    </w:rPr>
   </w:style>
   <w:style w:type="paragraph" w:styleId="FootnoteText">
     <w:name w:val="Footnote Text"/>
@@ -3565,10 +3643,6 @@
       <w:rFonts w:ascii="Consolas" w:hAnsi="Consolas"/>
       <w:sz w:val="22"/>
     </w:rPr>
-  </w:style>
-  <w:style w:type="character" w:customStyle="1" w:styleId="SectionNumber">
-    <w:name w:val="Section Number"/>
-    <w:basedOn w:val="BodyTextChar"/>
   </w:style>
   <w:style w:type="character" w:styleId="FootnoteReference">
     <w:name w:val="Footnote Reference"/>

</xml_diff>

<commit_message>
big-picture structuring of intro
</commit_message>
<xml_diff>
--- a/doc/manuscript/Dow_manuscript.docx
+++ b/doc/manuscript/Dow_manuscript.docx
@@ -165,23 +165,23 @@
     </w:p>
     <w:p>
       <w:pPr>
+        <w:numPr>
+          <w:ilvl w:val="0"/>
+          <w:numId w:val="1001"/>
+        </w:numPr>
         <w:pStyle w:val="Compact"/>
+      </w:pPr>
+      <w:r>
+        <w:t xml:space="preserve">Conservation Ecology Center; Smithsonian Conservation Biology Institute; Front Royal, VA 22630, USA</w:t>
+      </w:r>
+    </w:p>
+    <w:p>
+      <w:pPr>
         <w:numPr>
-          <w:numId w:val="1001"/>
           <w:ilvl w:val="0"/>
+          <w:numId w:val="1002"/>
         </w:numPr>
-      </w:pPr>
-      <w:r>
-        <w:t xml:space="preserve">Conservation Ecology Center; Smithsonian Conservation Biology Institute; Front Royal, VA 22630, USA</w:t>
-      </w:r>
-    </w:p>
-    <w:p>
-      <w:pPr>
         <w:pStyle w:val="Compact"/>
-        <w:numPr>
-          <w:numId w:val="1002"/>
-          <w:ilvl w:val="0"/>
-        </w:numPr>
       </w:pPr>
       <w:r>
         <w:t xml:space="preserve">Center for Tropical Forest Science-Forest Global Earth Observatory; Smithsonian Tropical Research Institute; Panama, Republic of Panama</w:t>
@@ -214,15 +214,14 @@
         <w:br w:type="page"/>
       </w:r>
     </w:p>
+    <w:bookmarkStart w:id="21" w:name="abstract"/>
     <w:p>
       <w:pPr>
         <w:pStyle w:val="Heading3"/>
       </w:pPr>
-      <w:bookmarkStart w:id="21" w:name="abstract"/>
       <w:r>
         <w:t xml:space="preserve">Abstract</w:t>
       </w:r>
-      <w:bookmarkEnd w:id="21"/>
     </w:p>
     <w:p>
       <w:pPr>
@@ -243,22 +242,43 @@
         <w:br w:type="page"/>
       </w:r>
     </w:p>
+    <w:bookmarkEnd w:id="21"/>
+    <w:bookmarkStart w:id="28" w:name="introduction"/>
     <w:p>
       <w:pPr>
         <w:pStyle w:val="Heading3"/>
       </w:pPr>
-      <w:bookmarkStart w:id="22" w:name="introduction"/>
       <w:r>
         <w:t xml:space="preserve">Introduction</w:t>
       </w:r>
-      <w:bookmarkEnd w:id="22"/>
+    </w:p>
+    <w:bookmarkStart w:id="22" w:name="X660eb9b5071899a1078d478a7b98063919019bb"/>
+    <w:p>
+      <w:pPr>
+        <w:pStyle w:val="Heading4"/>
+      </w:pPr>
+      <w:r>
+        <w:t xml:space="preserve">(1. forests are critical for climate change regulation, so we need to understand better how they’re responding to climate change)</w:t>
+      </w:r>
     </w:p>
     <w:p>
       <w:pPr>
         <w:pStyle w:val="FirstParagraph"/>
       </w:pPr>
       <w:r>
-        <w:t xml:space="preserve">As global atmospheric greenhouse gas levels are rising, and little meaningful policy is being implemented in response, our planet is expected to surpass the 2.5 degree C warming mark that the Paris accord pledged to avoid. The absence of human intervention increases our reliance on natural systems to soften the blow of climate change. Plant life, especially forests, make up a large portion of these natural systems, offering many valuable ecosystem services. For one, they house an astonishing 80% of terrestrial species and are capable of removing the greenhouse gas CO2 from the atmosphere and storing it in the trees or soil. Forests sequester about one-third of all anthropogenic CO2 and store ~45% of all terrestrial carbon (Bonan, 2008). However, their future under the current era of rapid change is uncertain (Friedlingstein et al, 2006).</w:t>
+        <w:t xml:space="preserve">As global atmospheric greenhouse gas levels are rising, and little meaningful policy is being implemented in response, our planet is expected to surpass the 2.5 degree C warming mark that the Paris accord pledged to avoid. The absence of human intervention increases our reliance on natural systems to soften the blow of climate change. Plant life, especially forests, make up a large portion of these natural systems, offering many valuable ecosystem services. For one, they house an astonishing 80% of terrestrial species and are capable of removing the greenhouse gas CO2 from the atmosphere and storing it in the trees or soil. Forests sequester about one-third of all anthropogenic CO</w:t>
+      </w:r>
+      <w:r>
+        <w:rPr>
+          <w:vertAlign w:val="subscript"/>
+        </w:rPr>
+        <w:t xml:space="preserve">2</w:t>
+      </w:r>
+      <w:r>
+        <w:t xml:space="preserve"> </w:t>
+      </w:r>
+      <w:r>
+        <w:t xml:space="preserve">and store ~45% of all terrestrial carbon (Bonan, 2008). However, their future under the current era of rapid change is uncertain (Friedlingstein et al, 2006).</w:t>
       </w:r>
     </w:p>
     <w:p>
@@ -266,7 +286,64 @@
         <w:pStyle w:val="BodyText"/>
       </w:pPr>
       <w:r>
-        <w:t xml:space="preserve">Reducing this uncertainty requires better understanding of the drivers of tree growth (Bugmann et al, 2019). Tree growth is sensitive to climatic factors like precipitation, temperature, and cloudiness in early growing season (Helcoski et al, 2019; Ciais, 2003; Goulden, 1996), as well as other physical factors including nitrogen content of soil, increasing atmospheric CO2, deposition of atmospheric pollutants in acid rain (Mathias &amp; Thomas, 2018), and invasion by pests or pathogens. Understanding how growth is influenced by these factors is essential for developing accurate models to inform forest managers and policy makers about the role of future forests in climate change mitigation efforts.</w:t>
+        <w:t xml:space="preserve">Reducing this uncertainty requires better understanding of the drivers of tree growth (Bugmann et al, 2019). Tree growth is sensitive to climatic factors like precipitation, temperature, and cloudiness in early growing season (Helcoski et al, 2019; Ciais, 2003; Goulden, 1996), as well as other physical factors including nitrogen content of soil, increasing atmospheric CO</w:t>
+      </w:r>
+      <w:r>
+        <w:rPr>
+          <w:vertAlign w:val="subscript"/>
+        </w:rPr>
+        <w:t xml:space="preserve">2</w:t>
+      </w:r>
+      <w:r>
+        <w:t xml:space="preserve">, deposition of atmospheric pollutants in acid rain (Mathias &amp; Thomas, 2018), and invasion by pests or pathogens. Understanding how growth is influenced by these factors is essential for developing accurate models to inform forest managers and policy makers about the role of future forests in climate change mitigation efforts.</w:t>
+      </w:r>
+    </w:p>
+    <w:bookmarkEnd w:id="22"/>
+    <w:bookmarkStart w:id="23" w:name="Xe4a691bc37377ddcf1a219643891dd21faa35e9"/>
+    <w:p>
+      <w:pPr>
+        <w:pStyle w:val="Heading4"/>
+      </w:pPr>
+      <w:r>
+        <w:t xml:space="preserve">(2. spring temperatures are rising, and this is affecting leaf phenology and carbon cycling)</w:t>
+      </w:r>
+    </w:p>
+    <w:p>
+      <w:pPr>
+        <w:pStyle w:val="FirstParagraph"/>
+      </w:pPr>
+      <w:r>
+        <w:t xml:space="preserve">In recent decades, an increase in average Spring temperature has been impacting many natural systems including forests (Parmesan &amp; Yohe, 2003; Zhihong, 2006).** The effects of this Spring warming are most apparent when examining leaf phenology shifts,</w:t>
+      </w:r>
+      <w:r>
+        <w:t xml:space="preserve"> </w:t>
+      </w:r>
+      <w:r>
+        <w:rPr>
+          <w:i/>
+        </w:rPr>
+        <w:t xml:space="preserve">which have been extensively studied (Way, 2011; Klosterman &amp; Hufkins &amp; Richardson, 2018), leading to many critical observations</w:t>
+      </w:r>
+      <w:r>
+        <w:t xml:space="preserve">. As temperatures are increasing, some regions have seen earlier leaf out in deciduous trees, sometimes matched or exceeded by later leaf senescence, meaning a potential shift in growing season timing or length (Ibáñez et al, 2010; Jeong et al., 2011). The timing of this Spring warming also has a significant effect on leaf phenology response (Crabbe et al, 2016).</w:t>
+      </w:r>
+    </w:p>
+    <w:bookmarkEnd w:id="23"/>
+    <w:bookmarkStart w:id="24" w:name="X3392c3350558a55138fccfecaf342085b00d3ad"/>
+    <w:p>
+      <w:pPr>
+        <w:pStyle w:val="Heading4"/>
+      </w:pPr>
+      <w:r>
+        <w:t xml:space="preserve">(3. However, we don’t know how warming springs affect stem-growth, which matters because the C allocated to stem growth will be retained in the ecosystem for decades to millenia )</w:t>
+      </w:r>
+    </w:p>
+    <w:p>
+      <w:pPr>
+        <w:pStyle w:val="FirstParagraph"/>
+      </w:pPr>
+      <w:r>
+        <w:t xml:space="preserve">Shifts in leaf phenology timing could be accompanied by changes in stem-growth phenology, which would likely affect woody productivity, carbon and nutrient cycling, and water use patterns in temperate forests (Keeling et al, 1996;). However, the fine-scale responses of temperate deciduous tree growth to a warming Spring are not commonly recorded due to the increased effort required (). Many observations of climate induced phenological shifts are based on GIS (), eddy-covarience measurements (), or other broad scale measurements of phenological timing, and do little to discern differences between individual species, where leaf and stem-growth phenology can be decoupled (D’Orangeville et al, in review).</w:t>
       </w:r>
     </w:p>
     <w:p>
@@ -274,7 +351,7 @@
         <w:pStyle w:val="BodyText"/>
       </w:pPr>
       <w:r>
-        <w:t xml:space="preserve">In recent decades, an increase in average Spring temperature has been impacting many natural systems including forests (Parmesan &amp; Yohe, 2003; Zhihong, 2006). The effects of this Spring warming are most apparent when examining leaf phenology shifts, which have been extensively studied (Way, 2011; Klosterman &amp; Hufkins &amp; Richardson, 2018), leading to many critical observations. As temperatures are increasing, some regions have seen earlier leaf out in deciduous trees, sometimes matched or exceeded by later leaf senescence, meaning a potential shift in growing season timing or length (Ibáñez et al, 2010; Jeong et al., 2011). The timing of this Spring warming also has a significant effect on leaf phenology response (Crabbe et al, 2016).</w:t>
+        <w:t xml:space="preserve">Tree-ring records give some hints that warmer springs may increase annual growth (Helcoski et al. 2019), but tree-rings tell us nothing about the timing of that growth. Timing of intraannual stem-growth is extremely important as well.</w:t>
       </w:r>
     </w:p>
     <w:p>
@@ -282,7 +359,25 @@
         <w:pStyle w:val="BodyText"/>
       </w:pPr>
       <w:r>
-        <w:t xml:space="preserve">Shifts in leaf phenology timing could be accompanied by changes in stem-growth phenology, which would likely affect woody productivity, carbon and nutrient cycling, and water use patterns in temperate forests (Keeling et al, 1996;). However, the fine-scale responses of temperate deciduous tree growth to a warming Spring are not commonly recorded due to the increased effort required (). Many observations of climate induced phenological shifts are based on GIS (), eddy-covarience measurements (), or other broad scale measurements of phenological timing, and do little to discern differences between individual species, where leaf and stem-growth phenology can be decoupled (D’Orangeville et al, in review). Further to this point, a recent publication by D’Orangeville et al () found that leaf and wood phenology traits, along with their apparent relationships, are dissimilar among trees of different wood types (ring-porous and diffuse-porous). For example, they observed that bud burst was occurring around the same time as 25% total annual growth, and 75% leaf development coincided with 50% total annual growth in ring-porous trees, while leaf phenology and stem growth phenology were decoupled in diffuse-porous trees.</w:t>
+        <w:t xml:space="preserve">Earlier leaf up timings could signal that these trees are shifting their growth windows in response to increasing Spring temperatures, but to date, very little research has been done on topics like these. In fact, we know little about the stem-growth phenology of temperate deciduous species — let alone how these are affected by changes in Spring temperature patterns. Warming events in late-Spring were shown to shift leaf emergence timing back more than early-Spring warming (Freidl et al, 2014) and earlier leaf emergence has been shown to cause complex lagged effects on subsequent seasonal growth in European broad leaf deciduous and mixed forests (Crabbe et al, 2016). Identifying the pre-season period of greatest sensitivity of intraannual growth, along with the effect warming within that period has on other stem phenology traits could help unravel the mysteries of tree growth.</w:t>
+      </w:r>
+    </w:p>
+    <w:bookmarkEnd w:id="24"/>
+    <w:bookmarkStart w:id="25" w:name="Xa41eb0e22d6bf5c223bb3aff53cf0ee87481062"/>
+    <w:p>
+      <w:pPr>
+        <w:pStyle w:val="Heading4"/>
+      </w:pPr>
+      <w:r>
+        <w:t xml:space="preserve">(4. We also know little about differences across species or functional groups, which matters because it will affect how different species fare under climate change )</w:t>
+      </w:r>
+    </w:p>
+    <w:p>
+      <w:pPr>
+        <w:pStyle w:val="FirstParagraph"/>
+      </w:pPr>
+      <w:r>
+        <w:t xml:space="preserve">A recent publication by D’Orangeville et al () found that leaf and wood phenology traits, along with their apparent relationships, are dissimilar among trees of different wood types (ring-porous and diffuse-porous). For example, they observed that bud burst was occurring around the same time as 25% total annual growth, and 75% leaf development coincided with 50% total annual growth in ring-porous trees, while leaf phenology and stem growth phenology were decoupled in diffuse-porous trees.</w:t>
       </w:r>
     </w:p>
     <w:p>
@@ -290,7 +385,25 @@
         <w:pStyle w:val="BodyText"/>
       </w:pPr>
       <w:r>
-        <w:t xml:space="preserve">The significance of wood type in regards to wood and leaf phenology likely stems from evolutionary differences and adaptations to local climates where these trees can be found. Ring-porous trees have large xylem cells which are prone to embolism during the winter. These cells are repaired before leaf development, explaining why the 25% yearly growth milestone is reached around the same time as bud burst. Diffuse-porous xylem cells are smaller, and less prone to embolism during the Winter, meaning they do not need to be repaired in order to restore hydraulic functionality before beginning the leaf development process. Results from the paper by D’Orangeville et al. (in review) have shown that ring-porous trees reach 25 and 50% of their total yearly growth during Spring, while diffuse-porous trees reach these milestones in the Summer, but both reached 75% total annual growth around the same time. –Consequently, the Summer focused diffuse-porous trees are exposed to higher temperatures and drought risk than ring-porous trees.– If leaf development is sped up when Spring temperatures are warmer, we should seek to understand whether this relationship holds, and how it potentially varies among trees of different wood-types.</w:t>
+        <w:t xml:space="preserve">The significance of wood type in regards to wood and leaf phenology likely stems from evolutionary differences and adaptations to local climates where these trees can be found. Ring-porous trees have large xylem cells which are prone to embolism during the winter. These cells are repaired before leaf development, explaining why the 25% yearly growth milestone is reached around the same time as bud burst. Diffuse-porous xylem cells are smaller, and less prone to embolism during the Winter, meaning they do not need to be repaired in order to restore hydraulic functionality before beginning the leaf development process. Results from the paper by D’Orangeville et al. (in review) have shown that ring-porous trees reach 25 and 50% of their total yearly growth during Spring, while diffuse-porous trees reach these milestones in the Summer, but both reached 75% total annual growth around the same time. If leaf development is sped up when Spring temperatures are warmer, we should seek to understand whether this relationship holds, and how it potentially varies among trees of different wood-types.</w:t>
+      </w:r>
+    </w:p>
+    <w:bookmarkEnd w:id="25"/>
+    <w:bookmarkStart w:id="27" w:name="here-we"/>
+    <w:p>
+      <w:pPr>
+        <w:pStyle w:val="Heading4"/>
+      </w:pPr>
+      <w:r>
+        <w:t xml:space="preserve">(5. Here, we…)</w:t>
+      </w:r>
+    </w:p>
+    <w:p>
+      <w:pPr>
+        <w:pStyle w:val="FirstParagraph"/>
+      </w:pPr>
+      <w:r>
+        <w:t xml:space="preserve">Using many measurements taken within a year, we can model the growth of individual trees and extract data on growth milestones and traits for interspecific, intraspecific, and temporal comparison (McMahon &amp; Parker, 2014). This allows the determination of variable responses of key tree species within a forest, meaning a better understanding of future growth under projected climate conditions. Here, we use biweekly dendrometer band measurements (5 years @ Harvard Forest, 10 @ SCBI) for dominant tree species at each site (15 @ Harvard Forest, 4 @ SCBI) to characterize intraannual stem-growth phenology within two forest dynamics plots in the Eastern USA, calculating for each tree in each year where data was available: the day of year (DOY) where 25, 50, and 75% annual growth was achieved; the maximum growth rate; the DOY where maximum growth rate was achieved; the total growth; and season length (75%-25% DOY) (Fig. 1). Correlation between these variables and Spring temperatures over the 15 year study period (1998-2003; 2011-2019) were assessed using a linear mixed model in a heriarchal bayesian framework.</w:t>
       </w:r>
     </w:p>
     <w:p>
@@ -298,524 +411,7 @@
         <w:pStyle w:val="BodyText"/>
       </w:pPr>
       <w:r>
-        <w:t xml:space="preserve">Earlier leaf up timings could signal that these trees are shifting their growth windows in response to increasing Spring temperatures, but to date, very little research has been done on topics like these. In fact, we know little about the stem-growth phenology of temperate deciduous species — let alone how these are affected by changes in Spring temperature patterns. Warming events in late-Spring were shown to shift leaf emergence timing back more than early-Spring warming (Freidl et al, 2014) and earlier leaf emergence has been shown to cause complex lagged effects on subsequent seasonal growth in European broad leaf deciduous and mixed forests (Crabbe et al, 2016). Identifying the pre-season period of greatest sensitivity of intraannual growth, along with the effect warming within that period has on other stem phenology traits could help unravel the mysteries of tree growth.</w:t>
-      </w:r>
-    </w:p>
-    <w:p>
-      <w:pPr>
-        <w:pStyle w:val="BodyText"/>
-      </w:pPr>
-      <w:r>
-        <w:t xml:space="preserve">(May remove… not sure where to work in…or if it needs to be in) Another study found that the velocity of leaf development is correlated to bud burst timing, such that the later in the Spring bud burst occurred, the faster leaves developed and vice versa (Klosterman &amp; Hufkins &amp; Richardson, 2018).</w:t>
-      </w:r>
-    </w:p>
-    <w:p>
-      <w:pPr>
-        <w:pStyle w:val="BodyText"/>
-      </w:pPr>
-      <w:r>
-        <w:t xml:space="preserve">While the afformentioned broad scale studies have shown a potential relationship between total tree growth and temperature, timing of intraannual stem-growth is extremely important as well. The timing of tree growth has profound impacts on ecosystem interactions, as well as dictates periods of highest drought sensitivity in temperate forests (Foster, 2014; ). Species have co-evolved to utilize the phenological stages of trees at specific times in the year. If the timing of intraannual phenology traits were to shift, that could harm the species depending on the trees (). Additionally, if a drought were to occur when trees were at their peak growth rates, the resulting decrease in that year’s NPP would reduce the total amount of carbon sequestered, contributing to a climate feedback loop further exacerbating these potential shifts (source?).</w:t>
-      </w:r>
-    </w:p>
-    <w:p>
-      <w:pPr>
-        <w:pStyle w:val="BodyText"/>
-      </w:pPr>
-      <w:r>
-        <w:t xml:space="preserve">While not entirely impossible, it is difficult to record intraannual growth traits or compare interspecific responses to Spring warming using leaf-phenology or other indirect observations. However, some traditional methods of direct observation are labor intensive, and very time consuming (Source about cell sampling). A solution to this is the use of dendrometer bands. Dendrometer bands allow a look at individual trees’ intraannual growth at a fine temporal scale (source?). Using many measurements taken within a year, we can model the growth of individual trees and extract data on growth milestones and traits for interspecific, intraspecific, and temporal comparison (McMahon &amp; Parker, 2014). This allows the determination of variable responses of key tree species within a forest, meaning a better understanding of future growth under projected climate conditions. Here, we use 15 (5 @ Harvard Forest, 10 @ SCBI) years of biweekly dendrometer band measurements for 19 (15 @ Harvard Forest, 4 @ SCBI) species to characterize intraannual stem-growth phenology within two forest dynamics plots in the Eastern USA, calculating for each tree in each year where data was available: the day of year (DOY) where 25, 50, and 75% annual growth was achieved; the maximum growth rate; the DOY where maximum growth rate was achieved; the total growth; and season length (75%-25% DOY). Correlation between these variables and Spring temperatures over the 15 year study period (1998-2003; 2011-2019) were assessed using a linear mixed model in a heriarchal bayesian framework.</w:t>
-      </w:r>
-    </w:p>
-    <w:p>
-      <w:pPr>
-        <w:pStyle w:val="BodyText"/>
-      </w:pPr>
-      <w:r>
-        <w:t xml:space="preserve">We hypothesized that (1) stem-growth milestones would be reached earlier in warmer years as compared to cooler years and (2) both wood types would increase total growth and max growth rate in response to warmer Spring temperatures.</w:t>
-      </w:r>
-    </w:p>
-    <w:p>
-      <w:pPr>
-        <w:pStyle w:val="Heading3"/>
-      </w:pPr>
-      <w:bookmarkStart w:id="23" w:name="materials-and-methods"/>
-      <w:r>
-        <w:t xml:space="preserve">Materials and Methods</w:t>
-      </w:r>
-      <w:bookmarkEnd w:id="23"/>
-    </w:p>
-    <w:p>
-      <w:pPr>
-        <w:pStyle w:val="FirstParagraph"/>
-      </w:pPr>
-      <w:r>
-        <w:rPr>
-          <w:i/>
-        </w:rPr>
-        <w:t xml:space="preserve">Study sites and data</w:t>
-      </w:r>
-    </w:p>
-    <w:p>
-      <w:pPr>
-        <w:pStyle w:val="BodyText"/>
-      </w:pPr>
-      <w:r>
-        <w:t xml:space="preserve">Study sites included</w:t>
-      </w:r>
-      <w:r>
-        <w:t xml:space="preserve"> </w:t>
-      </w:r>
-      <w:r>
-        <w:rPr>
-          <w:b/>
-        </w:rPr>
-        <w:t xml:space="preserve">2/3</w:t>
-      </w:r>
-      <w:r>
-        <w:t xml:space="preserve"> </w:t>
-      </w:r>
-      <w:r>
-        <w:t xml:space="preserve">temperate forests in the Eastern United states,</w:t>
-      </w:r>
-      <w:r>
-        <w:t xml:space="preserve"> </w:t>
-      </w:r>
-      <w:r>
-        <w:rPr>
-          <w:b/>
-        </w:rPr>
-        <w:t xml:space="preserve">both/all</w:t>
-      </w:r>
-      <w:r>
-        <w:t xml:space="preserve"> </w:t>
-      </w:r>
-      <w:r>
-        <w:t xml:space="preserve">part of the Forest Global Earth Observatory [ForestGEO; Anderson-Teixeira et al. 2015] (</w:t>
-      </w:r>
-      <w:r>
-        <w:rPr>
-          <w:b/>
-        </w:rPr>
-        <w:t xml:space="preserve">Table 1?</w:t>
-      </w:r>
-      <w:r>
-        <w:t xml:space="preserve">).</w:t>
-      </w:r>
-      <w:r>
-        <w:t xml:space="preserve"> </w:t>
-      </w:r>
-      <w:r>
-        <w:rPr>
-          <w:b/>
-        </w:rPr>
-        <w:t xml:space="preserve">Both/all</w:t>
-      </w:r>
-      <w:r>
-        <w:t xml:space="preserve"> </w:t>
-      </w:r>
-      <w:r>
-        <w:t xml:space="preserve">sites are dominated by broadleaf deciduous trees.</w:t>
-      </w:r>
-      <w:r>
-        <w:t xml:space="preserve"> </w:t>
-      </w:r>
-      <w:r>
-        <w:rPr>
-          <w:i/>
-        </w:rPr>
-        <w:t xml:space="preserve">(insert site descriptions, including lat/long, elevation, plot size, climate info, dominant species. If we include SERC and if space permits, we may put this in a table, otherwise just text)</w:t>
-      </w:r>
-    </w:p>
-    <w:p>
-      <w:pPr>
-        <w:pStyle w:val="BodyText"/>
-      </w:pPr>
-      <w:r>
-        <w:t xml:space="preserve">Our first study site was the forest dynamics plot located at the Smithsonian COnservation Biology Institute 5 KM South of Front Royal, Virginia within the Blue Ridge Mountains (38 °53036.6″ N, 78°08043.4″W; elevation 273–338 m). The forest here was established in the mid-19th century after conversion from agricultural fields. Dominate canopy species within the 25.6 HA forest plot include tulip poplar (Liriodendron tulipifera), hickories (Carya spp.), and oaks (Quercus spp.). The climate is humid temperate, with a mean annual precipitation of 998 mm, January temperatures averaging 1 degrees C and July temperatures averaging 24 degrees C (Helcoski et al, 2019).</w:t>
-      </w:r>
-    </w:p>
-    <w:p>
-      <w:pPr>
-        <w:pStyle w:val="BodyText"/>
-      </w:pPr>
-      <w:r>
-        <w:t xml:space="preserve">The second study site was Harvard Forest in the central Massachusetts town of Petersham (42°53′ N, 72°17′ W, elevation?). Harvard forest was established in 1907 as a study site for university students and researchers. (Previous use?) Dominate species within the approximately 13 HA plot are hemlock (Tsuga spp.), oak (Quercus spp.) and maple (Acer spp.). The climate is temperate continental with a mean annual precipitation of 1120 mm, January temperatures averaging -12 degrees C and July temperatures averaging 19 degrees C (D’Orangeville et al, ).</w:t>
-      </w:r>
-    </w:p>
-    <w:p>
-      <w:pPr>
-        <w:pStyle w:val="BodyText"/>
-      </w:pPr>
-      <w:r>
-        <w:t xml:space="preserve">The third study site was the forest dynamics plot located at the Smithsonian Ecological Research Center in Edgewater, Maryland near a sub estuary of the Chesapeake Bay (38°88′ N, 76°55′ W, elevation?). The forest here established roughly 120 years ago, while the plot was established in 2007. The 16 HA plot is dominated by tulip poplar (Liriodendron tulipifera), oak (Quercus spp.), beech (Fagus spp.), hickory (Carya spp.), and maple (Acer spp.). (Climate summary)</w:t>
-      </w:r>
-    </w:p>
-    <w:p>
-      <w:pPr>
-        <w:pStyle w:val="BodyText"/>
-      </w:pPr>
-      <w:r>
-        <w:t xml:space="preserve">Within the plot, metal dendrometer bands were installed on</w:t>
-      </w:r>
-      <w:r>
-        <w:t xml:space="preserve"> </w:t>
-      </w:r>
-      <w:r>
-        <w:rPr>
-          <w:i/>
-        </w:rPr>
-        <w:t xml:space="preserve">&gt;#</w:t>
-      </w:r>
-      <w:r>
-        <w:t xml:space="preserve"> </w:t>
-      </w:r>
-      <w:r>
-        <w:t xml:space="preserve">trees and measured with a digital caliper approximately every 1-2 weeks within the growing season for</w:t>
-      </w:r>
-      <w:r>
-        <w:t xml:space="preserve"> </w:t>
-      </w:r>
-      <w:r>
-        <w:rPr>
-          <w:i/>
-        </w:rPr>
-        <w:t xml:space="preserve">9</w:t>
-      </w:r>
-      <w:r>
-        <w:t xml:space="preserve"> </w:t>
-      </w:r>
-      <w:r>
-        <w:t xml:space="preserve">years (</w:t>
-      </w:r>
-      <w:r>
-        <w:rPr>
-          <w:i/>
-        </w:rPr>
-        <w:t xml:space="preserve">list ranges, for each site if different</w:t>
-      </w:r>
-      <w:r>
-        <w:t xml:space="preserve">).</w:t>
-      </w:r>
-      <w:r>
-        <w:t xml:space="preserve"> </w:t>
-      </w:r>
-      <w:r>
-        <w:rPr>
-          <w:i/>
-        </w:rPr>
-        <w:t xml:space="preserve">(don’t bother to mention biannual bands, unless you end up using the data–which you could, for annual growth, if you’d like to increase the sample size. You can put exact numbers of bands per year in an SI file.</w:t>
-      </w:r>
-      <w:r>
-        <w:t xml:space="preserve">) The number of bands measured at each site fluctuated somewhat as trees were added or dropped (e.g., because of tree mortality) from the census</w:t>
-      </w:r>
-      <w:r>
-        <w:t xml:space="preserve"> </w:t>
-      </w:r>
-      <w:r>
-        <w:rPr>
-          <w:i/>
-        </w:rPr>
-        <w:t xml:space="preserve">(Table S1)</w:t>
-      </w:r>
-      <w:r>
-        <w:t xml:space="preserve">. Across years, the number of bands sampled averaged</w:t>
-      </w:r>
-      <w:r>
-        <w:t xml:space="preserve"> </w:t>
-      </w:r>
-      <w:r>
-        <w:rPr>
-          <w:i/>
-        </w:rPr>
-        <w:t xml:space="preserve">~150</w:t>
-      </w:r>
-      <w:r>
-        <w:t xml:space="preserve"> </w:t>
-      </w:r>
-      <w:r>
-        <w:t xml:space="preserve">at SCBI, # at Harvard Forest</w:t>
-      </w:r>
-      <w:r>
-        <w:rPr>
-          <w:i/>
-        </w:rPr>
-        <w:t xml:space="preserve">, and # at SERC</w:t>
-      </w:r>
-      <w:r>
-        <w:t xml:space="preserve">. Four main species were sampled including two diffuse-porous (Lirodendron tulipfera and Fagus grandafolia) and two ring-porous (Quercus rubra and Quercus alba) species.</w:t>
-      </w:r>
-      <w:r>
-        <w:t xml:space="preserve"> </w:t>
-      </w:r>
-      <w:r>
-        <w:rPr>
-          <w:i/>
-        </w:rPr>
-        <w:t xml:space="preserve">(summary of how bands were distributed across species, focusing on ring/ diffuse porous distinction. details in an SI table)</w:t>
-      </w:r>
-    </w:p>
-    <w:p>
-      <w:pPr>
-        <w:pStyle w:val="BodyText"/>
-      </w:pPr>
-      <w:r>
-        <w:t xml:space="preserve">(Bands After cleaning: 2011- 105 trees; 2012 - 102 trees; 2013 - 102 trees; 2014 - 149 trees; 2015 - 149 trees; 2016 - 149 trees; 2017 - 148 trees; 2018 - 146 trees; 2019 - 145 trees</w:t>
-      </w:r>
-      <w:r>
-        <w:t xml:space="preserve"> </w:t>
-      </w:r>
-      <w:r>
-        <w:rPr>
-          <w:i/>
-        </w:rPr>
-        <w:t xml:space="preserve">–put this in Table S1</w:t>
-      </w:r>
-      <w:r>
-        <w:t xml:space="preserve">).</w:t>
-      </w:r>
-    </w:p>
-    <w:p>
-      <w:pPr>
-        <w:pStyle w:val="BodyText"/>
-      </w:pPr>
-      <w:r>
-        <w:t xml:space="preserve">(Bands used after minimum growth checks:</w:t>
-      </w:r>
-      <w:r>
-        <w:t xml:space="preserve"> </w:t>
-      </w:r>
-      <w:r>
-        <w:t xml:space="preserve">1 2011 84</w:t>
-      </w:r>
-      <w:r>
-        <w:t xml:space="preserve"> </w:t>
-      </w:r>
-      <w:r>
-        <w:t xml:space="preserve">2 2012 84</w:t>
-      </w:r>
-      <w:r>
-        <w:t xml:space="preserve"> </w:t>
-      </w:r>
-      <w:r>
-        <w:t xml:space="preserve">3 2013 100</w:t>
-      </w:r>
-      <w:r>
-        <w:t xml:space="preserve"> </w:t>
-      </w:r>
-      <w:r>
-        <w:t xml:space="preserve">4 2014 100</w:t>
-      </w:r>
-      <w:r>
-        <w:t xml:space="preserve"> </w:t>
-      </w:r>
-      <w:r>
-        <w:t xml:space="preserve">5 2015 96</w:t>
-      </w:r>
-      <w:r>
-        <w:t xml:space="preserve"> </w:t>
-      </w:r>
-      <w:r>
-        <w:t xml:space="preserve">6 2016 94</w:t>
-      </w:r>
-      <w:r>
-        <w:t xml:space="preserve"> </w:t>
-      </w:r>
-      <w:r>
-        <w:t xml:space="preserve">7 2017 89</w:t>
-      </w:r>
-      <w:r>
-        <w:t xml:space="preserve"> </w:t>
-      </w:r>
-      <w:r>
-        <w:t xml:space="preserve">8 2018 88</w:t>
-      </w:r>
-      <w:r>
-        <w:t xml:space="preserve"> </w:t>
-      </w:r>
-      <w:r>
-        <w:t xml:space="preserve">9 2019 75) this seems like alot are being thrown out - manually check if WAI</w:t>
-      </w:r>
-      <w:r>
-        <w:t xml:space="preserve"> </w:t>
-      </w:r>
-      <w:r>
-        <w:t xml:space="preserve">Measurements were timed to begin before beginning of spring growth and to continue through the cessation of growth in the fall.</w:t>
-      </w:r>
-      <w:r>
-        <w:t xml:space="preserve"> </w:t>
-      </w:r>
-      <w:r>
-        <w:rPr>
-          <w:i/>
-        </w:rPr>
-        <w:t xml:space="preserve">(Give specifics, which may vary by site. Note that we adjusted timing at SCBI when we observed early leaf-out of understory shrubs/herbs)</w:t>
-      </w:r>
-      <w:r>
-        <w:t xml:space="preserve"> </w:t>
-      </w:r>
-      <w:r>
-        <w:t xml:space="preserve">The median start date was 4/14, which was adjusted when early leaf-out of understory shrubs and herbs was observed, and the median end date was 10/17, coinciding with late senesence in the plot. The earliest start date for intraannual measurements was in 2020 on March 30, and the latest end date was on 2012 on November 26.</w:t>
-      </w:r>
-    </w:p>
-    <w:p>
-      <w:pPr>
-        <w:pStyle w:val="BodyText"/>
-      </w:pPr>
-      <w:r>
-        <w:t xml:space="preserve">The dendroband data were manually cleaned by visual inspection. Three classes of mistakes: 1. Error in measurement - weekly measurement was drastically different from previous week and following week. Mistakes were removed from the raw data before modeling. (## cases) 2. Band slip or stuck - measurements freeze and remain unchanged until sudden jump followed by normal growth pattern. Band slips were sometimes followed by measurements indicating the band became stuck; in these cases, the tree was thrown out for the corresponding year. In cases where the slip was followed by normal growth, the initial slip-point was removed, and the following points were shifted down to the pre-slip level. (## cases) 3. Other - cases where data was clearly wrong but with unknown causes. This seemed to happen mostly in 2011, when the program was just beginning. In cases where several measurements were an issue, they were simply removed. If there were no clear solutions to</w:t>
-      </w:r>
-      <w:r>
-        <w:t xml:space="preserve"> </w:t>
-      </w:r>
-      <w:r>
-        <w:t xml:space="preserve">‘</w:t>
-      </w:r>
-      <w:r>
-        <w:t xml:space="preserve">fix</w:t>
-      </w:r>
-      <w:r>
-        <w:t xml:space="preserve">’</w:t>
-      </w:r>
-      <w:r>
-        <w:t xml:space="preserve"> </w:t>
-      </w:r>
-      <w:r>
-        <w:t xml:space="preserve">the data, the entire year was removed from the analysis.</w:t>
-      </w:r>
-    </w:p>
-    <w:p>
-      <w:pPr>
-        <w:pStyle w:val="BodyText"/>
-      </w:pPr>
-      <w:r>
-        <w:t xml:space="preserve">Daily maximum temperatures (TMAX) were obtained from a meteorological tower adjacent to the SCBI ForestGEO plot (data can be found on the ForestGEO climate portal, DOI on github). The R package climpact was used to plot TMAX for visual inspection (# points removed?). Climpact also identifies readings that were greater than 3 standard deviations away from yearly means. These points were labeled as outliers and removed from the dataset. Gaps in the SCBI meteorological tower data were subsequently filled using TMAX readings obtained from a National Center for Environmental Information (NCEI) weather station located in Front Royal, Virginia (</w:t>
-      </w:r>
-      <w:hyperlink r:id="rId24">
-        <w:r>
-          <w:rPr>
-            <w:rStyle w:val="Hyperlink"/>
-          </w:rPr>
-          <w:t xml:space="preserve">https://www.ncdc.noaa.gov/cdo-web/datasets/GHCND/stations/GHCND:USC00443229/detail</w:t>
-        </w:r>
-      </w:hyperlink>
-      <w:r>
-        <w:t xml:space="preserve">).</w:t>
-      </w:r>
-    </w:p>
-    <w:p>
-      <w:pPr>
-        <w:pStyle w:val="BodyText"/>
-      </w:pPr>
-      <w:r>
-        <w:t xml:space="preserve">leaf phenology data?</w:t>
-      </w:r>
-    </w:p>
-    <w:p>
-      <w:pPr>
-        <w:pStyle w:val="BodyText"/>
-      </w:pPr>
-      <w:r>
-        <w:t xml:space="preserve">• leaf phenology data from NEON and/or satellite-based (leaf phenology network:</w:t>
-      </w:r>
-      <w:r>
-        <w:t xml:space="preserve"> </w:t>
-      </w:r>
-      <w:hyperlink r:id="rId25">
-        <w:r>
-          <w:rPr>
-            <w:rStyle w:val="Hyperlink"/>
-          </w:rPr>
-          <w:t xml:space="preserve">https://www.usanpn.org/news/spring</w:t>
-        </w:r>
-      </w:hyperlink>
-      <w:r>
-        <w:t xml:space="preserve">) ?</w:t>
-      </w:r>
-    </w:p>
-    <w:p>
-      <w:pPr>
-        <w:pStyle w:val="BodyText"/>
-      </w:pPr>
-      <w:r>
-        <w:t xml:space="preserve">• NDVI or PRI?</w:t>
-      </w:r>
-      <w:r>
-        <w:t xml:space="preserve"> </w:t>
-      </w:r>
-      <w:hyperlink r:id="rId26">
-        <w:r>
-          <w:rPr>
-            <w:rStyle w:val="Hyperlink"/>
-          </w:rPr>
-          <w:t xml:space="preserve">https://onlinelibrary.wiley.com/doi/10.1111/gcb.15112</w:t>
-        </w:r>
-      </w:hyperlink>
-      <w:r>
-        <w:t xml:space="preserve"> </w:t>
-      </w:r>
-      <w:r>
-        <w:t xml:space="preserve">(from Ian)</w:t>
-      </w:r>
-    </w:p>
-    <w:p>
-      <w:pPr>
-        <w:pStyle w:val="BodyText"/>
-      </w:pPr>
-      <w:r>
-        <w:t xml:space="preserve">• From Ian: I noticed how the growth patterns observed by remote sensing pretty much mirror what Sean was finding with his dendro R package (btw is that functional on CRAN yet?) for both SERC and SCBI dendroband data.</w:t>
-      </w:r>
-    </w:p>
-    <w:p>
-      <w:pPr>
-        <w:pStyle w:val="BodyText"/>
-      </w:pPr>
-      <w:r>
-        <w:t xml:space="preserve">perhaps bring in cores?</w:t>
-      </w:r>
-    </w:p>
-    <w:p>
-      <w:pPr>
-        <w:pStyle w:val="BodyText"/>
-      </w:pPr>
-      <w:r>
-        <w:rPr>
-          <w:i/>
-        </w:rPr>
-        <w:t xml:space="preserve">Fitting growth curves</w:t>
-      </w:r>
-    </w:p>
-    <w:p>
-      <w:pPr>
-        <w:pStyle w:val="BodyText"/>
-      </w:pPr>
-      <w:r>
-        <w:t xml:space="preserve">We fit the model of</w:t>
-      </w:r>
-      <w:r>
-        <w:t xml:space="preserve"> </w:t>
-      </w:r>
-      <w:r>
-        <w:t xml:space="preserve">McMahon &amp; Parker (2015)</w:t>
-      </w:r>
-      <w:r>
-        <w:t xml:space="preserve"> </w:t>
-      </w:r>
-      <w:r>
-        <w:t xml:space="preserve">to define</w:t>
-      </w:r>
-      <w:r>
-        <w:t xml:space="preserve"> </w:t>
-      </w:r>
-      <w:r>
-        <w:rPr>
-          <w:i/>
-        </w:rPr>
-        <w:t xml:space="preserve">phenological dates and growth rates</w:t>
-      </w:r>
-      <w:r>
-        <w:t xml:space="preserve"> </w:t>
-      </w:r>
-      <w:r>
-        <w:t xml:space="preserve">(Fig. 1).</w:t>
+        <w:t xml:space="preserve">We test the hypotheses that (1) stem-growth milestones would be reached earlier in warmer years as compared to cooler years, but (2) maximum growth rates would be little-affected by spring temperatures, and (3) total annual growth would increase modestly in response to warmer spring temperatures (Table 1).</w:t>
       </w:r>
     </w:p>
     <w:p>
@@ -838,7 +434,7 @@
                     </pic:cNvPicPr>
                   </pic:nvPicPr>
                   <pic:blipFill>
-                    <a:blip r:embed="rId27"/>
+                    <a:blip r:embed="rId26"/>
                     <a:stretch>
                       <a:fillRect/>
                     </a:stretch>
@@ -875,12 +471,939 @@
     </w:p>
     <w:p>
       <w:pPr>
+        <w:pStyle w:val="TableCaption"/>
+      </w:pPr>
+      <w:r>
+        <w:t xml:space="preserve">Table 1. Hypothesis table. (NEEDS FORMATTING…obviously!)</w:t>
+      </w:r>
+    </w:p>
+    <w:tbl>
+      <w:tblPr>
+        <w:tblStyle w:val="Table"/>
+        <w:tblW w:type="pct" w:w="4999.999999999999"/>
+        <w:tblLook w:firstRow="1" w:lastRow="0" w:firstColumn="0" w:lastColumn="0" w:noHBand="0" w:noVBand="0"/>
+        <w:tblCaption w:val="Table 1. Hypothesis table. (NEEDS FORMATTING…obviously!)"/>
+      </w:tblPr>
+      <w:tblGrid>
+        <w:gridCol w:w="5208"/>
+        <w:gridCol w:w="570"/>
+        <w:gridCol w:w="570"/>
+        <w:gridCol w:w="784"/>
+        <w:gridCol w:w="784"/>
+      </w:tblGrid>
+      <w:tr>
+        <w:trPr>
+          <w:cnfStyle w:firstRow="1"/>
+        </w:trPr>
+        <w:tc>
+          <w:tcPr>
+            <w:tcBorders>
+              <w:bottom w:val="single"/>
+            </w:tcBorders>
+            <w:vAlign w:val="bottom"/>
+          </w:tcPr>
+          <w:p>
+            <w:pPr>
+              <w:pStyle w:val="Compact"/>
+              <w:jc w:val="left"/>
+            </w:pPr>
+            <w:r>
+              <w:t xml:space="preserve">Hypotheses…Specific.Predictions</w:t>
+            </w:r>
+          </w:p>
+        </w:tc>
+        <w:tc>
+          <w:tcPr>
+            <w:tcBorders>
+              <w:bottom w:val="single"/>
+            </w:tcBorders>
+            <w:vAlign w:val="bottom"/>
+          </w:tcPr>
+          <w:p>
+            <w:pPr>
+              <w:pStyle w:val="Compact"/>
+              <w:jc w:val="left"/>
+            </w:pPr>
+            <w:r>
+              <w:t xml:space="preserve">SCBI.RP</w:t>
+            </w:r>
+          </w:p>
+        </w:tc>
+        <w:tc>
+          <w:tcPr>
+            <w:tcBorders>
+              <w:bottom w:val="single"/>
+            </w:tcBorders>
+            <w:vAlign w:val="bottom"/>
+          </w:tcPr>
+          <w:p>
+            <w:pPr>
+              <w:pStyle w:val="Compact"/>
+              <w:jc w:val="left"/>
+            </w:pPr>
+            <w:r>
+              <w:t xml:space="preserve">SCBI.DP</w:t>
+            </w:r>
+          </w:p>
+        </w:tc>
+        <w:tc>
+          <w:tcPr>
+            <w:tcBorders>
+              <w:bottom w:val="single"/>
+            </w:tcBorders>
+            <w:vAlign w:val="bottom"/>
+          </w:tcPr>
+          <w:p>
+            <w:pPr>
+              <w:pStyle w:val="Compact"/>
+              <w:jc w:val="left"/>
+            </w:pPr>
+            <w:r>
+              <w:t xml:space="preserve">Harvard.RP</w:t>
+            </w:r>
+          </w:p>
+        </w:tc>
+        <w:tc>
+          <w:tcPr>
+            <w:tcBorders>
+              <w:bottom w:val="single"/>
+            </w:tcBorders>
+            <w:vAlign w:val="bottom"/>
+          </w:tcPr>
+          <w:p>
+            <w:pPr>
+              <w:pStyle w:val="Compact"/>
+              <w:jc w:val="left"/>
+            </w:pPr>
+            <w:r>
+              <w:t xml:space="preserve">Harvard.DP</w:t>
+            </w:r>
+          </w:p>
+        </w:tc>
+      </w:tr>
+      <w:tr>
+        <w:tc>
+          <w:p>
+            <w:pPr>
+              <w:pStyle w:val="Compact"/>
+              <w:jc w:val="left"/>
+            </w:pPr>
+            <w:r>
+              <w:t xml:space="preserve">1. Warmer early springs result in earlier stem growth.</w:t>
+            </w:r>
+          </w:p>
+        </w:tc>
+        <w:tc>
+          <w:p/>
+        </w:tc>
+        <w:tc>
+          <w:p/>
+        </w:tc>
+        <w:tc>
+          <w:p/>
+        </w:tc>
+        <w:tc>
+          <w:p/>
+        </w:tc>
+      </w:tr>
+      <w:tr>
+        <w:tc>
+          <w:p>
+            <w:pPr>
+              <w:pStyle w:val="Compact"/>
+              <w:jc w:val="left"/>
+            </w:pPr>
+            <w:r>
+              <w:t xml:space="preserve">- DOY25 is negatively correlated with early spring T.</w:t>
+            </w:r>
+          </w:p>
+        </w:tc>
+        <w:tc>
+          <w:p>
+            <w:pPr>
+              <w:pStyle w:val="Compact"/>
+              <w:jc w:val="left"/>
+            </w:pPr>
+            <w:r>
+              <w:t xml:space="preserve">yes</w:t>
+            </w:r>
+          </w:p>
+        </w:tc>
+        <w:tc>
+          <w:p>
+            <w:pPr>
+              <w:pStyle w:val="Compact"/>
+              <w:jc w:val="left"/>
+            </w:pPr>
+            <w:r>
+              <w:t xml:space="preserve">yes</w:t>
+            </w:r>
+          </w:p>
+        </w:tc>
+        <w:tc>
+          <w:p>
+            <w:pPr>
+              <w:pStyle w:val="Compact"/>
+              <w:jc w:val="left"/>
+            </w:pPr>
+            <w:r>
+              <w:t xml:space="preserve">yes</w:t>
+            </w:r>
+          </w:p>
+        </w:tc>
+        <w:tc>
+          <w:p>
+            <w:pPr>
+              <w:pStyle w:val="Compact"/>
+              <w:jc w:val="left"/>
+            </w:pPr>
+            <w:r>
+              <w:t xml:space="preserve">yes</w:t>
+            </w:r>
+          </w:p>
+        </w:tc>
+      </w:tr>
+      <w:tr>
+        <w:tc>
+          <w:p>
+            <w:pPr>
+              <w:pStyle w:val="Compact"/>
+              <w:jc w:val="left"/>
+            </w:pPr>
+            <w:r>
+              <w:t xml:space="preserve">- DOY50 is negatively correlated with early spring T.</w:t>
+            </w:r>
+          </w:p>
+        </w:tc>
+        <w:tc>
+          <w:p>
+            <w:pPr>
+              <w:pStyle w:val="Compact"/>
+              <w:jc w:val="left"/>
+            </w:pPr>
+            <w:r>
+              <w:t xml:space="preserve">yes</w:t>
+            </w:r>
+          </w:p>
+        </w:tc>
+        <w:tc>
+          <w:p>
+            <w:pPr>
+              <w:pStyle w:val="Compact"/>
+              <w:jc w:val="left"/>
+            </w:pPr>
+            <w:r>
+              <w:t xml:space="preserve">yes</w:t>
+            </w:r>
+          </w:p>
+        </w:tc>
+        <w:tc>
+          <w:p>
+            <w:pPr>
+              <w:pStyle w:val="Compact"/>
+              <w:jc w:val="left"/>
+            </w:pPr>
+            <w:r>
+              <w:t xml:space="preserve">yes</w:t>
+            </w:r>
+          </w:p>
+        </w:tc>
+        <w:tc>
+          <w:p>
+            <w:pPr>
+              <w:pStyle w:val="Compact"/>
+              <w:jc w:val="left"/>
+            </w:pPr>
+            <w:r>
+              <w:t xml:space="preserve">yes</w:t>
+            </w:r>
+          </w:p>
+        </w:tc>
+      </w:tr>
+      <w:tr>
+        <w:tc>
+          <w:p>
+            <w:pPr>
+              <w:pStyle w:val="Compact"/>
+              <w:jc w:val="left"/>
+            </w:pPr>
+            <w:r>
+              <w:t xml:space="preserve">- DOY75 is negatively correlated with early spring T.</w:t>
+            </w:r>
+          </w:p>
+        </w:tc>
+        <w:tc>
+          <w:p>
+            <w:pPr>
+              <w:pStyle w:val="Compact"/>
+              <w:jc w:val="left"/>
+            </w:pPr>
+            <w:r>
+              <w:t xml:space="preserve">-</w:t>
+            </w:r>
+          </w:p>
+        </w:tc>
+        <w:tc>
+          <w:p>
+            <w:pPr>
+              <w:pStyle w:val="Compact"/>
+              <w:jc w:val="left"/>
+            </w:pPr>
+            <w:r>
+              <w:t xml:space="preserve">yes</w:t>
+            </w:r>
+          </w:p>
+        </w:tc>
+        <w:tc>
+          <w:p>
+            <w:pPr>
+              <w:pStyle w:val="Compact"/>
+              <w:jc w:val="left"/>
+            </w:pPr>
+            <w:r>
+              <w:t xml:space="preserve">yes</w:t>
+            </w:r>
+          </w:p>
+        </w:tc>
+        <w:tc>
+          <w:p>
+            <w:pPr>
+              <w:pStyle w:val="Compact"/>
+              <w:jc w:val="left"/>
+            </w:pPr>
+            <w:r>
+              <w:t xml:space="preserve">yes</w:t>
+            </w:r>
+          </w:p>
+        </w:tc>
+      </w:tr>
+      <w:tr>
+        <w:tc>
+          <w:p>
+            <w:pPr>
+              <w:pStyle w:val="Compact"/>
+              <w:jc w:val="left"/>
+            </w:pPr>
+            <w:r>
+              <w:t xml:space="preserve">2. Maximum growth rates are independent of early spring temperatures.</w:t>
+            </w:r>
+          </w:p>
+        </w:tc>
+        <w:tc>
+          <w:p/>
+        </w:tc>
+        <w:tc>
+          <w:p/>
+        </w:tc>
+        <w:tc>
+          <w:p/>
+        </w:tc>
+        <w:tc>
+          <w:p/>
+        </w:tc>
+      </w:tr>
+      <w:tr>
+        <w:tc>
+          <w:p>
+            <w:pPr>
+              <w:pStyle w:val="Compact"/>
+              <w:jc w:val="left"/>
+            </w:pPr>
+            <w:r>
+              <w:t xml:space="preserve">- Max growth rate is independent of early spring temperatures.</w:t>
+            </w:r>
+          </w:p>
+        </w:tc>
+        <w:tc>
+          <w:p/>
+        </w:tc>
+        <w:tc>
+          <w:p/>
+        </w:tc>
+        <w:tc>
+          <w:p/>
+        </w:tc>
+        <w:tc>
+          <w:p/>
+        </w:tc>
+      </w:tr>
+      <w:tr>
+        <w:tc>
+          <w:p>
+            <w:pPr>
+              <w:pStyle w:val="Compact"/>
+              <w:jc w:val="left"/>
+            </w:pPr>
+            <w:r>
+              <w:t xml:space="preserve">3. Annual stem growth responds positively to warmer spring temperatures.</w:t>
+            </w:r>
+          </w:p>
+        </w:tc>
+        <w:tc>
+          <w:p/>
+        </w:tc>
+        <w:tc>
+          <w:p/>
+        </w:tc>
+        <w:tc>
+          <w:p/>
+        </w:tc>
+        <w:tc>
+          <w:p/>
+        </w:tc>
+      </w:tr>
+      <w:tr>
+        <w:tc>
+          <w:p>
+            <w:pPr>
+              <w:pStyle w:val="Compact"/>
+              <w:jc w:val="left"/>
+            </w:pPr>
+            <w:r>
+              <w:t xml:space="preserve">- Annual growth is positively correlated with early spring temperatures.</w:t>
+            </w:r>
+          </w:p>
+        </w:tc>
+        <w:tc>
+          <w:p>
+            <w:pPr>
+              <w:pStyle w:val="Compact"/>
+              <w:jc w:val="left"/>
+            </w:pPr>
+            <w:r>
+              <w:t xml:space="preserve">yes</w:t>
+            </w:r>
+          </w:p>
+        </w:tc>
+        <w:tc>
+          <w:p>
+            <w:pPr>
+              <w:pStyle w:val="Compact"/>
+              <w:jc w:val="left"/>
+            </w:pPr>
+            <w:r>
+              <w:t xml:space="preserve">yes</w:t>
+            </w:r>
+          </w:p>
+        </w:tc>
+        <w:tc>
+          <w:p>
+            <w:pPr>
+              <w:pStyle w:val="Compact"/>
+              <w:jc w:val="left"/>
+            </w:pPr>
+            <w:r>
+              <w:t xml:space="preserve">-</w:t>
+            </w:r>
+          </w:p>
+        </w:tc>
+        <w:tc>
+          <w:p>
+            <w:pPr>
+              <w:pStyle w:val="Compact"/>
+              <w:jc w:val="left"/>
+            </w:pPr>
+            <w:r>
+              <w:t xml:space="preserve">-</w:t>
+            </w:r>
+          </w:p>
+        </w:tc>
+      </w:tr>
+    </w:tbl>
+    <w:bookmarkEnd w:id="27"/>
+    <w:bookmarkEnd w:id="28"/>
+    <w:bookmarkStart w:id="32" w:name="materials-and-methods"/>
+    <w:p>
+      <w:pPr>
+        <w:pStyle w:val="Heading3"/>
+      </w:pPr>
+      <w:r>
+        <w:t xml:space="preserve">Materials and Methods</w:t>
+      </w:r>
+    </w:p>
+    <w:p>
+      <w:pPr>
+        <w:pStyle w:val="FirstParagraph"/>
+      </w:pPr>
+      <w:r>
+        <w:rPr>
+          <w:i/>
+        </w:rPr>
+        <w:t xml:space="preserve">Study sites and data</w:t>
+      </w:r>
+    </w:p>
+    <w:p>
+      <w:pPr>
         <w:pStyle w:val="BodyText"/>
       </w:pPr>
       <w:r>
+        <w:t xml:space="preserve">Study sites included</w:t>
+      </w:r>
+      <w:r>
+        <w:t xml:space="preserve"> </w:t>
+      </w:r>
+      <w:r>
+        <w:rPr>
+          <w:b/>
+        </w:rPr>
+        <w:t xml:space="preserve">2/3</w:t>
+      </w:r>
+      <w:r>
+        <w:t xml:space="preserve"> </w:t>
+      </w:r>
+      <w:r>
+        <w:t xml:space="preserve">temperate forests in the Eastern United states,</w:t>
+      </w:r>
+      <w:r>
+        <w:t xml:space="preserve"> </w:t>
+      </w:r>
+      <w:r>
+        <w:rPr>
+          <w:b/>
+        </w:rPr>
+        <w:t xml:space="preserve">both/all</w:t>
+      </w:r>
+      <w:r>
+        <w:t xml:space="preserve"> </w:t>
+      </w:r>
+      <w:r>
+        <w:t xml:space="preserve">part of the Forest Global Earth Observatory [ForestGEO; Anderson-Teixeira et al. 2015] (</w:t>
+      </w:r>
+      <w:r>
+        <w:rPr>
+          <w:b/>
+        </w:rPr>
+        <w:t xml:space="preserve">Table 1?</w:t>
+      </w:r>
+      <w:r>
+        <w:t xml:space="preserve">).</w:t>
+      </w:r>
+      <w:r>
+        <w:t xml:space="preserve"> </w:t>
+      </w:r>
+      <w:r>
+        <w:rPr>
+          <w:b/>
+        </w:rPr>
+        <w:t xml:space="preserve">Both/all</w:t>
+      </w:r>
+      <w:r>
+        <w:t xml:space="preserve"> </w:t>
+      </w:r>
+      <w:r>
+        <w:t xml:space="preserve">sites are dominated by broadleaf deciduous trees.</w:t>
+      </w:r>
+      <w:r>
+        <w:t xml:space="preserve"> </w:t>
+      </w:r>
+      <w:r>
         <w:rPr>
           <w:i/>
         </w:rPr>
+        <w:t xml:space="preserve">(insert site descriptions, including lat/long, elevation, plot size, climate info, dominant species. If we include SERC and if space permits, we may put this in a table, otherwise just text)</w:t>
+      </w:r>
+    </w:p>
+    <w:p>
+      <w:pPr>
+        <w:pStyle w:val="BodyText"/>
+      </w:pPr>
+      <w:r>
+        <w:t xml:space="preserve">Our first study site was the forest dynamics plot located at the Smithsonian COnservation Biology Institute 5 KM South of Front Royal, Virginia within the Blue Ridge Mountains (38 °53036.6″ N, 78°08043.4″W; elevation 273–338 m). The forest here was established in the mid-19th century after conversion from agricultural fields. Dominate canopy species within the 25.6 HA forest plot include tulip poplar (Liriodendron tulipifera), hickories (Carya spp.), and oaks (Quercus spp.). The climate is humid temperate, with a mean annual precipitation of 998 mm, January temperatures averaging 1 degrees C and July temperatures averaging 24 degrees C (Helcoski et al, 2019).</w:t>
+      </w:r>
+    </w:p>
+    <w:p>
+      <w:pPr>
+        <w:pStyle w:val="BodyText"/>
+      </w:pPr>
+      <w:r>
+        <w:t xml:space="preserve">The second study site was Harvard Forest in the central Massachusetts town of Petersham (42°53′ N, 72°17′ W, elevation?). Harvard forest was established in 1907 as a study site for university students and researchers. (Previous use?) Dominate species within the approximately 13 HA plot are hemlock (Tsuga spp.), oak (Quercus spp.) and maple (Acer spp.). The climate is temperate continental with a mean annual precipitation of 1120 mm, January temperatures averaging -12 degrees C and July temperatures averaging 19 degrees C (D’Orangeville et al, ).</w:t>
+      </w:r>
+    </w:p>
+    <w:p>
+      <w:pPr>
+        <w:pStyle w:val="BodyText"/>
+      </w:pPr>
+      <w:r>
+        <w:t xml:space="preserve">The third study site was the forest dynamics plot located at the Smithsonian Ecological Research Center in Edgewater, Maryland near a sub estuary of the Chesapeake Bay (38°88′ N, 76°55′ W, elevation?). The forest here established roughly 120 years ago, while the plot was established in 2007. The 16 HA plot is dominated by tulip poplar (Liriodendron tulipifera), oak (Quercus spp.), beech (Fagus spp.), hickory (Carya spp.), and maple (Acer spp.). (Climate summary)</w:t>
+      </w:r>
+    </w:p>
+    <w:p>
+      <w:pPr>
+        <w:pStyle w:val="BodyText"/>
+      </w:pPr>
+      <w:r>
+        <w:t xml:space="preserve">Within the plot, metal dendrometer bands were installed on</w:t>
+      </w:r>
+      <w:r>
+        <w:t xml:space="preserve"> </w:t>
+      </w:r>
+      <w:r>
+        <w:rPr>
+          <w:i/>
+        </w:rPr>
+        <w:t xml:space="preserve">&gt;#</w:t>
+      </w:r>
+      <w:r>
+        <w:t xml:space="preserve"> </w:t>
+      </w:r>
+      <w:r>
+        <w:t xml:space="preserve">trees and measured with a digital caliper approximately every 1-2 weeks within the growing season for</w:t>
+      </w:r>
+      <w:r>
+        <w:t xml:space="preserve"> </w:t>
+      </w:r>
+      <w:r>
+        <w:rPr>
+          <w:i/>
+        </w:rPr>
+        <w:t xml:space="preserve">9</w:t>
+      </w:r>
+      <w:r>
+        <w:t xml:space="preserve"> </w:t>
+      </w:r>
+      <w:r>
+        <w:t xml:space="preserve">years (</w:t>
+      </w:r>
+      <w:r>
+        <w:rPr>
+          <w:i/>
+        </w:rPr>
+        <w:t xml:space="preserve">list ranges, for each site if different</w:t>
+      </w:r>
+      <w:r>
+        <w:t xml:space="preserve">).</w:t>
+      </w:r>
+      <w:r>
+        <w:t xml:space="preserve"> </w:t>
+      </w:r>
+      <w:r>
+        <w:rPr>
+          <w:i/>
+        </w:rPr>
+        <w:t xml:space="preserve">(don’t bother to mention biannual bands, unless you end up using the data–which you could, for annual growth, if you’d like to increase the sample size. You can put exact numbers of bands per year in an SI file.</w:t>
+      </w:r>
+      <w:r>
+        <w:t xml:space="preserve">) The number of bands measured at each site fluctuated somewhat as trees were added or dropped (e.g., because of tree mortality) from the census</w:t>
+      </w:r>
+      <w:r>
+        <w:t xml:space="preserve"> </w:t>
+      </w:r>
+      <w:r>
+        <w:rPr>
+          <w:i/>
+        </w:rPr>
+        <w:t xml:space="preserve">(Table S1)</w:t>
+      </w:r>
+      <w:r>
+        <w:t xml:space="preserve">. Across years, the number of bands sampled averaged</w:t>
+      </w:r>
+      <w:r>
+        <w:t xml:space="preserve"> </w:t>
+      </w:r>
+      <w:r>
+        <w:rPr>
+          <w:i/>
+        </w:rPr>
+        <w:t xml:space="preserve">~150</w:t>
+      </w:r>
+      <w:r>
+        <w:t xml:space="preserve"> </w:t>
+      </w:r>
+      <w:r>
+        <w:t xml:space="preserve">at SCBI, # at Harvard Forest</w:t>
+      </w:r>
+      <w:r>
+        <w:rPr>
+          <w:i/>
+        </w:rPr>
+        <w:t xml:space="preserve">, and # at SERC</w:t>
+      </w:r>
+      <w:r>
+        <w:t xml:space="preserve">. Four main species were sampled including two diffuse-porous (Lirodendron tulipfera and Fagus grandafolia) and two ring-porous (Quercus rubra and Quercus alba) species.</w:t>
+      </w:r>
+      <w:r>
+        <w:t xml:space="preserve"> </w:t>
+      </w:r>
+      <w:r>
+        <w:rPr>
+          <w:i/>
+        </w:rPr>
+        <w:t xml:space="preserve">(summary of how bands were distributed across species, focusing on ring/ diffuse porous distinction. details in an SI table)</w:t>
+      </w:r>
+    </w:p>
+    <w:p>
+      <w:pPr>
+        <w:pStyle w:val="BodyText"/>
+      </w:pPr>
+      <w:r>
+        <w:t xml:space="preserve">(Bands After cleaning: 2011- 105 trees; 2012 - 102 trees; 2013 - 102 trees; 2014 - 149 trees; 2015 - 149 trees; 2016 - 149 trees; 2017 - 148 trees; 2018 - 146 trees; 2019 - 145 trees</w:t>
+      </w:r>
+      <w:r>
+        <w:t xml:space="preserve"> </w:t>
+      </w:r>
+      <w:r>
+        <w:rPr>
+          <w:i/>
+        </w:rPr>
+        <w:t xml:space="preserve">–put this in Table S1</w:t>
+      </w:r>
+      <w:r>
+        <w:t xml:space="preserve">).</w:t>
+      </w:r>
+    </w:p>
+    <w:p>
+      <w:pPr>
+        <w:pStyle w:val="BodyText"/>
+      </w:pPr>
+      <w:r>
+        <w:t xml:space="preserve">(Bands used after minimum growth checks:</w:t>
+      </w:r>
+      <w:r>
+        <w:t xml:space="preserve"> </w:t>
+      </w:r>
+      <w:r>
+        <w:t xml:space="preserve">1 2011 84</w:t>
+      </w:r>
+      <w:r>
+        <w:t xml:space="preserve"> </w:t>
+      </w:r>
+      <w:r>
+        <w:t xml:space="preserve">2 2012 84</w:t>
+      </w:r>
+      <w:r>
+        <w:t xml:space="preserve"> </w:t>
+      </w:r>
+      <w:r>
+        <w:t xml:space="preserve">3 2013 100</w:t>
+      </w:r>
+      <w:r>
+        <w:t xml:space="preserve"> </w:t>
+      </w:r>
+      <w:r>
+        <w:t xml:space="preserve">4 2014 100</w:t>
+      </w:r>
+      <w:r>
+        <w:t xml:space="preserve"> </w:t>
+      </w:r>
+      <w:r>
+        <w:t xml:space="preserve">5 2015 96</w:t>
+      </w:r>
+      <w:r>
+        <w:t xml:space="preserve"> </w:t>
+      </w:r>
+      <w:r>
+        <w:t xml:space="preserve">6 2016 94</w:t>
+      </w:r>
+      <w:r>
+        <w:t xml:space="preserve"> </w:t>
+      </w:r>
+      <w:r>
+        <w:t xml:space="preserve">7 2017 89</w:t>
+      </w:r>
+      <w:r>
+        <w:t xml:space="preserve"> </w:t>
+      </w:r>
+      <w:r>
+        <w:t xml:space="preserve">8 2018 88</w:t>
+      </w:r>
+      <w:r>
+        <w:t xml:space="preserve"> </w:t>
+      </w:r>
+      <w:r>
+        <w:t xml:space="preserve">9 2019 75) this seems like alot are being thrown out - manually check if WAI</w:t>
+      </w:r>
+      <w:r>
+        <w:t xml:space="preserve"> </w:t>
+      </w:r>
+      <w:r>
+        <w:t xml:space="preserve">Measurements were timed to begin before beginning of spring growth and to continue through the cessation of growth in the fall.</w:t>
+      </w:r>
+      <w:r>
+        <w:t xml:space="preserve"> </w:t>
+      </w:r>
+      <w:r>
+        <w:rPr>
+          <w:i/>
+        </w:rPr>
+        <w:t xml:space="preserve">(Give specifics, which may vary by site. Note that we adjusted timing at SCBI when we observed early leaf-out of understory shrubs/herbs)</w:t>
+      </w:r>
+      <w:r>
+        <w:t xml:space="preserve"> </w:t>
+      </w:r>
+      <w:r>
+        <w:t xml:space="preserve">The median start date was 4/14, which was adjusted when early leaf-out of understory shrubs and herbs was observed, and the median end date was 10/17, coinciding with late senesence in the plot. The earliest start date for intraannual measurements was in 2020 on March 30, and the latest end date was on 2012 on November 26.</w:t>
+      </w:r>
+    </w:p>
+    <w:p>
+      <w:pPr>
+        <w:pStyle w:val="BodyText"/>
+      </w:pPr>
+      <w:r>
+        <w:t xml:space="preserve">The dendroband data were manually cleaned by visual inspection. Three classes of mistakes: 1. Error in measurement - weekly measurement was drastically different from previous week and following week. Mistakes were removed from the raw data before modeling. (## cases) 2. Band slip or stuck - measurements freeze and remain unchanged until sudden jump followed by normal growth pattern. Band slips were sometimes followed by measurements indicating the band became stuck; in these cases, the tree was thrown out for the corresponding year. In cases where the slip was followed by normal growth, the initial slip-point was removed, and the following points were shifted down to the pre-slip level. (## cases) 3. Other - cases where data was clearly wrong but with unknown causes. This seemed to happen mostly in 2011, when the program was just beginning. In cases where several measurements were an issue, they were simply removed. If there were no clear solutions to</w:t>
+      </w:r>
+      <w:r>
+        <w:t xml:space="preserve"> </w:t>
+      </w:r>
+      <w:r>
+        <w:t xml:space="preserve">‘</w:t>
+      </w:r>
+      <w:r>
+        <w:t xml:space="preserve">fix</w:t>
+      </w:r>
+      <w:r>
+        <w:t xml:space="preserve">’</w:t>
+      </w:r>
+      <w:r>
+        <w:t xml:space="preserve"> </w:t>
+      </w:r>
+      <w:r>
+        <w:t xml:space="preserve">the data, the entire year was removed from the analysis.</w:t>
+      </w:r>
+    </w:p>
+    <w:p>
+      <w:pPr>
+        <w:pStyle w:val="BodyText"/>
+      </w:pPr>
+      <w:r>
+        <w:t xml:space="preserve">Daily maximum temperatures (TMAX) were obtained from a meteorological tower adjacent to the SCBI ForestGEO plot (data can be found on the ForestGEO climate portal, DOI on github). The R package climpact was used to plot TMAX for visual inspection (# points removed?). Climpact also identifies readings that were greater than 3 standard deviations away from yearly means. These points were labeled as outliers and removed from the dataset. Gaps in the SCBI meteorological tower data were subsequently filled using TMAX readings obtained from a National Center for Environmental Information (NCEI) weather station located in Front Royal, Virginia (</w:t>
+      </w:r>
+      <w:hyperlink r:id="rId29">
+        <w:r>
+          <w:rPr>
+            <w:rStyle w:val="Hyperlink"/>
+          </w:rPr>
+          <w:t xml:space="preserve">https://www.ncdc.noaa.gov/cdo-web/datasets/GHCND/stations/GHCND:USC00443229/detail</w:t>
+        </w:r>
+      </w:hyperlink>
+      <w:r>
+        <w:t xml:space="preserve">).</w:t>
+      </w:r>
+    </w:p>
+    <w:p>
+      <w:pPr>
+        <w:pStyle w:val="BodyText"/>
+      </w:pPr>
+      <w:r>
+        <w:t xml:space="preserve">leaf phenology data?</w:t>
+      </w:r>
+    </w:p>
+    <w:p>
+      <w:pPr>
+        <w:pStyle w:val="BodyText"/>
+      </w:pPr>
+      <w:r>
+        <w:t xml:space="preserve">• leaf phenology data from NEON and/or satellite-based (leaf phenology network:</w:t>
+      </w:r>
+      <w:r>
+        <w:t xml:space="preserve"> </w:t>
+      </w:r>
+      <w:hyperlink r:id="rId30">
+        <w:r>
+          <w:rPr>
+            <w:rStyle w:val="Hyperlink"/>
+          </w:rPr>
+          <w:t xml:space="preserve">https://www.usanpn.org/news/spring</w:t>
+        </w:r>
+      </w:hyperlink>
+      <w:r>
+        <w:t xml:space="preserve">) ?</w:t>
+      </w:r>
+    </w:p>
+    <w:p>
+      <w:pPr>
+        <w:pStyle w:val="BodyText"/>
+      </w:pPr>
+      <w:r>
+        <w:t xml:space="preserve">• NDVI or PRI?</w:t>
+      </w:r>
+      <w:r>
+        <w:t xml:space="preserve"> </w:t>
+      </w:r>
+      <w:hyperlink r:id="rId31">
+        <w:r>
+          <w:rPr>
+            <w:rStyle w:val="Hyperlink"/>
+          </w:rPr>
+          <w:t xml:space="preserve">https://onlinelibrary.wiley.com/doi/10.1111/gcb.15112</w:t>
+        </w:r>
+      </w:hyperlink>
+      <w:r>
+        <w:t xml:space="preserve"> </w:t>
+      </w:r>
+      <w:r>
+        <w:t xml:space="preserve">(from Ian)</w:t>
+      </w:r>
+    </w:p>
+    <w:p>
+      <w:pPr>
+        <w:pStyle w:val="BodyText"/>
+      </w:pPr>
+      <w:r>
+        <w:t xml:space="preserve">• From Ian: I noticed how the growth patterns observed by remote sensing pretty much mirror what Sean was finding with his dendro R package (btw is that functional on CRAN yet?) for both SERC and SCBI dendroband data.</w:t>
+      </w:r>
+    </w:p>
+    <w:p>
+      <w:pPr>
+        <w:pStyle w:val="BodyText"/>
+      </w:pPr>
+      <w:r>
+        <w:t xml:space="preserve">perhaps bring in cores?</w:t>
+      </w:r>
+    </w:p>
+    <w:p>
+      <w:pPr>
+        <w:pStyle w:val="BodyText"/>
+      </w:pPr>
+      <w:r>
+        <w:rPr>
+          <w:i/>
+        </w:rPr>
+        <w:t xml:space="preserve">Fitting growth curves</w:t>
+      </w:r>
+    </w:p>
+    <w:p>
+      <w:pPr>
+        <w:pStyle w:val="BodyText"/>
+      </w:pPr>
+      <w:r>
+        <w:t xml:space="preserve">We fit the model of</w:t>
+      </w:r>
+      <w:r>
+        <w:t xml:space="preserve"> </w:t>
+      </w:r>
+      <w:r>
+        <w:t xml:space="preserve">McMahon &amp; Parker (2015)</w:t>
+      </w:r>
+      <w:r>
+        <w:t xml:space="preserve"> </w:t>
+      </w:r>
+      <w:r>
+        <w:t xml:space="preserve">to define</w:t>
+      </w:r>
+      <w:r>
+        <w:t xml:space="preserve"> </w:t>
+      </w:r>
+      <w:r>
+        <w:rPr>
+          <w:i/>
+        </w:rPr>
+        <w:t xml:space="preserve">phenological dates and growth rates</w:t>
+      </w:r>
+      <w:r>
+        <w:t xml:space="preserve"> </w:t>
+      </w:r>
+      <w:r>
+        <w:t xml:space="preserve">(Fig. 1).</w:t>
+      </w:r>
+    </w:p>
+    <w:p>
+      <w:pPr>
+        <w:pStyle w:val="BodyText"/>
+      </w:pPr>
+      <w:r>
+        <w:rPr>
+          <w:i/>
+        </w:rPr>
         <w:t xml:space="preserve">Determining optimal climate windows</w:t>
       </w:r>
     </w:p>
@@ -917,71 +1440,11 @@
     </w:p>
     <w:p>
       <w:pPr>
+        <w:numPr>
+          <w:ilvl w:val="0"/>
+          <w:numId w:val="1003"/>
+        </w:numPr>
         <w:pStyle w:val="Compact"/>
-        <w:numPr>
-          <w:numId w:val="1003"/>
-          <w:ilvl w:val="0"/>
-        </w:numPr>
-      </w:pPr>
-      <w:r>
-        <w:t xml:space="preserve">Model was fit to a random sample of 20 out of 106 tags to speed up computation.</w:t>
-      </w:r>
-      <w:r>
-        <w:t xml:space="preserve"> </w:t>
-      </w:r>
-      <w:r>
-        <w:rPr>
-          <w:i/>
-        </w:rPr>
-        <w:t xml:space="preserve">(This isn’t the case anymore, I fit it to all tag years)</w:t>
-      </w:r>
-    </w:p>
-    <w:p>
-      <w:pPr>
-        <w:pStyle w:val="Compact"/>
-        <w:numPr>
-          <w:numId w:val="1003"/>
-          <w:ilvl w:val="0"/>
-        </w:numPr>
-      </w:pPr>
-      <w:r>
-        <w:t xml:space="preserve">Climwin mean temperatures are recentered at 65F to help sanity check intercepts and slopes. 65F was chosen because it is a</w:t>
-      </w:r>
-      <w:r>
-        <w:t xml:space="preserve"> </w:t>
-      </w:r>
-      <w:r>
-        <w:t xml:space="preserve">“</w:t>
-      </w:r>
-      <w:r>
-        <w:t xml:space="preserve">typical</w:t>
-      </w:r>
-      <w:r>
-        <w:t xml:space="preserve">”</w:t>
-      </w:r>
-      <w:r>
-        <w:t xml:space="preserve"> </w:t>
-      </w:r>
-      <w:r>
-        <w:t xml:space="preserve">climwinmean value</w:t>
-      </w:r>
-      <w:r>
-        <w:t xml:space="preserve"> </w:t>
-      </w:r>
-      <w:r>
-        <w:rPr>
-          <w:i/>
-        </w:rPr>
-        <w:t xml:space="preserve">(Changed to 16 C based on updated climwin windows)</w:t>
-      </w:r>
-    </w:p>
-    <w:p>
-      <w:pPr>
-        <w:pStyle w:val="Compact"/>
-        <w:numPr>
-          <w:numId w:val="1003"/>
-          <w:ilvl w:val="0"/>
-        </w:numPr>
       </w:pPr>
       <w:r>
         <w:t xml:space="preserve">The multivariate model for</w:t>
@@ -1066,23 +1529,23 @@
     </w:p>
     <w:p>
       <w:pPr>
+        <w:numPr>
+          <w:ilvl w:val="1"/>
+          <w:numId w:val="1004"/>
+        </w:numPr>
         <w:pStyle w:val="Compact"/>
+      </w:pPr>
+      <w:r>
+        <w:t xml:space="preserve">Fixed effects: The interaction between wood type (diffuse vs ring porous) and climwin mean</w:t>
+      </w:r>
+    </w:p>
+    <w:p>
+      <w:pPr>
         <w:numPr>
+          <w:ilvl w:val="1"/>
           <w:numId w:val="1004"/>
-          <w:ilvl w:val="1"/>
         </w:numPr>
-      </w:pPr>
-      <w:r>
-        <w:t xml:space="preserve">Fixed effects: The interaction between wood type (diffuse vs ring porous) and climwin mean</w:t>
-      </w:r>
-    </w:p>
-    <w:p>
-      <w:pPr>
         <w:pStyle w:val="Compact"/>
-        <w:numPr>
-          <w:numId w:val="1004"/>
-          <w:ilvl w:val="1"/>
-        </w:numPr>
       </w:pPr>
       <w:r>
         <w:t xml:space="preserve">Random effects: tag number (no species just yet)</w:t>
@@ -1118,15 +1581,15 @@
         <w:t xml:space="preserve">This mixed-effect model was run within a heirarchal bayesian framework.</w:t>
       </w:r>
     </w:p>
+    <w:bookmarkEnd w:id="32"/>
+    <w:bookmarkStart w:id="37" w:name="results"/>
     <w:p>
       <w:pPr>
         <w:pStyle w:val="Heading3"/>
       </w:pPr>
-      <w:bookmarkStart w:id="28" w:name="results"/>
       <w:r>
         <w:t xml:space="preserve">Results</w:t>
       </w:r>
-      <w:bookmarkEnd w:id="28"/>
     </w:p>
     <w:p>
       <w:pPr>
@@ -1962,7 +2425,7 @@
                     </pic:cNvPicPr>
                   </pic:nvPicPr>
                   <pic:blipFill>
-                    <a:blip r:embed="rId29"/>
+                    <a:blip r:embed="rId33"/>
                     <a:stretch>
                       <a:fillRect/>
                     </a:stretch>
@@ -2017,7 +2480,7 @@
                     </pic:cNvPicPr>
                   </pic:nvPicPr>
                   <pic:blipFill>
-                    <a:blip r:embed="rId30"/>
+                    <a:blip r:embed="rId34"/>
                     <a:stretch>
                       <a:fillRect/>
                     </a:stretch>
@@ -2362,7 +2825,7 @@
                     </pic:cNvPicPr>
                   </pic:nvPicPr>
                   <pic:blipFill>
-                    <a:blip r:embed="rId31"/>
+                    <a:blip r:embed="rId35"/>
                     <a:stretch>
                       <a:fillRect/>
                     </a:stretch>
@@ -2436,7 +2899,7 @@
                     </pic:cNvPicPr>
                   </pic:nvPicPr>
                   <pic:blipFill>
-                    <a:blip r:embed="rId32"/>
+                    <a:blip r:embed="rId36"/>
                     <a:stretch>
                       <a:fillRect/>
                     </a:stretch>
@@ -2483,15 +2946,15 @@
         <w:t xml:space="preserve">is represented by the solid blue line and credible intervals are represented by bands.</w:t>
       </w:r>
     </w:p>
+    <w:bookmarkEnd w:id="37"/>
+    <w:bookmarkStart w:id="39" w:name="discussion"/>
     <w:p>
       <w:pPr>
         <w:pStyle w:val="Heading3"/>
       </w:pPr>
-      <w:bookmarkStart w:id="33" w:name="discussion"/>
       <w:r>
         <w:t xml:space="preserve">Discussion</w:t>
       </w:r>
-      <w:bookmarkEnd w:id="33"/>
     </w:p>
     <w:p>
       <w:pPr>
@@ -2521,7 +2984,7 @@
                     </pic:cNvPicPr>
                   </pic:nvPicPr>
                   <pic:blipFill>
-                    <a:blip r:embed="rId34"/>
+                    <a:blip r:embed="rId38"/>
                     <a:stretch>
                       <a:fillRect/>
                     </a:stretch>
@@ -2619,23 +3082,49 @@
         <w:t xml:space="preserve">We present a stepping stone for future studies to build upon.</w:t>
       </w:r>
     </w:p>
+    <w:bookmarkEnd w:id="39"/>
+    <w:bookmarkStart w:id="40" w:name="content-to-incorporate"/>
+    <w:p>
+      <w:pPr>
+        <w:pStyle w:val="Heading3"/>
+      </w:pPr>
+      <w:r>
+        <w:t xml:space="preserve">(Content to incorporate)</w:t>
+      </w:r>
+    </w:p>
+    <w:p>
+      <w:pPr>
+        <w:pStyle w:val="FirstParagraph"/>
+      </w:pPr>
+      <w:r>
+        <w:t xml:space="preserve">N. American strategies have conservative strategies when it comes to phenology, as historically they’ve been subject to more spring frosts. Thus, climate change is having less impact (Zohner et al., 2020); Leaf velocity discussion? - - RP trees BB = 25% and 75% leaf development = 50% growth (D’Orangeville). Are DP trees leafing up earlier? If yes, how much earlier? Similar to 25,50,75% DOY retreat?</w:t>
+      </w:r>
+    </w:p>
     <w:p>
       <w:pPr>
         <w:pStyle w:val="BodyText"/>
       </w:pPr>
       <w:r>
-        <w:t xml:space="preserve">Content to incorporate: N. American strategies have conservative strategies when it comes to phenology, as historically they’ve been subject to more spring frosts. Thus, climate change is having less impact (Zohner et al., 2020); Leaf velocity discussion? - - RP trees BB = 25% and 75% leaf development = 50% growth (D’Orangeville). Are DP trees leafing up earlier? If yes, how much earlier? Similar to 25,50,75% DOY retreat?</w:t>
-      </w:r>
-    </w:p>
+        <w:t xml:space="preserve">Another study found that the velocity of leaf development is correlated to bud burst timing, such that the later in the Spring bud burst occurred, the faster leaves developed and vice versa (Klosterman &amp; Hufkins &amp; Richardson, 2018).</w:t>
+      </w:r>
+    </w:p>
+    <w:p>
+      <w:pPr>
+        <w:pStyle w:val="BodyText"/>
+      </w:pPr>
+      <w:r>
+        <w:t xml:space="preserve">The timing of tree growth has profound impacts on ecosystem interactions, as well as dictates periods of highest drought sensitivity in temperate forests (Foster, 2014; D’Orangeville et al. in review). Species have co-evolved to utilize the phenological stages of trees at specific times in the year. If the timing of intraannual phenology traits were to shift, that could harm the species depending on the trees (). Additionally, if a drought were to occur when trees were at their peak growth rates, the resulting decrease in that year’s NPP would reduce the total amount of carbon sequestered, contributing to a climate feedback loop further exacerbating these potential shifts (source?).</w:t>
+      </w:r>
+    </w:p>
+    <w:bookmarkEnd w:id="40"/>
+    <w:bookmarkStart w:id="41" w:name="acknowledgements"/>
     <w:p>
       <w:pPr>
         <w:pStyle w:val="Heading3"/>
       </w:pPr>
-      <w:bookmarkStart w:id="35" w:name="acknowledgements"/>
       <w:r>
         <w:t xml:space="preserve">Acknowledgements</w:t>
       </w:r>
-      <w:bookmarkEnd w:id="35"/>
     </w:p>
     <w:p>
       <w:pPr>
@@ -2645,25 +3134,25 @@
         <w:t xml:space="preserve">ForestGEO</w:t>
       </w:r>
     </w:p>
+    <w:bookmarkEnd w:id="41"/>
+    <w:bookmarkStart w:id="42" w:name="author-contributions"/>
     <w:p>
       <w:pPr>
         <w:pStyle w:val="Heading3"/>
       </w:pPr>
-      <w:bookmarkStart w:id="36" w:name="author-contributions"/>
       <w:r>
         <w:t xml:space="preserve">Author Contributions</w:t>
       </w:r>
-      <w:bookmarkEnd w:id="36"/>
-    </w:p>
+    </w:p>
+    <w:bookmarkEnd w:id="42"/>
+    <w:bookmarkStart w:id="43" w:name="supporting-information"/>
     <w:p>
       <w:pPr>
         <w:pStyle w:val="Heading3"/>
       </w:pPr>
-      <w:bookmarkStart w:id="37" w:name="supporting-information"/>
       <w:r>
         <w:t xml:space="preserve">Supporting Information</w:t>
       </w:r>
-      <w:bookmarkEnd w:id="37"/>
     </w:p>
     <w:p>
       <w:pPr>
@@ -2681,18 +3170,18 @@
         <w:t xml:space="preserve">Figure S1. Full climwin output for DOY 25 for diffuse porous species at SCBI.</w:t>
       </w:r>
     </w:p>
+    <w:bookmarkEnd w:id="43"/>
+    <w:bookmarkStart w:id="47" w:name="references"/>
     <w:p>
       <w:pPr>
         <w:pStyle w:val="Heading3"/>
       </w:pPr>
-      <w:bookmarkStart w:id="38" w:name="references"/>
       <w:r>
         <w:t xml:space="preserve">References</w:t>
       </w:r>
-      <w:bookmarkEnd w:id="38"/>
-    </w:p>
-    <w:bookmarkStart w:id="41" w:name="refs"/>
-    <w:bookmarkStart w:id="40" w:name="ref-mcmahon_general_2015"/>
+    </w:p>
+    <w:bookmarkStart w:id="46" w:name="refs"/>
+    <w:bookmarkStart w:id="45" w:name="ref-mcmahon_general_2015"/>
     <w:p>
       <w:pPr>
         <w:pStyle w:val="Bibliography"/>
@@ -2727,7 +3216,7 @@
       <w:r>
         <w:t xml:space="preserve"> </w:t>
       </w:r>
-      <w:hyperlink r:id="rId39">
+      <w:hyperlink r:id="rId44">
         <w:r>
           <w:rPr>
             <w:rStyle w:val="Hyperlink"/>
@@ -2736,8 +3225,9 @@
         </w:r>
       </w:hyperlink>
     </w:p>
-    <w:bookmarkEnd w:id="40"/>
-    <w:bookmarkEnd w:id="41"/>
+    <w:bookmarkEnd w:id="45"/>
+    <w:bookmarkEnd w:id="46"/>
+    <w:bookmarkEnd w:id="47"/>
     <w:sectPr/>
   </w:body>
 </w:document>
@@ -3361,7 +3851,7 @@
       <w:rFonts w:asciiTheme="majorHAnsi" w:eastAsiaTheme="majorEastAsia" w:hAnsiTheme="majorHAnsi" w:cstheme="majorBidi"/>
       <w:b/>
       <w:bCs/>
-      <w:color w:val="345A8A" w:themeColor="accent1" w:themeShade="B5"/>
+      <w:color w:val="4F81BD" w:themeColor="accent1"/>
       <w:sz w:val="32"/>
       <w:szCs w:val="32"/>
     </w:rPr>
@@ -3384,8 +3874,8 @@
       <w:b/>
       <w:bCs/>
       <w:color w:val="4F81BD" w:themeColor="accent1"/>
-      <w:sz w:val="32"/>
-      <w:szCs w:val="32"/>
+      <w:sz w:val="28"/>
+      <w:szCs w:val="28"/>
     </w:rPr>
   </w:style>
   <w:style w:type="paragraph" w:styleId="Heading3">
@@ -3406,8 +3896,8 @@
       <w:b/>
       <w:bCs/>
       <w:color w:val="4F81BD" w:themeColor="accent1"/>
-      <w:sz w:val="28"/>
-      <w:szCs w:val="28"/>
+      <w:sz w:val="24"/>
+      <w:szCs w:val="24"/>
     </w:rPr>
   </w:style>
   <w:style w:type="paragraph" w:styleId="Heading4">
@@ -3425,7 +3915,7 @@
     </w:pPr>
     <w:rPr>
       <w:rFonts w:asciiTheme="majorHAnsi" w:eastAsiaTheme="majorEastAsia" w:hAnsiTheme="majorHAnsi" w:cstheme="majorBidi"/>
-      <w:b/>
+      <w:i/>
       <w:bCs/>
       <w:color w:val="4F81BD" w:themeColor="accent1"/>
       <w:sz w:val="24"/>
@@ -3447,7 +3937,6 @@
     </w:pPr>
     <w:rPr>
       <w:rFonts w:asciiTheme="majorHAnsi" w:eastAsiaTheme="majorEastAsia" w:hAnsiTheme="majorHAnsi" w:cstheme="majorBidi"/>
-      <w:i/>
       <w:iCs/>
       <w:color w:val="4F81BD" w:themeColor="accent1"/>
       <w:sz w:val="24"/>
@@ -3543,14 +4032,8 @@
     <w:qFormat/>
     <w:pPr>
       <w:spacing w:before="100" w:after="100"/>
-      <w:ind w:firstLine="0"/>
+      <w:ind w:firstLine="0" w:left="480" w:right="480"/>
     </w:pPr>
-    <w:rPr>
-      <w:rFonts w:asciiTheme="majorHAnsi" w:eastAsiaTheme="majorEastAsia" w:hAnsiTheme="majorHAnsi" w:cstheme="majorBidi"/>
-      <w:bCs/>
-      <w:sz w:val="20"/>
-      <w:szCs w:val="20"/>
-    </w:rPr>
   </w:style>
   <w:style w:type="paragraph" w:styleId="FootnoteText">
     <w:name w:val="Footnote Text"/>
@@ -3643,6 +4126,10 @@
       <w:rFonts w:ascii="Consolas" w:hAnsi="Consolas"/>
       <w:sz w:val="22"/>
     </w:rPr>
+  </w:style>
+  <w:style w:type="character" w:customStyle="1" w:styleId="SectionNumber">
+    <w:name w:val="Section Number"/>
+    <w:basedOn w:val="BodyTextChar"/>
   </w:style>
   <w:style w:type="character" w:styleId="FootnoteReference">
     <w:name w:val="Footnote Reference"/>

</xml_diff>

<commit_message>
remove notes on additional analysis ideas
#20
</commit_message>
<xml_diff>
--- a/doc/manuscript/Dow_manuscript.docx
+++ b/doc/manuscript/Dow_manuscript.docx
@@ -978,7 +978,7 @@
     </w:tbl>
     <w:bookmarkEnd w:id="27"/>
     <w:bookmarkEnd w:id="28"/>
-    <w:bookmarkStart w:id="36" w:name="materials-and-methods"/>
+    <w:bookmarkStart w:id="34" w:name="materials-and-methods"/>
     <w:p>
       <w:pPr>
         <w:pStyle w:val="Heading3"/>
@@ -987,7 +987,7 @@
         <w:t xml:space="preserve">Materials and Methods</w:t>
       </w:r>
     </w:p>
-    <w:bookmarkStart w:id="32" w:name="study-sites-and-data"/>
+    <w:bookmarkStart w:id="30" w:name="study-sites-and-data"/>
     <w:p>
       <w:pPr>
         <w:pStyle w:val="Heading4"/>
@@ -1353,157 +1353,86 @@
         <w:t xml:space="preserve">).</w:t>
       </w:r>
     </w:p>
-    <w:p>
-      <w:pPr>
-        <w:pStyle w:val="BodyText"/>
-      </w:pPr>
-      <w:r>
-        <w:t xml:space="preserve">leaf phenology data?</w:t>
-      </w:r>
-    </w:p>
-    <w:p>
-      <w:pPr>
-        <w:pStyle w:val="BodyText"/>
-      </w:pPr>
-      <w:r>
-        <w:t xml:space="preserve">• leaf phenology data from NEON and/or satellite-based (leaf phenology network:</w:t>
-      </w:r>
-      <w:r>
-        <w:t xml:space="preserve"> </w:t>
-      </w:r>
-      <w:hyperlink r:id="rId30">
-        <w:r>
-          <w:rPr>
-            <w:rStyle w:val="Hyperlink"/>
-          </w:rPr>
-          <w:t xml:space="preserve">https://www.usanpn.org/news/spring</w:t>
-        </w:r>
-      </w:hyperlink>
-      <w:r>
-        <w:t xml:space="preserve">) ?</w:t>
-      </w:r>
-    </w:p>
-    <w:p>
-      <w:pPr>
-        <w:pStyle w:val="BodyText"/>
-      </w:pPr>
-      <w:r>
-        <w:t xml:space="preserve">• NDVI or PRI?</w:t>
-      </w:r>
-      <w:r>
-        <w:t xml:space="preserve"> </w:t>
-      </w:r>
-      <w:hyperlink r:id="rId31">
-        <w:r>
-          <w:rPr>
-            <w:rStyle w:val="Hyperlink"/>
-          </w:rPr>
-          <w:t xml:space="preserve">https://onlinelibrary.wiley.com/doi/10.1111/gcb.15112</w:t>
-        </w:r>
-      </w:hyperlink>
-      <w:r>
-        <w:t xml:space="preserve"> </w:t>
-      </w:r>
-      <w:r>
-        <w:t xml:space="preserve">(from Ian)</w:t>
-      </w:r>
-    </w:p>
-    <w:p>
-      <w:pPr>
-        <w:pStyle w:val="BodyText"/>
-      </w:pPr>
-      <w:r>
-        <w:t xml:space="preserve">• From Ian: I noticed how the growth patterns observed by remote sensing pretty much mirror what Sean was finding with his dendro R package (btw is that functional on CRAN yet?) for both SERC and SCBI dendroband data.</w:t>
-      </w:r>
-    </w:p>
-    <w:p>
-      <w:pPr>
-        <w:pStyle w:val="BodyText"/>
-      </w:pPr>
-      <w:r>
-        <w:t xml:space="preserve">perhaps bring in cores?</w:t>
+    <w:bookmarkEnd w:id="30"/>
+    <w:bookmarkStart w:id="31" w:name="fitting-growth-curves"/>
+    <w:p>
+      <w:pPr>
+        <w:pStyle w:val="Heading4"/>
+      </w:pPr>
+      <w:r>
+        <w:t xml:space="preserve">Fitting growth curves</w:t>
+      </w:r>
+    </w:p>
+    <w:p>
+      <w:pPr>
+        <w:pStyle w:val="FirstParagraph"/>
+      </w:pPr>
+      <w:r>
+        <w:t xml:space="preserve">We fit the model of</w:t>
+      </w:r>
+      <w:r>
+        <w:t xml:space="preserve"> </w:t>
+      </w:r>
+      <w:r>
+        <w:t xml:space="preserve">McMahon &amp; Parker (2015)</w:t>
+      </w:r>
+      <w:r>
+        <w:t xml:space="preserve"> </w:t>
+      </w:r>
+      <w:r>
+        <w:t xml:space="preserve">to define</w:t>
+      </w:r>
+      <w:r>
+        <w:t xml:space="preserve"> </w:t>
+      </w:r>
+      <w:r>
+        <w:rPr>
+          <w:i/>
+        </w:rPr>
+        <w:t xml:space="preserve">phenological dates and growth rates</w:t>
+      </w:r>
+      <w:r>
+        <w:t xml:space="preserve"> </w:t>
+      </w:r>
+      <w:r>
+        <w:t xml:space="preserve">(Fig. 1).</w:t>
+      </w:r>
+    </w:p>
+    <w:bookmarkEnd w:id="31"/>
+    <w:bookmarkStart w:id="32" w:name="determining-optimal-climate-windows"/>
+    <w:p>
+      <w:pPr>
+        <w:pStyle w:val="Heading4"/>
+      </w:pPr>
+      <w:r>
+        <w:t xml:space="preserve">Determining optimal climate windows</w:t>
+      </w:r>
+    </w:p>
+    <w:p>
+      <w:pPr>
+        <w:pStyle w:val="FirstParagraph"/>
+      </w:pPr>
+      <w:r>
+        <w:t xml:space="preserve">The period where the phenology milestone(s) were most affected by changes in early Spring temperature was determined using the R package Climwin. This package tests the correlation between climate variables (TMAX) and biological variables (DOY, max rate DOY, total growth) within a specified time-frame, reporting correlation and delta AIC’s of each</w:t>
+      </w:r>
+      <w:r>
+        <w:t xml:space="preserve"> </w:t>
+      </w:r>
+      <w:r>
+        <w:t xml:space="preserve">‘</w:t>
+      </w:r>
+      <w:r>
+        <w:t xml:space="preserve">window</w:t>
+      </w:r>
+      <w:r>
+        <w:t xml:space="preserve">’</w:t>
+      </w:r>
+      <w:r>
+        <w:t xml:space="preserve">. as the best-model. We instructed Climwin to search for the best window beginning at February 1st and ending at the mean DOY for each phenology variable (chart in SI?). This was done to find corresponding (median of 95% CI window open and close) start and end dates for the analysis of ring-porous and diffuse-porous trees, as well as all trees pooled together.</w:t>
       </w:r>
     </w:p>
     <w:bookmarkEnd w:id="32"/>
-    <w:bookmarkStart w:id="33" w:name="fitting-growth-curves"/>
-    <w:p>
-      <w:pPr>
-        <w:pStyle w:val="Heading4"/>
-      </w:pPr>
-      <w:r>
-        <w:t xml:space="preserve">Fitting growth curves</w:t>
-      </w:r>
-    </w:p>
-    <w:p>
-      <w:pPr>
-        <w:pStyle w:val="FirstParagraph"/>
-      </w:pPr>
-      <w:r>
-        <w:t xml:space="preserve">We fit the model of</w:t>
-      </w:r>
-      <w:r>
-        <w:t xml:space="preserve"> </w:t>
-      </w:r>
-      <w:r>
-        <w:t xml:space="preserve">McMahon &amp; Parker (2015)</w:t>
-      </w:r>
-      <w:r>
-        <w:t xml:space="preserve"> </w:t>
-      </w:r>
-      <w:r>
-        <w:t xml:space="preserve">to define</w:t>
-      </w:r>
-      <w:r>
-        <w:t xml:space="preserve"> </w:t>
-      </w:r>
-      <w:r>
-        <w:rPr>
-          <w:i/>
-        </w:rPr>
-        <w:t xml:space="preserve">phenological dates and growth rates</w:t>
-      </w:r>
-      <w:r>
-        <w:t xml:space="preserve"> </w:t>
-      </w:r>
-      <w:r>
-        <w:t xml:space="preserve">(Fig. 1).</w:t>
-      </w:r>
-    </w:p>
-    <w:bookmarkEnd w:id="33"/>
-    <w:bookmarkStart w:id="34" w:name="determining-optimal-climate-windows"/>
-    <w:p>
-      <w:pPr>
-        <w:pStyle w:val="Heading4"/>
-      </w:pPr>
-      <w:r>
-        <w:t xml:space="preserve">Determining optimal climate windows</w:t>
-      </w:r>
-    </w:p>
-    <w:p>
-      <w:pPr>
-        <w:pStyle w:val="FirstParagraph"/>
-      </w:pPr>
-      <w:r>
-        <w:t xml:space="preserve">The period where the phenology milestone(s) were most affected by changes in early Spring temperature was determined using the R package Climwin. This package tests the correlation between climate variables (TMAX) and biological variables (DOY, max rate DOY, total growth) within a specified time-frame, reporting correlation and delta AIC’s of each</w:t>
-      </w:r>
-      <w:r>
-        <w:t xml:space="preserve"> </w:t>
-      </w:r>
-      <w:r>
-        <w:t xml:space="preserve">‘</w:t>
-      </w:r>
-      <w:r>
-        <w:t xml:space="preserve">window</w:t>
-      </w:r>
-      <w:r>
-        <w:t xml:space="preserve">’</w:t>
-      </w:r>
-      <w:r>
-        <w:t xml:space="preserve">. as the best-model. We instructed Climwin to search for the best window beginning at February 1st and ending at the mean DOY for each phenology variable (chart in SI?). This was done to find corresponding (median of 95% CI window open and close) start and end dates for the analysis of ring-porous and diffuse-porous trees, as well as all trees pooled together.</w:t>
-      </w:r>
-    </w:p>
-    <w:bookmarkEnd w:id="34"/>
-    <w:bookmarkStart w:id="35" w:name="hypothesis-testing"/>
+    <w:bookmarkStart w:id="33" w:name="hypothesis-testing"/>
     <w:p>
       <w:pPr>
         <w:pStyle w:val="Heading4"/>
@@ -1671,9 +1600,9 @@
         <w:t xml:space="preserve">This mixed-effect model was run within a heirarchal bayesian framework.</w:t>
       </w:r>
     </w:p>
-    <w:bookmarkEnd w:id="35"/>
-    <w:bookmarkEnd w:id="36"/>
-    <w:bookmarkStart w:id="41" w:name="results"/>
+    <w:bookmarkEnd w:id="33"/>
+    <w:bookmarkEnd w:id="34"/>
+    <w:bookmarkStart w:id="39" w:name="results"/>
     <w:p>
       <w:pPr>
         <w:pStyle w:val="Heading3"/>
@@ -2516,7 +2445,7 @@
                     </pic:cNvPicPr>
                   </pic:nvPicPr>
                   <pic:blipFill>
-                    <a:blip r:embed="rId37"/>
+                    <a:blip r:embed="rId35"/>
                     <a:stretch>
                       <a:fillRect/>
                     </a:stretch>
@@ -2571,7 +2500,7 @@
                     </pic:cNvPicPr>
                   </pic:nvPicPr>
                   <pic:blipFill>
-                    <a:blip r:embed="rId38"/>
+                    <a:blip r:embed="rId36"/>
                     <a:stretch>
                       <a:fillRect/>
                     </a:stretch>
@@ -2916,7 +2845,7 @@
                     </pic:cNvPicPr>
                   </pic:nvPicPr>
                   <pic:blipFill>
-                    <a:blip r:embed="rId39"/>
+                    <a:blip r:embed="rId37"/>
                     <a:stretch>
                       <a:fillRect/>
                     </a:stretch>
@@ -2990,7 +2919,7 @@
                     </pic:cNvPicPr>
                   </pic:nvPicPr>
                   <pic:blipFill>
-                    <a:blip r:embed="rId40"/>
+                    <a:blip r:embed="rId38"/>
                     <a:stretch>
                       <a:fillRect/>
                     </a:stretch>
@@ -3037,8 +2966,8 @@
         <w:t xml:space="preserve">is represented by the solid blue line and credible intervals are represented by bands.</w:t>
       </w:r>
     </w:p>
-    <w:bookmarkEnd w:id="41"/>
-    <w:bookmarkStart w:id="44" w:name="discussion"/>
+    <w:bookmarkEnd w:id="39"/>
+    <w:bookmarkStart w:id="42" w:name="discussion"/>
     <w:p>
       <w:pPr>
         <w:pStyle w:val="Heading3"/>
@@ -3075,7 +3004,7 @@
                     </pic:cNvPicPr>
                   </pic:nvPicPr>
                   <pic:blipFill>
-                    <a:blip r:embed="rId42"/>
+                    <a:blip r:embed="rId40"/>
                     <a:stretch>
                       <a:fillRect/>
                     </a:stretch>
@@ -3130,7 +3059,7 @@
                     </pic:cNvPicPr>
                   </pic:nvPicPr>
                   <pic:blipFill>
-                    <a:blip r:embed="rId43"/>
+                    <a:blip r:embed="rId41"/>
                     <a:stretch>
                       <a:fillRect/>
                     </a:stretch>
@@ -3228,14 +3157,76 @@
         <w:t xml:space="preserve">We present a stepping stone for future studies to build upon.</w:t>
       </w:r>
     </w:p>
+    <w:bookmarkEnd w:id="42"/>
+    <w:bookmarkStart w:id="43" w:name="content-to-incorporate"/>
+    <w:p>
+      <w:pPr>
+        <w:pStyle w:val="Heading3"/>
+      </w:pPr>
+      <w:r>
+        <w:t xml:space="preserve">(Content to incorporate)</w:t>
+      </w:r>
+    </w:p>
+    <w:p>
+      <w:pPr>
+        <w:pStyle w:val="FirstParagraph"/>
+      </w:pPr>
+      <w:r>
+        <w:t xml:space="preserve">N. American strategies have conservative strategies when it comes to phenology, as historically they’ve been subject to more spring frosts. Thus, climate change is having less impact (Zohner et al., 2020); Leaf velocity discussion? - - RP trees BB = 25% and 75% leaf development = 50% growth (D’Orangeville). Are DP trees leafing up earlier? If yes, how much earlier? Similar to 25,50,75% DOY retreat?</w:t>
+      </w:r>
+    </w:p>
+    <w:p>
+      <w:pPr>
+        <w:pStyle w:val="BodyText"/>
+      </w:pPr>
+      <w:r>
+        <w:t xml:space="preserve">Another study found that the velocity of leaf development is correlated to bud burst timing, such that the later in the Spring bud burst occurred, the faster leaves developed and vice versa (Klosterman &amp; Hufkins &amp; Richardson, 2018).</w:t>
+      </w:r>
+    </w:p>
+    <w:p>
+      <w:pPr>
+        <w:pStyle w:val="BodyText"/>
+      </w:pPr>
+      <w:r>
+        <w:t xml:space="preserve">The timing of tree growth has profound impacts on ecosystem interactions, as well as dictates periods of highest drought sensitivity in temperate forests (Foster, 2014; D’Orangeville et al. in review). Species have co-evolved to utilize the phenological stages of trees at specific times in the year. If the timing of intraannual phenology traits were to shift, that could harm the species depending on the trees (). Additionally, if a drought were to occur when trees were at their peak growth rates, the resulting decrease in that year’s NPP would reduce the total amount of carbon sequestered, contributing to a climate feedback loop further exacerbating these potential shifts (source?).</w:t>
+      </w:r>
+    </w:p>
+    <w:bookmarkEnd w:id="43"/>
+    <w:bookmarkStart w:id="44" w:name="acknowledgements"/>
+    <w:p>
+      <w:pPr>
+        <w:pStyle w:val="Heading3"/>
+      </w:pPr>
+      <w:r>
+        <w:t xml:space="preserve">Acknowledgements</w:t>
+      </w:r>
+    </w:p>
+    <w:p>
+      <w:pPr>
+        <w:pStyle w:val="FirstParagraph"/>
+      </w:pPr>
+      <w:r>
+        <w:t xml:space="preserve">ForestGEO</w:t>
+      </w:r>
+    </w:p>
     <w:bookmarkEnd w:id="44"/>
-    <w:bookmarkStart w:id="45" w:name="content-to-incorporate"/>
+    <w:bookmarkStart w:id="45" w:name="author-contributions"/>
     <w:p>
       <w:pPr>
         <w:pStyle w:val="Heading3"/>
       </w:pPr>
       <w:r>
-        <w:t xml:space="preserve">(Content to incorporate)</w:t>
+        <w:t xml:space="preserve">Author Contributions</w:t>
+      </w:r>
+    </w:p>
+    <w:bookmarkEnd w:id="45"/>
+    <w:bookmarkStart w:id="46" w:name="supporting-information"/>
+    <w:p>
+      <w:pPr>
+        <w:pStyle w:val="Heading3"/>
+      </w:pPr>
+      <w:r>
+        <w:t xml:space="preserve">Supporting Information</w:t>
       </w:r>
     </w:p>
     <w:p>
@@ -3243,7 +3234,7 @@
         <w:pStyle w:val="FirstParagraph"/>
       </w:pPr>
       <w:r>
-        <w:t xml:space="preserve">N. American strategies have conservative strategies when it comes to phenology, as historically they’ve been subject to more spring frosts. Thus, climate change is having less impact (Zohner et al., 2020); Leaf velocity discussion? - - RP trees BB = 25% and 75% leaf development = 50% growth (D’Orangeville). Are DP trees leafing up earlier? If yes, how much earlier? Similar to 25,50,75% DOY retreat?</w:t>
+        <w:t xml:space="preserve">Figure S1. Full climwin output for DOY 25 for ring porous species at SCBI.</w:t>
       </w:r>
     </w:p>
     <w:p>
@@ -3251,7 +3242,7 @@
         <w:pStyle w:val="BodyText"/>
       </w:pPr>
       <w:r>
-        <w:t xml:space="preserve">Another study found that the velocity of leaf development is correlated to bud burst timing, such that the later in the Spring bud burst occurred, the faster leaves developed and vice versa (Klosterman &amp; Hufkins &amp; Richardson, 2018).</w:t>
+        <w:t xml:space="preserve">Figure S2. Full climwin output for DOY 25 for diffuse porous species at SCBI.</w:t>
       </w:r>
     </w:p>
     <w:p>
@@ -3259,91 +3250,29 @@
         <w:pStyle w:val="BodyText"/>
       </w:pPr>
       <w:r>
-        <w:t xml:space="preserve">The timing of tree growth has profound impacts on ecosystem interactions, as well as dictates periods of highest drought sensitivity in temperate forests (Foster, 2014; D’Orangeville et al. in review). Species have co-evolved to utilize the phenological stages of trees at specific times in the year. If the timing of intraannual phenology traits were to shift, that could harm the species depending on the trees (). Additionally, if a drought were to occur when trees were at their peak growth rates, the resulting decrease in that year’s NPP would reduce the total amount of carbon sequestered, contributing to a climate feedback loop further exacerbating these potential shifts (source?).</w:t>
-      </w:r>
-    </w:p>
-    <w:bookmarkEnd w:id="45"/>
-    <w:bookmarkStart w:id="46" w:name="acknowledgements"/>
+        <w:t xml:space="preserve">Figure S3. Full climwin output for DOY 25 for ring porous species at Harvard Forest.</w:t>
+      </w:r>
+    </w:p>
+    <w:p>
+      <w:pPr>
+        <w:pStyle w:val="BodyText"/>
+      </w:pPr>
+      <w:r>
+        <w:t xml:space="preserve">Figure S4. Full climwin output for DOY 25 for diffuse porous species at Harvard Forest.</w:t>
+      </w:r>
+    </w:p>
+    <w:bookmarkEnd w:id="46"/>
+    <w:bookmarkStart w:id="50" w:name="references"/>
     <w:p>
       <w:pPr>
         <w:pStyle w:val="Heading3"/>
       </w:pPr>
       <w:r>
-        <w:t xml:space="preserve">Acknowledgements</w:t>
-      </w:r>
-    </w:p>
-    <w:p>
-      <w:pPr>
-        <w:pStyle w:val="FirstParagraph"/>
-      </w:pPr>
-      <w:r>
-        <w:t xml:space="preserve">ForestGEO</w:t>
-      </w:r>
-    </w:p>
-    <w:bookmarkEnd w:id="46"/>
-    <w:bookmarkStart w:id="47" w:name="author-contributions"/>
-    <w:p>
-      <w:pPr>
-        <w:pStyle w:val="Heading3"/>
-      </w:pPr>
-      <w:r>
-        <w:t xml:space="preserve">Author Contributions</w:t>
-      </w:r>
-    </w:p>
-    <w:bookmarkEnd w:id="47"/>
-    <w:bookmarkStart w:id="48" w:name="supporting-information"/>
-    <w:p>
-      <w:pPr>
-        <w:pStyle w:val="Heading3"/>
-      </w:pPr>
-      <w:r>
-        <w:t xml:space="preserve">Supporting Information</w:t>
-      </w:r>
-    </w:p>
-    <w:p>
-      <w:pPr>
-        <w:pStyle w:val="FirstParagraph"/>
-      </w:pPr>
-      <w:r>
-        <w:t xml:space="preserve">Figure S1. Full climwin output for DOY 25 for ring porous species at SCBI.</w:t>
-      </w:r>
-    </w:p>
-    <w:p>
-      <w:pPr>
-        <w:pStyle w:val="BodyText"/>
-      </w:pPr>
-      <w:r>
-        <w:t xml:space="preserve">Figure S2. Full climwin output for DOY 25 for diffuse porous species at SCBI.</w:t>
-      </w:r>
-    </w:p>
-    <w:p>
-      <w:pPr>
-        <w:pStyle w:val="BodyText"/>
-      </w:pPr>
-      <w:r>
-        <w:t xml:space="preserve">Figure S3. Full climwin output for DOY 25 for ring porous species at Harvard Forest.</w:t>
-      </w:r>
-    </w:p>
-    <w:p>
-      <w:pPr>
-        <w:pStyle w:val="BodyText"/>
-      </w:pPr>
-      <w:r>
-        <w:t xml:space="preserve">Figure S4. Full climwin output for DOY 25 for diffuse porous species at Harvard Forest.</w:t>
-      </w:r>
-    </w:p>
-    <w:bookmarkEnd w:id="48"/>
-    <w:bookmarkStart w:id="52" w:name="references"/>
-    <w:p>
-      <w:pPr>
-        <w:pStyle w:val="Heading3"/>
-      </w:pPr>
-      <w:r>
         <w:t xml:space="preserve">References</w:t>
       </w:r>
     </w:p>
-    <w:bookmarkStart w:id="51" w:name="refs"/>
-    <w:bookmarkStart w:id="50" w:name="ref-mcmahon_general_2015"/>
+    <w:bookmarkStart w:id="49" w:name="refs"/>
+    <w:bookmarkStart w:id="48" w:name="ref-mcmahon_general_2015"/>
     <w:p>
       <w:pPr>
         <w:pStyle w:val="Bibliography"/>
@@ -3378,7 +3307,7 @@
       <w:r>
         <w:t xml:space="preserve"> </w:t>
       </w:r>
-      <w:hyperlink r:id="rId49">
+      <w:hyperlink r:id="rId47">
         <w:r>
           <w:rPr>
             <w:rStyle w:val="Hyperlink"/>
@@ -3387,9 +3316,9 @@
         </w:r>
       </w:hyperlink>
     </w:p>
+    <w:bookmarkEnd w:id="48"/>
+    <w:bookmarkEnd w:id="49"/>
     <w:bookmarkEnd w:id="50"/>
-    <w:bookmarkEnd w:id="51"/>
-    <w:bookmarkEnd w:id="52"/>
     <w:sectPr/>
   </w:body>
 </w:document>

</xml_diff>

<commit_message>
remove duplicate figure reference
</commit_message>
<xml_diff>
--- a/doc/manuscript/Dow_manuscript.docx
+++ b/doc/manuscript/Dow_manuscript.docx
@@ -2938,7 +2938,7 @@
           <wp:inline>
             <wp:extent cx="5334000" cy="2667000"/>
             <wp:effectExtent b="0" l="0" r="0" t="0"/>
-            <wp:docPr descr="Figure 6. Day of year where growth milestones were achied at (a) the Smithonian Conservation Biology Institute and (b) Harvard Forest." title="" id="1" name="Picture"/>
+            <wp:docPr descr="Figure 5. Day of year where growth milestones were achied at (a) the Smithonian Conservation Biology Institute and (b) Harvard Forest." title="" id="1" name="Picture"/>
             <a:graphic>
               <a:graphicData uri="http://schemas.openxmlformats.org/drawingml/2006/picture">
                 <pic:pic>
@@ -2981,7 +2981,7 @@
         <w:pStyle w:val="ImageCaption"/>
       </w:pPr>
       <w:r>
-        <w:t xml:space="preserve">Figure 6. Day of year where growth milestones were achied at (a) the Smithonian Conservation Biology Institute and (b) Harvard Forest.</w:t>
+        <w:t xml:space="preserve">Figure 5. Day of year where growth milestones were achied at (a) the Smithonian Conservation Biology Institute and (b) Harvard Forest.</w:t>
       </w:r>
     </w:p>
     <w:p>
@@ -2993,7 +2993,7 @@
           <wp:inline>
             <wp:extent cx="5334000" cy="2667000"/>
             <wp:effectExtent b="0" l="0" r="0" t="0"/>
-            <wp:docPr descr="Figure 6. Day of year where growth milestones were achied at (a) the Smithonian Conservation Biology Institute and (b) Harvard Forest." title="" id="1" name="Picture"/>
+            <wp:docPr descr="Figure 5. Day of year where growth milestones were achied at (a) the Smithonian Conservation Biology Institute and (b) Harvard Forest." title="" id="1" name="Picture"/>
             <a:graphic>
               <a:graphicData uri="http://schemas.openxmlformats.org/drawingml/2006/picture">
                 <pic:pic>
@@ -3036,7 +3036,7 @@
         <w:pStyle w:val="ImageCaption"/>
       </w:pPr>
       <w:r>
-        <w:t xml:space="preserve">Figure 6. Day of year where growth milestones were achied at (a) the Smithonian Conservation Biology Institute and (b) Harvard Forest.</w:t>
+        <w:t xml:space="preserve">Figure 5. Day of year where growth milestones were achied at (a) the Smithonian Conservation Biology Institute and (b) Harvard Forest.</w:t>
       </w:r>
     </w:p>
     <w:p>

</xml_diff>

<commit_message>
bit of work on intro & cleanup
</commit_message>
<xml_diff>
--- a/doc/manuscript/Dow_manuscript.docx
+++ b/doc/manuscript/Dow_manuscript.docx
@@ -16,7 +16,7 @@
         <w:t xml:space="preserve"> </w:t>
       </w:r>
       <w:r>
-        <w:t xml:space="preserve">Effect of spring temperatures on tree growth phenology in a temperate deciduous forest</w:t>
+        <w:t xml:space="preserve">Effect of spring temperatures on tree growth phenology in two temperate deciduous forests</w:t>
       </w:r>
     </w:p>
     <w:p>
@@ -313,7 +313,19 @@
         <w:pStyle w:val="FirstParagraph"/>
       </w:pPr>
       <w:r>
-        <w:t xml:space="preserve">In recent decades, an increase in average Spring temperature has been impacting many natural systems including forests (Parmesan &amp; Yohe, 2003; Zhihong, 2006).** The effects of this Spring warming are most apparent when examining leaf phenology shifts,</w:t>
+        <w:t xml:space="preserve">In recent decades, an increase in average spring temperature has been impacting many natural systems including forests (Parmesan &amp; Yohe, 2003; Zhihong, 2006).</w:t>
+      </w:r>
+      <w:r>
+        <w:t xml:space="preserve"> </w:t>
+      </w:r>
+      <w:r>
+        <w:t xml:space="preserve">Shifts in leaf phenology timing could be accompanied by changes in stem-growth phenology, which would likely affect woody productivity, carbon and nutrient cycling, and water use patterns in temperate forests (Keeling et al, 1996;).</w:t>
+      </w:r>
+      <w:r>
+        <w:t xml:space="preserve"> </w:t>
+      </w:r>
+      <w:r>
+        <w:t xml:space="preserve">The effects of this spring warming are most apparent when examining leaf phenology shifts,</w:t>
       </w:r>
       <w:r>
         <w:t xml:space="preserve"> </w:t>
@@ -325,7 +337,15 @@
         <w:t xml:space="preserve">which have been extensively studied (Way, 2011; Klosterman &amp; Hufkins &amp; Richardson, 2018), leading to many critical observations</w:t>
       </w:r>
       <w:r>
-        <w:t xml:space="preserve">. As temperatures are increasing, some regions have seen earlier leaf out in deciduous trees, sometimes matched or exceeded by later leaf senescence, meaning a potential shift in growing season timing or length (Ibáñez et al, 2010; Jeong et al., 2011). The timing of this Spring warming also has a significant effect on leaf phenology response (Crabbe et al, 2016).</w:t>
+        <w:t xml:space="preserve">. As temperatures are increasing, some regions have seen earlier leaf out in deciduous trees, sometimes matched or exceeded by later leaf senescence, meaning a potential shift in growing season timing or length (Ibáñez et al, 2010; Jeong et al., 2011). The timing of this spring warming also has a significant effect on leaf phenology response (Crabbe et al, 2016).</w:t>
+      </w:r>
+    </w:p>
+    <w:p>
+      <w:pPr>
+        <w:pStyle w:val="BodyText"/>
+      </w:pPr>
+      <w:r>
+        <w:t xml:space="preserve">Many observations of climate induced phenological shifts are based on GIS (), eddy-covarience measurements (), or other broad scale measurements of phenological timing, and do little to discern differences between individual species, where leaf and stem-growth phenology can be decoupled (D’Orangeville et al, in review).</w:t>
       </w:r>
     </w:p>
     <w:bookmarkEnd w:id="23"/>
@@ -343,7 +363,28 @@
         <w:pStyle w:val="FirstParagraph"/>
       </w:pPr>
       <w:r>
-        <w:t xml:space="preserve">Shifts in leaf phenology timing could be accompanied by changes in stem-growth phenology, which would likely affect woody productivity, carbon and nutrient cycling, and water use patterns in temperate forests (Keeling et al, 1996;). However, the fine-scale responses of temperate deciduous tree growth to a warming Spring are not commonly recorded due to the increased effort required (). Many observations of climate induced phenological shifts are based on GIS (), eddy-covarience measurements (), or other broad scale measurements of phenological timing, and do little to discern differences between individual species, where leaf and stem-growth phenology can be decoupled (D’Orangeville et al, in review).</w:t>
+        <w:t xml:space="preserve">Earlier leaf up timings could signal that these trees are shifting their growth windows in response to increasing spring temperatures, but to date, very little research has been done on this topic.</w:t>
+      </w:r>
+      <w:r>
+        <w:t xml:space="preserve"> </w:t>
+      </w:r>
+      <w:r>
+        <w:t xml:space="preserve">In fact, we know little about the stem-growth phenology of temperate deciduous species — let alone how these are affected by changes in spring temperature patterns.</w:t>
+      </w:r>
+      <w:r>
+        <w:t xml:space="preserve"> </w:t>
+      </w:r>
+      <w:r>
+        <w:rPr>
+          <w:i/>
+        </w:rPr>
+        <w:t xml:space="preserve">(but check into this…. I suspect there may be some that we’re missing)</w:t>
+      </w:r>
+      <w:r>
+        <w:t xml:space="preserve"> </w:t>
+      </w:r>
+      <w:r>
+        <w:t xml:space="preserve">Warming events in late-spring were shown to shift leaf emergence timing back more than early-spring warming (Freidl et al, 2014) and earlier leaf emergence has been shown to cause complex lagged effects on subsequent seasonal growth in European broad leaf deciduous and mixed forests (Crabbe et al, 2016). Identifying the pre-season period of greatest sensitivity of intraannual growth, along with the effect warming within that period has on other stem phenology traits could help unravel the mysteries of tree growth.</w:t>
       </w:r>
     </w:p>
     <w:p>
@@ -352,14 +393,6 @@
       </w:pPr>
       <w:r>
         <w:t xml:space="preserve">Tree-ring records give some hints that warmer springs may increase annual growth (Helcoski et al. 2019), but tree-rings tell us nothing about the timing of that growth. Timing of intraannual stem-growth is extremely important as well.</w:t>
-      </w:r>
-    </w:p>
-    <w:p>
-      <w:pPr>
-        <w:pStyle w:val="BodyText"/>
-      </w:pPr>
-      <w:r>
-        <w:t xml:space="preserve">Earlier leaf up timings could signal that these trees are shifting their growth windows in response to increasing Spring temperatures, but to date, very little research has been done on topics like these. In fact, we know little about the stem-growth phenology of temperate deciduous species — let alone how these are affected by changes in Spring temperature patterns. Warming events in late-Spring were shown to shift leaf emergence timing back more than early-Spring warming (Freidl et al, 2014) and earlier leaf emergence has been shown to cause complex lagged effects on subsequent seasonal growth in European broad leaf deciduous and mixed forests (Crabbe et al, 2016). Identifying the pre-season period of greatest sensitivity of intraannual growth, along with the effect warming within that period has on other stem phenology traits could help unravel the mysteries of tree growth.</w:t>
       </w:r>
     </w:p>
     <w:bookmarkEnd w:id="24"/>
@@ -385,7 +418,7 @@
         <w:pStyle w:val="BodyText"/>
       </w:pPr>
       <w:r>
-        <w:t xml:space="preserve">The significance of wood type in regards to wood and leaf phenology likely stems from evolutionary differences and adaptations to local climates where these trees can be found. Ring-porous trees have large xylem cells which are prone to embolism during the winter. These cells are repaired before leaf development, explaining why the 25% yearly growth milestone is reached around the same time as bud burst. Diffuse-porous xylem cells are smaller, and less prone to embolism during the Winter, meaning they do not need to be repaired in order to restore hydraulic functionality before beginning the leaf development process. Results from the paper by D’Orangeville et al. (in review) have shown that ring-porous trees reach 25 and 50% of their total yearly growth during Spring, while diffuse-porous trees reach these milestones in the Summer, but both reached 75% total annual growth around the same time. If leaf development is sped up when Spring temperatures are warmer, we should seek to understand whether this relationship holds, and how it potentially varies among trees of different wood-types.</w:t>
+        <w:t xml:space="preserve">The significance of wood type in regards to wood and leaf phenology likely stems from evolutionary differences and adaptations to local climates where these trees can be found. Ring-porous trees have large xylem cells which are prone to embolism during the winter. These cells are repaired before leaf development, explaining why the 25% yearly growth milestone is reached around the same time as bud burst. Diffuse-porous xylem cells are smaller, and less prone to embolism during the Winter, meaning they do not need to be repaired in order to restore hydraulic functionality before beginning the leaf development process. Results from the paper by D’Orangeville et al. (in review) have shown that ring-porous trees reach 25 and 50% of their total yearly growth during spring, while diffuse-porous trees reach these milestones in the Summer, but both reached 75% total annual growth around the same time. If leaf development is sped up when spring temperatures are warmer, we should seek to understand whether this relationship holds, and how it potentially varies among trees of different wood-types.</w:t>
       </w:r>
     </w:p>
     <w:bookmarkEnd w:id="25"/>
@@ -439,7 +472,7 @@
           <wp:inline>
             <wp:extent cx="5334000" cy="4301143"/>
             <wp:effectExtent b="0" l="0" r="0" t="0"/>
-            <wp:docPr descr="Figure 1. Schematic illustrating the parameters considered here. Shown are measurements for an example tree (## cm SPECIES), fit with the model of McMahon &amp; Parker (2015), from which phenology and growth rate parameters are obtained. … (HERE, WE NEED TO ANNOTATE WITH LABELS FOR EACH PARAMETER CONSIDERED IN THE MANUSCRIPT. I’D ALSO DROP THE BACKGROUND SHADING–MAKES IT BUSY.)" title="" id="1" name="Picture"/>
+            <wp:docPr descr="Figure 1. Schematic illustrating the parameters considered here. Shown are measurements for an example tree (## cm SPECIES), fit with the model of McMahon &amp; Parker (2015), from which phenology and growth rate parameters are obtained." title="" id="1" name="Picture"/>
             <a:graphic>
               <a:graphicData uri="http://schemas.openxmlformats.org/drawingml/2006/picture">
                 <pic:pic>
@@ -482,7 +515,7 @@
         <w:pStyle w:val="ImageCaption"/>
       </w:pPr>
       <w:r>
-        <w:t xml:space="preserve">Figure 1. Schematic illustrating the parameters considered here. Shown are measurements for an example tree (## cm SPECIES), fit with the model of McMahon &amp; Parker (2015), from which phenology and growth rate parameters are obtained. … (HERE, WE NEED TO ANNOTATE WITH LABELS FOR EACH PARAMETER CONSIDERED IN THE MANUSCRIPT. I’D ALSO DROP THE BACKGROUND SHADING–MAKES IT BUSY.)</w:t>
+        <w:t xml:space="preserve">Figure 1. Schematic illustrating the parameters considered here. Shown are measurements for an example tree (## cm SPECIES), fit with the model of McMahon &amp; Parker (2015), from which phenology and growth rate parameters are obtained.</w:t>
       </w:r>
     </w:p>
     <w:p>
@@ -1319,7 +1352,7 @@
         <w:pStyle w:val="FirstParagraph"/>
       </w:pPr>
       <w:r>
-        <w:t xml:space="preserve">The period where the phenology milestone(s) were most affected by changes in early Spring temperature was determined using the R package Climwin. This package tests the correlation between climate variables (TMAX) and biological variables (DOY, max rate DOY, total growth) within a specified time-frame, reporting correlation and delta AIC’s of each</w:t>
+        <w:t xml:space="preserve">The period where the phenology milestone(s) were most affected by changes in early spring temperature was determined using the R package Climwin. This package tests the correlation between climate variables (TMAX) and biological variables (DOY, max rate DOY, total growth) within a specified time-frame, reporting correlation and delta AIC’s of each</w:t>
       </w:r>
       <w:r>
         <w:t xml:space="preserve"> </w:t>
@@ -1352,7 +1385,7 @@
         <w:pStyle w:val="FirstParagraph"/>
       </w:pPr>
       <w:r>
-        <w:t xml:space="preserve">Correlation between these variables and Spring temperatures over the 15 year study period (1998-2003; 2011-2019) were assessed using a linear mixed model in a heriarchal bayesian framework.</w:t>
+        <w:t xml:space="preserve">Correlation between these variables and spring temperatures over the 15 year study period (1998-2003; 2011-2019) were assessed using a linear mixed model in a heriarchal bayesian framework.</w:t>
       </w:r>
     </w:p>
     <w:p>
@@ -1489,7 +1522,7 @@
         <w:pStyle w:val="BodyText"/>
       </w:pPr>
       <w:r>
-        <w:t xml:space="preserve">A mixed effect model was used to test the response of wood phenology variables (25% DOY, 50% DOY, 75% DOY, max-rate, max-rate DOY, total growth) to fixed effects of wood-type and Spring temperature, along with random effects of species and tag. We ran two separate models of each wood phenology variable for each of our major wood-types, and one combined model to use for comparison. Models were run using the LME4 package in R (Bates, D., Mächler, M., Bolker, B. &amp; Walker, S. (2015). Fitting linear mixed‐effects models using lme4. J. Stat. Softw., 67, 1–48.)</w:t>
+        <w:t xml:space="preserve">A mixed effect model was used to test the response of wood phenology variables (25% DOY, 50% DOY, 75% DOY, max-rate, max-rate DOY, total growth) to fixed effects of wood-type and spring temperature, along with random effects of species and tag. We ran two separate models of each wood phenology variable for each of our major wood-types, and one combined model to use for comparison. Models were run using the LME4 package in R (Bates, D., Mächler, M., Bolker, B. &amp; Walker, S. (2015). Fitting linear mixed‐effects models using lme4. J. Stat. Softw., 67, 1–48.)</w:t>
       </w:r>
     </w:p>
     <w:p>
@@ -2685,7 +2718,7 @@
           <wp:inline>
             <wp:extent cx="5334000" cy="5754143"/>
             <wp:effectExtent b="0" l="0" r="0" t="0"/>
-            <wp:docPr descr="Figure 3. Landscapes of relationships between the day of year on which 25% of annual growth is achieved (DOY_25) and temperature in prior weeks for ring- and diffuse-porous trees at SCBI and Harvard Forest. Shown are matrices of linear coefficients of first-order linear regressions between temperature and DOY_25, where Window Open and Window Close indicate number of weeks prior to DOY_25 (ring-porous: DATE at SCBI, DATE at HF; diffuse-porous: DATE at SCBI, DATE at HF). Black boxes indicate the optimal window (i.e., that with lowest dAIC). (REPLOT ON THE SAME SCALE, WITH BLUE FOR POSITIVE AND RED FOR NEGATIVE)" title="" id="1" name="Picture"/>
+            <wp:docPr descr="Figure 3. Landscapes of relationships between the day of year on which 25% of annual growth is achieved (DOY_25) and temperature in prior weeks for ring- and diffuse-porous trees at SCBI and Harvard Forest. Shown are matrices of linear coefficients of first-order linear regressions between temperature and DOY_25, where Window Open and Window Close indicate number of weeks prior to DOY_25 (ring-porous: DATE at SCBI, DATE at HF; diffuse-porous: DATE at SCBI, DATE at HF). Black boxes indicate the optimal window." title="" id="1" name="Picture"/>
             <a:graphic>
               <a:graphicData uri="http://schemas.openxmlformats.org/drawingml/2006/picture">
                 <pic:pic>
@@ -2728,7 +2761,7 @@
         <w:pStyle w:val="ImageCaption"/>
       </w:pPr>
       <w:r>
-        <w:t xml:space="preserve">Figure 3. Landscapes of relationships between the day of year on which 25% of annual growth is achieved (DOY_25) and temperature in prior weeks for ring- and diffuse-porous trees at SCBI and Harvard Forest. Shown are matrices of linear coefficients of first-order linear regressions between temperature and DOY_25, where Window Open and Window Close indicate number of weeks prior to DOY_25 (ring-porous: DATE at SCBI, DATE at HF; diffuse-porous: DATE at SCBI, DATE at HF). Black boxes indicate the optimal window (i.e., that with lowest dAIC). (REPLOT ON THE SAME SCALE, WITH BLUE FOR POSITIVE AND RED FOR NEGATIVE)</w:t>
+        <w:t xml:space="preserve">Figure 3. Landscapes of relationships between the day of year on which 25% of annual growth is achieved (DOY_25) and temperature in prior weeks for ring- and diffuse-porous trees at SCBI and Harvard Forest. Shown are matrices of linear coefficients of first-order linear regressions between temperature and DOY_25, where Window Open and Window Close indicate number of weeks prior to DOY_25 (ring-porous: DATE at SCBI, DATE at HF; diffuse-porous: DATE at SCBI, DATE at HF). Black boxes indicate the optimal window.</w:t>
       </w:r>
     </w:p>
     <w:p>
@@ -2832,7 +2865,7 @@
         <w:pStyle w:val="FirstParagraph"/>
       </w:pPr>
       <w:r>
-        <w:t xml:space="preserve">We have shown that intraannual growth patterns in North American temperate trees change in response to increasing Spring temperatures. The magnitude of these changes depends largely on the evolutionary differences inherent in the two wood types analyzed here. Ring-porous trees must repair winter embolism of their large xylem vessels before leaf expansion, achieving roughly 25% total yearly growth simultaneously with bud burst, and 50% yearly growth around the time of 75% leaf emergence (D’Orangeville et al,). On the other hand, diffuse-porous trees are less prone to cavitation and so do not need to repair winter embolism before bud burst, allowing up to 75% leaf out before reaching their 25% yearly growth totals (D’Orangeville et al). These differences are likely evolutionary hydraulic adaptations to climate (Baas &amp; Wheeler, 2011). The presence of wide-xylem cells in ring-porous trees allows for greater water conductivity in the Spring at the cost of increased cavitation risk during Spring drought, and high likeliehood of damage during frost events (Cochard &amp; Tyree, 1990; Sperry et al, 1994). The pre-leaf stem growth occurring in these species is fueled by non-structural carbon stores, often used for other cell maintenance activities within the plant (Sperry et al, 1994; Palacio et al, 2014; Sevanto et al, 2014). The dependence on these carbon stores for cambial activation could prove to be detrimental to long-term health of the tree, as exhaustion of reserves leads to carbon starvation (Sevanto et al, 2014). Diffuse-porous trees have narrower xylem cells lowering the risk of cavitation, but leading to a decreased water conductivity in the Spring, revealing a growth strategy more focused on a relatively faster, shorter growing season in the Summer (Sperry et al, 1994). This allows the diffuse-porous trees to conserve their carbon stores, making them potentially more resistant to pest/pathogen invasions?, but exposing them to higher temperatures and drought risk during their Summer-centered growth period.</w:t>
+        <w:t xml:space="preserve">We have shown that intraannual growth patterns in North American temperate trees change in response to increasing spring temperatures. The magnitude of these changes depends largely on the evolutionary differences inherent in the two wood types analyzed here. Ring-porous trees must repair winter embolism of their large xylem vessels before leaf expansion, achieving roughly 25% total yearly growth simultaneously with bud burst, and 50% yearly growth around the time of 75% leaf emergence (D’Orangeville et al,). On the other hand, diffuse-porous trees are less prone to cavitation and so do not need to repair winter embolism before bud burst, allowing up to 75% leaf out before reaching their 25% yearly growth totals (D’Orangeville et al). These differences are likely evolutionary hydraulic adaptations to climate (Baas &amp; Wheeler, 2011). The presence of wide-xylem cells in ring-porous trees allows for greater water conductivity in the spring at the cost of increased cavitation risk during spring drought, and high likeliehood of damage during frost events (Cochard &amp; Tyree, 1990; Sperry et al, 1994). The pre-leaf stem growth occurring in these species is fueled by non-structural carbon stores, often used for other cell maintenance activities within the plant (Sperry et al, 1994; Palacio et al, 2014; Sevanto et al, 2014). The dependence on these carbon stores for cambial activation could prove to be detrimental to long-term health of the tree, as exhaustion of reserves leads to carbon starvation (Sevanto et al, 2014). Diffuse-porous trees have narrower xylem cells lowering the risk of cavitation, but leading to a decreased water conductivity in the spring, revealing a growth strategy more focused on a relatively faster, shorter growing season in the Summer (Sperry et al, 1994). This allows the diffuse-porous trees to conserve their carbon stores, making them potentially more resistant to pest/pathogen invasions?, but exposing them to higher temperatures and drought risk during their Summer-centered growth period.</w:t>
       </w:r>
     </w:p>
     <w:p>
@@ -2965,7 +2998,7 @@
         <w:t xml:space="preserve"> </w:t>
       </w:r>
       <w:r>
-        <w:t xml:space="preserve">The relationship between earlier cambial reactivation and early Spring temperature signals that the mechanism is influenced by temperature?</w:t>
+        <w:t xml:space="preserve">The relationship between earlier cambial reactivation and early spring temperature signals that the mechanism is influenced by temperature?</w:t>
       </w:r>
     </w:p>
     <w:p>
@@ -2973,7 +3006,7 @@
         <w:pStyle w:val="BodyText"/>
       </w:pPr>
       <w:r>
-        <w:t xml:space="preserve">Under the warming regime analyzed here, ring-porous trees reach 25% and 50% growth milestones earlier (insert actual # days?) in the year, while timing of 75% growth !!! Changed by constant amount !!! . This implies that the growing season of ring-porous trees expanded due to Spring temperatures, which are projected to continue to increase as anthropogenic global warming intensifies. In fact, we found a positive correlation between ring-porous growing season length and Spring temperature, while no such relationship was observed in diffuse-porous trees. The earlier reactivation of cambial cells is potentially exposing these trees to higher risk of cavitation or damage during frost events (Cochard &amp; Tyree, 1990). Damage of this nature would then need to be repaired using carbon reserves, which may be in short demand as they are already being used for initial growth.This would negatively impact the plant’s ability to maintain cell health, or reduce the ability to respond to invasion of pests or pathogens. Alternatively, the extension of growth season and higher yearly growth totals like we see here, could give ring-porous trees a competitive advantage over their non-responsive diffuse-porous counterparts.</w:t>
+        <w:t xml:space="preserve">Under the warming regime analyzed here, ring-porous trees reach 25% and 50% growth milestones earlier (insert actual # days?) in the year, while timing of 75% growth !!! Changed by constant amount !!! . This implies that the growing season of ring-porous trees expanded due to spring temperatures, which are projected to continue to increase as anthropogenic global warming intensifies. In fact, we found a positive correlation between ring-porous growing season length and spring temperature, while no such relationship was observed in diffuse-porous trees. The earlier reactivation of cambial cells is potentially exposing these trees to higher risk of cavitation or damage during frost events (Cochard &amp; Tyree, 1990). Damage of this nature would then need to be repaired using carbon reserves, which may be in short demand as they are already being used for initial growth.This would negatively impact the plant’s ability to maintain cell health, or reduce the ability to respond to invasion of pests or pathogens. Alternatively, the extension of growth season and higher yearly growth totals like we see here, could give ring-porous trees a competitive advantage over their non-responsive diffuse-porous counterparts.</w:t>
       </w:r>
     </w:p>
     <w:p>
@@ -2981,7 +3014,7 @@
         <w:pStyle w:val="BodyText"/>
       </w:pPr>
       <w:r>
-        <w:t xml:space="preserve">Diffuse-porous growth timing seems relatively unaffected by early Spring temperatures, instead showing a higher correlation with late Spring or Summer temps. This disconnect means that diffuse-porous trees will continue to focus their growing season in the Summer, which is projected to become less conducive to tree growth as temperatures and drought intensity increase in some areas. —- Studies have found that diffuse-porous trees in the Eastern USA show a larger reduction in ring-width increment during, and following Summer droughts when compared to species of other wood types (Orwig &amp; Abrams, 1997; Kannenberg et al, 2018) as well as greater sensitivity to Summer precipitation patterns (Elliot et al, 2015). The potential for more frequent reduction in growth coupled with the increased growing season length of ring-porous species may lead to an alteration in forest species composition as diffuse-porous species are outcompeted.</w:t>
+        <w:t xml:space="preserve">Diffuse-porous growth timing seems relatively unaffected by early spring temperatures, instead showing a higher correlation with late spring or Summer temps. This disconnect means that diffuse-porous trees will continue to focus their growing season in the Summer, which is projected to become less conducive to tree growth as temperatures and drought intensity increase in some areas. —- Studies have found that diffuse-porous trees in the Eastern USA show a larger reduction in ring-width increment during, and following Summer droughts when compared to species of other wood types (Orwig &amp; Abrams, 1997; Kannenberg et al, 2018) as well as greater sensitivity to Summer precipitation patterns (Elliot et al, 2015). The potential for more frequent reduction in growth coupled with the increased growing season length of ring-porous species may lead to an alteration in forest species composition as diffuse-porous species are outcompeted.</w:t>
       </w:r>
     </w:p>
     <w:p>
@@ -2997,7 +3030,7 @@
         <w:pStyle w:val="BodyText"/>
       </w:pPr>
       <w:r>
-        <w:t xml:space="preserve">This analysis is one of a first generation of intraannual dendroband tree growth studies, and as such, is only the tip of the ice berg. Here, we focused our analysis purely on early Spring warming. This falls short of the reality of our changing climate, where each season is being affected in some way, leading to a combination of stressors on plant growth. For example, diffuse porous trees seemed to show little, if any, relationship with the climate window defined here, but if we shift that window forward 20 days, the effect increases dramatically, signalling a greater importance of May/June TMAX on trees of that wood type (figure or table?). This revelation agrees with the results from other climate sensitivity studies like Helcoski et al (2019), which found differences in interspecific growth responses to several climate variables throughout the year. Additionally, Other studies have found that Autumn leaf senescence is being delayed in response to warmer temperatures in the previous year’s Winter or Autumn (), positive correlation between growth and higher winter temperatures (Heide, 1993; Delpierre et al, 2009), stunted total productivity induced by drought and high TMAX in the current year’s Summer (), and an increase in diffuse-porous tree growth during the growing season following an abnormally cold winter (Benito &amp; Pederson, 2015; Elliot et al, 2015). How these relationships may impact intraannual growth patterns is uncertain, but identifying such relationships will help us further understand how climate change is impacting forests.</w:t>
+        <w:t xml:space="preserve">This analysis is one of a first generation of intraannual dendroband tree growth studies, and as such, is only the tip of the ice berg. Here, we focused our analysis purely on early spring warming. This falls short of the reality of our changing climate, where each season is being affected in some way, leading to a combination of stressors on plant growth. For example, diffuse porous trees seemed to show little, if any, relationship with the climate window defined here, but if we shift that window forward 20 days, the effect increases dramatically, signalling a greater importance of May/June TMAX on trees of that wood type (figure or table?). This revelation agrees with the results from other climate sensitivity studies like Helcoski et al (2019), which found differences in interspecific growth responses to several climate variables throughout the year. Additionally, Other studies have found that Autumn leaf senescence is being delayed in response to warmer temperatures in the previous year’s Winter or Autumn (), positive correlation between growth and higher winter temperatures (Heide, 1993; Delpierre et al, 2009), stunted total productivity induced by drought and high TMAX in the current year’s Summer (), and an increase in diffuse-porous tree growth during the growing season following an abnormally cold winter (Benito &amp; Pederson, 2015; Elliot et al, 2015). How these relationships may impact intraannual growth patterns is uncertain, but identifying such relationships will help us further understand how climate change is impacting forests.</w:t>
       </w:r>
     </w:p>
     <w:p>
@@ -3039,7 +3072,7 @@
         <w:pStyle w:val="BodyText"/>
       </w:pPr>
       <w:r>
-        <w:t xml:space="preserve">Another study found that the velocity of leaf development is correlated to bud burst timing, such that the later in the Spring bud burst occurred, the faster leaves developed and vice versa (Klosterman &amp; Hufkins &amp; Richardson, 2018).</w:t>
+        <w:t xml:space="preserve">Another study found that the velocity of leaf development is correlated to bud burst timing, such that the later in the spring bud burst occurred, the faster leaves developed and vice versa (Klosterman &amp; Hufkins &amp; Richardson, 2018).</w:t>
       </w:r>
     </w:p>
     <w:p>

</xml_diff>

<commit_message>
updated figure names/legends in manuscript
</commit_message>
<xml_diff>
--- a/doc/manuscript/Dow_manuscript.docx
+++ b/doc/manuscript/Dow_manuscript.docx
@@ -165,23 +165,23 @@
     </w:p>
     <w:p>
       <w:pPr>
+        <w:numPr>
+          <w:ilvl w:val="0"/>
+          <w:numId w:val="1001"/>
+        </w:numPr>
         <w:pStyle w:val="Compact"/>
+      </w:pPr>
+      <w:r>
+        <w:t xml:space="preserve">Conservation Ecology Center; Smithsonian Conservation Biology Institute; Front Royal, VA 22630, USA</w:t>
+      </w:r>
+    </w:p>
+    <w:p>
+      <w:pPr>
         <w:numPr>
-          <w:numId w:val="1001"/>
           <w:ilvl w:val="0"/>
+          <w:numId w:val="1002"/>
         </w:numPr>
-      </w:pPr>
-      <w:r>
-        <w:t xml:space="preserve">Conservation Ecology Center; Smithsonian Conservation Biology Institute; Front Royal, VA 22630, USA</w:t>
-      </w:r>
-    </w:p>
-    <w:p>
-      <w:pPr>
         <w:pStyle w:val="Compact"/>
-        <w:numPr>
-          <w:numId w:val="1002"/>
-          <w:ilvl w:val="0"/>
-        </w:numPr>
       </w:pPr>
       <w:r>
         <w:t xml:space="preserve">Center for Tropical Forest Science-Forest Global Earth Observatory; Smithsonian Tropical Research Institute; Panama, Republic of Panama</w:t>
@@ -214,15 +214,14 @@
         <w:br w:type="page"/>
       </w:r>
     </w:p>
+    <w:bookmarkStart w:id="21" w:name="abstract"/>
     <w:p>
       <w:pPr>
         <w:pStyle w:val="Heading3"/>
       </w:pPr>
-      <w:bookmarkStart w:id="21" w:name="abstract"/>
       <w:r>
         <w:t xml:space="preserve">Abstract</w:t>
       </w:r>
-      <w:bookmarkEnd w:id="21"/>
     </w:p>
     <w:p>
       <w:pPr>
@@ -243,25 +242,24 @@
         <w:br w:type="page"/>
       </w:r>
     </w:p>
+    <w:bookmarkEnd w:id="21"/>
+    <w:bookmarkStart w:id="28" w:name="introduction"/>
     <w:p>
       <w:pPr>
         <w:pStyle w:val="Heading3"/>
       </w:pPr>
-      <w:bookmarkStart w:id="22" w:name="introduction"/>
       <w:r>
         <w:t xml:space="preserve">Introduction</w:t>
       </w:r>
-      <w:bookmarkEnd w:id="22"/>
-    </w:p>
+    </w:p>
+    <w:bookmarkStart w:id="22" w:name="X660eb9b5071899a1078d478a7b98063919019bb"/>
     <w:p>
       <w:pPr>
         <w:pStyle w:val="Heading4"/>
       </w:pPr>
-      <w:bookmarkStart w:id="23" w:name="X660eb9b5071899a1078d478a7b98063919019bb"/>
       <w:r>
         <w:t xml:space="preserve">(1. forests are critical for climate change regulation, so we need to understand better how they’re responding to climate change)</w:t>
       </w:r>
-      <w:bookmarkEnd w:id="23"/>
     </w:p>
     <w:p>
       <w:pPr>
@@ -300,15 +298,15 @@
         <w:t xml:space="preserve">, deposition of atmospheric pollutants in acid rain (Mathias &amp; Thomas, 2018), and invasion by pests or pathogens. Understanding how growth is influenced by these factors is essential for developing accurate models to inform forest managers and policy makers about the role of future forests in climate change mitigation efforts.</w:t>
       </w:r>
     </w:p>
+    <w:bookmarkEnd w:id="22"/>
+    <w:bookmarkStart w:id="23" w:name="Xe4a691bc37377ddcf1a219643891dd21faa35e9"/>
     <w:p>
       <w:pPr>
         <w:pStyle w:val="Heading4"/>
       </w:pPr>
-      <w:bookmarkStart w:id="24" w:name="Xe4a691bc37377ddcf1a219643891dd21faa35e9"/>
       <w:r>
         <w:t xml:space="preserve">(2. spring temperatures are rising, and this is affecting leaf phenology and carbon cycling)</w:t>
       </w:r>
-      <w:bookmarkEnd w:id="24"/>
     </w:p>
     <w:p>
       <w:pPr>
@@ -350,15 +348,15 @@
         <w:t xml:space="preserve">Many observations of climate induced phenological shifts are based on GIS (), eddy-covarience measurements (), or other broad scale measurements of phenological timing, and do little to discern differences between individual species, where leaf and stem-growth phenology can be decoupled (D’Orangeville et al, in review).</w:t>
       </w:r>
     </w:p>
+    <w:bookmarkEnd w:id="23"/>
+    <w:bookmarkStart w:id="24" w:name="X3392c3350558a55138fccfecaf342085b00d3ad"/>
     <w:p>
       <w:pPr>
         <w:pStyle w:val="Heading4"/>
       </w:pPr>
-      <w:bookmarkStart w:id="25" w:name="X3392c3350558a55138fccfecaf342085b00d3ad"/>
       <w:r>
         <w:t xml:space="preserve">(3. However, we don’t know how warming springs affect stem-growth, which matters because the C allocated to stem growth will be retained in the ecosystem for decades to millenia )</w:t>
       </w:r>
-      <w:bookmarkEnd w:id="25"/>
     </w:p>
     <w:p>
       <w:pPr>
@@ -397,15 +395,15 @@
         <w:t xml:space="preserve">Tree-ring records give some hints that warmer springs may increase annual growth (Helcoski et al. 2019), but tree-rings tell us nothing about the timing of that growth. Timing of intraannual stem-growth is extremely important as well.</w:t>
       </w:r>
     </w:p>
+    <w:bookmarkEnd w:id="24"/>
+    <w:bookmarkStart w:id="25" w:name="Xa41eb0e22d6bf5c223bb3aff53cf0ee87481062"/>
     <w:p>
       <w:pPr>
         <w:pStyle w:val="Heading4"/>
       </w:pPr>
-      <w:bookmarkStart w:id="26" w:name="Xa41eb0e22d6bf5c223bb3aff53cf0ee87481062"/>
       <w:r>
         <w:t xml:space="preserve">(4. We also know little about differences across species or functional groups, which matters because it will affect how different species fare under climate change )</w:t>
       </w:r>
-      <w:bookmarkEnd w:id="26"/>
     </w:p>
     <w:p>
       <w:pPr>
@@ -423,15 +421,15 @@
         <w:t xml:space="preserve">The significance of wood type in regards to wood and leaf phenology likely stems from evolutionary differences and adaptations to local climates where these trees can be found. Ring-porous trees have large xylem cells which are prone to embolism during the winter. These cells are repaired before leaf development, explaining why the 25% yearly growth milestone is reached around the same time as bud burst. Diffuse-porous xylem cells are smaller, and less prone to embolism during the Winter, meaning they do not need to be repaired in order to restore hydraulic functionality before beginning the leaf development process. Results from the paper by D’Orangeville et al. (in review) have shown that ring-porous trees reach 25 and 50% of their total yearly growth during spring, while diffuse-porous trees reach these milestones in the Summer, but both reached 75% total annual growth around the same time. If leaf development is sped up when spring temperatures are warmer, we should seek to understand whether this relationship holds, and how it potentially varies among trees of different wood-types.</w:t>
       </w:r>
     </w:p>
+    <w:bookmarkEnd w:id="25"/>
+    <w:bookmarkStart w:id="27" w:name="here-we"/>
     <w:p>
       <w:pPr>
         <w:pStyle w:val="Heading4"/>
       </w:pPr>
-      <w:bookmarkStart w:id="27" w:name="here-we"/>
       <w:r>
         <w:t xml:space="preserve">(5. Here, we…)</w:t>
       </w:r>
-      <w:bookmarkEnd w:id="27"/>
     </w:p>
     <w:p>
       <w:pPr>
@@ -485,7 +483,7 @@
                     </pic:cNvPicPr>
                   </pic:nvPicPr>
                   <pic:blipFill>
-                    <a:blip r:embed="rId28"/>
+                    <a:blip r:embed="rId26"/>
                     <a:stretch>
                       <a:fillRect/>
                     </a:stretch>
@@ -531,11 +529,17 @@
     <w:tbl>
       <w:tblPr>
         <w:tblStyle w:val="Table"/>
-        <w:tblW w:type="pct" w:w="0.0"/>
-        <w:tblLook w:firstRow="1"/>
+        <w:tblW w:type="pct" w:w="5000.0"/>
+        <w:tblLook w:firstRow="1" w:lastRow="0" w:firstColumn="0" w:lastColumn="0" w:noHBand="0" w:noVBand="0"/>
         <w:tblCaption w:val="Table 1. Hypothesis table. (NEEDS FORMATTING…obviously!)"/>
       </w:tblPr>
-      <w:tblGrid/>
+      <w:tblGrid>
+        <w:gridCol w:w="5739"/>
+        <w:gridCol w:w="459"/>
+        <w:gridCol w:w="459"/>
+        <w:gridCol w:w="631"/>
+        <w:gridCol w:w="631"/>
+      </w:tblGrid>
       <w:tr>
         <w:trPr>
           <w:cnfStyle w:firstRow="1"/>
@@ -1005,25 +1009,25 @@
         </w:tc>
       </w:tr>
     </w:tbl>
+    <w:bookmarkEnd w:id="27"/>
+    <w:bookmarkEnd w:id="28"/>
+    <w:bookmarkStart w:id="34" w:name="materials-and-methods"/>
     <w:p>
       <w:pPr>
         <w:pStyle w:val="Heading3"/>
       </w:pPr>
-      <w:bookmarkStart w:id="29" w:name="materials-and-methods"/>
       <w:r>
         <w:t xml:space="preserve">Materials and Methods</w:t>
       </w:r>
-      <w:bookmarkEnd w:id="29"/>
-    </w:p>
+    </w:p>
+    <w:bookmarkStart w:id="30" w:name="study-sites-and-data"/>
     <w:p>
       <w:pPr>
         <w:pStyle w:val="Heading4"/>
       </w:pPr>
-      <w:bookmarkStart w:id="30" w:name="study-sites-and-data"/>
       <w:r>
         <w:t xml:space="preserve">Study sites and data</w:t>
       </w:r>
-      <w:bookmarkEnd w:id="30"/>
     </w:p>
     <w:p>
       <w:pPr>
@@ -1283,7 +1287,7 @@
       <w:r>
         <w:t xml:space="preserve">Daily maximum temperatures (TMAX) for SCBI were obtained from a meteorological tower adjacent to the SCBI ForestGEO plot (data can be found on the ForestGEO climate portal, DOI on github). Daily maximum temperatures at Harvard Forest were obtained from the Harvard Forest weather station (Boose &amp; Gould, 2004; Boose, 2018). The R package climpact () was used to plot TMAX for visual inspection. Climpact also identifies readings that were greater than 3 standard deviations away from yearly means. These points were labeled as outliers and removed from the dataset. Gaps in the SCBI meteorological tower data were subsequently filled using TMAX readings obtained from a National Center for Environmental Information (NCEI) weather station located in Front Royal, Virginia (</w:t>
       </w:r>
-      <w:hyperlink r:id="rId31">
+      <w:hyperlink r:id="rId29">
         <w:r>
           <w:rPr>
             <w:rStyle w:val="Hyperlink"/>
@@ -1295,15 +1299,15 @@
         <w:t xml:space="preserve">).</w:t>
       </w:r>
     </w:p>
+    <w:bookmarkEnd w:id="30"/>
+    <w:bookmarkStart w:id="31" w:name="fitting-growth-curves"/>
     <w:p>
       <w:pPr>
         <w:pStyle w:val="Heading4"/>
       </w:pPr>
-      <w:bookmarkStart w:id="32" w:name="fitting-growth-curves"/>
       <w:r>
         <w:t xml:space="preserve">Fitting growth curves</w:t>
       </w:r>
-      <w:bookmarkEnd w:id="32"/>
     </w:p>
     <w:p>
       <w:pPr>
@@ -1340,15 +1344,15 @@
         <w:t xml:space="preserve">(Fig. 1).</w:t>
       </w:r>
     </w:p>
+    <w:bookmarkEnd w:id="31"/>
+    <w:bookmarkStart w:id="32" w:name="determining-optimal-climate-windows"/>
     <w:p>
       <w:pPr>
         <w:pStyle w:val="Heading4"/>
       </w:pPr>
-      <w:bookmarkStart w:id="33" w:name="determining-optimal-climate-windows"/>
       <w:r>
         <w:t xml:space="preserve">Determining optimal climate windows</w:t>
       </w:r>
-      <w:bookmarkEnd w:id="33"/>
     </w:p>
     <w:p>
       <w:pPr>
@@ -1373,15 +1377,15 @@
         <w:t xml:space="preserve">. as the best-model. We instructed Climwin to search for the best window beginning at February 1st and ending at the mean DOY for each phenology variable (chart in SI?). This was done to find corresponding (median of 95% CI window open and close) start and end dates for the analysis of ring-porous and diffuse-porous trees, as well as all trees pooled together.</w:t>
       </w:r>
     </w:p>
+    <w:bookmarkEnd w:id="32"/>
+    <w:bookmarkStart w:id="33" w:name="hypothesis-testing"/>
     <w:p>
       <w:pPr>
         <w:pStyle w:val="Heading4"/>
       </w:pPr>
-      <w:bookmarkStart w:id="34" w:name="hypothesis-testing"/>
       <w:r>
         <w:t xml:space="preserve">Hypothesis testing</w:t>
       </w:r>
-      <w:bookmarkEnd w:id="34"/>
     </w:p>
     <w:p>
       <w:pPr>
@@ -1401,11 +1405,11 @@
     </w:p>
     <w:p>
       <w:pPr>
+        <w:numPr>
+          <w:ilvl w:val="0"/>
+          <w:numId w:val="1003"/>
+        </w:numPr>
         <w:pStyle w:val="Compact"/>
-        <w:numPr>
-          <w:numId w:val="1003"/>
-          <w:ilvl w:val="0"/>
-        </w:numPr>
       </w:pPr>
       <w:r>
         <w:t xml:space="preserve">The multivariate model for</w:t>
@@ -1490,23 +1494,23 @@
     </w:p>
     <w:p>
       <w:pPr>
+        <w:numPr>
+          <w:ilvl w:val="1"/>
+          <w:numId w:val="1004"/>
+        </w:numPr>
         <w:pStyle w:val="Compact"/>
+      </w:pPr>
+      <w:r>
+        <w:t xml:space="preserve">Fixed effects: The interaction between wood type (diffuse vs ring porous) and climwin mean</w:t>
+      </w:r>
+    </w:p>
+    <w:p>
+      <w:pPr>
         <w:numPr>
+          <w:ilvl w:val="1"/>
           <w:numId w:val="1004"/>
-          <w:ilvl w:val="1"/>
         </w:numPr>
-      </w:pPr>
-      <w:r>
-        <w:t xml:space="preserve">Fixed effects: The interaction between wood type (diffuse vs ring porous) and climwin mean</w:t>
-      </w:r>
-    </w:p>
-    <w:p>
-      <w:pPr>
         <w:pStyle w:val="Compact"/>
-        <w:numPr>
-          <w:numId w:val="1004"/>
-          <w:ilvl w:val="1"/>
-        </w:numPr>
       </w:pPr>
       <w:r>
         <w:t xml:space="preserve">Random effects: tag number (no species just yet)</w:t>
@@ -1533,24 +1537,52 @@
         <w:pStyle w:val="BodyText"/>
       </w:pPr>
       <w:r>
-        <w:t xml:space="preserve">• Bayesian heirarchal model</w:t>
-      </w:r>
-      <w:r>
-        <w:t xml:space="preserve"> </w:t>
-      </w:r>
-      <w:r>
-        <w:t xml:space="preserve">This mixed-effect model was run within a heirarchal bayesian framework.</w:t>
-      </w:r>
-    </w:p>
+        <w:t xml:space="preserve">• Bayesian heirarchical model</w:t>
+      </w:r>
+      <w:r>
+        <w:t xml:space="preserve"> </w:t>
+      </w:r>
+      <w:r>
+        <w:t xml:space="preserve">This mixed-effect model was run within a hierarchical Bayesian framework and fit using the</w:t>
+      </w:r>
+      <w:r>
+        <w:t xml:space="preserve"> </w:t>
+      </w:r>
+      <w:r>
+        <w:rPr>
+          <w:rStyle w:val="VerbatimChar"/>
+        </w:rPr>
+        <w:t xml:space="preserve">rstanarm</w:t>
+      </w:r>
+      <w:r>
+        <w:t xml:space="preserve"> </w:t>
+      </w:r>
+      <w:r>
+        <w:t xml:space="preserve">R interface to the Stan programming language</w:t>
+      </w:r>
+      <w:r>
+        <w:t xml:space="preserve"> </w:t>
+      </w:r>
+      <w:r>
+        <w:t xml:space="preserve">Goodrich et al. (2020)</w:t>
+      </w:r>
+      <w:r>
+        <w:t xml:space="preserve">. In all cases unless otherwise specified, all prior distributions are set to be the weakly informative defaults.</w:t>
+      </w:r>
+      <w:r>
+        <w:t xml:space="preserve"> </w:t>
+      </w:r>
+    </w:p>
+    <w:bookmarkEnd w:id="33"/>
+    <w:bookmarkEnd w:id="34"/>
+    <w:bookmarkStart w:id="39" w:name="results"/>
     <w:p>
       <w:pPr>
         <w:pStyle w:val="Heading3"/>
       </w:pPr>
-      <w:bookmarkStart w:id="35" w:name="results"/>
       <w:r>
         <w:t xml:space="preserve">Results</w:t>
       </w:r>
-      <w:bookmarkEnd w:id="35"/>
     </w:p>
     <w:p>
       <w:pPr>
@@ -2373,7 +2405,7 @@
       <w:r>
         <w:drawing>
           <wp:inline>
-            <wp:extent cx="5334000" cy="2743464"/>
+            <wp:extent cx="5334000" cy="2667000"/>
             <wp:effectExtent b="0" l="0" r="0" t="0"/>
             <wp:docPr descr="Figure 2. Growth trajectories for ring- and diffuse-porous trees, as both relative and cumulative fractions of total annual growth. Each line represents one year’s growth for a given tree, fit with McMahon model." title="" id="1" name="Picture"/>
             <a:graphic>
@@ -2386,7 +2418,7 @@
                     </pic:cNvPicPr>
                   </pic:nvPicPr>
                   <pic:blipFill>
-                    <a:blip r:embed="rId36"/>
+                    <a:blip r:embed="rId35"/>
                     <a:stretch>
                       <a:fillRect/>
                     </a:stretch>
@@ -2394,7 +2426,7 @@
                   <pic:spPr bwMode="auto">
                     <a:xfrm>
                       <a:off x="0" y="0"/>
-                      <a:ext cx="5334000" cy="2743464"/>
+                      <a:ext cx="5334000" cy="2667000"/>
                     </a:xfrm>
                     <a:prstGeom prst="rect">
                       <a:avLst/>
@@ -2731,7 +2763,7 @@
                     </pic:cNvPicPr>
                   </pic:nvPicPr>
                   <pic:blipFill>
-                    <a:blip r:embed="rId37"/>
+                    <a:blip r:embed="rId36"/>
                     <a:stretch>
                       <a:fillRect/>
                     </a:stretch>
@@ -2794,12 +2826,79 @@
           <wp:inline>
             <wp:extent cx="5334000" cy="3956424"/>
             <wp:effectExtent b="0" l="0" r="0" t="0"/>
-            <wp:docPr descr="Figure 4. Relationship between DOY and climwin mean tempeatures. For each observed climwin mean temperature value, the posterior mean of the fitted day of year is represented by the solid blue line and credible intervals are represented by bands." title="" id="1" name="Picture"/>
+            <wp:docPr descr="Figure 4. Relationship between DOY and climwin mean temperatures. For each observed climwin mean temperature value, the posterior mean of the fitted day of year is represented by the solid blue line and credible intervals are represented by bands." title="" id="1" name="Picture"/>
             <a:graphic>
               <a:graphicData uri="http://schemas.openxmlformats.org/drawingml/2006/picture">
                 <pic:pic>
                   <pic:nvPicPr>
-                    <pic:cNvPr descr="tables_figures/pheno_Tsensitivity.png" id="0" name="Picture"/>
+                    <pic:cNvPr descr="tables_figures/pheno_Tsensitivity_scbi.png" id="0" name="Picture"/>
+                    <pic:cNvPicPr>
+                      <a:picLocks noChangeArrowheads="1" noChangeAspect="1"/>
+                    </pic:cNvPicPr>
+                  </pic:nvPicPr>
+                  <pic:blipFill>
+                    <a:blip r:embed="rId37"/>
+                    <a:stretch>
+                      <a:fillRect/>
+                    </a:stretch>
+                  </pic:blipFill>
+                  <pic:spPr bwMode="auto">
+                    <a:xfrm>
+                      <a:off x="0" y="0"/>
+                      <a:ext cx="5334000" cy="3956424"/>
+                    </a:xfrm>
+                    <a:prstGeom prst="rect">
+                      <a:avLst/>
+                    </a:prstGeom>
+                    <a:noFill/>
+                    <a:ln w="9525">
+                      <a:noFill/>
+                      <a:headEnd/>
+                      <a:tailEnd/>
+                    </a:ln>
+                  </pic:spPr>
+                </pic:pic>
+              </a:graphicData>
+            </a:graphic>
+          </wp:inline>
+        </w:drawing>
+      </w:r>
+    </w:p>
+    <w:p>
+      <w:pPr>
+        <w:pStyle w:val="ImageCaption"/>
+      </w:pPr>
+      <w:r>
+        <w:t xml:space="preserve">Figure 4. Relationship between DOY and climwin mean temperatures. For each</w:t>
+      </w:r>
+      <w:r>
+        <w:t xml:space="preserve"> </w:t>
+      </w:r>
+      <w:r>
+        <w:t xml:space="preserve">observed climwin mean temperature value, the posterior mean of the fitted day of year</w:t>
+      </w:r>
+      <w:r>
+        <w:t xml:space="preserve"> </w:t>
+      </w:r>
+      <w:r>
+        <w:t xml:space="preserve">is represented by the solid blue line and credible intervals are represented by bands.</w:t>
+      </w:r>
+    </w:p>
+    <w:p>
+      <w:pPr>
+        <w:pStyle w:val="CaptionedFigure"/>
+      </w:pPr>
+      <w:r>
+        <w:drawing>
+          <wp:inline>
+            <wp:extent cx="5334000" cy="3956424"/>
+            <wp:effectExtent b="0" l="0" r="0" t="0"/>
+            <wp:docPr descr="Harvard. FIGURES WILL NEED TO BE COMBINED" title="" id="1" name="Picture"/>
+            <a:graphic>
+              <a:graphicData uri="http://schemas.openxmlformats.org/drawingml/2006/picture">
+                <pic:pic>
+                  <pic:nvPicPr>
+                    <pic:cNvPr descr="tables_figures/pheno_Tsensitivity_HF.png" id="0" name="Picture"/>
                     <pic:cNvPicPr>
                       <a:picLocks noChangeArrowheads="1" noChangeAspect="1"/>
                     </pic:cNvPicPr>
@@ -2837,30 +2936,18 @@
         <w:pStyle w:val="ImageCaption"/>
       </w:pPr>
       <w:r>
-        <w:t xml:space="preserve">Figure 4. Relationship between DOY and climwin mean tempeatures. For each</w:t>
-      </w:r>
-      <w:r>
-        <w:t xml:space="preserve"> </w:t>
-      </w:r>
-      <w:r>
-        <w:t xml:space="preserve">observed climwin mean temperature value, the posterior mean of the fitted day of year</w:t>
-      </w:r>
-      <w:r>
-        <w:t xml:space="preserve"> </w:t>
-      </w:r>
-      <w:r>
-        <w:t xml:space="preserve">is represented by the solid blue line and credible intervals are represented by bands.</w:t>
-      </w:r>
-    </w:p>
+        <w:t xml:space="preserve">Harvard. FIGURES WILL NEED TO BE COMBINED</w:t>
+      </w:r>
+    </w:p>
+    <w:bookmarkEnd w:id="39"/>
+    <w:bookmarkStart w:id="41" w:name="discussion"/>
     <w:p>
       <w:pPr>
         <w:pStyle w:val="Heading3"/>
       </w:pPr>
-      <w:bookmarkStart w:id="39" w:name="discussion"/>
       <w:r>
         <w:t xml:space="preserve">Discussion</w:t>
       </w:r>
-      <w:bookmarkEnd w:id="39"/>
     </w:p>
     <w:p>
       <w:pPr>
@@ -2877,7 +2964,7 @@
       <w:r>
         <w:drawing>
           <wp:inline>
-            <wp:extent cx="5334000" cy="2667000"/>
+            <wp:extent cx="5334000" cy="5334000"/>
             <wp:effectExtent b="0" l="0" r="0" t="0"/>
             <wp:docPr descr="Figure 5. Day of year where growth milestones were achied at (a) the Smithonian Conservation Biology Institute and (b) Harvard Forest." title="" id="1" name="Picture"/>
             <a:graphic>
@@ -2898,7 +2985,7 @@
                   <pic:spPr bwMode="auto">
                     <a:xfrm>
                       <a:off x="0" y="0"/>
-                      <a:ext cx="5334000" cy="2667000"/>
+                      <a:ext cx="5334000" cy="5334000"/>
                     </a:xfrm>
                     <a:prstGeom prst="rect">
                       <a:avLst/>
@@ -2927,61 +3014,6 @@
     </w:p>
     <w:p>
       <w:pPr>
-        <w:pStyle w:val="CaptionedFigure"/>
-      </w:pPr>
-      <w:r>
-        <w:drawing>
-          <wp:inline>
-            <wp:extent cx="5334000" cy="2667000"/>
-            <wp:effectExtent b="0" l="0" r="0" t="0"/>
-            <wp:docPr descr="Figure 5. Day of year where growth milestones were achied at (a) the Smithonian Conservation Biology Institute and (b) Harvard Forest." title="" id="1" name="Picture"/>
-            <a:graphic>
-              <a:graphicData uri="http://schemas.openxmlformats.org/drawingml/2006/picture">
-                <pic:pic>
-                  <pic:nvPicPr>
-                    <pic:cNvPr descr="tables_figures/DOYtiming_HF_PRELIM.png" id="0" name="Picture"/>
-                    <pic:cNvPicPr>
-                      <a:picLocks noChangeArrowheads="1" noChangeAspect="1"/>
-                    </pic:cNvPicPr>
-                  </pic:nvPicPr>
-                  <pic:blipFill>
-                    <a:blip r:embed="rId41"/>
-                    <a:stretch>
-                      <a:fillRect/>
-                    </a:stretch>
-                  </pic:blipFill>
-                  <pic:spPr bwMode="auto">
-                    <a:xfrm>
-                      <a:off x="0" y="0"/>
-                      <a:ext cx="5334000" cy="2667000"/>
-                    </a:xfrm>
-                    <a:prstGeom prst="rect">
-                      <a:avLst/>
-                    </a:prstGeom>
-                    <a:noFill/>
-                    <a:ln w="9525">
-                      <a:noFill/>
-                      <a:headEnd/>
-                      <a:tailEnd/>
-                    </a:ln>
-                  </pic:spPr>
-                </pic:pic>
-              </a:graphicData>
-            </a:graphic>
-          </wp:inline>
-        </w:drawing>
-      </w:r>
-    </w:p>
-    <w:p>
-      <w:pPr>
-        <w:pStyle w:val="ImageCaption"/>
-      </w:pPr>
-      <w:r>
-        <w:t xml:space="preserve">Figure 5. Day of year where growth milestones were achied at (a) the Smithonian Conservation Biology Institute and (b) Harvard Forest.</w:t>
-      </w:r>
-    </w:p>
-    <w:p>
-      <w:pPr>
         <w:pStyle w:val="BodyText"/>
       </w:pPr>
       <w:r>
@@ -3043,15 +3075,15 @@
         <w:t xml:space="preserve">We present a stepping stone for future studies to build upon.</w:t>
       </w:r>
     </w:p>
+    <w:bookmarkEnd w:id="41"/>
+    <w:bookmarkStart w:id="42" w:name="content-to-incorporate"/>
     <w:p>
       <w:pPr>
         <w:pStyle w:val="Heading3"/>
       </w:pPr>
-      <w:bookmarkStart w:id="42" w:name="content-to-incorporate"/>
       <w:r>
         <w:t xml:space="preserve">(Content to incorporate)</w:t>
       </w:r>
-      <w:bookmarkEnd w:id="42"/>
     </w:p>
     <w:p>
       <w:pPr>
@@ -3085,15 +3117,15 @@
         <w:t xml:space="preserve">The timing of tree growth has profound impacts on ecosystem interactions, as well as dictates periods of highest drought sensitivity in temperate forests (Foster, 2014; D’Orangeville et al. in review). Species have co-evolved to utilize the phenological stages of trees at specific times in the year. If the timing of intraannual phenology traits were to shift, that could harm the species depending on the trees (). Additionally, if a drought were to occur when trees were at their peak growth rates, the resulting decrease in that year’s NPP would reduce the total amount of carbon sequestered, contributing to a climate feedback loop further exacerbating these potential shifts (source?).</w:t>
       </w:r>
     </w:p>
+    <w:bookmarkEnd w:id="42"/>
+    <w:bookmarkStart w:id="43" w:name="acknowledgements"/>
     <w:p>
       <w:pPr>
         <w:pStyle w:val="Heading3"/>
       </w:pPr>
-      <w:bookmarkStart w:id="43" w:name="acknowledgements"/>
       <w:r>
         <w:t xml:space="preserve">Acknowledgements</w:t>
       </w:r>
-      <w:bookmarkEnd w:id="43"/>
     </w:p>
     <w:p>
       <w:pPr>
@@ -3103,25 +3135,25 @@
         <w:t xml:space="preserve">ForestGEO</w:t>
       </w:r>
     </w:p>
+    <w:bookmarkEnd w:id="43"/>
+    <w:bookmarkStart w:id="44" w:name="author-contributions"/>
     <w:p>
       <w:pPr>
         <w:pStyle w:val="Heading3"/>
       </w:pPr>
-      <w:bookmarkStart w:id="44" w:name="author-contributions"/>
       <w:r>
         <w:t xml:space="preserve">Author Contributions</w:t>
       </w:r>
-      <w:bookmarkEnd w:id="44"/>
-    </w:p>
+    </w:p>
+    <w:bookmarkEnd w:id="44"/>
+    <w:bookmarkStart w:id="45" w:name="supporting-information"/>
     <w:p>
       <w:pPr>
         <w:pStyle w:val="Heading3"/>
       </w:pPr>
-      <w:bookmarkStart w:id="45" w:name="supporting-information"/>
       <w:r>
         <w:t xml:space="preserve">Supporting Information</w:t>
       </w:r>
-      <w:bookmarkEnd w:id="45"/>
     </w:p>
     <w:p>
       <w:pPr>
@@ -3163,23 +3195,53 @@
         <w:t xml:space="preserve">Figure S4. Full climwin output for DOY 25 for diffuse porous species at Harvard Forest.</w:t>
       </w:r>
     </w:p>
+    <w:bookmarkEnd w:id="45"/>
+    <w:bookmarkStart w:id="51" w:name="references"/>
     <w:p>
       <w:pPr>
         <w:pStyle w:val="Heading3"/>
       </w:pPr>
-      <w:bookmarkStart w:id="46" w:name="references"/>
       <w:r>
         <w:t xml:space="preserve">References</w:t>
       </w:r>
-      <w:bookmarkEnd w:id="46"/>
-    </w:p>
-    <w:bookmarkStart w:id="49" w:name="refs"/>
-    <w:bookmarkStart w:id="48" w:name="ref-mcmahon_general_2015"/>
+    </w:p>
+    <w:bookmarkStart w:id="50" w:name="refs"/>
+    <w:bookmarkStart w:id="47" w:name="ref-rstanarm_2020"/>
     <w:p>
       <w:pPr>
         <w:pStyle w:val="Bibliography"/>
       </w:pPr>
       <w:r>
+        <w:t xml:space="preserve">Goodrich, B., Gabry, J., Ali, I., &amp; Brilleman, S. (2020).</w:t>
+      </w:r>
+      <w:r>
+        <w:t xml:space="preserve"> </w:t>
+      </w:r>
+      <w:r>
+        <w:rPr>
+          <w:i/>
+        </w:rPr>
+        <w:t xml:space="preserve">Rstanarm: Bayesian applied regression modeling via Stan.</w:t>
+      </w:r>
+      <w:r>
+        <w:t xml:space="preserve"> </w:t>
+      </w:r>
+      <w:hyperlink r:id="rId46">
+        <w:r>
+          <w:rPr>
+            <w:rStyle w:val="Hyperlink"/>
+          </w:rPr>
+          <w:t xml:space="preserve">https://mc-stan.org/rstanarm</w:t>
+        </w:r>
+      </w:hyperlink>
+    </w:p>
+    <w:bookmarkEnd w:id="47"/>
+    <w:bookmarkStart w:id="49" w:name="ref-mcmahon_general_2015"/>
+    <w:p>
+      <w:pPr>
+        <w:pStyle w:val="Bibliography"/>
+      </w:pPr>
+      <w:r>
         <w:t xml:space="preserve">McMahon, S. M., &amp; Parker, G. G. (2015). A general model of intra-annual tree growth using dendrometer bands.</w:t>
       </w:r>
       <w:r>
@@ -3209,7 +3271,7 @@
       <w:r>
         <w:t xml:space="preserve"> </w:t>
       </w:r>
-      <w:hyperlink r:id="rId47">
+      <w:hyperlink r:id="rId48">
         <w:r>
           <w:rPr>
             <w:rStyle w:val="Hyperlink"/>
@@ -3218,8 +3280,9 @@
         </w:r>
       </w:hyperlink>
     </w:p>
-    <w:bookmarkEnd w:id="48"/>
     <w:bookmarkEnd w:id="49"/>
+    <w:bookmarkEnd w:id="50"/>
+    <w:bookmarkEnd w:id="51"/>
     <w:sectPr/>
   </w:body>
 </w:document>
@@ -3843,7 +3906,7 @@
       <w:rFonts w:asciiTheme="majorHAnsi" w:eastAsiaTheme="majorEastAsia" w:hAnsiTheme="majorHAnsi" w:cstheme="majorBidi"/>
       <w:b/>
       <w:bCs/>
-      <w:color w:val="345A8A" w:themeColor="accent1" w:themeShade="B5"/>
+      <w:color w:val="4F81BD" w:themeColor="accent1"/>
       <w:sz w:val="32"/>
       <w:szCs w:val="32"/>
     </w:rPr>
@@ -3866,8 +3929,8 @@
       <w:b/>
       <w:bCs/>
       <w:color w:val="4F81BD" w:themeColor="accent1"/>
-      <w:sz w:val="32"/>
-      <w:szCs w:val="32"/>
+      <w:sz w:val="28"/>
+      <w:szCs w:val="28"/>
     </w:rPr>
   </w:style>
   <w:style w:type="paragraph" w:styleId="Heading3">
@@ -3888,8 +3951,8 @@
       <w:b/>
       <w:bCs/>
       <w:color w:val="4F81BD" w:themeColor="accent1"/>
-      <w:sz w:val="28"/>
-      <w:szCs w:val="28"/>
+      <w:sz w:val="24"/>
+      <w:szCs w:val="24"/>
     </w:rPr>
   </w:style>
   <w:style w:type="paragraph" w:styleId="Heading4">
@@ -3907,7 +3970,7 @@
     </w:pPr>
     <w:rPr>
       <w:rFonts w:asciiTheme="majorHAnsi" w:eastAsiaTheme="majorEastAsia" w:hAnsiTheme="majorHAnsi" w:cstheme="majorBidi"/>
-      <w:b/>
+      <w:i/>
       <w:bCs/>
       <w:color w:val="4F81BD" w:themeColor="accent1"/>
       <w:sz w:val="24"/>
@@ -3929,7 +3992,6 @@
     </w:pPr>
     <w:rPr>
       <w:rFonts w:asciiTheme="majorHAnsi" w:eastAsiaTheme="majorEastAsia" w:hAnsiTheme="majorHAnsi" w:cstheme="majorBidi"/>
-      <w:i/>
       <w:iCs/>
       <w:color w:val="4F81BD" w:themeColor="accent1"/>
       <w:sz w:val="24"/>
@@ -4025,14 +4087,8 @@
     <w:qFormat/>
     <w:pPr>
       <w:spacing w:before="100" w:after="100"/>
-      <w:ind w:firstLine="0"/>
+      <w:ind w:firstLine="0" w:left="480" w:right="480"/>
     </w:pPr>
-    <w:rPr>
-      <w:rFonts w:asciiTheme="majorHAnsi" w:eastAsiaTheme="majorEastAsia" w:hAnsiTheme="majorHAnsi" w:cstheme="majorBidi"/>
-      <w:bCs/>
-      <w:sz w:val="20"/>
-      <w:szCs w:val="20"/>
-    </w:rPr>
   </w:style>
   <w:style w:type="paragraph" w:styleId="FootnoteText">
     <w:name w:val="Footnote Text"/>
@@ -4125,6 +4181,10 @@
       <w:rFonts w:ascii="Consolas" w:hAnsi="Consolas"/>
       <w:sz w:val="22"/>
     </w:rPr>
+  </w:style>
+  <w:style w:type="character" w:customStyle="1" w:styleId="SectionNumber">
+    <w:name w:val="Section Number"/>
+    <w:basedOn w:val="BodyTextChar"/>
   </w:style>
   <w:style w:type="character" w:styleId="FootnoteReference">
     <w:name w:val="Footnote Reference"/>

</xml_diff>

<commit_message>
separately formatted hypothesis table, inserted in manuscript
</commit_message>
<xml_diff>
--- a/doc/manuscript/Dow_manuscript.docx
+++ b/doc/manuscript/Dow_manuscript.docx
@@ -243,7 +243,7 @@
       </w:r>
     </w:p>
     <w:bookmarkEnd w:id="21"/>
-    <w:bookmarkStart w:id="28" w:name="introduction"/>
+    <w:bookmarkStart w:id="29" w:name="introduction"/>
     <w:p>
       <w:pPr>
         <w:pStyle w:val="Heading3"/>
@@ -422,7 +422,7 @@
       </w:r>
     </w:p>
     <w:bookmarkEnd w:id="25"/>
-    <w:bookmarkStart w:id="27" w:name="here-we"/>
+    <w:bookmarkStart w:id="28" w:name="here-we"/>
     <w:p>
       <w:pPr>
         <w:pStyle w:val="Heading4"/>
@@ -520,498 +520,54 @@
     </w:p>
     <w:p>
       <w:pPr>
-        <w:pStyle w:val="TableCaption"/>
-      </w:pPr>
-      <w:r>
-        <w:t xml:space="preserve">Table 1. Hypothesis table. (NEEDS FORMATTING…obviously!)</w:t>
-      </w:r>
-    </w:p>
-    <w:tbl>
-      <w:tblPr>
-        <w:tblStyle w:val="Table"/>
-        <w:tblW w:type="pct" w:w="5000.0"/>
-        <w:tblLook w:firstRow="1" w:lastRow="0" w:firstColumn="0" w:lastColumn="0" w:noHBand="0" w:noVBand="0"/>
-        <w:tblCaption w:val="Table 1. Hypothesis table. (NEEDS FORMATTING…obviously!)"/>
-      </w:tblPr>
-      <w:tblGrid>
-        <w:gridCol w:w="5739"/>
-        <w:gridCol w:w="459"/>
-        <w:gridCol w:w="459"/>
-        <w:gridCol w:w="631"/>
-        <w:gridCol w:w="631"/>
-      </w:tblGrid>
-      <w:tr>
-        <w:trPr>
-          <w:cnfStyle w:firstRow="1"/>
-        </w:trPr>
-        <w:tc>
-          <w:tcPr>
-            <w:tcBorders>
-              <w:bottom w:val="single"/>
-            </w:tcBorders>
-            <w:vAlign w:val="bottom"/>
-          </w:tcPr>
-          <w:p>
-            <w:pPr>
-              <w:pStyle w:val="Compact"/>
-              <w:jc w:val="left"/>
-            </w:pPr>
-            <w:r>
-              <w:t xml:space="preserve">Hypotheses…Specific.Predictions</w:t>
-            </w:r>
-          </w:p>
-        </w:tc>
-        <w:tc>
-          <w:tcPr>
-            <w:tcBorders>
-              <w:bottom w:val="single"/>
-            </w:tcBorders>
-            <w:vAlign w:val="bottom"/>
-          </w:tcPr>
-          <w:p>
-            <w:pPr>
-              <w:pStyle w:val="Compact"/>
-              <w:jc w:val="left"/>
-            </w:pPr>
-            <w:r>
-              <w:t xml:space="preserve">SCBI.RP</w:t>
-            </w:r>
-          </w:p>
-        </w:tc>
-        <w:tc>
-          <w:tcPr>
-            <w:tcBorders>
-              <w:bottom w:val="single"/>
-            </w:tcBorders>
-            <w:vAlign w:val="bottom"/>
-          </w:tcPr>
-          <w:p>
-            <w:pPr>
-              <w:pStyle w:val="Compact"/>
-              <w:jc w:val="left"/>
-            </w:pPr>
-            <w:r>
-              <w:t xml:space="preserve">SCBI.DP</w:t>
-            </w:r>
-          </w:p>
-        </w:tc>
-        <w:tc>
-          <w:tcPr>
-            <w:tcBorders>
-              <w:bottom w:val="single"/>
-            </w:tcBorders>
-            <w:vAlign w:val="bottom"/>
-          </w:tcPr>
-          <w:p>
-            <w:pPr>
-              <w:pStyle w:val="Compact"/>
-              <w:jc w:val="left"/>
-            </w:pPr>
-            <w:r>
-              <w:t xml:space="preserve">Harvard.RP</w:t>
-            </w:r>
-          </w:p>
-        </w:tc>
-        <w:tc>
-          <w:tcPr>
-            <w:tcBorders>
-              <w:bottom w:val="single"/>
-            </w:tcBorders>
-            <w:vAlign w:val="bottom"/>
-          </w:tcPr>
-          <w:p>
-            <w:pPr>
-              <w:pStyle w:val="Compact"/>
-              <w:jc w:val="left"/>
-            </w:pPr>
-            <w:r>
-              <w:t xml:space="preserve">Harvard.DP</w:t>
-            </w:r>
-          </w:p>
-        </w:tc>
-      </w:tr>
-      <w:tr>
-        <w:tc>
-          <w:p>
-            <w:pPr>
-              <w:pStyle w:val="Compact"/>
-              <w:jc w:val="left"/>
-            </w:pPr>
-            <w:r>
-              <w:t xml:space="preserve">1. Warmer early springs result in earlier stem growth and longer growing seasons</w:t>
-            </w:r>
-          </w:p>
-        </w:tc>
-        <w:tc>
-          <w:p/>
-        </w:tc>
-        <w:tc>
-          <w:p/>
-        </w:tc>
-        <w:tc>
-          <w:p/>
-        </w:tc>
-        <w:tc>
-          <w:p/>
-        </w:tc>
-      </w:tr>
-      <w:tr>
-        <w:tc>
-          <w:p>
-            <w:pPr>
-              <w:pStyle w:val="Compact"/>
-              <w:jc w:val="left"/>
-            </w:pPr>
-            <w:r>
-              <w:t xml:space="preserve">- DOY25 is negatively correlated with early spring T.</w:t>
-            </w:r>
-          </w:p>
-        </w:tc>
-        <w:tc>
-          <w:p>
-            <w:pPr>
-              <w:pStyle w:val="Compact"/>
-              <w:jc w:val="left"/>
-            </w:pPr>
-            <w:r>
-              <w:t xml:space="preserve">yes</w:t>
-            </w:r>
-          </w:p>
-        </w:tc>
-        <w:tc>
-          <w:p>
-            <w:pPr>
-              <w:pStyle w:val="Compact"/>
-              <w:jc w:val="left"/>
-            </w:pPr>
-            <w:r>
-              <w:t xml:space="preserve">yes</w:t>
-            </w:r>
-          </w:p>
-        </w:tc>
-        <w:tc>
-          <w:p>
-            <w:pPr>
-              <w:pStyle w:val="Compact"/>
-              <w:jc w:val="left"/>
-            </w:pPr>
-            <w:r>
-              <w:t xml:space="preserve">yes</w:t>
-            </w:r>
-          </w:p>
-        </w:tc>
-        <w:tc>
-          <w:p>
-            <w:pPr>
-              <w:pStyle w:val="Compact"/>
-              <w:jc w:val="left"/>
-            </w:pPr>
-            <w:r>
-              <w:t xml:space="preserve">yes</w:t>
-            </w:r>
-          </w:p>
-        </w:tc>
-      </w:tr>
-      <w:tr>
-        <w:tc>
-          <w:p>
-            <w:pPr>
-              <w:pStyle w:val="Compact"/>
-              <w:jc w:val="left"/>
-            </w:pPr>
-            <w:r>
-              <w:t xml:space="preserve">- DOY50 is negatively correlated with early spring T.</w:t>
-            </w:r>
-          </w:p>
-        </w:tc>
-        <w:tc>
-          <w:p>
-            <w:pPr>
-              <w:pStyle w:val="Compact"/>
-              <w:jc w:val="left"/>
-            </w:pPr>
-            <w:r>
-              <w:t xml:space="preserve">yes</w:t>
-            </w:r>
-          </w:p>
-        </w:tc>
-        <w:tc>
-          <w:p>
-            <w:pPr>
-              <w:pStyle w:val="Compact"/>
-              <w:jc w:val="left"/>
-            </w:pPr>
-            <w:r>
-              <w:t xml:space="preserve">yes</w:t>
-            </w:r>
-          </w:p>
-        </w:tc>
-        <w:tc>
-          <w:p>
-            <w:pPr>
-              <w:pStyle w:val="Compact"/>
-              <w:jc w:val="left"/>
-            </w:pPr>
-            <w:r>
-              <w:t xml:space="preserve">yes</w:t>
-            </w:r>
-          </w:p>
-        </w:tc>
-        <w:tc>
-          <w:p>
-            <w:pPr>
-              <w:pStyle w:val="Compact"/>
-              <w:jc w:val="left"/>
-            </w:pPr>
-            <w:r>
-              <w:t xml:space="preserve">yes</w:t>
-            </w:r>
-          </w:p>
-        </w:tc>
-      </w:tr>
-      <w:tr>
-        <w:tc>
-          <w:p>
-            <w:pPr>
-              <w:pStyle w:val="Compact"/>
-              <w:jc w:val="left"/>
-            </w:pPr>
-            <w:r>
-              <w:t xml:space="preserve">- DOY75 is negatively correlated with early spring T.</w:t>
-            </w:r>
-          </w:p>
-        </w:tc>
-        <w:tc>
-          <w:p>
-            <w:pPr>
-              <w:pStyle w:val="Compact"/>
-              <w:jc w:val="left"/>
-            </w:pPr>
-            <w:r>
-              <w:t xml:space="preserve">-</w:t>
-            </w:r>
-          </w:p>
-        </w:tc>
-        <w:tc>
-          <w:p>
-            <w:pPr>
-              <w:pStyle w:val="Compact"/>
-              <w:jc w:val="left"/>
-            </w:pPr>
-            <w:r>
-              <w:t xml:space="preserve">yes</w:t>
-            </w:r>
-          </w:p>
-        </w:tc>
-        <w:tc>
-          <w:p>
-            <w:pPr>
-              <w:pStyle w:val="Compact"/>
-              <w:jc w:val="left"/>
-            </w:pPr>
-            <w:r>
-              <w:t xml:space="preserve">yes</w:t>
-            </w:r>
-          </w:p>
-        </w:tc>
-        <w:tc>
-          <w:p>
-            <w:pPr>
-              <w:pStyle w:val="Compact"/>
-              <w:jc w:val="left"/>
-            </w:pPr>
-            <w:r>
-              <w:t xml:space="preserve">yes</w:t>
-            </w:r>
-          </w:p>
-        </w:tc>
-      </w:tr>
-      <w:tr>
-        <w:tc>
-          <w:p>
-            <w:pPr>
-              <w:pStyle w:val="Compact"/>
-              <w:jc w:val="left"/>
-            </w:pPr>
-            <w:r>
-              <w:t xml:space="preserve">- DOY of max growth rate is negatively correlated with early spring T</w:t>
-            </w:r>
-          </w:p>
-        </w:tc>
-        <w:tc>
-          <w:p/>
-        </w:tc>
-        <w:tc>
-          <w:p/>
-        </w:tc>
-        <w:tc>
-          <w:p/>
-        </w:tc>
-        <w:tc>
-          <w:p/>
-        </w:tc>
-      </w:tr>
-      <w:tr>
-        <w:tc>
-          <w:p>
-            <w:pPr>
-              <w:pStyle w:val="Compact"/>
-              <w:jc w:val="left"/>
-            </w:pPr>
-            <w:r>
-              <w:t xml:space="preserve">- Peak growing season length (DOY75-DOY25) is positively correlated with early spring temperatures.</w:t>
-            </w:r>
-          </w:p>
-        </w:tc>
-        <w:tc>
-          <w:p/>
-        </w:tc>
-        <w:tc>
-          <w:p/>
-        </w:tc>
-        <w:tc>
-          <w:p/>
-        </w:tc>
-        <w:tc>
-          <w:p/>
-        </w:tc>
-      </w:tr>
-      <w:tr>
-        <w:tc>
-          <w:p>
-            <w:pPr>
-              <w:pStyle w:val="Compact"/>
-              <w:jc w:val="left"/>
-            </w:pPr>
-            <w:r>
-              <w:t xml:space="preserve">2. Maximum growth rates are independent of early spring temperatures.</w:t>
-            </w:r>
-          </w:p>
-        </w:tc>
-        <w:tc>
-          <w:p/>
-        </w:tc>
-        <w:tc>
-          <w:p/>
-        </w:tc>
-        <w:tc>
-          <w:p/>
-        </w:tc>
-        <w:tc>
-          <w:p/>
-        </w:tc>
-      </w:tr>
-      <w:tr>
-        <w:tc>
-          <w:p>
-            <w:pPr>
-              <w:pStyle w:val="Compact"/>
-              <w:jc w:val="left"/>
-            </w:pPr>
-            <w:r>
-              <w:t xml:space="preserve">- Max growth rate is independent of early spring temperatures.</w:t>
-            </w:r>
-          </w:p>
-        </w:tc>
-        <w:tc>
-          <w:p/>
-        </w:tc>
-        <w:tc>
-          <w:p/>
-        </w:tc>
-        <w:tc>
-          <w:p/>
-        </w:tc>
-        <w:tc>
-          <w:p/>
-        </w:tc>
-      </w:tr>
-      <w:tr>
-        <w:tc>
-          <w:p>
-            <w:pPr>
-              <w:pStyle w:val="Compact"/>
-              <w:jc w:val="left"/>
-            </w:pPr>
-            <w:r>
-              <w:t xml:space="preserve">3. Annual stem growth responds positively to warmer spring temperatures.</w:t>
-            </w:r>
-          </w:p>
-        </w:tc>
-        <w:tc>
-          <w:p/>
-        </w:tc>
-        <w:tc>
-          <w:p/>
-        </w:tc>
-        <w:tc>
-          <w:p/>
-        </w:tc>
-        <w:tc>
-          <w:p/>
-        </w:tc>
-      </w:tr>
-      <w:tr>
-        <w:tc>
-          <w:p>
-            <w:pPr>
-              <w:pStyle w:val="Compact"/>
-              <w:jc w:val="left"/>
-            </w:pPr>
-            <w:r>
-              <w:t xml:space="preserve">- Annual growth is positively correlated with early spring temperatures.</w:t>
-            </w:r>
-          </w:p>
-        </w:tc>
-        <w:tc>
-          <w:p>
-            <w:pPr>
-              <w:pStyle w:val="Compact"/>
-              <w:jc w:val="left"/>
-            </w:pPr>
-            <w:r>
-              <w:t xml:space="preserve">yes</w:t>
-            </w:r>
-          </w:p>
-        </w:tc>
-        <w:tc>
-          <w:p>
-            <w:pPr>
-              <w:pStyle w:val="Compact"/>
-              <w:jc w:val="left"/>
-            </w:pPr>
-            <w:r>
-              <w:t xml:space="preserve">yes</w:t>
-            </w:r>
-          </w:p>
-        </w:tc>
-        <w:tc>
-          <w:p>
-            <w:pPr>
-              <w:pStyle w:val="Compact"/>
-              <w:jc w:val="left"/>
-            </w:pPr>
-            <w:r>
-              <w:t xml:space="preserve">-</w:t>
-            </w:r>
-          </w:p>
-        </w:tc>
-        <w:tc>
-          <w:p>
-            <w:pPr>
-              <w:pStyle w:val="Compact"/>
-              <w:jc w:val="left"/>
-            </w:pPr>
-            <w:r>
-              <w:t xml:space="preserve">-</w:t>
-            </w:r>
-          </w:p>
-        </w:tc>
-      </w:tr>
-    </w:tbl>
-    <w:bookmarkEnd w:id="27"/>
+        <w:pStyle w:val="BodyText"/>
+      </w:pPr>
+      <w:r>
+        <w:drawing>
+          <wp:inline>
+            <wp:extent cx="5334000" cy="2256190"/>
+            <wp:effectExtent b="0" l="0" r="0" t="0"/>
+            <wp:docPr descr="" title="" id="1" name="Picture"/>
+            <a:graphic>
+              <a:graphicData uri="http://schemas.openxmlformats.org/drawingml/2006/picture">
+                <pic:pic>
+                  <pic:nvPicPr>
+                    <pic:cNvPr descr="tables_figures/hypothesis_table.png" id="0" name="Picture"/>
+                    <pic:cNvPicPr>
+                      <a:picLocks noChangeArrowheads="1" noChangeAspect="1"/>
+                    </pic:cNvPicPr>
+                  </pic:nvPicPr>
+                  <pic:blipFill>
+                    <a:blip r:embed="rId27"/>
+                    <a:stretch>
+                      <a:fillRect/>
+                    </a:stretch>
+                  </pic:blipFill>
+                  <pic:spPr bwMode="auto">
+                    <a:xfrm>
+                      <a:off x="0" y="0"/>
+                      <a:ext cx="5334000" cy="2256190"/>
+                    </a:xfrm>
+                    <a:prstGeom prst="rect">
+                      <a:avLst/>
+                    </a:prstGeom>
+                    <a:noFill/>
+                    <a:ln w="9525">
+                      <a:noFill/>
+                      <a:headEnd/>
+                      <a:tailEnd/>
+                    </a:ln>
+                  </pic:spPr>
+                </pic:pic>
+              </a:graphicData>
+            </a:graphic>
+          </wp:inline>
+        </w:drawing>
+      </w:r>
+    </w:p>
     <w:bookmarkEnd w:id="28"/>
-    <w:bookmarkStart w:id="34" w:name="materials-and-methods"/>
+    <w:bookmarkEnd w:id="29"/>
+    <w:bookmarkStart w:id="35" w:name="materials-and-methods"/>
     <w:p>
       <w:pPr>
         <w:pStyle w:val="Heading3"/>
@@ -1020,7 +576,7 @@
         <w:t xml:space="preserve">Materials and Methods</w:t>
       </w:r>
     </w:p>
-    <w:bookmarkStart w:id="30" w:name="study-sites-and-data"/>
+    <w:bookmarkStart w:id="31" w:name="study-sites-and-data"/>
     <w:p>
       <w:pPr>
         <w:pStyle w:val="Heading4"/>
@@ -1287,7 +843,7 @@
       <w:r>
         <w:t xml:space="preserve">Daily maximum temperatures (TMAX) for SCBI were obtained from a meteorological tower adjacent to the SCBI ForestGEO plot (data can be found on the ForestGEO climate portal, DOI on github). Daily maximum temperatures at Harvard Forest were obtained from the Harvard Forest weather station (Boose &amp; Gould, 2004; Boose, 2018). The R package climpact () was used to plot TMAX for visual inspection. Climpact also identifies readings that were greater than 3 standard deviations away from yearly means. These points were labeled as outliers and removed from the dataset. Gaps in the SCBI meteorological tower data were subsequently filled using TMAX readings obtained from a National Center for Environmental Information (NCEI) weather station located in Front Royal, Virginia (</w:t>
       </w:r>
-      <w:hyperlink r:id="rId29">
+      <w:hyperlink r:id="rId30">
         <w:r>
           <w:rPr>
             <w:rStyle w:val="Hyperlink"/>
@@ -1299,8 +855,8 @@
         <w:t xml:space="preserve">).</w:t>
       </w:r>
     </w:p>
-    <w:bookmarkEnd w:id="30"/>
-    <w:bookmarkStart w:id="31" w:name="fitting-growth-curves"/>
+    <w:bookmarkEnd w:id="31"/>
+    <w:bookmarkStart w:id="32" w:name="fitting-growth-curves"/>
     <w:p>
       <w:pPr>
         <w:pStyle w:val="Heading4"/>
@@ -1344,8 +900,8 @@
         <w:t xml:space="preserve">(Fig. 1).</w:t>
       </w:r>
     </w:p>
-    <w:bookmarkEnd w:id="31"/>
-    <w:bookmarkStart w:id="32" w:name="determining-optimal-climate-windows"/>
+    <w:bookmarkEnd w:id="32"/>
+    <w:bookmarkStart w:id="33" w:name="determining-optimal-climate-windows"/>
     <w:p>
       <w:pPr>
         <w:pStyle w:val="Heading4"/>
@@ -1377,8 +933,8 @@
         <w:t xml:space="preserve">. as the best-model. We instructed Climwin to search for the best window beginning at February 1st and ending at the mean DOY for each phenology variable (chart in SI?). This was done to find corresponding (median of 95% CI window open and close) start and end dates for the analysis of ring-porous and diffuse-porous trees, as well as all trees pooled together.</w:t>
       </w:r>
     </w:p>
-    <w:bookmarkEnd w:id="32"/>
-    <w:bookmarkStart w:id="33" w:name="hypothesis-testing"/>
+    <w:bookmarkEnd w:id="33"/>
+    <w:bookmarkStart w:id="34" w:name="hypothesis-testing"/>
     <w:p>
       <w:pPr>
         <w:pStyle w:val="Heading4"/>
@@ -1573,9 +1129,9 @@
         <w:t xml:space="preserve"> </w:t>
       </w:r>
     </w:p>
-    <w:bookmarkEnd w:id="33"/>
     <w:bookmarkEnd w:id="34"/>
-    <w:bookmarkStart w:id="39" w:name="results"/>
+    <w:bookmarkEnd w:id="35"/>
+    <w:bookmarkStart w:id="40" w:name="results"/>
     <w:p>
       <w:pPr>
         <w:pStyle w:val="Heading3"/>
@@ -2418,7 +1974,7 @@
                     </pic:cNvPicPr>
                   </pic:nvPicPr>
                   <pic:blipFill>
-                    <a:blip r:embed="rId35"/>
+                    <a:blip r:embed="rId36"/>
                     <a:stretch>
                       <a:fillRect/>
                     </a:stretch>
@@ -2763,7 +2319,7 @@
                     </pic:cNvPicPr>
                   </pic:nvPicPr>
                   <pic:blipFill>
-                    <a:blip r:embed="rId36"/>
+                    <a:blip r:embed="rId37"/>
                     <a:stretch>
                       <a:fillRect/>
                     </a:stretch>
@@ -2832,73 +2388,6 @@
                 <pic:pic>
                   <pic:nvPicPr>
                     <pic:cNvPr descr="tables_figures/pheno_Tsensitivity_scbi.png" id="0" name="Picture"/>
-                    <pic:cNvPicPr>
-                      <a:picLocks noChangeArrowheads="1" noChangeAspect="1"/>
-                    </pic:cNvPicPr>
-                  </pic:nvPicPr>
-                  <pic:blipFill>
-                    <a:blip r:embed="rId37"/>
-                    <a:stretch>
-                      <a:fillRect/>
-                    </a:stretch>
-                  </pic:blipFill>
-                  <pic:spPr bwMode="auto">
-                    <a:xfrm>
-                      <a:off x="0" y="0"/>
-                      <a:ext cx="5334000" cy="3956424"/>
-                    </a:xfrm>
-                    <a:prstGeom prst="rect">
-                      <a:avLst/>
-                    </a:prstGeom>
-                    <a:noFill/>
-                    <a:ln w="9525">
-                      <a:noFill/>
-                      <a:headEnd/>
-                      <a:tailEnd/>
-                    </a:ln>
-                  </pic:spPr>
-                </pic:pic>
-              </a:graphicData>
-            </a:graphic>
-          </wp:inline>
-        </w:drawing>
-      </w:r>
-    </w:p>
-    <w:p>
-      <w:pPr>
-        <w:pStyle w:val="ImageCaption"/>
-      </w:pPr>
-      <w:r>
-        <w:t xml:space="preserve">Figure 4. Relationship between DOY and climwin mean temperatures. For each</w:t>
-      </w:r>
-      <w:r>
-        <w:t xml:space="preserve"> </w:t>
-      </w:r>
-      <w:r>
-        <w:t xml:space="preserve">observed climwin mean temperature value, the posterior mean of the fitted day of year</w:t>
-      </w:r>
-      <w:r>
-        <w:t xml:space="preserve"> </w:t>
-      </w:r>
-      <w:r>
-        <w:t xml:space="preserve">is represented by the solid blue line and credible intervals are represented by bands.</w:t>
-      </w:r>
-    </w:p>
-    <w:p>
-      <w:pPr>
-        <w:pStyle w:val="CaptionedFigure"/>
-      </w:pPr>
-      <w:r>
-        <w:drawing>
-          <wp:inline>
-            <wp:extent cx="5334000" cy="3956424"/>
-            <wp:effectExtent b="0" l="0" r="0" t="0"/>
-            <wp:docPr descr="Harvard. FIGURES WILL NEED TO BE COMBINED" title="" id="1" name="Picture"/>
-            <a:graphic>
-              <a:graphicData uri="http://schemas.openxmlformats.org/drawingml/2006/picture">
-                <pic:pic>
-                  <pic:nvPicPr>
-                    <pic:cNvPr descr="tables_figures/pheno_Tsensitivity_HF.png" id="0" name="Picture"/>
                     <pic:cNvPicPr>
                       <a:picLocks noChangeArrowheads="1" noChangeAspect="1"/>
                     </pic:cNvPicPr>
@@ -2936,11 +2425,78 @@
         <w:pStyle w:val="ImageCaption"/>
       </w:pPr>
       <w:r>
+        <w:t xml:space="preserve">Figure 4. Relationship between DOY and climwin mean temperatures. For each</w:t>
+      </w:r>
+      <w:r>
+        <w:t xml:space="preserve"> </w:t>
+      </w:r>
+      <w:r>
+        <w:t xml:space="preserve">observed climwin mean temperature value, the posterior mean of the fitted day of year</w:t>
+      </w:r>
+      <w:r>
+        <w:t xml:space="preserve"> </w:t>
+      </w:r>
+      <w:r>
+        <w:t xml:space="preserve">is represented by the solid blue line and credible intervals are represented by bands.</w:t>
+      </w:r>
+    </w:p>
+    <w:p>
+      <w:pPr>
+        <w:pStyle w:val="CaptionedFigure"/>
+      </w:pPr>
+      <w:r>
+        <w:drawing>
+          <wp:inline>
+            <wp:extent cx="5334000" cy="3956424"/>
+            <wp:effectExtent b="0" l="0" r="0" t="0"/>
+            <wp:docPr descr="Harvard. FIGURES WILL NEED TO BE COMBINED" title="" id="1" name="Picture"/>
+            <a:graphic>
+              <a:graphicData uri="http://schemas.openxmlformats.org/drawingml/2006/picture">
+                <pic:pic>
+                  <pic:nvPicPr>
+                    <pic:cNvPr descr="tables_figures/pheno_Tsensitivity_HF.png" id="0" name="Picture"/>
+                    <pic:cNvPicPr>
+                      <a:picLocks noChangeArrowheads="1" noChangeAspect="1"/>
+                    </pic:cNvPicPr>
+                  </pic:nvPicPr>
+                  <pic:blipFill>
+                    <a:blip r:embed="rId39"/>
+                    <a:stretch>
+                      <a:fillRect/>
+                    </a:stretch>
+                  </pic:blipFill>
+                  <pic:spPr bwMode="auto">
+                    <a:xfrm>
+                      <a:off x="0" y="0"/>
+                      <a:ext cx="5334000" cy="3956424"/>
+                    </a:xfrm>
+                    <a:prstGeom prst="rect">
+                      <a:avLst/>
+                    </a:prstGeom>
+                    <a:noFill/>
+                    <a:ln w="9525">
+                      <a:noFill/>
+                      <a:headEnd/>
+                      <a:tailEnd/>
+                    </a:ln>
+                  </pic:spPr>
+                </pic:pic>
+              </a:graphicData>
+            </a:graphic>
+          </wp:inline>
+        </w:drawing>
+      </w:r>
+    </w:p>
+    <w:p>
+      <w:pPr>
+        <w:pStyle w:val="ImageCaption"/>
+      </w:pPr>
+      <w:r>
         <w:t xml:space="preserve">Harvard. FIGURES WILL NEED TO BE COMBINED</w:t>
       </w:r>
     </w:p>
-    <w:bookmarkEnd w:id="39"/>
-    <w:bookmarkStart w:id="41" w:name="discussion"/>
+    <w:bookmarkEnd w:id="40"/>
+    <w:bookmarkStart w:id="42" w:name="discussion"/>
     <w:p>
       <w:pPr>
         <w:pStyle w:val="Heading3"/>
@@ -2977,7 +2533,7 @@
                     </pic:cNvPicPr>
                   </pic:nvPicPr>
                   <pic:blipFill>
-                    <a:blip r:embed="rId40"/>
+                    <a:blip r:embed="rId41"/>
                     <a:stretch>
                       <a:fillRect/>
                     </a:stretch>
@@ -3075,8 +2631,8 @@
         <w:t xml:space="preserve">We present a stepping stone for future studies to build upon.</w:t>
       </w:r>
     </w:p>
-    <w:bookmarkEnd w:id="41"/>
-    <w:bookmarkStart w:id="42" w:name="content-to-incorporate"/>
+    <w:bookmarkEnd w:id="42"/>
+    <w:bookmarkStart w:id="43" w:name="content-to-incorporate"/>
     <w:p>
       <w:pPr>
         <w:pStyle w:val="Heading3"/>
@@ -3117,8 +2673,8 @@
         <w:t xml:space="preserve">The timing of tree growth has profound impacts on ecosystem interactions, as well as dictates periods of highest drought sensitivity in temperate forests (Foster, 2014; D’Orangeville et al. in review). Species have co-evolved to utilize the phenological stages of trees at specific times in the year. If the timing of intraannual phenology traits were to shift, that could harm the species depending on the trees (). Additionally, if a drought were to occur when trees were at their peak growth rates, the resulting decrease in that year’s NPP would reduce the total amount of carbon sequestered, contributing to a climate feedback loop further exacerbating these potential shifts (source?).</w:t>
       </w:r>
     </w:p>
-    <w:bookmarkEnd w:id="42"/>
-    <w:bookmarkStart w:id="43" w:name="acknowledgements"/>
+    <w:bookmarkEnd w:id="43"/>
+    <w:bookmarkStart w:id="44" w:name="acknowledgements"/>
     <w:p>
       <w:pPr>
         <w:pStyle w:val="Heading3"/>
@@ -3135,8 +2691,8 @@
         <w:t xml:space="preserve">ForestGEO</w:t>
       </w:r>
     </w:p>
-    <w:bookmarkEnd w:id="43"/>
-    <w:bookmarkStart w:id="44" w:name="author-contributions"/>
+    <w:bookmarkEnd w:id="44"/>
+    <w:bookmarkStart w:id="45" w:name="author-contributions"/>
     <w:p>
       <w:pPr>
         <w:pStyle w:val="Heading3"/>
@@ -3145,8 +2701,8 @@
         <w:t xml:space="preserve">Author Contributions</w:t>
       </w:r>
     </w:p>
-    <w:bookmarkEnd w:id="44"/>
-    <w:bookmarkStart w:id="45" w:name="supporting-information"/>
+    <w:bookmarkEnd w:id="45"/>
+    <w:bookmarkStart w:id="46" w:name="supporting-information"/>
     <w:p>
       <w:pPr>
         <w:pStyle w:val="Heading3"/>
@@ -3195,8 +2751,8 @@
         <w:t xml:space="preserve">Figure S4. Full climwin output for DOY 25 for diffuse porous species at Harvard Forest.</w:t>
       </w:r>
     </w:p>
-    <w:bookmarkEnd w:id="45"/>
-    <w:bookmarkStart w:id="51" w:name="references"/>
+    <w:bookmarkEnd w:id="46"/>
+    <w:bookmarkStart w:id="52" w:name="references"/>
     <w:p>
       <w:pPr>
         <w:pStyle w:val="Heading3"/>
@@ -3205,8 +2761,8 @@
         <w:t xml:space="preserve">References</w:t>
       </w:r>
     </w:p>
-    <w:bookmarkStart w:id="50" w:name="refs"/>
-    <w:bookmarkStart w:id="47" w:name="ref-rstanarm_2020"/>
+    <w:bookmarkStart w:id="51" w:name="refs"/>
+    <w:bookmarkStart w:id="48" w:name="ref-rstanarm_2020"/>
     <w:p>
       <w:pPr>
         <w:pStyle w:val="Bibliography"/>
@@ -3226,7 +2782,7 @@
       <w:r>
         <w:t xml:space="preserve"> </w:t>
       </w:r>
-      <w:hyperlink r:id="rId46">
+      <w:hyperlink r:id="rId47">
         <w:r>
           <w:rPr>
             <w:rStyle w:val="Hyperlink"/>
@@ -3235,8 +2791,8 @@
         </w:r>
       </w:hyperlink>
     </w:p>
-    <w:bookmarkEnd w:id="47"/>
-    <w:bookmarkStart w:id="49" w:name="ref-mcmahon_general_2015"/>
+    <w:bookmarkEnd w:id="48"/>
+    <w:bookmarkStart w:id="50" w:name="ref-mcmahon_general_2015"/>
     <w:p>
       <w:pPr>
         <w:pStyle w:val="Bibliography"/>
@@ -3271,7 +2827,7 @@
       <w:r>
         <w:t xml:space="preserve"> </w:t>
       </w:r>
-      <w:hyperlink r:id="rId48">
+      <w:hyperlink r:id="rId49">
         <w:r>
           <w:rPr>
             <w:rStyle w:val="Hyperlink"/>
@@ -3280,9 +2836,9 @@
         </w:r>
       </w:hyperlink>
     </w:p>
-    <w:bookmarkEnd w:id="49"/>
     <w:bookmarkEnd w:id="50"/>
     <w:bookmarkEnd w:id="51"/>
+    <w:bookmarkEnd w:id="52"/>
     <w:sectPr/>
   </w:body>
 </w:document>

</xml_diff>